<commit_message>
added some introduction from previous assignments
</commit_message>
<xml_diff>
--- a/Prototype_Report.docx
+++ b/Prototype_Report.docx
@@ -157,226 +157,30 @@
         <w:jc w:val="center"/>
       </w:pPr>
       <w:r>
-        <w:t>11</w:t>
-      </w:r>
-      <w:r>
-        <w:t>/</w:t>
-      </w:r>
-      <w:r>
-        <w:t>15</w:t>
-      </w:r>
-      <w:r>
-        <w:t>/2022</w:t>
-      </w:r>
-      <w:r>
-        <w:br w:type="page"/>
-      </w:r>
-    </w:p>
-    <w:p>
-      <w:r>
-        <w:rPr>
-          <w:b/>
-        </w:rPr>
-        <w:lastRenderedPageBreak/>
-        <w:t>Assignment Notes</w:t>
-      </w:r>
-      <w:r>
-        <w:t xml:space="preserve"> </w:t>
-      </w:r>
-    </w:p>
-    <w:p>
-      <w:r>
-        <w:t xml:space="preserve">Length = minimum of 5 pages text + appendices as needed - though, this should be *MUCH* longer than 5 pages if you leverage </w:t>
-      </w:r>
-      <w:proofErr w:type="gramStart"/>
-      <w:r>
-        <w:t>all of</w:t>
-      </w:r>
-      <w:proofErr w:type="gramEnd"/>
-      <w:r>
-        <w:t xml:space="preserve"> your prior documents</w:t>
-      </w:r>
-      <w:r>
-        <w:br/>
-      </w:r>
-      <w:r>
-        <w:br/>
-        <w:t>Sections that do not count to content for page limit:</w:t>
-      </w:r>
-    </w:p>
-    <w:p>
-      <w:pPr>
-        <w:numPr>
-          <w:ilvl w:val="0"/>
-          <w:numId w:val="5"/>
-        </w:numPr>
-        <w:spacing w:after="0"/>
-      </w:pPr>
-      <w:r>
-        <w:t>Cover page</w:t>
-      </w:r>
-    </w:p>
-    <w:p>
-      <w:pPr>
-        <w:numPr>
-          <w:ilvl w:val="0"/>
-          <w:numId w:val="5"/>
-        </w:numPr>
-        <w:spacing w:after="0"/>
-      </w:pPr>
-      <w:r>
-        <w:t>table of contents</w:t>
-      </w:r>
-    </w:p>
-    <w:p>
-      <w:pPr>
-        <w:numPr>
-          <w:ilvl w:val="0"/>
-          <w:numId w:val="5"/>
-        </w:numPr>
-        <w:spacing w:after="0"/>
-      </w:pPr>
-      <w:r>
-        <w:t>pictures</w:t>
-      </w:r>
-    </w:p>
-    <w:p>
-      <w:pPr>
-        <w:numPr>
-          <w:ilvl w:val="0"/>
-          <w:numId w:val="5"/>
-        </w:numPr>
-        <w:spacing w:after="0"/>
-      </w:pPr>
-      <w:r>
-        <w:t>tables</w:t>
-      </w:r>
-    </w:p>
-    <w:p>
-      <w:pPr>
-        <w:numPr>
-          <w:ilvl w:val="0"/>
-          <w:numId w:val="5"/>
-        </w:numPr>
-        <w:spacing w:after="0"/>
-      </w:pPr>
-      <w:r>
-        <w:t>images</w:t>
-      </w:r>
-    </w:p>
-    <w:p>
-      <w:pPr>
-        <w:numPr>
-          <w:ilvl w:val="0"/>
-          <w:numId w:val="5"/>
-        </w:numPr>
-      </w:pPr>
-      <w:r>
-        <w:t>diagrams</w:t>
-      </w:r>
-    </w:p>
-    <w:p>
-      <w:r>
-        <w:t>Posted as a single self</w:t>
-      </w:r>
-      <w:r>
-        <w:rPr>
-          <w:rFonts w:ascii="Cambria" w:eastAsia="Cambria" w:hAnsi="Cambria" w:cs="Cambria"/>
-        </w:rPr>
-        <w:t>‐</w:t>
-      </w:r>
-      <w:r>
-        <w:t>contained file (no links to outside resources.)</w:t>
-      </w:r>
-    </w:p>
-    <w:p>
-      <w:r>
-        <w:t>Posted as a PDF file.</w:t>
-      </w:r>
-    </w:p>
-    <w:p>
-      <w:r>
-        <w:t>Typed single</w:t>
-      </w:r>
-      <w:r>
-        <w:rPr>
-          <w:rFonts w:ascii="Cambria" w:eastAsia="Cambria" w:hAnsi="Cambria" w:cs="Cambria"/>
-        </w:rPr>
-        <w:t>‐</w:t>
-      </w:r>
-      <w:r>
-        <w:t>spaced.</w:t>
-      </w:r>
-      <w:r>
-        <w:tab/>
-      </w:r>
-    </w:p>
-    <w:p>
-      <w:r>
-        <w:t>Typed with black text.</w:t>
-      </w:r>
-    </w:p>
-    <w:p>
-      <w:r>
-        <w:t>Typed with #11 font size.</w:t>
-      </w:r>
-    </w:p>
-    <w:p>
-      <w:r>
-        <w:t>Typed using Arial font or similar font.</w:t>
-      </w:r>
-    </w:p>
-    <w:p>
-      <w:r>
-        <w:t xml:space="preserve">Typed with </w:t>
-      </w:r>
-      <w:proofErr w:type="gramStart"/>
-      <w:r>
-        <w:t>one inch</w:t>
-      </w:r>
-      <w:proofErr w:type="gramEnd"/>
-      <w:r>
-        <w:t xml:space="preserve"> margins on sides, top and bottom.</w:t>
-      </w:r>
-    </w:p>
+        <w:t>11/15/2022</w:t>
+      </w:r>
+    </w:p>
+    <w:p>
+      <w:pPr>
+        <w:jc w:val="center"/>
+      </w:pPr>
+    </w:p>
+    <w:p/>
     <w:p>
       <w:pPr>
         <w:rPr>
           <w:b/>
           <w:sz w:val="24"/>
           <w:szCs w:val="24"/>
-          <w:u w:val="single"/>
-        </w:rPr>
-      </w:pPr>
-      <w:r>
-        <w:rPr>
-          <w:b/>
-          <w:u w:val="single"/>
-        </w:rPr>
-        <w:t>Please erase this page in your final document.</w:t>
-      </w:r>
-    </w:p>
-    <w:p>
-      <w:r>
-        <w:br w:type="page"/>
-      </w:r>
-    </w:p>
-    <w:p/>
-    <w:p/>
-    <w:p>
-      <w:pPr>
+        </w:rPr>
+      </w:pPr>
+      <w:r>
         <w:rPr>
           <w:b/>
           <w:sz w:val="24"/>
           <w:szCs w:val="24"/>
         </w:rPr>
-      </w:pPr>
-      <w:r>
-        <w:rPr>
-          <w:b/>
-          <w:sz w:val="24"/>
-          <w:szCs w:val="24"/>
-        </w:rPr>
+        <w:lastRenderedPageBreak/>
         <w:t>TABLE OF CONTENTS</w:t>
       </w:r>
     </w:p>
@@ -410,7 +214,7 @@
           <w:r>
             <w:fldChar w:fldCharType="separate"/>
           </w:r>
-          <w:hyperlink w:anchor="_Toc119431159" w:history="1">
+          <w:hyperlink w:anchor="_Toc119681116" w:history="1">
             <w:r>
               <w:rPr>
                 <w:rStyle w:val="Hyperlink"/>
@@ -451,7 +255,214 @@
                 <w:noProof/>
                 <w:webHidden/>
               </w:rPr>
-              <w:instrText xml:space="preserve"> PAGEREF _Toc119431159 \h </w:instrText>
+              <w:instrText xml:space="preserve"> PAGEREF _Toc119681116 \h </w:instrText>
+            </w:r>
+            <w:r>
+              <w:rPr>
+                <w:noProof/>
+                <w:webHidden/>
+              </w:rPr>
+            </w:r>
+            <w:r>
+              <w:rPr>
+                <w:noProof/>
+                <w:webHidden/>
+              </w:rPr>
+              <w:fldChar w:fldCharType="separate"/>
+            </w:r>
+            <w:r>
+              <w:rPr>
+                <w:noProof/>
+                <w:webHidden/>
+              </w:rPr>
+              <w:t>5</w:t>
+            </w:r>
+            <w:r>
+              <w:rPr>
+                <w:noProof/>
+                <w:webHidden/>
+              </w:rPr>
+              <w:fldChar w:fldCharType="end"/>
+            </w:r>
+          </w:hyperlink>
+        </w:p>
+        <w:p>
+          <w:pPr>
+            <w:pStyle w:val="TOC1"/>
+            <w:tabs>
+              <w:tab w:val="right" w:pos="9350"/>
+            </w:tabs>
+            <w:rPr>
+              <w:rFonts w:asciiTheme="minorHAnsi" w:eastAsiaTheme="minorEastAsia" w:hAnsiTheme="minorHAnsi" w:cstheme="minorBidi"/>
+              <w:noProof/>
+            </w:rPr>
+          </w:pPr>
+          <w:hyperlink w:anchor="_Toc119681117" w:history="1">
+            <w:r>
+              <w:rPr>
+                <w:rStyle w:val="Hyperlink"/>
+                <w:noProof/>
+              </w:rPr>
+              <w:t>II. Project Introduction</w:t>
+            </w:r>
+            <w:r>
+              <w:rPr>
+                <w:noProof/>
+                <w:webHidden/>
+              </w:rPr>
+              <w:tab/>
+            </w:r>
+            <w:r>
+              <w:rPr>
+                <w:noProof/>
+                <w:webHidden/>
+              </w:rPr>
+              <w:fldChar w:fldCharType="begin"/>
+            </w:r>
+            <w:r>
+              <w:rPr>
+                <w:noProof/>
+                <w:webHidden/>
+              </w:rPr>
+              <w:instrText xml:space="preserve"> PAGEREF _Toc119681117 \h </w:instrText>
+            </w:r>
+            <w:r>
+              <w:rPr>
+                <w:noProof/>
+                <w:webHidden/>
+              </w:rPr>
+            </w:r>
+            <w:r>
+              <w:rPr>
+                <w:noProof/>
+                <w:webHidden/>
+              </w:rPr>
+              <w:fldChar w:fldCharType="separate"/>
+            </w:r>
+            <w:r>
+              <w:rPr>
+                <w:noProof/>
+                <w:webHidden/>
+              </w:rPr>
+              <w:t>5</w:t>
+            </w:r>
+            <w:r>
+              <w:rPr>
+                <w:noProof/>
+                <w:webHidden/>
+              </w:rPr>
+              <w:fldChar w:fldCharType="end"/>
+            </w:r>
+          </w:hyperlink>
+        </w:p>
+        <w:p>
+          <w:pPr>
+            <w:pStyle w:val="TOC1"/>
+            <w:tabs>
+              <w:tab w:val="right" w:pos="9350"/>
+            </w:tabs>
+            <w:rPr>
+              <w:rFonts w:asciiTheme="minorHAnsi" w:eastAsiaTheme="minorEastAsia" w:hAnsiTheme="minorHAnsi" w:cstheme="minorBidi"/>
+              <w:noProof/>
+            </w:rPr>
+          </w:pPr>
+          <w:hyperlink w:anchor="_Toc119681118" w:history="1">
+            <w:r>
+              <w:rPr>
+                <w:rStyle w:val="Hyperlink"/>
+                <w:noProof/>
+              </w:rPr>
+              <w:t>III. Background and Related Work</w:t>
+            </w:r>
+            <w:r>
+              <w:rPr>
+                <w:noProof/>
+                <w:webHidden/>
+              </w:rPr>
+              <w:tab/>
+            </w:r>
+            <w:r>
+              <w:rPr>
+                <w:noProof/>
+                <w:webHidden/>
+              </w:rPr>
+              <w:fldChar w:fldCharType="begin"/>
+            </w:r>
+            <w:r>
+              <w:rPr>
+                <w:noProof/>
+                <w:webHidden/>
+              </w:rPr>
+              <w:instrText xml:space="preserve"> PAGEREF _Toc119681118 \h </w:instrText>
+            </w:r>
+            <w:r>
+              <w:rPr>
+                <w:noProof/>
+                <w:webHidden/>
+              </w:rPr>
+            </w:r>
+            <w:r>
+              <w:rPr>
+                <w:noProof/>
+                <w:webHidden/>
+              </w:rPr>
+              <w:fldChar w:fldCharType="separate"/>
+            </w:r>
+            <w:r>
+              <w:rPr>
+                <w:noProof/>
+                <w:webHidden/>
+              </w:rPr>
+              <w:t>5</w:t>
+            </w:r>
+            <w:r>
+              <w:rPr>
+                <w:noProof/>
+                <w:webHidden/>
+              </w:rPr>
+              <w:fldChar w:fldCharType="end"/>
+            </w:r>
+          </w:hyperlink>
+        </w:p>
+        <w:p>
+          <w:pPr>
+            <w:pStyle w:val="TOC1"/>
+            <w:tabs>
+              <w:tab w:val="right" w:pos="9350"/>
+            </w:tabs>
+            <w:rPr>
+              <w:rFonts w:asciiTheme="minorHAnsi" w:eastAsiaTheme="minorEastAsia" w:hAnsiTheme="minorHAnsi" w:cstheme="minorBidi"/>
+              <w:noProof/>
+            </w:rPr>
+          </w:pPr>
+          <w:hyperlink w:anchor="_Toc119681119" w:history="1">
+            <w:r>
+              <w:rPr>
+                <w:rStyle w:val="Hyperlink"/>
+                <w:noProof/>
+              </w:rPr>
+              <w:t>IV. Client and Stakeholder Identification and Preferences</w:t>
+            </w:r>
+            <w:r>
+              <w:rPr>
+                <w:noProof/>
+                <w:webHidden/>
+              </w:rPr>
+              <w:tab/>
+            </w:r>
+            <w:r>
+              <w:rPr>
+                <w:noProof/>
+                <w:webHidden/>
+              </w:rPr>
+              <w:fldChar w:fldCharType="begin"/>
+            </w:r>
+            <w:r>
+              <w:rPr>
+                <w:noProof/>
+                <w:webHidden/>
+              </w:rPr>
+              <w:instrText xml:space="preserve"> PAGEREF _Toc119681119 \h </w:instrText>
             </w:r>
             <w:r>
               <w:rPr>
@@ -494,7 +505,7 @@
               <w:noProof/>
             </w:rPr>
           </w:pPr>
-          <w:hyperlink w:anchor="_Toc119431160" w:history="1">
+          <w:hyperlink w:anchor="_Toc119681120" w:history="1">
             <w:r>
               <w:rPr>
                 <w:rStyle w:val="Hyperlink"/>
@@ -535,7 +546,7 @@
                 <w:noProof/>
                 <w:webHidden/>
               </w:rPr>
-              <w:instrText xml:space="preserve"> PAGEREF _Toc119431160 \h </w:instrText>
+              <w:instrText xml:space="preserve"> PAGEREF _Toc119681120 \h </w:instrText>
             </w:r>
             <w:r>
               <w:rPr>
@@ -555,7 +566,7 @@
                 <w:noProof/>
                 <w:webHidden/>
               </w:rPr>
-              <w:t>6</w:t>
+              <w:t>7</w:t>
             </w:r>
             <w:r>
               <w:rPr>
@@ -578,7 +589,7 @@
               <w:noProof/>
             </w:rPr>
           </w:pPr>
-          <w:hyperlink w:anchor="_Toc119431161" w:history="1">
+          <w:hyperlink w:anchor="_Toc119681121" w:history="1">
             <w:r>
               <w:rPr>
                 <w:rStyle w:val="Hyperlink"/>
@@ -619,7 +630,7 @@
                 <w:noProof/>
                 <w:webHidden/>
               </w:rPr>
-              <w:instrText xml:space="preserve"> PAGEREF _Toc119431161 \h </w:instrText>
+              <w:instrText xml:space="preserve"> PAGEREF _Toc119681121 \h </w:instrText>
             </w:r>
             <w:r>
               <w:rPr>
@@ -639,7 +650,7 @@
                 <w:noProof/>
                 <w:webHidden/>
               </w:rPr>
-              <w:t>6</w:t>
+              <w:t>7</w:t>
             </w:r>
             <w:r>
               <w:rPr>
@@ -662,7 +673,7 @@
               <w:noProof/>
             </w:rPr>
           </w:pPr>
-          <w:hyperlink w:anchor="_Toc119431162" w:history="1">
+          <w:hyperlink w:anchor="_Toc119681122" w:history="1">
             <w:r>
               <w:rPr>
                 <w:rStyle w:val="Hyperlink"/>
@@ -703,7 +714,7 @@
                 <w:noProof/>
                 <w:webHidden/>
               </w:rPr>
-              <w:instrText xml:space="preserve"> PAGEREF _Toc119431162 \h </w:instrText>
+              <w:instrText xml:space="preserve"> PAGEREF _Toc119681122 \h </w:instrText>
             </w:r>
             <w:r>
               <w:rPr>
@@ -723,7 +734,7 @@
                 <w:noProof/>
                 <w:webHidden/>
               </w:rPr>
-              <w:t>6</w:t>
+              <w:t>7</w:t>
             </w:r>
             <w:r>
               <w:rPr>
@@ -746,7 +757,7 @@
               <w:noProof/>
             </w:rPr>
           </w:pPr>
-          <w:hyperlink w:anchor="_Toc119431163" w:history="1">
+          <w:hyperlink w:anchor="_Toc119681123" w:history="1">
             <w:r>
               <w:rPr>
                 <w:rStyle w:val="Hyperlink"/>
@@ -787,7 +798,7 @@
                 <w:noProof/>
                 <w:webHidden/>
               </w:rPr>
-              <w:instrText xml:space="preserve"> PAGEREF _Toc119431163 \h </w:instrText>
+              <w:instrText xml:space="preserve"> PAGEREF _Toc119681123 \h </w:instrText>
             </w:r>
             <w:r>
               <w:rPr>
@@ -807,7 +818,7 @@
                 <w:noProof/>
                 <w:webHidden/>
               </w:rPr>
-              <w:t>6</w:t>
+              <w:t>7</w:t>
             </w:r>
             <w:r>
               <w:rPr>
@@ -830,7 +841,7 @@
               <w:noProof/>
             </w:rPr>
           </w:pPr>
-          <w:hyperlink w:anchor="_Toc119431164" w:history="1">
+          <w:hyperlink w:anchor="_Toc119681124" w:history="1">
             <w:r>
               <w:rPr>
                 <w:rStyle w:val="Hyperlink"/>
@@ -871,7 +882,7 @@
                 <w:noProof/>
                 <w:webHidden/>
               </w:rPr>
-              <w:instrText xml:space="preserve"> PAGEREF _Toc119431164 \h </w:instrText>
+              <w:instrText xml:space="preserve"> PAGEREF _Toc119681124 \h </w:instrText>
             </w:r>
             <w:r>
               <w:rPr>
@@ -914,7 +925,7 @@
               <w:noProof/>
             </w:rPr>
           </w:pPr>
-          <w:hyperlink w:anchor="_Toc119431165" w:history="1">
+          <w:hyperlink w:anchor="_Toc119681125" w:history="1">
             <w:r>
               <w:rPr>
                 <w:rStyle w:val="Hyperlink"/>
@@ -955,7 +966,7 @@
                 <w:noProof/>
                 <w:webHidden/>
               </w:rPr>
-              <w:instrText xml:space="preserve"> PAGEREF _Toc119431165 \h </w:instrText>
+              <w:instrText xml:space="preserve"> PAGEREF _Toc119681125 \h </w:instrText>
             </w:r>
             <w:r>
               <w:rPr>
@@ -975,7 +986,7 @@
                 <w:noProof/>
                 <w:webHidden/>
               </w:rPr>
-              <w:t>7</w:t>
+              <w:t>8</w:t>
             </w:r>
             <w:r>
               <w:rPr>
@@ -998,7 +1009,7 @@
               <w:noProof/>
             </w:rPr>
           </w:pPr>
-          <w:hyperlink w:anchor="_Toc119431166" w:history="1">
+          <w:hyperlink w:anchor="_Toc119681126" w:history="1">
             <w:r>
               <w:rPr>
                 <w:rStyle w:val="Hyperlink"/>
@@ -1040,7 +1051,7 @@
                 <w:noProof/>
                 <w:webHidden/>
               </w:rPr>
-              <w:instrText xml:space="preserve"> PAGEREF _Toc119431166 \h </w:instrText>
+              <w:instrText xml:space="preserve"> PAGEREF _Toc119681126 \h </w:instrText>
             </w:r>
             <w:r>
               <w:rPr>
@@ -1060,7 +1071,7 @@
                 <w:noProof/>
                 <w:webHidden/>
               </w:rPr>
-              <w:t>7</w:t>
+              <w:t>8</w:t>
             </w:r>
             <w:r>
               <w:rPr>
@@ -1083,7 +1094,7 @@
               <w:noProof/>
             </w:rPr>
           </w:pPr>
-          <w:hyperlink w:anchor="_Toc119431167" w:history="1">
+          <w:hyperlink w:anchor="_Toc119681127" w:history="1">
             <w:r>
               <w:rPr>
                 <w:rStyle w:val="Hyperlink"/>
@@ -1125,7 +1136,7 @@
                 <w:noProof/>
                 <w:webHidden/>
               </w:rPr>
-              <w:instrText xml:space="preserve"> PAGEREF _Toc119431167 \h </w:instrText>
+              <w:instrText xml:space="preserve"> PAGEREF _Toc119681127 \h </w:instrText>
             </w:r>
             <w:r>
               <w:rPr>
@@ -1145,7 +1156,7 @@
                 <w:noProof/>
                 <w:webHidden/>
               </w:rPr>
-              <w:t>7</w:t>
+              <w:t>8</w:t>
             </w:r>
             <w:r>
               <w:rPr>
@@ -1168,7 +1179,7 @@
               <w:noProof/>
             </w:rPr>
           </w:pPr>
-          <w:hyperlink w:anchor="_Toc119431168" w:history="1">
+          <w:hyperlink w:anchor="_Toc119681128" w:history="1">
             <w:r>
               <w:rPr>
                 <w:rStyle w:val="Hyperlink"/>
@@ -1210,7 +1221,7 @@
                 <w:noProof/>
                 <w:webHidden/>
               </w:rPr>
-              <w:instrText xml:space="preserve"> PAGEREF _Toc119431168 \h </w:instrText>
+              <w:instrText xml:space="preserve"> PAGEREF _Toc119681128 \h </w:instrText>
             </w:r>
             <w:r>
               <w:rPr>
@@ -1253,7 +1264,7 @@
               <w:noProof/>
             </w:rPr>
           </w:pPr>
-          <w:hyperlink w:anchor="_Toc119431169" w:history="1">
+          <w:hyperlink w:anchor="_Toc119681129" w:history="1">
             <w:r>
               <w:rPr>
                 <w:rStyle w:val="Hyperlink"/>
@@ -1295,7 +1306,7 @@
                 <w:noProof/>
                 <w:webHidden/>
               </w:rPr>
-              <w:instrText xml:space="preserve"> PAGEREF _Toc119431169 \h </w:instrText>
+              <w:instrText xml:space="preserve"> PAGEREF _Toc119681129 \h </w:instrText>
             </w:r>
             <w:r>
               <w:rPr>
@@ -1338,7 +1349,7 @@
               <w:noProof/>
             </w:rPr>
           </w:pPr>
-          <w:hyperlink w:anchor="_Toc119431170" w:history="1">
+          <w:hyperlink w:anchor="_Toc119681130" w:history="1">
             <w:r>
               <w:rPr>
                 <w:rStyle w:val="Hyperlink"/>
@@ -1379,7 +1390,7 @@
                 <w:noProof/>
                 <w:webHidden/>
               </w:rPr>
-              <w:instrText xml:space="preserve"> PAGEREF _Toc119431170 \h </w:instrText>
+              <w:instrText xml:space="preserve"> PAGEREF _Toc119681130 \h </w:instrText>
             </w:r>
             <w:r>
               <w:rPr>
@@ -1399,7 +1410,7 @@
                 <w:noProof/>
                 <w:webHidden/>
               </w:rPr>
-              <w:t>8</w:t>
+              <w:t>9</w:t>
             </w:r>
             <w:r>
               <w:rPr>
@@ -1422,7 +1433,7 @@
               <w:noProof/>
             </w:rPr>
           </w:pPr>
-          <w:hyperlink w:anchor="_Toc119431171" w:history="1">
+          <w:hyperlink w:anchor="_Toc119681131" w:history="1">
             <w:r>
               <w:rPr>
                 <w:rStyle w:val="Hyperlink"/>
@@ -1464,7 +1475,7 @@
                 <w:noProof/>
                 <w:webHidden/>
               </w:rPr>
-              <w:instrText xml:space="preserve"> PAGEREF _Toc119431171 \h </w:instrText>
+              <w:instrText xml:space="preserve"> PAGEREF _Toc119681131 \h </w:instrText>
             </w:r>
             <w:r>
               <w:rPr>
@@ -1484,7 +1495,7 @@
                 <w:noProof/>
                 <w:webHidden/>
               </w:rPr>
-              <w:t>8</w:t>
+              <w:t>9</w:t>
             </w:r>
             <w:r>
               <w:rPr>
@@ -1507,7 +1518,7 @@
               <w:noProof/>
             </w:rPr>
           </w:pPr>
-          <w:hyperlink w:anchor="_Toc119431172" w:history="1">
+          <w:hyperlink w:anchor="_Toc119681132" w:history="1">
             <w:r>
               <w:rPr>
                 <w:rStyle w:val="Hyperlink"/>
@@ -1548,7 +1559,7 @@
                 <w:noProof/>
                 <w:webHidden/>
               </w:rPr>
-              <w:instrText xml:space="preserve"> PAGEREF _Toc119431172 \h </w:instrText>
+              <w:instrText xml:space="preserve"> PAGEREF _Toc119681132 \h </w:instrText>
             </w:r>
             <w:r>
               <w:rPr>
@@ -1568,7 +1579,7 @@
                 <w:noProof/>
                 <w:webHidden/>
               </w:rPr>
-              <w:t>8</w:t>
+              <w:t>9</w:t>
             </w:r>
             <w:r>
               <w:rPr>
@@ -1591,7 +1602,7 @@
               <w:noProof/>
             </w:rPr>
           </w:pPr>
-          <w:hyperlink w:anchor="_Toc119431173" w:history="1">
+          <w:hyperlink w:anchor="_Toc119681133" w:history="1">
             <w:r>
               <w:rPr>
                 <w:rStyle w:val="Hyperlink"/>
@@ -1632,7 +1643,7 @@
                 <w:noProof/>
                 <w:webHidden/>
               </w:rPr>
-              <w:instrText xml:space="preserve"> PAGEREF _Toc119431173 \h </w:instrText>
+              <w:instrText xml:space="preserve"> PAGEREF _Toc119681133 \h </w:instrText>
             </w:r>
             <w:r>
               <w:rPr>
@@ -1652,7 +1663,7 @@
                 <w:noProof/>
                 <w:webHidden/>
               </w:rPr>
-              <w:t>9</w:t>
+              <w:t>10</w:t>
             </w:r>
             <w:r>
               <w:rPr>
@@ -1675,7 +1686,7 @@
               <w:noProof/>
             </w:rPr>
           </w:pPr>
-          <w:hyperlink w:anchor="_Toc119431174" w:history="1">
+          <w:hyperlink w:anchor="_Toc119681134" w:history="1">
             <w:r>
               <w:rPr>
                 <w:rStyle w:val="Hyperlink"/>
@@ -1716,7 +1727,7 @@
                 <w:noProof/>
                 <w:webHidden/>
               </w:rPr>
-              <w:instrText xml:space="preserve"> PAGEREF _Toc119431174 \h </w:instrText>
+              <w:instrText xml:space="preserve"> PAGEREF _Toc119681134 \h </w:instrText>
             </w:r>
             <w:r>
               <w:rPr>
@@ -1736,7 +1747,7 @@
                 <w:noProof/>
                 <w:webHidden/>
               </w:rPr>
-              <w:t>9</w:t>
+              <w:t>10</w:t>
             </w:r>
             <w:r>
               <w:rPr>
@@ -1759,7 +1770,7 @@
               <w:noProof/>
             </w:rPr>
           </w:pPr>
-          <w:hyperlink w:anchor="_Toc119431175" w:history="1">
+          <w:hyperlink w:anchor="_Toc119681135" w:history="1">
             <w:r>
               <w:rPr>
                 <w:rStyle w:val="Hyperlink"/>
@@ -1800,7 +1811,7 @@
                 <w:noProof/>
                 <w:webHidden/>
               </w:rPr>
-              <w:instrText xml:space="preserve"> PAGEREF _Toc119431175 \h </w:instrText>
+              <w:instrText xml:space="preserve"> PAGEREF _Toc119681135 \h </w:instrText>
             </w:r>
             <w:r>
               <w:rPr>
@@ -1820,7 +1831,7 @@
                 <w:noProof/>
                 <w:webHidden/>
               </w:rPr>
-              <w:t>9</w:t>
+              <w:t>10</w:t>
             </w:r>
             <w:r>
               <w:rPr>
@@ -1843,7 +1854,7 @@
               <w:noProof/>
             </w:rPr>
           </w:pPr>
-          <w:hyperlink w:anchor="_Toc119431176" w:history="1">
+          <w:hyperlink w:anchor="_Toc119681136" w:history="1">
             <w:r>
               <w:rPr>
                 <w:rStyle w:val="Hyperlink"/>
@@ -1884,7 +1895,7 @@
                 <w:noProof/>
                 <w:webHidden/>
               </w:rPr>
-              <w:instrText xml:space="preserve"> PAGEREF _Toc119431176 \h </w:instrText>
+              <w:instrText xml:space="preserve"> PAGEREF _Toc119681136 \h </w:instrText>
             </w:r>
             <w:r>
               <w:rPr>
@@ -1904,7 +1915,7 @@
                 <w:noProof/>
                 <w:webHidden/>
               </w:rPr>
-              <w:t>9</w:t>
+              <w:t>10</w:t>
             </w:r>
             <w:r>
               <w:rPr>
@@ -1927,7 +1938,7 @@
               <w:noProof/>
             </w:rPr>
           </w:pPr>
-          <w:hyperlink w:anchor="_Toc119431177" w:history="1">
+          <w:hyperlink w:anchor="_Toc119681137" w:history="1">
             <w:r>
               <w:rPr>
                 <w:rStyle w:val="Hyperlink"/>
@@ -1968,7 +1979,7 @@
                 <w:noProof/>
                 <w:webHidden/>
               </w:rPr>
-              <w:instrText xml:space="preserve"> PAGEREF _Toc119431177 \h </w:instrText>
+              <w:instrText xml:space="preserve"> PAGEREF _Toc119681137 \h </w:instrText>
             </w:r>
             <w:r>
               <w:rPr>
@@ -1988,7 +1999,7 @@
                 <w:noProof/>
                 <w:webHidden/>
               </w:rPr>
-              <w:t>9</w:t>
+              <w:t>10</w:t>
             </w:r>
             <w:r>
               <w:rPr>
@@ -2011,7 +2022,7 @@
               <w:noProof/>
             </w:rPr>
           </w:pPr>
-          <w:hyperlink w:anchor="_Toc119431178" w:history="1">
+          <w:hyperlink w:anchor="_Toc119681138" w:history="1">
             <w:r>
               <w:rPr>
                 <w:rStyle w:val="Hyperlink"/>
@@ -2052,7 +2063,7 @@
                 <w:noProof/>
                 <w:webHidden/>
               </w:rPr>
-              <w:instrText xml:space="preserve"> PAGEREF _Toc119431178 \h </w:instrText>
+              <w:instrText xml:space="preserve"> PAGEREF _Toc119681138 \h </w:instrText>
             </w:r>
             <w:r>
               <w:rPr>
@@ -2072,7 +2083,7 @@
                 <w:noProof/>
                 <w:webHidden/>
               </w:rPr>
-              <w:t>9</w:t>
+              <w:t>10</w:t>
             </w:r>
             <w:r>
               <w:rPr>
@@ -2095,7 +2106,7 @@
               <w:noProof/>
             </w:rPr>
           </w:pPr>
-          <w:hyperlink w:anchor="_Toc119431179" w:history="1">
+          <w:hyperlink w:anchor="_Toc119681139" w:history="1">
             <w:r>
               <w:rPr>
                 <w:rStyle w:val="Hyperlink"/>
@@ -2136,7 +2147,7 @@
                 <w:noProof/>
                 <w:webHidden/>
               </w:rPr>
-              <w:instrText xml:space="preserve"> PAGEREF _Toc119431179 \h </w:instrText>
+              <w:instrText xml:space="preserve"> PAGEREF _Toc119681139 \h </w:instrText>
             </w:r>
             <w:r>
               <w:rPr>
@@ -2156,7 +2167,7 @@
                 <w:noProof/>
                 <w:webHidden/>
               </w:rPr>
-              <w:t>10</w:t>
+              <w:t>11</w:t>
             </w:r>
             <w:r>
               <w:rPr>
@@ -2175,10 +2186,11 @@
               <w:tab w:val="right" w:pos="9350"/>
             </w:tabs>
             <w:rPr>
+              <w:rFonts w:asciiTheme="minorHAnsi" w:eastAsiaTheme="minorEastAsia" w:hAnsiTheme="minorHAnsi" w:cstheme="minorBidi"/>
               <w:noProof/>
             </w:rPr>
           </w:pPr>
-          <w:hyperlink w:anchor="_Toc119431180" w:history="1">
+          <w:hyperlink w:anchor="_Toc119681140" w:history="1">
             <w:r>
               <w:rPr>
                 <w:rStyle w:val="Hyperlink"/>
@@ -2188,6 +2200,7 @@
             </w:r>
             <w:r>
               <w:rPr>
+                <w:rFonts w:asciiTheme="minorHAnsi" w:eastAsiaTheme="minorEastAsia" w:hAnsiTheme="minorHAnsi" w:cstheme="minorBidi"/>
                 <w:noProof/>
               </w:rPr>
               <w:tab/>
@@ -2218,7 +2231,7 @@
                 <w:noProof/>
                 <w:webHidden/>
               </w:rPr>
-              <w:instrText xml:space="preserve"> PAGEREF _Toc119431180 \h </w:instrText>
+              <w:instrText xml:space="preserve"> PAGEREF _Toc119681140 \h </w:instrText>
             </w:r>
             <w:r>
               <w:rPr>
@@ -2238,7 +2251,7 @@
                 <w:noProof/>
                 <w:webHidden/>
               </w:rPr>
-              <w:t>10</w:t>
+              <w:t>11</w:t>
             </w:r>
             <w:r>
               <w:rPr>
@@ -2256,10 +2269,11 @@
               <w:tab w:val="right" w:pos="9350"/>
             </w:tabs>
             <w:rPr>
+              <w:rFonts w:asciiTheme="minorHAnsi" w:eastAsiaTheme="minorEastAsia" w:hAnsiTheme="minorHAnsi" w:cstheme="minorBidi"/>
               <w:noProof/>
             </w:rPr>
           </w:pPr>
-          <w:hyperlink w:anchor="_Toc119431181" w:history="1">
+          <w:hyperlink w:anchor="_Toc119681141" w:history="1">
             <w:r>
               <w:rPr>
                 <w:rStyle w:val="Hyperlink"/>
@@ -2286,7 +2300,7 @@
                 <w:noProof/>
                 <w:webHidden/>
               </w:rPr>
-              <w:instrText xml:space="preserve"> PAGEREF _Toc119431181 \h </w:instrText>
+              <w:instrText xml:space="preserve"> PAGEREF _Toc119681141 \h </w:instrText>
             </w:r>
             <w:r>
               <w:rPr>
@@ -2306,7 +2320,7 @@
                 <w:noProof/>
                 <w:webHidden/>
               </w:rPr>
-              <w:t>10</w:t>
+              <w:t>11</w:t>
             </w:r>
             <w:r>
               <w:rPr>
@@ -2325,10 +2339,11 @@
               <w:tab w:val="right" w:pos="9350"/>
             </w:tabs>
             <w:rPr>
+              <w:rFonts w:asciiTheme="minorHAnsi" w:eastAsiaTheme="minorEastAsia" w:hAnsiTheme="minorHAnsi" w:cstheme="minorBidi"/>
               <w:noProof/>
             </w:rPr>
           </w:pPr>
-          <w:hyperlink w:anchor="_Toc119431182" w:history="1">
+          <w:hyperlink w:anchor="_Toc119681142" w:history="1">
             <w:r>
               <w:rPr>
                 <w:rStyle w:val="Hyperlink"/>
@@ -2338,6 +2353,7 @@
             </w:r>
             <w:r>
               <w:rPr>
+                <w:rFonts w:asciiTheme="minorHAnsi" w:eastAsiaTheme="minorEastAsia" w:hAnsiTheme="minorHAnsi" w:cstheme="minorBidi"/>
                 <w:noProof/>
               </w:rPr>
               <w:tab/>
@@ -2368,7 +2384,7 @@
                 <w:noProof/>
                 <w:webHidden/>
               </w:rPr>
-              <w:instrText xml:space="preserve"> PAGEREF _Toc119431182 \h </w:instrText>
+              <w:instrText xml:space="preserve"> PAGEREF _Toc119681142 \h </w:instrText>
             </w:r>
             <w:r>
               <w:rPr>
@@ -2388,7 +2404,7 @@
                 <w:noProof/>
                 <w:webHidden/>
               </w:rPr>
-              <w:t>10</w:t>
+              <w:t>11</w:t>
             </w:r>
             <w:r>
               <w:rPr>
@@ -2407,10 +2423,11 @@
               <w:tab w:val="right" w:pos="9350"/>
             </w:tabs>
             <w:rPr>
+              <w:rFonts w:asciiTheme="minorHAnsi" w:eastAsiaTheme="minorEastAsia" w:hAnsiTheme="minorHAnsi" w:cstheme="minorBidi"/>
               <w:noProof/>
             </w:rPr>
           </w:pPr>
-          <w:hyperlink w:anchor="_Toc119431183" w:history="1">
+          <w:hyperlink w:anchor="_Toc119681143" w:history="1">
             <w:r>
               <w:rPr>
                 <w:rStyle w:val="Hyperlink"/>
@@ -2420,6 +2437,7 @@
             </w:r>
             <w:r>
               <w:rPr>
+                <w:rFonts w:asciiTheme="minorHAnsi" w:eastAsiaTheme="minorEastAsia" w:hAnsiTheme="minorHAnsi" w:cstheme="minorBidi"/>
                 <w:noProof/>
               </w:rPr>
               <w:tab/>
@@ -2450,7 +2468,7 @@
                 <w:noProof/>
                 <w:webHidden/>
               </w:rPr>
-              <w:instrText xml:space="preserve"> PAGEREF _Toc119431183 \h </w:instrText>
+              <w:instrText xml:space="preserve"> PAGEREF _Toc119681143 \h </w:instrText>
             </w:r>
             <w:r>
               <w:rPr>
@@ -2470,7 +2488,7 @@
                 <w:noProof/>
                 <w:webHidden/>
               </w:rPr>
-              <w:t>10</w:t>
+              <w:t>11</w:t>
             </w:r>
             <w:r>
               <w:rPr>
@@ -2488,10 +2506,11 @@
               <w:tab w:val="right" w:pos="9350"/>
             </w:tabs>
             <w:rPr>
+              <w:rFonts w:asciiTheme="minorHAnsi" w:eastAsiaTheme="minorEastAsia" w:hAnsiTheme="minorHAnsi" w:cstheme="minorBidi"/>
               <w:noProof/>
             </w:rPr>
           </w:pPr>
-          <w:hyperlink w:anchor="_Toc119431184" w:history="1">
+          <w:hyperlink w:anchor="_Toc119681144" w:history="1">
             <w:r>
               <w:rPr>
                 <w:rStyle w:val="Hyperlink"/>
@@ -2519,7 +2538,7 @@
                 <w:noProof/>
                 <w:webHidden/>
               </w:rPr>
-              <w:instrText xml:space="preserve"> PAGEREF _Toc119431184 \h </w:instrText>
+              <w:instrText xml:space="preserve"> PAGEREF _Toc119681144 \h </w:instrText>
             </w:r>
             <w:r>
               <w:rPr>
@@ -2539,7 +2558,7 @@
                 <w:noProof/>
                 <w:webHidden/>
               </w:rPr>
-              <w:t>10</w:t>
+              <w:t>11</w:t>
             </w:r>
             <w:r>
               <w:rPr>
@@ -2554,14 +2573,15 @@
           <w:pPr>
             <w:pStyle w:val="TOC4"/>
             <w:tabs>
-              <w:tab w:val="left" w:pos="2184"/>
+              <w:tab w:val="left" w:pos="2347"/>
               <w:tab w:val="right" w:pos="9350"/>
             </w:tabs>
             <w:rPr>
+              <w:rFonts w:asciiTheme="minorHAnsi" w:eastAsiaTheme="minorEastAsia" w:hAnsiTheme="minorHAnsi" w:cstheme="minorBidi"/>
               <w:noProof/>
             </w:rPr>
           </w:pPr>
-          <w:hyperlink w:anchor="_Toc119431185" w:history="1">
+          <w:hyperlink w:anchor="_Toc119681145" w:history="1">
             <w:r>
               <w:rPr>
                 <w:rStyle w:val="Hyperlink"/>
@@ -2572,6 +2592,7 @@
             </w:r>
             <w:r>
               <w:rPr>
+                <w:rFonts w:asciiTheme="minorHAnsi" w:eastAsiaTheme="minorEastAsia" w:hAnsiTheme="minorHAnsi" w:cstheme="minorBidi"/>
                 <w:noProof/>
               </w:rPr>
               <w:tab/>
@@ -2604,7 +2625,7 @@
                 <w:noProof/>
                 <w:webHidden/>
               </w:rPr>
-              <w:instrText xml:space="preserve"> PAGEREF _Toc119431185 \h </w:instrText>
+              <w:instrText xml:space="preserve"> PAGEREF _Toc119681145 \h </w:instrText>
             </w:r>
             <w:r>
               <w:rPr>
@@ -2624,7 +2645,7 @@
                 <w:noProof/>
                 <w:webHidden/>
               </w:rPr>
-              <w:t>10</w:t>
+              <w:t>11</w:t>
             </w:r>
             <w:r>
               <w:rPr>
@@ -2639,14 +2660,15 @@
           <w:pPr>
             <w:pStyle w:val="TOC4"/>
             <w:tabs>
-              <w:tab w:val="left" w:pos="2184"/>
+              <w:tab w:val="left" w:pos="2347"/>
               <w:tab w:val="right" w:pos="9350"/>
             </w:tabs>
             <w:rPr>
+              <w:rFonts w:asciiTheme="minorHAnsi" w:eastAsiaTheme="minorEastAsia" w:hAnsiTheme="minorHAnsi" w:cstheme="minorBidi"/>
               <w:noProof/>
             </w:rPr>
           </w:pPr>
-          <w:hyperlink w:anchor="_Toc119431186" w:history="1">
+          <w:hyperlink w:anchor="_Toc119681146" w:history="1">
             <w:r>
               <w:rPr>
                 <w:rStyle w:val="Hyperlink"/>
@@ -2657,6 +2679,7 @@
             </w:r>
             <w:r>
               <w:rPr>
+                <w:rFonts w:asciiTheme="minorHAnsi" w:eastAsiaTheme="minorEastAsia" w:hAnsiTheme="minorHAnsi" w:cstheme="minorBidi"/>
                 <w:noProof/>
               </w:rPr>
               <w:tab/>
@@ -2689,7 +2712,7 @@
                 <w:noProof/>
                 <w:webHidden/>
               </w:rPr>
-              <w:instrText xml:space="preserve"> PAGEREF _Toc119431186 \h </w:instrText>
+              <w:instrText xml:space="preserve"> PAGEREF _Toc119681146 \h </w:instrText>
             </w:r>
             <w:r>
               <w:rPr>
@@ -2709,7 +2732,7 @@
                 <w:noProof/>
                 <w:webHidden/>
               </w:rPr>
-              <w:t>11</w:t>
+              <w:t>12</w:t>
             </w:r>
             <w:r>
               <w:rPr>
@@ -2732,7 +2755,7 @@
               <w:noProof/>
             </w:rPr>
           </w:pPr>
-          <w:hyperlink w:anchor="_Toc119431187" w:history="1">
+          <w:hyperlink w:anchor="_Toc119681147" w:history="1">
             <w:r>
               <w:rPr>
                 <w:rStyle w:val="Hyperlink"/>
@@ -2773,7 +2796,7 @@
                 <w:noProof/>
                 <w:webHidden/>
               </w:rPr>
-              <w:instrText xml:space="preserve"> PAGEREF _Toc119431187 \h </w:instrText>
+              <w:instrText xml:space="preserve"> PAGEREF _Toc119681147 \h </w:instrText>
             </w:r>
             <w:r>
               <w:rPr>
@@ -2793,7 +2816,7 @@
                 <w:noProof/>
                 <w:webHidden/>
               </w:rPr>
-              <w:t>11</w:t>
+              <w:t>12</w:t>
             </w:r>
             <w:r>
               <w:rPr>
@@ -2812,10 +2835,11 @@
               <w:tab w:val="right" w:pos="9350"/>
             </w:tabs>
             <w:rPr>
+              <w:rFonts w:asciiTheme="minorHAnsi" w:eastAsiaTheme="minorEastAsia" w:hAnsiTheme="minorHAnsi" w:cstheme="minorBidi"/>
               <w:noProof/>
             </w:rPr>
           </w:pPr>
-          <w:hyperlink w:anchor="_Toc119431188" w:history="1">
+          <w:hyperlink w:anchor="_Toc119681148" w:history="1">
             <w:r>
               <w:rPr>
                 <w:rStyle w:val="Hyperlink"/>
@@ -2825,6 +2849,7 @@
             </w:r>
             <w:r>
               <w:rPr>
+                <w:rFonts w:asciiTheme="minorHAnsi" w:eastAsiaTheme="minorEastAsia" w:hAnsiTheme="minorHAnsi" w:cstheme="minorBidi"/>
                 <w:noProof/>
               </w:rPr>
               <w:tab/>
@@ -2855,7 +2880,7 @@
                 <w:noProof/>
                 <w:webHidden/>
               </w:rPr>
-              <w:instrText xml:space="preserve"> PAGEREF _Toc119431188 \h </w:instrText>
+              <w:instrText xml:space="preserve"> PAGEREF _Toc119681148 \h </w:instrText>
             </w:r>
             <w:r>
               <w:rPr>
@@ -2875,7 +2900,7 @@
                 <w:noProof/>
                 <w:webHidden/>
               </w:rPr>
-              <w:t>11</w:t>
+              <w:t>12</w:t>
             </w:r>
             <w:r>
               <w:rPr>
@@ -2894,10 +2919,11 @@
               <w:tab w:val="right" w:pos="9350"/>
             </w:tabs>
             <w:rPr>
+              <w:rFonts w:asciiTheme="minorHAnsi" w:eastAsiaTheme="minorEastAsia" w:hAnsiTheme="minorHAnsi" w:cstheme="minorBidi"/>
               <w:noProof/>
             </w:rPr>
           </w:pPr>
-          <w:hyperlink w:anchor="_Toc119431189" w:history="1">
+          <w:hyperlink w:anchor="_Toc119681149" w:history="1">
             <w:r>
               <w:rPr>
                 <w:rStyle w:val="Hyperlink"/>
@@ -2907,6 +2933,7 @@
             </w:r>
             <w:r>
               <w:rPr>
+                <w:rFonts w:asciiTheme="minorHAnsi" w:eastAsiaTheme="minorEastAsia" w:hAnsiTheme="minorHAnsi" w:cstheme="minorBidi"/>
                 <w:noProof/>
               </w:rPr>
               <w:tab/>
@@ -2937,7 +2964,7 @@
                 <w:noProof/>
                 <w:webHidden/>
               </w:rPr>
-              <w:instrText xml:space="preserve"> PAGEREF _Toc119431189 \h </w:instrText>
+              <w:instrText xml:space="preserve"> PAGEREF _Toc119681149 \h </w:instrText>
             </w:r>
             <w:r>
               <w:rPr>
@@ -2957,7 +2984,7 @@
                 <w:noProof/>
                 <w:webHidden/>
               </w:rPr>
-              <w:t>11</w:t>
+              <w:t>12</w:t>
             </w:r>
             <w:r>
               <w:rPr>
@@ -2975,10 +3002,11 @@
               <w:tab w:val="right" w:pos="9350"/>
             </w:tabs>
             <w:rPr>
+              <w:rFonts w:asciiTheme="minorHAnsi" w:eastAsiaTheme="minorEastAsia" w:hAnsiTheme="minorHAnsi" w:cstheme="minorBidi"/>
               <w:noProof/>
             </w:rPr>
           </w:pPr>
-          <w:hyperlink w:anchor="_Toc119431190" w:history="1">
+          <w:hyperlink w:anchor="_Toc119681150" w:history="1">
             <w:r>
               <w:rPr>
                 <w:rStyle w:val="Hyperlink"/>
@@ -3007,7 +3035,7 @@
                 <w:noProof/>
                 <w:webHidden/>
               </w:rPr>
-              <w:instrText xml:space="preserve"> PAGEREF _Toc119431190 \h </w:instrText>
+              <w:instrText xml:space="preserve"> PAGEREF _Toc119681150 \h </w:instrText>
             </w:r>
             <w:r>
               <w:rPr>
@@ -3027,7 +3055,7 @@
                 <w:noProof/>
                 <w:webHidden/>
               </w:rPr>
-              <w:t>11</w:t>
+              <w:t>12</w:t>
             </w:r>
             <w:r>
               <w:rPr>
@@ -3046,10 +3074,11 @@
               <w:tab w:val="right" w:pos="9350"/>
             </w:tabs>
             <w:rPr>
+              <w:rFonts w:asciiTheme="minorHAnsi" w:eastAsiaTheme="minorEastAsia" w:hAnsiTheme="minorHAnsi" w:cstheme="minorBidi"/>
               <w:noProof/>
             </w:rPr>
           </w:pPr>
-          <w:hyperlink w:anchor="_Toc119431191" w:history="1">
+          <w:hyperlink w:anchor="_Toc119681151" w:history="1">
             <w:r>
               <w:rPr>
                 <w:rStyle w:val="Hyperlink"/>
@@ -3059,6 +3088,7 @@
             </w:r>
             <w:r>
               <w:rPr>
+                <w:rFonts w:asciiTheme="minorHAnsi" w:eastAsiaTheme="minorEastAsia" w:hAnsiTheme="minorHAnsi" w:cstheme="minorBidi"/>
                 <w:noProof/>
               </w:rPr>
               <w:tab/>
@@ -3089,7 +3119,7 @@
                 <w:noProof/>
                 <w:webHidden/>
               </w:rPr>
-              <w:instrText xml:space="preserve"> PAGEREF _Toc119431191 \h </w:instrText>
+              <w:instrText xml:space="preserve"> PAGEREF _Toc119681151 \h </w:instrText>
             </w:r>
             <w:r>
               <w:rPr>
@@ -3109,7 +3139,7 @@
                 <w:noProof/>
                 <w:webHidden/>
               </w:rPr>
-              <w:t>11</w:t>
+              <w:t>12</w:t>
             </w:r>
             <w:r>
               <w:rPr>
@@ -3127,10 +3157,11 @@
               <w:tab w:val="right" w:pos="9350"/>
             </w:tabs>
             <w:rPr>
+              <w:rFonts w:asciiTheme="minorHAnsi" w:eastAsiaTheme="minorEastAsia" w:hAnsiTheme="minorHAnsi" w:cstheme="minorBidi"/>
               <w:noProof/>
             </w:rPr>
           </w:pPr>
-          <w:hyperlink w:anchor="_Toc119431192" w:history="1">
+          <w:hyperlink w:anchor="_Toc119681152" w:history="1">
             <w:r>
               <w:rPr>
                 <w:rStyle w:val="Hyperlink"/>
@@ -3158,7 +3189,7 @@
                 <w:noProof/>
                 <w:webHidden/>
               </w:rPr>
-              <w:instrText xml:space="preserve"> PAGEREF _Toc119431192 \h </w:instrText>
+              <w:instrText xml:space="preserve"> PAGEREF _Toc119681152 \h </w:instrText>
             </w:r>
             <w:r>
               <w:rPr>
@@ -3178,7 +3209,7 @@
                 <w:noProof/>
                 <w:webHidden/>
               </w:rPr>
-              <w:t>11</w:t>
+              <w:t>12</w:t>
             </w:r>
             <w:r>
               <w:rPr>
@@ -3193,14 +3224,15 @@
           <w:pPr>
             <w:pStyle w:val="TOC4"/>
             <w:tabs>
-              <w:tab w:val="left" w:pos="2184"/>
+              <w:tab w:val="left" w:pos="2347"/>
               <w:tab w:val="right" w:pos="9350"/>
             </w:tabs>
             <w:rPr>
+              <w:rFonts w:asciiTheme="minorHAnsi" w:eastAsiaTheme="minorEastAsia" w:hAnsiTheme="minorHAnsi" w:cstheme="minorBidi"/>
               <w:noProof/>
             </w:rPr>
           </w:pPr>
-          <w:hyperlink w:anchor="_Toc119431193" w:history="1">
+          <w:hyperlink w:anchor="_Toc119681153" w:history="1">
             <w:r>
               <w:rPr>
                 <w:rStyle w:val="Hyperlink"/>
@@ -3211,6 +3243,7 @@
             </w:r>
             <w:r>
               <w:rPr>
+                <w:rFonts w:asciiTheme="minorHAnsi" w:eastAsiaTheme="minorEastAsia" w:hAnsiTheme="minorHAnsi" w:cstheme="minorBidi"/>
                 <w:noProof/>
               </w:rPr>
               <w:tab/>
@@ -3243,7 +3276,7 @@
                 <w:noProof/>
                 <w:webHidden/>
               </w:rPr>
-              <w:instrText xml:space="preserve"> PAGEREF _Toc119431193 \h </w:instrText>
+              <w:instrText xml:space="preserve"> PAGEREF _Toc119681153 \h </w:instrText>
             </w:r>
             <w:r>
               <w:rPr>
@@ -3263,7 +3296,7 @@
                 <w:noProof/>
                 <w:webHidden/>
               </w:rPr>
-              <w:t>11</w:t>
+              <w:t>12</w:t>
             </w:r>
             <w:r>
               <w:rPr>
@@ -3278,14 +3311,15 @@
           <w:pPr>
             <w:pStyle w:val="TOC4"/>
             <w:tabs>
-              <w:tab w:val="left" w:pos="2184"/>
+              <w:tab w:val="left" w:pos="2347"/>
               <w:tab w:val="right" w:pos="9350"/>
             </w:tabs>
             <w:rPr>
+              <w:rFonts w:asciiTheme="minorHAnsi" w:eastAsiaTheme="minorEastAsia" w:hAnsiTheme="minorHAnsi" w:cstheme="minorBidi"/>
               <w:noProof/>
             </w:rPr>
           </w:pPr>
-          <w:hyperlink w:anchor="_Toc119431194" w:history="1">
+          <w:hyperlink w:anchor="_Toc119681154" w:history="1">
             <w:r>
               <w:rPr>
                 <w:rStyle w:val="Hyperlink"/>
@@ -3296,6 +3330,7 @@
             </w:r>
             <w:r>
               <w:rPr>
+                <w:rFonts w:asciiTheme="minorHAnsi" w:eastAsiaTheme="minorEastAsia" w:hAnsiTheme="minorHAnsi" w:cstheme="minorBidi"/>
                 <w:noProof/>
               </w:rPr>
               <w:tab/>
@@ -3328,7 +3363,7 @@
                 <w:noProof/>
                 <w:webHidden/>
               </w:rPr>
-              <w:instrText xml:space="preserve"> PAGEREF _Toc119431194 \h </w:instrText>
+              <w:instrText xml:space="preserve"> PAGEREF _Toc119681154 \h </w:instrText>
             </w:r>
             <w:r>
               <w:rPr>
@@ -3348,7 +3383,7 @@
                 <w:noProof/>
                 <w:webHidden/>
               </w:rPr>
-              <w:t>11</w:t>
+              <w:t>12</w:t>
             </w:r>
             <w:r>
               <w:rPr>
@@ -3371,7 +3406,7 @@
               <w:noProof/>
             </w:rPr>
           </w:pPr>
-          <w:hyperlink w:anchor="_Toc119431195" w:history="1">
+          <w:hyperlink w:anchor="_Toc119681155" w:history="1">
             <w:r>
               <w:rPr>
                 <w:rStyle w:val="Hyperlink"/>
@@ -3412,7 +3447,7 @@
                 <w:noProof/>
                 <w:webHidden/>
               </w:rPr>
-              <w:instrText xml:space="preserve"> PAGEREF _Toc119431195 \h </w:instrText>
+              <w:instrText xml:space="preserve"> PAGEREF _Toc119681155 \h </w:instrText>
             </w:r>
             <w:r>
               <w:rPr>
@@ -3432,7 +3467,7 @@
                 <w:noProof/>
                 <w:webHidden/>
               </w:rPr>
-              <w:t>12</w:t>
+              <w:t>13</w:t>
             </w:r>
             <w:r>
               <w:rPr>
@@ -3455,7 +3490,7 @@
               <w:noProof/>
             </w:rPr>
           </w:pPr>
-          <w:hyperlink w:anchor="_Toc119431196" w:history="1">
+          <w:hyperlink w:anchor="_Toc119681156" w:history="1">
             <w:r>
               <w:rPr>
                 <w:rStyle w:val="Hyperlink"/>
@@ -3496,7 +3531,7 @@
                 <w:noProof/>
                 <w:webHidden/>
               </w:rPr>
-              <w:instrText xml:space="preserve"> PAGEREF _Toc119431196 \h </w:instrText>
+              <w:instrText xml:space="preserve"> PAGEREF _Toc119681156 \h </w:instrText>
             </w:r>
             <w:r>
               <w:rPr>
@@ -3516,7 +3551,7 @@
                 <w:noProof/>
                 <w:webHidden/>
               </w:rPr>
-              <w:t>12</w:t>
+              <w:t>13</w:t>
             </w:r>
             <w:r>
               <w:rPr>
@@ -3539,7 +3574,7 @@
               <w:noProof/>
             </w:rPr>
           </w:pPr>
-          <w:hyperlink w:anchor="_Toc119431197" w:history="1">
+          <w:hyperlink w:anchor="_Toc119681157" w:history="1">
             <w:r>
               <w:rPr>
                 <w:rStyle w:val="Hyperlink"/>
@@ -3580,7 +3615,7 @@
                 <w:noProof/>
                 <w:webHidden/>
               </w:rPr>
-              <w:instrText xml:space="preserve"> PAGEREF _Toc119431197 \h </w:instrText>
+              <w:instrText xml:space="preserve"> PAGEREF _Toc119681157 \h </w:instrText>
             </w:r>
             <w:r>
               <w:rPr>
@@ -3600,7 +3635,7 @@
                 <w:noProof/>
                 <w:webHidden/>
               </w:rPr>
-              <w:t>13</w:t>
+              <w:t>14</w:t>
             </w:r>
             <w:r>
               <w:rPr>
@@ -3623,7 +3658,7 @@
               <w:noProof/>
             </w:rPr>
           </w:pPr>
-          <w:hyperlink w:anchor="_Toc119431198" w:history="1">
+          <w:hyperlink w:anchor="_Toc119681158" w:history="1">
             <w:r>
               <w:rPr>
                 <w:rStyle w:val="Hyperlink"/>
@@ -3664,7 +3699,7 @@
                 <w:noProof/>
                 <w:webHidden/>
               </w:rPr>
-              <w:instrText xml:space="preserve"> PAGEREF _Toc119431198 \h </w:instrText>
+              <w:instrText xml:space="preserve"> PAGEREF _Toc119681158 \h </w:instrText>
             </w:r>
             <w:r>
               <w:rPr>
@@ -3684,7 +3719,7 @@
                 <w:noProof/>
                 <w:webHidden/>
               </w:rPr>
-              <w:t>13</w:t>
+              <w:t>14</w:t>
             </w:r>
             <w:r>
               <w:rPr>
@@ -3707,7 +3742,7 @@
               <w:noProof/>
             </w:rPr>
           </w:pPr>
-          <w:hyperlink w:anchor="_Toc119431199" w:history="1">
+          <w:hyperlink w:anchor="_Toc119681159" w:history="1">
             <w:r>
               <w:rPr>
                 <w:rStyle w:val="Hyperlink"/>
@@ -3748,7 +3783,7 @@
                 <w:noProof/>
                 <w:webHidden/>
               </w:rPr>
-              <w:instrText xml:space="preserve"> PAGEREF _Toc119431199 \h </w:instrText>
+              <w:instrText xml:space="preserve"> PAGEREF _Toc119681159 \h </w:instrText>
             </w:r>
             <w:r>
               <w:rPr>
@@ -3768,7 +3803,7 @@
                 <w:noProof/>
                 <w:webHidden/>
               </w:rPr>
-              <w:t>13</w:t>
+              <w:t>14</w:t>
             </w:r>
             <w:r>
               <w:rPr>
@@ -3791,7 +3826,7 @@
               <w:noProof/>
             </w:rPr>
           </w:pPr>
-          <w:hyperlink w:anchor="_Toc119431200" w:history="1">
+          <w:hyperlink w:anchor="_Toc119681160" w:history="1">
             <w:r>
               <w:rPr>
                 <w:rStyle w:val="Hyperlink"/>
@@ -3832,7 +3867,7 @@
                 <w:noProof/>
                 <w:webHidden/>
               </w:rPr>
-              <w:instrText xml:space="preserve"> PAGEREF _Toc119431200 \h </w:instrText>
+              <w:instrText xml:space="preserve"> PAGEREF _Toc119681160 \h </w:instrText>
             </w:r>
             <w:r>
               <w:rPr>
@@ -3852,7 +3887,7 @@
                 <w:noProof/>
                 <w:webHidden/>
               </w:rPr>
-              <w:t>13</w:t>
+              <w:t>14</w:t>
             </w:r>
             <w:r>
               <w:rPr>
@@ -3875,7 +3910,7 @@
               <w:noProof/>
             </w:rPr>
           </w:pPr>
-          <w:hyperlink w:anchor="_Toc119431201" w:history="1">
+          <w:hyperlink w:anchor="_Toc119681161" w:history="1">
             <w:r>
               <w:rPr>
                 <w:rStyle w:val="Hyperlink"/>
@@ -3916,7 +3951,7 @@
                 <w:noProof/>
                 <w:webHidden/>
               </w:rPr>
-              <w:instrText xml:space="preserve"> PAGEREF _Toc119431201 \h </w:instrText>
+              <w:instrText xml:space="preserve"> PAGEREF _Toc119681161 \h </w:instrText>
             </w:r>
             <w:r>
               <w:rPr>
@@ -3936,7 +3971,7 @@
                 <w:noProof/>
                 <w:webHidden/>
               </w:rPr>
-              <w:t>13</w:t>
+              <w:t>14</w:t>
             </w:r>
             <w:r>
               <w:rPr>
@@ -3959,7 +3994,7 @@
               <w:noProof/>
             </w:rPr>
           </w:pPr>
-          <w:hyperlink w:anchor="_Toc119431202" w:history="1">
+          <w:hyperlink w:anchor="_Toc119681162" w:history="1">
             <w:r>
               <w:rPr>
                 <w:rStyle w:val="Hyperlink"/>
@@ -4000,7 +4035,7 @@
                 <w:noProof/>
                 <w:webHidden/>
               </w:rPr>
-              <w:instrText xml:space="preserve"> PAGEREF _Toc119431202 \h </w:instrText>
+              <w:instrText xml:space="preserve"> PAGEREF _Toc119681162 \h </w:instrText>
             </w:r>
             <w:r>
               <w:rPr>
@@ -4020,7 +4055,7 @@
                 <w:noProof/>
                 <w:webHidden/>
               </w:rPr>
-              <w:t>13</w:t>
+              <w:t>14</w:t>
             </w:r>
             <w:r>
               <w:rPr>
@@ -4043,7 +4078,7 @@
               <w:noProof/>
             </w:rPr>
           </w:pPr>
-          <w:hyperlink w:anchor="_Toc119431203" w:history="1">
+          <w:hyperlink w:anchor="_Toc119681163" w:history="1">
             <w:r>
               <w:rPr>
                 <w:rStyle w:val="Hyperlink"/>
@@ -4084,7 +4119,7 @@
                 <w:noProof/>
                 <w:webHidden/>
               </w:rPr>
-              <w:instrText xml:space="preserve"> PAGEREF _Toc119431203 \h </w:instrText>
+              <w:instrText xml:space="preserve"> PAGEREF _Toc119681163 \h </w:instrText>
             </w:r>
             <w:r>
               <w:rPr>
@@ -4104,7 +4139,7 @@
                 <w:noProof/>
                 <w:webHidden/>
               </w:rPr>
-              <w:t>14</w:t>
+              <w:t>15</w:t>
             </w:r>
             <w:r>
               <w:rPr>
@@ -4127,7 +4162,7 @@
               <w:noProof/>
             </w:rPr>
           </w:pPr>
-          <w:hyperlink w:anchor="_Toc119431204" w:history="1">
+          <w:hyperlink w:anchor="_Toc119681164" w:history="1">
             <w:r>
               <w:rPr>
                 <w:rStyle w:val="Hyperlink"/>
@@ -4170,7 +4205,7 @@
                 <w:noProof/>
                 <w:webHidden/>
               </w:rPr>
-              <w:instrText xml:space="preserve"> PAGEREF _Toc119431204 \h </w:instrText>
+              <w:instrText xml:space="preserve"> PAGEREF _Toc119681164 \h </w:instrText>
             </w:r>
             <w:r>
               <w:rPr>
@@ -4190,7 +4225,7 @@
                 <w:noProof/>
                 <w:webHidden/>
               </w:rPr>
-              <w:t>14</w:t>
+              <w:t>15</w:t>
             </w:r>
             <w:r>
               <w:rPr>
@@ -4213,7 +4248,7 @@
               <w:noProof/>
             </w:rPr>
           </w:pPr>
-          <w:hyperlink w:anchor="_Toc119431205" w:history="1">
+          <w:hyperlink w:anchor="_Toc119681165" w:history="1">
             <w:r>
               <w:rPr>
                 <w:rStyle w:val="Hyperlink"/>
@@ -4256,7 +4291,7 @@
                 <w:noProof/>
                 <w:webHidden/>
               </w:rPr>
-              <w:instrText xml:space="preserve"> PAGEREF _Toc119431205 \h </w:instrText>
+              <w:instrText xml:space="preserve"> PAGEREF _Toc119681165 \h </w:instrText>
             </w:r>
             <w:r>
               <w:rPr>
@@ -4276,7 +4311,7 @@
                 <w:noProof/>
                 <w:webHidden/>
               </w:rPr>
-              <w:t>14</w:t>
+              <w:t>15</w:t>
             </w:r>
             <w:r>
               <w:rPr>
@@ -4299,7 +4334,7 @@
               <w:noProof/>
             </w:rPr>
           </w:pPr>
-          <w:hyperlink w:anchor="_Toc119431206" w:history="1">
+          <w:hyperlink w:anchor="_Toc119681166" w:history="1">
             <w:r>
               <w:rPr>
                 <w:rStyle w:val="Hyperlink"/>
@@ -4342,7 +4377,7 @@
                 <w:noProof/>
                 <w:webHidden/>
               </w:rPr>
-              <w:instrText xml:space="preserve"> PAGEREF _Toc119431206 \h </w:instrText>
+              <w:instrText xml:space="preserve"> PAGEREF _Toc119681166 \h </w:instrText>
             </w:r>
             <w:r>
               <w:rPr>
@@ -4362,7 +4397,7 @@
                 <w:noProof/>
                 <w:webHidden/>
               </w:rPr>
-              <w:t>14</w:t>
+              <w:t>15</w:t>
             </w:r>
             <w:r>
               <w:rPr>
@@ -4385,7 +4420,7 @@
               <w:noProof/>
             </w:rPr>
           </w:pPr>
-          <w:hyperlink w:anchor="_Toc119431207" w:history="1">
+          <w:hyperlink w:anchor="_Toc119681167" w:history="1">
             <w:r>
               <w:rPr>
                 <w:rStyle w:val="Hyperlink"/>
@@ -4427,7 +4462,7 @@
                 <w:noProof/>
                 <w:webHidden/>
               </w:rPr>
-              <w:instrText xml:space="preserve"> PAGEREF _Toc119431207 \h </w:instrText>
+              <w:instrText xml:space="preserve"> PAGEREF _Toc119681167 \h </w:instrText>
             </w:r>
             <w:r>
               <w:rPr>
@@ -4447,7 +4482,7 @@
                 <w:noProof/>
                 <w:webHidden/>
               </w:rPr>
-              <w:t>14</w:t>
+              <w:t>15</w:t>
             </w:r>
             <w:r>
               <w:rPr>
@@ -4470,7 +4505,7 @@
               <w:noProof/>
             </w:rPr>
           </w:pPr>
-          <w:hyperlink w:anchor="_Toc119431208" w:history="1">
+          <w:hyperlink w:anchor="_Toc119681168" w:history="1">
             <w:r>
               <w:rPr>
                 <w:rStyle w:val="Hyperlink"/>
@@ -4513,7 +4548,7 @@
                 <w:noProof/>
                 <w:webHidden/>
               </w:rPr>
-              <w:instrText xml:space="preserve"> PAGEREF _Toc119431208 \h </w:instrText>
+              <w:instrText xml:space="preserve"> PAGEREF _Toc119681168 \h </w:instrText>
             </w:r>
             <w:r>
               <w:rPr>
@@ -4533,7 +4568,7 @@
                 <w:noProof/>
                 <w:webHidden/>
               </w:rPr>
-              <w:t>14</w:t>
+              <w:t>15</w:t>
             </w:r>
             <w:r>
               <w:rPr>
@@ -4556,7 +4591,7 @@
               <w:noProof/>
             </w:rPr>
           </w:pPr>
-          <w:hyperlink w:anchor="_Toc119431209" w:history="1">
+          <w:hyperlink w:anchor="_Toc119681169" w:history="1">
             <w:r>
               <w:rPr>
                 <w:rStyle w:val="Hyperlink"/>
@@ -4599,7 +4634,7 @@
                 <w:noProof/>
                 <w:webHidden/>
               </w:rPr>
-              <w:instrText xml:space="preserve"> PAGEREF _Toc119431209 \h </w:instrText>
+              <w:instrText xml:space="preserve"> PAGEREF _Toc119681169 \h </w:instrText>
             </w:r>
             <w:r>
               <w:rPr>
@@ -4619,7 +4654,7 @@
                 <w:noProof/>
                 <w:webHidden/>
               </w:rPr>
-              <w:t>15</w:t>
+              <w:t>16</w:t>
             </w:r>
             <w:r>
               <w:rPr>
@@ -4642,7 +4677,7 @@
               <w:noProof/>
             </w:rPr>
           </w:pPr>
-          <w:hyperlink w:anchor="_Toc119431210" w:history="1">
+          <w:hyperlink w:anchor="_Toc119681170" w:history="1">
             <w:r>
               <w:rPr>
                 <w:rStyle w:val="Hyperlink"/>
@@ -4683,7 +4718,7 @@
                 <w:noProof/>
                 <w:webHidden/>
               </w:rPr>
-              <w:instrText xml:space="preserve"> PAGEREF _Toc119431210 \h </w:instrText>
+              <w:instrText xml:space="preserve"> PAGEREF _Toc119681170 \h </w:instrText>
             </w:r>
             <w:r>
               <w:rPr>
@@ -4703,7 +4738,7 @@
                 <w:noProof/>
                 <w:webHidden/>
               </w:rPr>
-              <w:t>15</w:t>
+              <w:t>16</w:t>
             </w:r>
             <w:r>
               <w:rPr>
@@ -4726,7 +4761,7 @@
               <w:noProof/>
             </w:rPr>
           </w:pPr>
-          <w:hyperlink w:anchor="_Toc119431211" w:history="1">
+          <w:hyperlink w:anchor="_Toc119681171" w:history="1">
             <w:r>
               <w:rPr>
                 <w:rStyle w:val="Hyperlink"/>
@@ -4767,7 +4802,7 @@
                 <w:noProof/>
                 <w:webHidden/>
               </w:rPr>
-              <w:instrText xml:space="preserve"> PAGEREF _Toc119431211 \h </w:instrText>
+              <w:instrText xml:space="preserve"> PAGEREF _Toc119681171 \h </w:instrText>
             </w:r>
             <w:r>
               <w:rPr>
@@ -4787,7 +4822,7 @@
                 <w:noProof/>
                 <w:webHidden/>
               </w:rPr>
-              <w:t>15</w:t>
+              <w:t>16</w:t>
             </w:r>
             <w:r>
               <w:rPr>
@@ -4810,7 +4845,7 @@
               <w:noProof/>
             </w:rPr>
           </w:pPr>
-          <w:hyperlink w:anchor="_Toc119431212" w:history="1">
+          <w:hyperlink w:anchor="_Toc119681172" w:history="1">
             <w:r>
               <w:rPr>
                 <w:rStyle w:val="Hyperlink"/>
@@ -4851,7 +4886,7 @@
                 <w:noProof/>
                 <w:webHidden/>
               </w:rPr>
-              <w:instrText xml:space="preserve"> PAGEREF _Toc119431212 \h </w:instrText>
+              <w:instrText xml:space="preserve"> PAGEREF _Toc119681172 \h </w:instrText>
             </w:r>
             <w:r>
               <w:rPr>
@@ -4871,7 +4906,7 @@
                 <w:noProof/>
                 <w:webHidden/>
               </w:rPr>
-              <w:t>16</w:t>
+              <w:t>17</w:t>
             </w:r>
             <w:r>
               <w:rPr>
@@ -4894,7 +4929,7 @@
               <w:noProof/>
             </w:rPr>
           </w:pPr>
-          <w:hyperlink w:anchor="_Toc119431213" w:history="1">
+          <w:hyperlink w:anchor="_Toc119681173" w:history="1">
             <w:r>
               <w:rPr>
                 <w:rStyle w:val="Hyperlink"/>
@@ -4935,7 +4970,7 @@
                 <w:noProof/>
                 <w:webHidden/>
               </w:rPr>
-              <w:instrText xml:space="preserve"> PAGEREF _Toc119431213 \h </w:instrText>
+              <w:instrText xml:space="preserve"> PAGEREF _Toc119681173 \h </w:instrText>
             </w:r>
             <w:r>
               <w:rPr>
@@ -4955,7 +4990,7 @@
                 <w:noProof/>
                 <w:webHidden/>
               </w:rPr>
-              <w:t>16</w:t>
+              <w:t>17</w:t>
             </w:r>
             <w:r>
               <w:rPr>
@@ -4978,7 +5013,7 @@
               <w:noProof/>
             </w:rPr>
           </w:pPr>
-          <w:hyperlink w:anchor="_Toc119431214" w:history="1">
+          <w:hyperlink w:anchor="_Toc119681174" w:history="1">
             <w:r>
               <w:rPr>
                 <w:rStyle w:val="Hyperlink"/>
@@ -5019,7 +5054,7 @@
                 <w:noProof/>
                 <w:webHidden/>
               </w:rPr>
-              <w:instrText xml:space="preserve"> PAGEREF _Toc119431214 \h </w:instrText>
+              <w:instrText xml:space="preserve"> PAGEREF _Toc119681174 \h </w:instrText>
             </w:r>
             <w:r>
               <w:rPr>
@@ -5039,7 +5074,7 @@
                 <w:noProof/>
                 <w:webHidden/>
               </w:rPr>
-              <w:t>16</w:t>
+              <w:t>17</w:t>
             </w:r>
             <w:r>
               <w:rPr>
@@ -5062,7 +5097,7 @@
               <w:noProof/>
             </w:rPr>
           </w:pPr>
-          <w:hyperlink w:anchor="_Toc119431215" w:history="1">
+          <w:hyperlink w:anchor="_Toc119681175" w:history="1">
             <w:r>
               <w:rPr>
                 <w:rStyle w:val="Hyperlink"/>
@@ -5103,7 +5138,7 @@
                 <w:noProof/>
                 <w:webHidden/>
               </w:rPr>
-              <w:instrText xml:space="preserve"> PAGEREF _Toc119431215 \h </w:instrText>
+              <w:instrText xml:space="preserve"> PAGEREF _Toc119681175 \h </w:instrText>
             </w:r>
             <w:r>
               <w:rPr>
@@ -5123,7 +5158,7 @@
                 <w:noProof/>
                 <w:webHidden/>
               </w:rPr>
-              <w:t>16</w:t>
+              <w:t>17</w:t>
             </w:r>
             <w:r>
               <w:rPr>
@@ -5146,7 +5181,7 @@
               <w:noProof/>
             </w:rPr>
           </w:pPr>
-          <w:hyperlink w:anchor="_Toc119431216" w:history="1">
+          <w:hyperlink w:anchor="_Toc119681176" w:history="1">
             <w:r>
               <w:rPr>
                 <w:rStyle w:val="Hyperlink"/>
@@ -5187,7 +5222,7 @@
                 <w:noProof/>
                 <w:webHidden/>
               </w:rPr>
-              <w:instrText xml:space="preserve"> PAGEREF _Toc119431216 \h </w:instrText>
+              <w:instrText xml:space="preserve"> PAGEREF _Toc119681176 \h </w:instrText>
             </w:r>
             <w:r>
               <w:rPr>
@@ -5207,7 +5242,7 @@
                 <w:noProof/>
                 <w:webHidden/>
               </w:rPr>
-              <w:t>16</w:t>
+              <w:t>17</w:t>
             </w:r>
             <w:r>
               <w:rPr>
@@ -5230,7 +5265,7 @@
               <w:noProof/>
             </w:rPr>
           </w:pPr>
-          <w:hyperlink w:anchor="_Toc119431217" w:history="1">
+          <w:hyperlink w:anchor="_Toc119681177" w:history="1">
             <w:r>
               <w:rPr>
                 <w:rStyle w:val="Hyperlink"/>
@@ -5271,7 +5306,7 @@
                 <w:noProof/>
                 <w:webHidden/>
               </w:rPr>
-              <w:instrText xml:space="preserve"> PAGEREF _Toc119431217 \h </w:instrText>
+              <w:instrText xml:space="preserve"> PAGEREF _Toc119681177 \h </w:instrText>
             </w:r>
             <w:r>
               <w:rPr>
@@ -5291,7 +5326,7 @@
                 <w:noProof/>
                 <w:webHidden/>
               </w:rPr>
-              <w:t>16</w:t>
+              <w:t>17</w:t>
             </w:r>
             <w:r>
               <w:rPr>
@@ -5314,7 +5349,7 @@
               <w:noProof/>
             </w:rPr>
           </w:pPr>
-          <w:hyperlink w:anchor="_Toc119431218" w:history="1">
+          <w:hyperlink w:anchor="_Toc119681178" w:history="1">
             <w:r>
               <w:rPr>
                 <w:rStyle w:val="Hyperlink"/>
@@ -5334,7 +5369,7 @@
                 <w:rStyle w:val="Hyperlink"/>
                 <w:noProof/>
               </w:rPr>
-              <w:t>References</w:t>
+              <w:t>Appendices</w:t>
             </w:r>
             <w:r>
               <w:rPr>
@@ -5355,7 +5390,7 @@
                 <w:noProof/>
                 <w:webHidden/>
               </w:rPr>
-              <w:instrText xml:space="preserve"> PAGEREF _Toc119431218 \h </w:instrText>
+              <w:instrText xml:space="preserve"> PAGEREF _Toc119681178 \h </w:instrText>
             </w:r>
             <w:r>
               <w:rPr>
@@ -5375,91 +5410,7 @@
                 <w:noProof/>
                 <w:webHidden/>
               </w:rPr>
-              <w:t>16</w:t>
-            </w:r>
-            <w:r>
-              <w:rPr>
-                <w:noProof/>
-                <w:webHidden/>
-              </w:rPr>
-              <w:fldChar w:fldCharType="end"/>
-            </w:r>
-          </w:hyperlink>
-        </w:p>
-        <w:p>
-          <w:pPr>
-            <w:pStyle w:val="TOC1"/>
-            <w:tabs>
-              <w:tab w:val="left" w:pos="660"/>
-              <w:tab w:val="right" w:pos="9350"/>
-            </w:tabs>
-            <w:rPr>
-              <w:rFonts w:asciiTheme="minorHAnsi" w:eastAsiaTheme="minorEastAsia" w:hAnsiTheme="minorHAnsi" w:cstheme="minorBidi"/>
-              <w:noProof/>
-            </w:rPr>
-          </w:pPr>
-          <w:hyperlink w:anchor="_Toc119431219" w:history="1">
-            <w:r>
-              <w:rPr>
-                <w:rStyle w:val="Hyperlink"/>
-                <w:noProof/>
-              </w:rPr>
-              <w:t>XI.</w:t>
-            </w:r>
-            <w:r>
-              <w:rPr>
-                <w:rFonts w:asciiTheme="minorHAnsi" w:eastAsiaTheme="minorEastAsia" w:hAnsiTheme="minorHAnsi" w:cstheme="minorBidi"/>
-                <w:noProof/>
-              </w:rPr>
-              <w:tab/>
-            </w:r>
-            <w:r>
-              <w:rPr>
-                <w:rStyle w:val="Hyperlink"/>
-                <w:noProof/>
-              </w:rPr>
-              <w:t>Appendices</w:t>
-            </w:r>
-            <w:r>
-              <w:rPr>
-                <w:noProof/>
-                <w:webHidden/>
-              </w:rPr>
-              <w:tab/>
-            </w:r>
-            <w:r>
-              <w:rPr>
-                <w:noProof/>
-                <w:webHidden/>
-              </w:rPr>
-              <w:fldChar w:fldCharType="begin"/>
-            </w:r>
-            <w:r>
-              <w:rPr>
-                <w:noProof/>
-                <w:webHidden/>
-              </w:rPr>
-              <w:instrText xml:space="preserve"> PAGEREF _Toc119431219 \h </w:instrText>
-            </w:r>
-            <w:r>
-              <w:rPr>
-                <w:noProof/>
-                <w:webHidden/>
-              </w:rPr>
-            </w:r>
-            <w:r>
-              <w:rPr>
-                <w:noProof/>
-                <w:webHidden/>
-              </w:rPr>
-              <w:fldChar w:fldCharType="separate"/>
-            </w:r>
-            <w:r>
-              <w:rPr>
-                <w:noProof/>
-                <w:webHidden/>
-              </w:rPr>
-              <w:t>17</w:t>
+              <w:t>18</w:t>
             </w:r>
             <w:r>
               <w:rPr>
@@ -5505,7 +5456,7 @@
         </w:numPr>
       </w:pPr>
       <w:bookmarkStart w:id="2" w:name="_fkgxv1fhrsl" w:colFirst="0" w:colLast="0"/>
-      <w:bookmarkStart w:id="3" w:name="_Toc119431159"/>
+      <w:bookmarkStart w:id="3" w:name="_Toc119681116"/>
       <w:bookmarkEnd w:id="2"/>
       <w:r>
         <w:lastRenderedPageBreak/>
@@ -5518,63 +5469,87 @@
         <w:spacing w:line="240" w:lineRule="auto"/>
       </w:pPr>
       <w:r>
-        <w:t>Your introduction should describe your project in sufficient detail such that the alpha-prototype description will be easy to follow. This should include material similar (lifted from and edited) from your Project Description document. The sections to focus on will be:</w:t>
-      </w:r>
-    </w:p>
-    <w:p>
-      <w:pPr>
-        <w:numPr>
-          <w:ilvl w:val="0"/>
-          <w:numId w:val="4"/>
-        </w:numPr>
-        <w:spacing w:after="0" w:line="240" w:lineRule="auto"/>
-      </w:pPr>
-      <w:r>
-        <w:t>Introduction - likely needs major editing since the project has evolved</w:t>
-      </w:r>
-    </w:p>
-    <w:p>
-      <w:pPr>
-        <w:numPr>
-          <w:ilvl w:val="0"/>
-          <w:numId w:val="4"/>
-        </w:numPr>
-        <w:spacing w:after="0" w:line="240" w:lineRule="auto"/>
-      </w:pPr>
+        <w:t xml:space="preserve">This document serves as a culmination of LAMIs work on the creation of the medication reminder app this far. It provides new and updated details on the team's plans and current state of the LAMI Project. The project will provide extensive details on the project overview, team member bios, project requirements, specifications, solution approach and testing plans. Finally, this document will provide details on the status of the LAMI alpha prototype. Here our team will share our current progress on the alpha prototype as well as describe what the alpha prototype looks like. </w:t>
+      </w:r>
+    </w:p>
+    <w:p>
+      <w:pPr>
+        <w:pStyle w:val="Heading1"/>
+      </w:pPr>
+      <w:bookmarkStart w:id="4" w:name="_Toc119681117"/>
+      <w:r>
+        <w:t xml:space="preserve">I </w:t>
+      </w:r>
+      <w:r>
+        <w:t>Project Introduction</w:t>
+      </w:r>
+      <w:bookmarkEnd w:id="4"/>
+      <w:r>
+        <w:t xml:space="preserve"> </w:t>
+      </w:r>
+    </w:p>
+    <w:p>
+      <w:r>
+        <w:t xml:space="preserve">The LAMI team has been tasked with the continued construction of the LAMI app for medication reminders for the residents in the LAMI residence. As stated this app will be used for the residents of the LAMI house who have mental illness and will serve as a reminder app that will help them take their medication at specified times. There will be a sign-in for both the caretakers and the residents so the residents can have safety in knowing the only people that can view their medications are the caretakers who will act as a secondary reminder ( in the case that the resident does not take their medication after being prompted by the app). The end goal of this project is to create an app that is easy and enjoyable to use, making the task of remembering to take medication as easy as possible. </w:t>
+      </w:r>
+    </w:p>
+    <w:p>
+      <w:pPr>
+        <w:pStyle w:val="Heading1"/>
+      </w:pPr>
+      <w:bookmarkStart w:id="5" w:name="_Toc119681118"/>
+      <w:r>
+        <w:t xml:space="preserve">III. </w:t>
+      </w:r>
       <w:r>
         <w:t>Background and Related Work</w:t>
       </w:r>
-    </w:p>
-    <w:p>
-      <w:pPr>
-        <w:numPr>
-          <w:ilvl w:val="0"/>
-          <w:numId w:val="4"/>
-        </w:numPr>
-        <w:spacing w:after="0" w:line="240" w:lineRule="auto"/>
-      </w:pPr>
-      <w:r>
-        <w:t>Project Overview</w:t>
-      </w:r>
-    </w:p>
-    <w:p>
-      <w:pPr>
-        <w:numPr>
-          <w:ilvl w:val="0"/>
-          <w:numId w:val="4"/>
-        </w:numPr>
-        <w:spacing w:line="240" w:lineRule="auto"/>
-      </w:pPr>
-      <w:r>
-        <w:t>Client and Stakeholder Identification and Preferences</w:t>
-      </w:r>
-    </w:p>
-    <w:p>
-      <w:pPr>
-        <w:spacing w:line="240" w:lineRule="auto"/>
-      </w:pPr>
-      <w:r>
-        <w:t xml:space="preserve">Add a brief paragraph to the introduction and explain the purpose of this document as a summary of the project’s progress and technical details about your engineering efforts. </w:t>
+      <w:bookmarkEnd w:id="5"/>
+      <w:r>
+        <w:t xml:space="preserve"> </w:t>
+      </w:r>
+    </w:p>
+    <w:p>
+      <w:r>
+        <w:t>Previously the LAMI team in Pullman has worked previously on this app and implemented basic reminder functionality. From the progress reports of the previous team, we are able to see that they created the timer and the notification parts of the app.</w:t>
+      </w:r>
+      <w:r>
+        <w:t xml:space="preserve"> </w:t>
+      </w:r>
+      <w:r>
+        <w:t xml:space="preserve">Even so, we see a lot of features we can add to the app to make it even better. Like improvement of the UI, addition of the reward system, and adding surveys about the medications[3]. The staff at LAMI also talked about adding the ability to reset passwords for residents through SMS, since the residents tend to be older and less technologically savvy. That being said, creating a simpler to use UI for the application would go a long way towards making the app enjoyable and helpful. Also, the staff at LAMI have stated that they will ask the residents for additional input on what they would like to see from the app. The previous team constructed the LAMI app using the Flutter framework and is hosting the application on firebase[3]. To make a meaningful contribution to this project, we will have to learn how to use the Flutter mobile application framework along with the firebase database so we can improve on what was already built. In addition to the mobile app improvements, the client wants a web application and if we learn how to use flutter we can use that coding language to program the web application. III. Project Overview One of the largest factors involved in long term successful treatment of people with schizophrenia is regular use of antipsychotic medications. Unfortunately, nonadherence to medication is also one of the most common problems that arises during treatment. When patients infrequently take their medications they are far more likely to relapse, often resulting in rehospitalization, increased remission time, and an increased chance of a suicide attempt [1]. Various methods for increasing adherence to medication have been researched and one that has been successful in studies is an application that gives reminders when it is time to take medications [2]. The goal of our project is to increase the functionalities of an already existing medication reminder </w:t>
+      </w:r>
+      <w:r>
+        <w:lastRenderedPageBreak/>
+        <w:t xml:space="preserve">application and add a means for the LAMI staff to manage the reminders of each resident of the LAMI house, track their adherence to medications, and allow them to provide feedback with regards as to how they feel about each medication. As stated previously, the basic reminder application has already been created, but currently there is no way for the staff to manage the reminders set by the residents. To solve this problem, we are going to add a staff login page to the app. Once logged in, the user will be taken to a screen where they will be able to view, add, edit, and remove any patient's medication reminders. In addition, we will build a web application that provides the LAMI staff with the same functionalities that will be added to the mobile app. One staff account will be created with the account name, email, and password being managed by the LAMI staff. Along with being able to manage the reminders of the residents, we are also going to add functionality that allows staff to track each resident’s adherence to their medications, as well as allow residents to track their own individual progress and set goals for themselves. In talks with the staff at LAMI, goal setting has been highlighted as a strong motivator for people with schizophrenia and something that the staff believes will be a success among the residents of the house. Another feature for the application we are going to implement is occasional reminders for “as needed” medications. While a lot of the medications residents are going to be using this app for are supposed to be taken on a regular schedule during waking hours, but some are taken “as needed” based on how they are feeling, or what situation they are in. To remind residents about these types of medications, we are going to add an option for a medication reminder to be “as needed”. These reminders will give a notification that asks the user if they feel like they need to take this medication right now (or if they have recently), to which they are able to respond “yes” or “no”. These medications will not count towards the users adherence statistics, but staff will be able to see when residents indicate that they have taken one of their as needed medications. The second feature that will be added to the application is a small survey that will help the staff at LAMI monitor how each resident feels about each of their medications. Every week or so, users with medication reminders will be given the opportunity to rate how they feel about each of their medications on a scale of 1-5. Staff members will be able to see an overview of each resident's responses through the mobile and web applications. As time goes on and different situations arise, the need to make modifications to prescriptions also arises. This feature of the application will be very beneficial in ensuring that the residents are taking into account how they are feeling and helps staff to respond to these changes. </w:t>
+      </w:r>
+    </w:p>
+    <w:p>
+      <w:pPr>
+        <w:pStyle w:val="Heading1"/>
+      </w:pPr>
+      <w:bookmarkStart w:id="6" w:name="_Toc119681119"/>
+      <w:r>
+        <w:t>IV. Client and Stakeholder Identification and Preferences</w:t>
+      </w:r>
+      <w:bookmarkEnd w:id="6"/>
+      <w:r>
+        <w:t xml:space="preserve"> </w:t>
+      </w:r>
+    </w:p>
+    <w:p>
+      <w:r>
+        <w:t>With</w:t>
+      </w:r>
+      <w:r>
+        <w:t xml:space="preserve"> all projects there are stakeholders that support the creation of this application and the clients that want to use this application. In this instance, the stakeholders are the LAMI staff that need a way to manage and track medication consumption and also need to find a way to remind the residents when to take medication. Also, with the added survey the staff can see how they feel about their medication so that they can be changed or readjusted. Then the clients of this project would be the residents of the LAMI house. These people need reminders to take their medication because it can be difficult to track all the medication you have to take and it's nice to have something to remind you when you should take each specific medication. WIth the reminders helping the residents take their medication it will help keep the general atmosphere of the house up. </w:t>
+      </w:r>
+      <w:r>
+        <w:t xml:space="preserve">Add a brief paragraph to the introduction and explain the purpose of this </w:t>
+      </w:r>
+      <w:r>
+        <w:lastRenderedPageBreak/>
+        <w:t xml:space="preserve">document as a summary of the project’s progress and technical details about your engineering efforts. </w:t>
       </w:r>
     </w:p>
     <w:p>
@@ -5585,13 +5560,13 @@
           <w:numId w:val="2"/>
         </w:numPr>
       </w:pPr>
-      <w:bookmarkStart w:id="4" w:name="_wztmj38ovixg" w:colFirst="0" w:colLast="0"/>
-      <w:bookmarkStart w:id="5" w:name="_Toc119431160"/>
-      <w:bookmarkEnd w:id="4"/>
+      <w:bookmarkStart w:id="7" w:name="_wztmj38ovixg" w:colFirst="0" w:colLast="0"/>
+      <w:bookmarkStart w:id="8" w:name="_Toc119681120"/>
+      <w:bookmarkEnd w:id="7"/>
       <w:r>
         <w:t>Team Members - Bios and Project Roles</w:t>
       </w:r>
-      <w:bookmarkEnd w:id="5"/>
+      <w:bookmarkEnd w:id="8"/>
     </w:p>
     <w:p>
       <w:pPr>
@@ -5656,23 +5631,7 @@
     <w:p>
       <w:r>
         <w:tab/>
-        <w:t xml:space="preserve">Aaron Crandall is a computer science student interested in artificial intelligence, satellite development, and clock making. His prior projects have included smart homes, </w:t>
-      </w:r>
-      <w:proofErr w:type="gramStart"/>
-      <w:r>
-        <w:t>radio controlled</w:t>
-      </w:r>
-      <w:proofErr w:type="gramEnd"/>
-      <w:r>
-        <w:t xml:space="preserve"> dirigibles, and programming clocks. Aaron’s skills include C/C++, Python, RabbitMQ, Genetic Algorithms, and </w:t>
-      </w:r>
-      <w:proofErr w:type="spellStart"/>
-      <w:r>
-        <w:t>delinting</w:t>
-      </w:r>
-      <w:proofErr w:type="spellEnd"/>
-      <w:r>
-        <w:t>. For this project, his responsibilities include developing the Gamma Module, leading user experience feedback, and delivering sandwiches.</w:t>
+        <w:t>Aaron Crandall is a computer science student interested in artificial intelligence, satellite development, and clock making. His prior projects have included smart homes, radio controlled dirigibles, and programming clocks. Aaron’s skills include C/C++, Python, RabbitMQ, Genetic Algorithms, and delinting. For this project, his responsibilities include developing the Gamma Module, leading user experience feedback, and delivering sandwiches.</w:t>
       </w:r>
     </w:p>
     <w:p>
@@ -5683,13 +5642,13 @@
           <w:numId w:val="2"/>
         </w:numPr>
       </w:pPr>
-      <w:bookmarkStart w:id="6" w:name="_b66lqfs9p8ml" w:colFirst="0" w:colLast="0"/>
-      <w:bookmarkStart w:id="7" w:name="_Toc119431161"/>
-      <w:bookmarkEnd w:id="6"/>
+      <w:bookmarkStart w:id="9" w:name="_b66lqfs9p8ml" w:colFirst="0" w:colLast="0"/>
+      <w:bookmarkStart w:id="10" w:name="_Toc119681121"/>
+      <w:bookmarkEnd w:id="9"/>
       <w:r>
         <w:t>Project Requirements</w:t>
       </w:r>
-      <w:bookmarkEnd w:id="7"/>
+      <w:bookmarkEnd w:id="10"/>
     </w:p>
     <w:p>
       <w:pPr>
@@ -5700,13 +5659,13 @@
         </w:numPr>
         <w:spacing w:before="0" w:after="0"/>
       </w:pPr>
-      <w:bookmarkStart w:id="8" w:name="_Toc115273157"/>
-      <w:bookmarkStart w:id="9" w:name="_Toc119431162"/>
+      <w:bookmarkStart w:id="11" w:name="_Toc115273157"/>
+      <w:bookmarkStart w:id="12" w:name="_Toc119681122"/>
       <w:r>
         <w:t>Introduction</w:t>
       </w:r>
-      <w:bookmarkEnd w:id="8"/>
-      <w:bookmarkEnd w:id="9"/>
+      <w:bookmarkEnd w:id="11"/>
+      <w:bookmarkEnd w:id="12"/>
     </w:p>
     <w:p>
       <w:pPr>
@@ -5731,13 +5690,13 @@
         </w:numPr>
         <w:spacing w:before="0" w:after="0"/>
       </w:pPr>
-      <w:bookmarkStart w:id="10" w:name="_Toc115273158"/>
-      <w:bookmarkStart w:id="11" w:name="_Toc119431163"/>
+      <w:bookmarkStart w:id="13" w:name="_Toc115273158"/>
+      <w:bookmarkStart w:id="14" w:name="_Toc119681123"/>
       <w:r>
         <w:t>System Requirements Specification</w:t>
       </w:r>
-      <w:bookmarkEnd w:id="10"/>
-      <w:bookmarkEnd w:id="11"/>
+      <w:bookmarkEnd w:id="13"/>
+      <w:bookmarkEnd w:id="14"/>
     </w:p>
     <w:p>
       <w:pPr>
@@ -5781,13 +5740,13 @@
           <w:numId w:val="6"/>
         </w:numPr>
       </w:pPr>
-      <w:bookmarkStart w:id="12" w:name="_Toc115273159"/>
-      <w:bookmarkStart w:id="13" w:name="_Toc119431164"/>
+      <w:bookmarkStart w:id="15" w:name="_Toc115273159"/>
+      <w:bookmarkStart w:id="16" w:name="_Toc119681124"/>
       <w:r>
         <w:t>Use Cases</w:t>
       </w:r>
-      <w:bookmarkEnd w:id="12"/>
-      <w:bookmarkEnd w:id="13"/>
+      <w:bookmarkEnd w:id="15"/>
+      <w:bookmarkEnd w:id="16"/>
     </w:p>
     <w:p>
       <w:pPr>
@@ -5800,15 +5759,11 @@
         <w:t>Story:</w:t>
       </w:r>
       <w:r>
-        <w:t xml:space="preserve"> Helene </w:t>
-      </w:r>
-      <w:proofErr w:type="spellStart"/>
-      <w:r>
-        <w:t>Davids</w:t>
-      </w:r>
-      <w:proofErr w:type="spellEnd"/>
-      <w:r>
-        <w:t xml:space="preserve"> is the employee currently overseeing the house and one of the residents, Oliver James, has just been prescribed a new medication. Helene wants to make sure that Oliver has set a reminder to take his new medication, but Helene isn’t scheduled to go back to the house until 3 days from now. She pulls out her phone and logs on to the LAMI app. She selects Oliver’s name from the list of current residents and sees that he has already set a reminder and thinks “I don’t know why I was worried, Oliver is awesome!”.</w:t>
+        <w:t xml:space="preserve"> Helene Davids is the employee currently overseeing the house and one of the residents, Oliver James, has just been prescribed a new medication. Helene wants to make sure that Oliver has set a reminder to take his new medication, but Helene isn’t scheduled to go back to </w:t>
+      </w:r>
+      <w:r>
+        <w:lastRenderedPageBreak/>
+        <w:t>the house until 3 days from now. She pulls out her phone and logs on to the LAMI app. She selects Oliver’s name from the list of current residents and sees that he has already set a reminder and thinks “I don’t know why I was worried, Oliver is awesome!”.</w:t>
       </w:r>
     </w:p>
     <w:p>
@@ -5827,23 +5782,7 @@
         <w:t>Story:</w:t>
       </w:r>
       <w:r>
-        <w:t xml:space="preserve"> Micah Ferguson is the employee currently overseeing the house and one of the residents, Brandy Hartford, has been acting a little different than usual. Micah wants to make sure that Brandy has been taking </w:t>
-      </w:r>
-      <w:proofErr w:type="gramStart"/>
-      <w:r>
-        <w:t>all of</w:t>
-      </w:r>
-      <w:proofErr w:type="gramEnd"/>
-      <w:r>
-        <w:t xml:space="preserve"> the medications she is supposed to. Micah logs on to the LAMI website, selects Brandy from the list of current residents, and opens her progress report. He sees that she has not been very consistent with taking her medications, so he </w:t>
-      </w:r>
-      <w:proofErr w:type="gramStart"/>
-      <w:r>
-        <w:t>makes a plan</w:t>
-      </w:r>
-      <w:proofErr w:type="gramEnd"/>
-      <w:r>
-        <w:t xml:space="preserve"> to talk to her and see how he can help.</w:t>
+        <w:t xml:space="preserve"> Micah Ferguson is the employee currently overseeing the house and one of the residents, Brandy Hartford, has been acting a little different than usual. Micah wants to make sure that Brandy has been taking all of the medications she is supposed to. Micah logs on to the LAMI website, selects Brandy from the list of current residents, and opens her progress report. He sees that she has not been very consistent with taking her medications, so he makes a plan to talk to her and see how he can help.</w:t>
       </w:r>
     </w:p>
     <w:p>
@@ -5859,13 +5798,13 @@
           <w:numId w:val="6"/>
         </w:numPr>
       </w:pPr>
-      <w:bookmarkStart w:id="14" w:name="_Toc115273160"/>
-      <w:bookmarkStart w:id="15" w:name="_Toc119431165"/>
+      <w:bookmarkStart w:id="17" w:name="_Toc115273160"/>
+      <w:bookmarkStart w:id="18" w:name="_Toc119681125"/>
       <w:r>
         <w:t>Functional Requirements</w:t>
       </w:r>
-      <w:bookmarkEnd w:id="14"/>
-      <w:bookmarkEnd w:id="15"/>
+      <w:bookmarkEnd w:id="17"/>
+      <w:bookmarkEnd w:id="18"/>
     </w:p>
     <w:p>
       <w:pPr>
@@ -5875,13 +5814,13 @@
           <w:numId w:val="6"/>
         </w:numPr>
       </w:pPr>
-      <w:bookmarkStart w:id="16" w:name="_Toc115273161"/>
-      <w:bookmarkStart w:id="17" w:name="_Toc119431166"/>
+      <w:bookmarkStart w:id="19" w:name="_Toc115273161"/>
+      <w:bookmarkStart w:id="20" w:name="_Toc119681126"/>
       <w:r>
         <w:t>Improvement of the UI</w:t>
       </w:r>
-      <w:bookmarkEnd w:id="16"/>
-      <w:bookmarkEnd w:id="17"/>
+      <w:bookmarkEnd w:id="19"/>
+      <w:bookmarkEnd w:id="20"/>
       <w:r>
         <w:t xml:space="preserve">  </w:t>
       </w:r>
@@ -5946,13 +5885,13 @@
       <w:r>
         <w:t xml:space="preserve"> </w:t>
       </w:r>
-      <w:bookmarkStart w:id="18" w:name="_Toc115273162"/>
-      <w:bookmarkStart w:id="19" w:name="_Toc119431167"/>
+      <w:bookmarkStart w:id="21" w:name="_Toc115273162"/>
+      <w:bookmarkStart w:id="22" w:name="_Toc119681127"/>
       <w:r>
         <w:t>Website Implementation</w:t>
       </w:r>
-      <w:bookmarkEnd w:id="18"/>
-      <w:bookmarkEnd w:id="19"/>
+      <w:bookmarkEnd w:id="21"/>
+      <w:bookmarkEnd w:id="22"/>
       <w:r>
         <w:t xml:space="preserve"> </w:t>
       </w:r>
@@ -5978,14 +5917,13 @@
           <w:numId w:val="6"/>
         </w:numPr>
       </w:pPr>
-      <w:bookmarkStart w:id="20" w:name="_Toc115273163"/>
-      <w:bookmarkStart w:id="21" w:name="_Toc119431168"/>
-      <w:r>
-        <w:lastRenderedPageBreak/>
+      <w:bookmarkStart w:id="23" w:name="_Toc115273163"/>
+      <w:bookmarkStart w:id="24" w:name="_Toc119681128"/>
+      <w:r>
         <w:t>Resident and Caretaker Accounts</w:t>
       </w:r>
-      <w:bookmarkEnd w:id="20"/>
-      <w:bookmarkEnd w:id="21"/>
+      <w:bookmarkEnd w:id="23"/>
+      <w:bookmarkEnd w:id="24"/>
       <w:r>
         <w:t xml:space="preserve"> </w:t>
       </w:r>
@@ -5995,15 +5933,7 @@
         <w:spacing w:after="0" w:line="240" w:lineRule="auto"/>
       </w:pPr>
       <w:r>
-        <w:t xml:space="preserve">While </w:t>
-      </w:r>
-      <w:proofErr w:type="spellStart"/>
-      <w:r>
-        <w:t>its</w:t>
-      </w:r>
-      <w:proofErr w:type="spellEnd"/>
-      <w:r>
-        <w:t xml:space="preserve"> nice to have the timers for the residents the caretakers can’t tell if the medication has been taken or not so the creation of caretaker and resident accounts will allow for different permissions between users. The client asked for this since they wanted an easy way for the caretaker to see if the medication was being taken by the resident. The creation of this feature is priority 0 since allowing the caretaker of the house to see if the residents have taken their medication is something that was talked about a lot with the client. </w:t>
+        <w:t xml:space="preserve">While its nice to have the timers for the residents the caretakers can’t tell if the medication has been taken or not so the creation of caretaker and resident accounts will allow for different permissions between users. The client asked for this since they wanted an easy way for the caretaker to see if the medication was being taken by the resident. The creation of this feature is priority 0 since allowing the caretaker of the house to see if the residents have taken their medication is something that was talked about a lot with the client. </w:t>
       </w:r>
     </w:p>
     <w:p>
@@ -6019,19 +5949,20 @@
           <w:numId w:val="6"/>
         </w:numPr>
       </w:pPr>
-      <w:bookmarkStart w:id="22" w:name="_Toc115273164"/>
-      <w:bookmarkStart w:id="23" w:name="_Toc119431169"/>
+      <w:bookmarkStart w:id="25" w:name="_Toc115273164"/>
+      <w:bookmarkStart w:id="26" w:name="_Toc119681129"/>
       <w:r>
         <w:t>Resident Surveys</w:t>
       </w:r>
-      <w:bookmarkEnd w:id="22"/>
-      <w:bookmarkEnd w:id="23"/>
+      <w:bookmarkEnd w:id="25"/>
+      <w:bookmarkEnd w:id="26"/>
     </w:p>
     <w:p>
       <w:pPr>
         <w:spacing w:after="0" w:line="240" w:lineRule="auto"/>
       </w:pPr>
       <w:r>
+        <w:lastRenderedPageBreak/>
         <w:t>Another tool that will help the caretakers of the house is after taking medicine periodically a medication survey will come up to ask the resident if the medication is working well and how they like the medication. The client wants these surveys so that they can make sure that the medications that the residents are taking are not negatively impacting them or that maybe they need some new medication that is either stronger or weaker. This seems like it would be a priority 0 program in the application, but the client specified that this was something that we can do if we get around to it, so I would place it at 2.</w:t>
       </w:r>
     </w:p>
@@ -6050,28 +5981,20 @@
           <w:numId w:val="6"/>
         </w:numPr>
       </w:pPr>
-      <w:bookmarkStart w:id="24" w:name="_Toc115273165"/>
-      <w:bookmarkStart w:id="25" w:name="_Toc119431170"/>
+      <w:bookmarkStart w:id="27" w:name="_Toc115273165"/>
+      <w:bookmarkStart w:id="28" w:name="_Toc119681130"/>
       <w:r>
         <w:t>Non-Functional Requirements</w:t>
       </w:r>
-      <w:bookmarkEnd w:id="24"/>
-      <w:bookmarkEnd w:id="25"/>
+      <w:bookmarkEnd w:id="27"/>
+      <w:bookmarkEnd w:id="28"/>
     </w:p>
     <w:p>
       <w:pPr>
         <w:spacing w:after="0" w:line="240" w:lineRule="auto"/>
       </w:pPr>
       <w:r>
-        <w:t>List the non-functional requirements in this section. Non-functional requirements define system properties (</w:t>
-      </w:r>
-      <w:proofErr w:type="gramStart"/>
-      <w:r>
-        <w:t>e.g.</w:t>
-      </w:r>
-      <w:proofErr w:type="gramEnd"/>
-      <w:r>
-        <w:t xml:space="preserve"> reliability, response time and storage requirements, etc.) and constraints (e.g. I/O device capability, system representations, etc.)</w:t>
+        <w:t>List the non-functional requirements in this section. Non-functional requirements define system properties (e.g. reliability, response time and storage requirements, etc.) and constraints (e.g. I/O device capability, system representations, etc.)</w:t>
       </w:r>
       <w:r>
         <w:rPr>
@@ -6100,15 +6023,7 @@
         <w:spacing w:after="0" w:line="240" w:lineRule="auto"/>
       </w:pPr>
       <w:r>
-        <w:t>Process requirements may also be listed here (</w:t>
-      </w:r>
-      <w:proofErr w:type="gramStart"/>
-      <w:r>
-        <w:t>e.g.</w:t>
-      </w:r>
-      <w:proofErr w:type="gramEnd"/>
-      <w:r>
-        <w:t xml:space="preserve"> specifying a particular programming language or development method.) This will include any general testing plans, but there is a later assignment that will go into much greater depth about testing the product.</w:t>
+        <w:t>Process requirements may also be listed here (e.g. specifying a particular programming language or development method.) This will include any general testing plans, but there is a later assignment that will go into much greater depth about testing the product.</w:t>
       </w:r>
     </w:p>
     <w:p>
@@ -6145,13 +6060,13 @@
           <w:numId w:val="6"/>
         </w:numPr>
       </w:pPr>
-      <w:bookmarkStart w:id="26" w:name="_Toc115273166"/>
-      <w:bookmarkStart w:id="27" w:name="_Toc119431171"/>
+      <w:bookmarkStart w:id="29" w:name="_Toc115273166"/>
+      <w:bookmarkStart w:id="30" w:name="_Toc119681131"/>
       <w:r>
         <w:t>Must be able to support around 10-15 users</w:t>
       </w:r>
-      <w:bookmarkEnd w:id="26"/>
-      <w:bookmarkEnd w:id="27"/>
+      <w:bookmarkEnd w:id="29"/>
+      <w:bookmarkEnd w:id="30"/>
     </w:p>
     <w:p>
       <w:r>
@@ -6175,13 +6090,13 @@
         </w:numPr>
         <w:spacing w:before="0" w:after="0"/>
       </w:pPr>
-      <w:bookmarkStart w:id="28" w:name="_Toc115273167"/>
-      <w:bookmarkStart w:id="29" w:name="_Toc119431172"/>
+      <w:bookmarkStart w:id="31" w:name="_Toc115273167"/>
+      <w:bookmarkStart w:id="32" w:name="_Toc119681132"/>
       <w:r>
         <w:t>System Evolution</w:t>
       </w:r>
-      <w:bookmarkEnd w:id="28"/>
-      <w:bookmarkEnd w:id="29"/>
+      <w:bookmarkEnd w:id="31"/>
+      <w:bookmarkEnd w:id="32"/>
     </w:p>
     <w:p>
       <w:pPr>
@@ -6193,11 +6108,7 @@
         <w:spacing w:after="0" w:line="240" w:lineRule="auto"/>
       </w:pPr>
       <w:r>
-        <w:t xml:space="preserve">As we go on to finish the application for the client we may run into problems or may need to hang things as to help specific clients. So, as we build the application, and we make the web application we may need to make minor alterations for the web application alteration. On top of </w:t>
-      </w:r>
-      <w:r>
-        <w:lastRenderedPageBreak/>
-        <w:t xml:space="preserve">that adding the different user profiles may cause a problem on the firebase side of things but that will be solved with time and understanding of firebase. As for the UI, it could be changed multiple times depending on how the residents of the house react to it initial designs so constant restructure may be needed. </w:t>
+        <w:t xml:space="preserve">As we go on to finish the application for the client we may run into problems or may need to hang things as to help specific clients. So, as we build the application, and we make the web application we may need to make minor alterations for the web application alteration. On top of that adding the different user profiles may cause a problem on the firebase side of things but that will be solved with time and understanding of firebase. As for the UI, it could be changed multiple times depending on how the residents of the house react to it initial designs so constant restructure may be needed. </w:t>
       </w:r>
     </w:p>
     <w:p>
@@ -6213,13 +6124,14 @@
           <w:numId w:val="2"/>
         </w:numPr>
       </w:pPr>
-      <w:bookmarkStart w:id="30" w:name="_16kbj35etpc4" w:colFirst="0" w:colLast="0"/>
-      <w:bookmarkStart w:id="31" w:name="_Toc119431173"/>
-      <w:bookmarkEnd w:id="30"/>
-      <w:r>
+      <w:bookmarkStart w:id="33" w:name="_16kbj35etpc4" w:colFirst="0" w:colLast="0"/>
+      <w:bookmarkStart w:id="34" w:name="_Toc119681133"/>
+      <w:bookmarkEnd w:id="33"/>
+      <w:r>
+        <w:lastRenderedPageBreak/>
         <w:t>Solution Approach</w:t>
       </w:r>
-      <w:bookmarkEnd w:id="31"/>
+      <w:bookmarkEnd w:id="34"/>
     </w:p>
     <w:p>
       <w:pPr>
@@ -6231,13 +6143,13 @@
         <w:spacing w:before="0"/>
         <w:ind w:left="1080" w:hanging="720"/>
       </w:pPr>
-      <w:bookmarkStart w:id="32" w:name="_Toc82521031"/>
-      <w:bookmarkStart w:id="33" w:name="_Toc119431174"/>
+      <w:bookmarkStart w:id="35" w:name="_Toc82521031"/>
+      <w:bookmarkStart w:id="36" w:name="_Toc119681134"/>
       <w:r>
         <w:t>Introduction</w:t>
       </w:r>
-      <w:bookmarkEnd w:id="32"/>
-      <w:bookmarkEnd w:id="33"/>
+      <w:bookmarkEnd w:id="35"/>
+      <w:bookmarkEnd w:id="36"/>
     </w:p>
     <w:p>
       <w:pPr>
@@ -6262,13 +6174,13 @@
         <w:spacing w:before="0"/>
         <w:ind w:left="1080" w:hanging="720"/>
       </w:pPr>
-      <w:bookmarkStart w:id="34" w:name="_Toc82521032"/>
-      <w:bookmarkStart w:id="35" w:name="_Toc119431175"/>
+      <w:bookmarkStart w:id="37" w:name="_Toc82521032"/>
+      <w:bookmarkStart w:id="38" w:name="_Toc119681135"/>
       <w:r>
         <w:t>System Overview</w:t>
       </w:r>
-      <w:bookmarkEnd w:id="34"/>
-      <w:bookmarkEnd w:id="35"/>
+      <w:bookmarkEnd w:id="37"/>
+      <w:bookmarkEnd w:id="38"/>
     </w:p>
     <w:p>
       <w:pPr>
@@ -6293,13 +6205,13 @@
         <w:spacing w:before="0"/>
         <w:ind w:left="1080" w:hanging="720"/>
       </w:pPr>
-      <w:bookmarkStart w:id="36" w:name="_Toc82521033"/>
-      <w:bookmarkStart w:id="37" w:name="_Toc119431176"/>
+      <w:bookmarkStart w:id="39" w:name="_Toc82521033"/>
+      <w:bookmarkStart w:id="40" w:name="_Toc119681136"/>
       <w:r>
         <w:t>Architecture Design</w:t>
       </w:r>
-      <w:bookmarkEnd w:id="36"/>
-      <w:bookmarkEnd w:id="37"/>
+      <w:bookmarkEnd w:id="39"/>
+      <w:bookmarkEnd w:id="40"/>
     </w:p>
     <w:p>
       <w:pPr>
@@ -6310,13 +6222,13 @@
         </w:numPr>
         <w:ind w:left="432" w:hanging="432"/>
       </w:pPr>
-      <w:bookmarkStart w:id="38" w:name="_Toc82521034"/>
-      <w:bookmarkStart w:id="39" w:name="_Toc119431177"/>
+      <w:bookmarkStart w:id="41" w:name="_Toc82521034"/>
+      <w:bookmarkStart w:id="42" w:name="_Toc119681137"/>
       <w:r>
         <w:t>Overview</w:t>
       </w:r>
-      <w:bookmarkEnd w:id="38"/>
-      <w:bookmarkEnd w:id="39"/>
+      <w:bookmarkEnd w:id="41"/>
+      <w:bookmarkEnd w:id="42"/>
     </w:p>
     <w:p>
       <w:pPr>
@@ -6381,13 +6293,13 @@
         </w:numPr>
         <w:ind w:left="432" w:hanging="432"/>
       </w:pPr>
-      <w:bookmarkStart w:id="40" w:name="_Toc82521035"/>
-      <w:bookmarkStart w:id="41" w:name="_Toc119431178"/>
+      <w:bookmarkStart w:id="43" w:name="_Toc82521035"/>
+      <w:bookmarkStart w:id="44" w:name="_Toc119681138"/>
       <w:r>
         <w:t>Subsystem Decomposition</w:t>
       </w:r>
-      <w:bookmarkEnd w:id="40"/>
-      <w:bookmarkEnd w:id="41"/>
+      <w:bookmarkEnd w:id="43"/>
+      <w:bookmarkEnd w:id="44"/>
       <w:r>
         <w:t xml:space="preserve"> </w:t>
       </w:r>
@@ -6836,13 +6748,13 @@
       <w:r>
         <w:t xml:space="preserve"> </w:t>
       </w:r>
-      <w:bookmarkStart w:id="42" w:name="_Toc82521036"/>
-      <w:bookmarkStart w:id="43" w:name="_Toc119431179"/>
+      <w:bookmarkStart w:id="45" w:name="_Toc82521036"/>
+      <w:bookmarkStart w:id="46" w:name="_Toc119681139"/>
       <w:r>
         <w:t>[Flutter Multi-Platform Application Framework]</w:t>
       </w:r>
-      <w:bookmarkEnd w:id="42"/>
-      <w:bookmarkEnd w:id="43"/>
+      <w:bookmarkEnd w:id="45"/>
+      <w:bookmarkEnd w:id="46"/>
       <w:r>
         <w:t xml:space="preserve">  </w:t>
       </w:r>
@@ -6856,13 +6768,13 @@
         </w:numPr>
         <w:spacing w:line="240" w:lineRule="auto"/>
       </w:pPr>
-      <w:bookmarkStart w:id="44" w:name="_Toc82521037"/>
-      <w:bookmarkStart w:id="45" w:name="_Toc119431180"/>
+      <w:bookmarkStart w:id="47" w:name="_Toc82521037"/>
+      <w:bookmarkStart w:id="48" w:name="_Toc119681140"/>
       <w:r>
         <w:t>Description</w:t>
       </w:r>
-      <w:bookmarkEnd w:id="44"/>
-      <w:bookmarkEnd w:id="45"/>
+      <w:bookmarkEnd w:id="47"/>
+      <w:bookmarkEnd w:id="48"/>
     </w:p>
     <w:p>
       <w:pPr>
@@ -6870,8 +6782,8 @@
         <w:spacing w:line="240" w:lineRule="auto"/>
         <w:ind w:left="720"/>
       </w:pPr>
-      <w:bookmarkStart w:id="46" w:name="_Toc82521038"/>
-      <w:bookmarkStart w:id="47" w:name="_Toc119431181"/>
+      <w:bookmarkStart w:id="49" w:name="_Toc82521038"/>
+      <w:bookmarkStart w:id="50" w:name="_Toc119681141"/>
       <w:r>
         <w:rPr>
           <w:b w:val="0"/>
@@ -6879,7 +6791,7 @@
         </w:rPr>
         <w:t>The Flutter framework provides mechanisms to create user interfaces for both mobile and web applications. A consistent framework for the development of all three UI’s (iOS, Android, Web app) increases readability, cohesion, and structure throughout the entire project. One of the most important services Flutter provides is the ability to communicate with the operating system of the phone to send a push notification outside of the application.</w:t>
       </w:r>
-      <w:bookmarkEnd w:id="47"/>
+      <w:bookmarkEnd w:id="50"/>
     </w:p>
     <w:p>
       <w:pPr>
@@ -6890,12 +6802,12 @@
         </w:numPr>
         <w:spacing w:line="240" w:lineRule="auto"/>
       </w:pPr>
-      <w:bookmarkStart w:id="48" w:name="_Toc119431182"/>
+      <w:bookmarkStart w:id="51" w:name="_Toc119681142"/>
       <w:r>
         <w:t>Concepts and Algorithms Generated</w:t>
       </w:r>
-      <w:bookmarkEnd w:id="46"/>
-      <w:bookmarkEnd w:id="48"/>
+      <w:bookmarkEnd w:id="49"/>
+      <w:bookmarkEnd w:id="51"/>
       <w:r>
         <w:t xml:space="preserve"> </w:t>
       </w:r>
@@ -6909,7 +6821,7 @@
           <w:color w:val="000000" w:themeColor="text1"/>
         </w:rPr>
       </w:pPr>
-      <w:bookmarkStart w:id="49" w:name="_Toc82521039"/>
+      <w:bookmarkStart w:id="52" w:name="_Toc82521039"/>
       <w:r>
         <w:rPr>
           <w:rFonts w:ascii="ArialMT" w:hAnsi="ArialMT"/>
@@ -6952,12 +6864,12 @@
           <w:color w:val="00000A"/>
         </w:rPr>
       </w:pPr>
-      <w:bookmarkStart w:id="50" w:name="_Toc119431183"/>
+      <w:bookmarkStart w:id="53" w:name="_Toc119681143"/>
       <w:r>
         <w:t>Interface Description</w:t>
       </w:r>
-      <w:bookmarkEnd w:id="49"/>
-      <w:bookmarkEnd w:id="50"/>
+      <w:bookmarkEnd w:id="52"/>
+      <w:bookmarkEnd w:id="53"/>
     </w:p>
     <w:p>
       <w:pPr>
@@ -6970,7 +6882,7 @@
           <w:u w:val="single"/>
         </w:rPr>
       </w:pPr>
-      <w:bookmarkStart w:id="51" w:name="_Toc119431184"/>
+      <w:bookmarkStart w:id="54" w:name="_Toc119681144"/>
       <w:r>
         <w:rPr>
           <w:b w:val="0"/>
@@ -6979,7 +6891,7 @@
         </w:rPr>
         <w:t>Services Provided:</w:t>
       </w:r>
-      <w:bookmarkEnd w:id="51"/>
+      <w:bookmarkEnd w:id="54"/>
     </w:p>
     <w:p>
       <w:pPr>
@@ -6991,7 +6903,7 @@
           <w:bCs/>
         </w:rPr>
       </w:pPr>
-      <w:bookmarkStart w:id="52" w:name="_Toc119431185"/>
+      <w:bookmarkStart w:id="55" w:name="_Toc119681145"/>
       <w:r>
         <w:rPr>
           <w:b w:val="0"/>
@@ -7015,7 +6927,7 @@
         </w:rPr>
         <w:t>Alarm Widget</w:t>
       </w:r>
-      <w:bookmarkEnd w:id="52"/>
+      <w:bookmarkEnd w:id="55"/>
     </w:p>
     <w:p>
       <w:pPr>
@@ -7088,7 +7000,7 @@
           <w:color w:val="00000A"/>
         </w:rPr>
       </w:pPr>
-      <w:bookmarkStart w:id="53" w:name="_Toc119431186"/>
+      <w:bookmarkStart w:id="56" w:name="_Toc119681146"/>
       <w:r>
         <w:rPr>
           <w:b w:val="0"/>
@@ -7103,7 +7015,6 @@
         </w:rPr>
         <w:tab/>
       </w:r>
-      <w:proofErr w:type="spellStart"/>
       <w:r>
         <w:rPr>
           <w:b w:val="0"/>
@@ -7113,8 +7024,7 @@
         </w:rPr>
         <w:t>FlutterFire</w:t>
       </w:r>
-      <w:bookmarkEnd w:id="53"/>
-      <w:proofErr w:type="spellEnd"/>
+      <w:bookmarkEnd w:id="56"/>
     </w:p>
     <w:p>
       <w:pPr>
@@ -7159,19 +7069,11 @@
       <w:r>
         <w:tab/>
       </w:r>
-      <w:proofErr w:type="spellStart"/>
       <w:r>
         <w:rPr>
           <w:color w:val="000000" w:themeColor="text1"/>
         </w:rPr>
-        <w:t>FlutterFire</w:t>
-      </w:r>
-      <w:proofErr w:type="spellEnd"/>
-      <w:r>
-        <w:rPr>
-          <w:color w:val="000000" w:themeColor="text1"/>
-        </w:rPr>
-        <w:t xml:space="preserve"> is a group of plug-ins for Flutter that provide connectivity between Flutter applications and Google Firebase backend services. The specific functionalities utilized from Firebase are detailed later.</w:t>
+        <w:t>FlutterFire is a group of plug-ins for Flutter that provide connectivity between Flutter applications and Google Firebase backend services. The specific functionalities utilized from Firebase are detailed later.</w:t>
       </w:r>
     </w:p>
     <w:p>
@@ -7223,18 +7125,8 @@
           <w:sz w:val="22"/>
           <w:szCs w:val="22"/>
         </w:rPr>
-        <w:t xml:space="preserve">Flutter, Firebase, </w:t>
-      </w:r>
-      <w:proofErr w:type="spellStart"/>
-      <w:r>
-        <w:rPr>
-          <w:rFonts w:ascii="ArialMT" w:hAnsi="ArialMT"/>
-          <w:sz w:val="22"/>
-          <w:szCs w:val="22"/>
-        </w:rPr>
-        <w:t>FlutterFire</w:t>
-      </w:r>
-      <w:proofErr w:type="spellEnd"/>
+        <w:t>Flutter, Firebase, FlutterFire</w:t>
+      </w:r>
     </w:p>
     <w:p>
       <w:pPr>
@@ -7250,13 +7142,13 @@
         </w:numPr>
         <w:ind w:left="576" w:hanging="576"/>
       </w:pPr>
-      <w:bookmarkStart w:id="54" w:name="_Toc82521040"/>
-      <w:bookmarkStart w:id="55" w:name="_Toc119431187"/>
+      <w:bookmarkStart w:id="57" w:name="_Toc82521040"/>
+      <w:bookmarkStart w:id="58" w:name="_Toc119681147"/>
       <w:r>
         <w:t>[Google Firebase]</w:t>
       </w:r>
-      <w:bookmarkEnd w:id="54"/>
-      <w:bookmarkEnd w:id="55"/>
+      <w:bookmarkEnd w:id="57"/>
+      <w:bookmarkEnd w:id="58"/>
     </w:p>
     <w:p>
       <w:pPr>
@@ -7267,11 +7159,11 @@
         </w:numPr>
         <w:spacing w:line="240" w:lineRule="auto"/>
       </w:pPr>
-      <w:bookmarkStart w:id="56" w:name="_Toc119431188"/>
+      <w:bookmarkStart w:id="59" w:name="_Toc119681148"/>
       <w:r>
         <w:t>Description</w:t>
       </w:r>
-      <w:bookmarkEnd w:id="56"/>
+      <w:bookmarkEnd w:id="59"/>
     </w:p>
     <w:p>
       <w:pPr>
@@ -7289,27 +7181,7 @@
           <w:sz w:val="22"/>
           <w:szCs w:val="22"/>
         </w:rPr>
-        <w:t xml:space="preserve">Google Firebase is a backend application development software that provides storage capabilities. To integrate Firebase with Flutter applications, plugins called </w:t>
-      </w:r>
-      <w:proofErr w:type="spellStart"/>
-      <w:r>
-        <w:rPr>
-          <w:rFonts w:ascii="ArialMT" w:hAnsi="ArialMT"/>
-          <w:color w:val="000000" w:themeColor="text1"/>
-          <w:sz w:val="22"/>
-          <w:szCs w:val="22"/>
-        </w:rPr>
-        <w:t>FlutterFire</w:t>
-      </w:r>
-      <w:proofErr w:type="spellEnd"/>
-      <w:r>
-        <w:rPr>
-          <w:rFonts w:ascii="ArialMT" w:hAnsi="ArialMT"/>
-          <w:color w:val="000000" w:themeColor="text1"/>
-          <w:sz w:val="22"/>
-          <w:szCs w:val="22"/>
-        </w:rPr>
-        <w:t xml:space="preserve"> have been created to easily accomplish this task. In addition to storage, Firebase also provides other services such as authentication, usage analytics, and monitoring tools. </w:t>
+        <w:t xml:space="preserve">Google Firebase is a backend application development software that provides storage capabilities. To integrate Firebase with Flutter applications, plugins called FlutterFire have been created to easily accomplish this task. In addition to storage, Firebase also provides other services such as authentication, usage analytics, and monitoring tools. </w:t>
       </w:r>
     </w:p>
     <w:p>
@@ -7324,11 +7196,11 @@
           <w:color w:val="00000A"/>
         </w:rPr>
       </w:pPr>
-      <w:bookmarkStart w:id="57" w:name="_Toc119431189"/>
+      <w:bookmarkStart w:id="60" w:name="_Toc119681149"/>
       <w:r>
         <w:t>Concepts and Algorithms Generated</w:t>
       </w:r>
-      <w:bookmarkEnd w:id="57"/>
+      <w:bookmarkEnd w:id="60"/>
       <w:r>
         <w:t xml:space="preserve"> </w:t>
       </w:r>
@@ -7346,7 +7218,7 @@
           <w:color w:val="000000" w:themeColor="text1"/>
         </w:rPr>
       </w:pPr>
-      <w:bookmarkStart w:id="58" w:name="_Toc119431190"/>
+      <w:bookmarkStart w:id="61" w:name="_Toc119681150"/>
       <w:r>
         <w:rPr>
           <w:b w:val="0"/>
@@ -7355,31 +7227,9 @@
           <w:iCs/>
           <w:color w:val="000000" w:themeColor="text1"/>
         </w:rPr>
-        <w:t xml:space="preserve">Cloud </w:t>
-      </w:r>
-      <w:proofErr w:type="spellStart"/>
-      <w:r>
-        <w:rPr>
-          <w:b w:val="0"/>
-          <w:bCs/>
-          <w:i w:val="0"/>
-          <w:iCs/>
-          <w:color w:val="000000" w:themeColor="text1"/>
-        </w:rPr>
-        <w:t>Firestore</w:t>
-      </w:r>
-      <w:proofErr w:type="spellEnd"/>
-      <w:r>
-        <w:rPr>
-          <w:b w:val="0"/>
-          <w:bCs/>
-          <w:i w:val="0"/>
-          <w:iCs/>
-          <w:color w:val="000000" w:themeColor="text1"/>
-        </w:rPr>
-        <w:t xml:space="preserve"> is a NoSQL document database. A document database is different than a relational database in that all information about an object (in this case a resident of the Alliance house) is stored in its own document.</w:t>
-      </w:r>
-      <w:bookmarkEnd w:id="58"/>
+        <w:t>Cloud Firestore is a NoSQL document database. A document database is different than a relational database in that all information about an object (in this case a resident of the Alliance house) is stored in its own document.</w:t>
+      </w:r>
+      <w:bookmarkEnd w:id="61"/>
     </w:p>
     <w:p>
       <w:pPr>
@@ -7400,11 +7250,11 @@
         </w:numPr>
         <w:spacing w:line="240" w:lineRule="auto"/>
       </w:pPr>
-      <w:bookmarkStart w:id="59" w:name="_Toc119431191"/>
+      <w:bookmarkStart w:id="62" w:name="_Toc119681151"/>
       <w:r>
         <w:t>Interface Description</w:t>
       </w:r>
-      <w:bookmarkEnd w:id="59"/>
+      <w:bookmarkEnd w:id="62"/>
     </w:p>
     <w:p>
       <w:pPr>
@@ -7417,7 +7267,7 @@
           <w:u w:val="single"/>
         </w:rPr>
       </w:pPr>
-      <w:bookmarkStart w:id="60" w:name="_Toc119431192"/>
+      <w:bookmarkStart w:id="63" w:name="_Toc119681152"/>
       <w:r>
         <w:rPr>
           <w:b w:val="0"/>
@@ -7426,7 +7276,7 @@
         </w:rPr>
         <w:t>Services Provided:</w:t>
       </w:r>
-      <w:bookmarkEnd w:id="60"/>
+      <w:bookmarkEnd w:id="63"/>
     </w:p>
     <w:p>
       <w:pPr>
@@ -7438,7 +7288,7 @@
           <w:bCs/>
         </w:rPr>
       </w:pPr>
-      <w:bookmarkStart w:id="61" w:name="_Toc119431193"/>
+      <w:bookmarkStart w:id="64" w:name="_Toc119681153"/>
       <w:r>
         <w:rPr>
           <w:b w:val="0"/>
@@ -7460,9 +7310,108 @@
           <w:i w:val="0"/>
           <w:iCs/>
         </w:rPr>
-        <w:t xml:space="preserve">Firebase Cloud </w:t>
-      </w:r>
-      <w:proofErr w:type="spellStart"/>
+        <w:t>Firebase Cloud Firestore</w:t>
+      </w:r>
+      <w:bookmarkEnd w:id="64"/>
+    </w:p>
+    <w:p>
+      <w:pPr>
+        <w:spacing w:after="0" w:line="240" w:lineRule="auto"/>
+      </w:pPr>
+      <w:r>
+        <w:tab/>
+      </w:r>
+      <w:r>
+        <w:rPr>
+          <w:i/>
+          <w:iCs/>
+        </w:rPr>
+        <w:t>Service provided to:</w:t>
+      </w:r>
+      <w:r>
+        <w:t xml:space="preserve"> </w:t>
+      </w:r>
+      <w:r>
+        <w:tab/>
+        <w:t>Flutter</w:t>
+      </w:r>
+    </w:p>
+    <w:p>
+      <w:pPr>
+        <w:pStyle w:val="NormalWeb"/>
+        <w:shd w:val="clear" w:color="auto" w:fill="FFFFFF"/>
+        <w:ind w:left="720"/>
+        <w:rPr>
+          <w:rFonts w:ascii="ArialMT" w:hAnsi="ArialMT"/>
+          <w:color w:val="FF0000"/>
+          <w:sz w:val="22"/>
+          <w:szCs w:val="22"/>
+        </w:rPr>
+      </w:pPr>
+      <w:r>
+        <w:rPr>
+          <w:i/>
+          <w:iCs/>
+        </w:rPr>
+        <w:t>Description:</w:t>
+      </w:r>
+      <w:r>
+        <w:t xml:space="preserve"> </w:t>
+      </w:r>
+      <w:r>
+        <w:rPr>
+          <w:color w:val="FF0000"/>
+        </w:rPr>
+        <w:tab/>
+      </w:r>
+      <w:r>
+        <w:rPr>
+          <w:rFonts w:ascii="ArialMT" w:hAnsi="ArialMT"/>
+          <w:color w:val="000000" w:themeColor="text1"/>
+          <w:sz w:val="22"/>
+          <w:szCs w:val="22"/>
+        </w:rPr>
+        <w:t>Firebase Cloud Firestore provides a database for the storage of user information, medications, and medication reminders. On login, a user’s locally stored data is synced with the data from Cloud Firestore, and any necessary changes are applied.</w:t>
+      </w:r>
+    </w:p>
+    <w:p>
+      <w:pPr>
+        <w:pStyle w:val="Heading4"/>
+        <w:spacing w:line="240" w:lineRule="auto"/>
+        <w:ind w:firstLine="720"/>
+        <w:rPr>
+          <w:rFonts w:ascii="Arial" w:hAnsi="Arial"/>
+          <w:b w:val="0"/>
+          <w:bCs/>
+          <w:color w:val="00000A"/>
+        </w:rPr>
+      </w:pPr>
+    </w:p>
+    <w:p>
+      <w:pPr>
+        <w:pStyle w:val="Heading4"/>
+        <w:spacing w:line="240" w:lineRule="auto"/>
+        <w:ind w:firstLine="720"/>
+        <w:rPr>
+          <w:b w:val="0"/>
+          <w:bCs/>
+        </w:rPr>
+      </w:pPr>
+      <w:bookmarkStart w:id="65" w:name="_Toc119681154"/>
+      <w:r>
+        <w:rPr>
+          <w:b w:val="0"/>
+          <w:bCs/>
+        </w:rPr>
+        <w:t xml:space="preserve">Service name: </w:t>
+      </w:r>
+      <w:r>
+        <w:rPr>
+          <w:b w:val="0"/>
+          <w:bCs/>
+        </w:rPr>
+        <w:tab/>
+      </w:r>
       <w:r>
         <w:rPr>
           <w:b w:val="0"/>
@@ -7470,10 +7419,9 @@
           <w:i w:val="0"/>
           <w:iCs/>
         </w:rPr>
-        <w:t>Firestore</w:t>
-      </w:r>
-      <w:bookmarkEnd w:id="61"/>
-      <w:proofErr w:type="spellEnd"/>
+        <w:t>Firebase Authentication</w:t>
+      </w:r>
+      <w:bookmarkEnd w:id="65"/>
     </w:p>
     <w:p>
       <w:pPr>
@@ -7514,6 +7462,7 @@
           <w:i/>
           <w:iCs/>
         </w:rPr>
+        <w:lastRenderedPageBreak/>
         <w:t>Description:</w:t>
       </w:r>
       <w:r>
@@ -7532,156 +7481,6 @@
           <w:sz w:val="22"/>
           <w:szCs w:val="22"/>
         </w:rPr>
-        <w:t xml:space="preserve">Firebase Cloud </w:t>
-      </w:r>
-      <w:proofErr w:type="spellStart"/>
-      <w:r>
-        <w:rPr>
-          <w:rFonts w:ascii="ArialMT" w:hAnsi="ArialMT"/>
-          <w:color w:val="000000" w:themeColor="text1"/>
-          <w:sz w:val="22"/>
-          <w:szCs w:val="22"/>
-        </w:rPr>
-        <w:t>Firestore</w:t>
-      </w:r>
-      <w:proofErr w:type="spellEnd"/>
-      <w:r>
-        <w:rPr>
-          <w:rFonts w:ascii="ArialMT" w:hAnsi="ArialMT"/>
-          <w:color w:val="000000" w:themeColor="text1"/>
-          <w:sz w:val="22"/>
-          <w:szCs w:val="22"/>
-        </w:rPr>
-        <w:t xml:space="preserve"> provides a database for the storage of user information, medications, and medication reminders. On login, a user’s locally stored data is synced with the data from Cloud </w:t>
-      </w:r>
-      <w:proofErr w:type="spellStart"/>
-      <w:r>
-        <w:rPr>
-          <w:rFonts w:ascii="ArialMT" w:hAnsi="ArialMT"/>
-          <w:color w:val="000000" w:themeColor="text1"/>
-          <w:sz w:val="22"/>
-          <w:szCs w:val="22"/>
-        </w:rPr>
-        <w:t>Firestore</w:t>
-      </w:r>
-      <w:proofErr w:type="spellEnd"/>
-      <w:r>
-        <w:rPr>
-          <w:rFonts w:ascii="ArialMT" w:hAnsi="ArialMT"/>
-          <w:color w:val="000000" w:themeColor="text1"/>
-          <w:sz w:val="22"/>
-          <w:szCs w:val="22"/>
-        </w:rPr>
-        <w:t>, and any necessary changes are applied.</w:t>
-      </w:r>
-    </w:p>
-    <w:p>
-      <w:pPr>
-        <w:pStyle w:val="Heading4"/>
-        <w:spacing w:line="240" w:lineRule="auto"/>
-        <w:ind w:firstLine="720"/>
-        <w:rPr>
-          <w:rFonts w:ascii="Arial" w:hAnsi="Arial"/>
-          <w:b w:val="0"/>
-          <w:bCs/>
-          <w:color w:val="00000A"/>
-        </w:rPr>
-      </w:pPr>
-    </w:p>
-    <w:p>
-      <w:pPr>
-        <w:pStyle w:val="Heading4"/>
-        <w:spacing w:line="240" w:lineRule="auto"/>
-        <w:ind w:firstLine="720"/>
-        <w:rPr>
-          <w:b w:val="0"/>
-          <w:bCs/>
-        </w:rPr>
-      </w:pPr>
-      <w:bookmarkStart w:id="62" w:name="_Toc119431194"/>
-      <w:r>
-        <w:rPr>
-          <w:b w:val="0"/>
-          <w:bCs/>
-        </w:rPr>
-        <w:t xml:space="preserve">Service name: </w:t>
-      </w:r>
-      <w:r>
-        <w:rPr>
-          <w:b w:val="0"/>
-          <w:bCs/>
-        </w:rPr>
-        <w:tab/>
-      </w:r>
-      <w:r>
-        <w:rPr>
-          <w:b w:val="0"/>
-          <w:bCs/>
-          <w:i w:val="0"/>
-          <w:iCs/>
-        </w:rPr>
-        <w:t>Firebase Authentication</w:t>
-      </w:r>
-      <w:bookmarkEnd w:id="62"/>
-    </w:p>
-    <w:p>
-      <w:pPr>
-        <w:spacing w:after="0" w:line="240" w:lineRule="auto"/>
-      </w:pPr>
-      <w:r>
-        <w:tab/>
-      </w:r>
-      <w:r>
-        <w:rPr>
-          <w:i/>
-          <w:iCs/>
-        </w:rPr>
-        <w:t>Service provided to:</w:t>
-      </w:r>
-      <w:r>
-        <w:t xml:space="preserve"> </w:t>
-      </w:r>
-      <w:r>
-        <w:tab/>
-        <w:t>Flutter</w:t>
-      </w:r>
-    </w:p>
-    <w:p>
-      <w:pPr>
-        <w:pStyle w:val="NormalWeb"/>
-        <w:shd w:val="clear" w:color="auto" w:fill="FFFFFF"/>
-        <w:ind w:left="720"/>
-        <w:rPr>
-          <w:rFonts w:ascii="ArialMT" w:hAnsi="ArialMT"/>
-          <w:color w:val="FF0000"/>
-          <w:sz w:val="22"/>
-          <w:szCs w:val="22"/>
-        </w:rPr>
-      </w:pPr>
-      <w:r>
-        <w:rPr>
-          <w:i/>
-          <w:iCs/>
-        </w:rPr>
-        <w:lastRenderedPageBreak/>
-        <w:t>Description:</w:t>
-      </w:r>
-      <w:r>
-        <w:t xml:space="preserve"> </w:t>
-      </w:r>
-      <w:r>
-        <w:rPr>
-          <w:color w:val="FF0000"/>
-        </w:rPr>
-        <w:tab/>
-      </w:r>
-      <w:r>
-        <w:rPr>
-          <w:rFonts w:ascii="ArialMT" w:hAnsi="ArialMT"/>
-          <w:color w:val="000000" w:themeColor="text1"/>
-          <w:sz w:val="22"/>
-          <w:szCs w:val="22"/>
-        </w:rPr>
         <w:t>Firebase Authentication allows the addition, authentication, and deletion of users from the application. Users can also choose to reset their password and Firebase Authentication provides the backend services, allowing a user to reset a password through email.</w:t>
       </w:r>
     </w:p>
@@ -7728,36 +7527,8 @@
           <w:sz w:val="22"/>
           <w:szCs w:val="22"/>
         </w:rPr>
-        <w:t xml:space="preserve">Flutter, Firebase Authentication, Cloud </w:t>
-      </w:r>
-      <w:proofErr w:type="spellStart"/>
-      <w:r>
-        <w:rPr>
-          <w:rFonts w:ascii="ArialMT" w:hAnsi="ArialMT"/>
-          <w:sz w:val="22"/>
-          <w:szCs w:val="22"/>
-        </w:rPr>
-        <w:t>Firestore</w:t>
-      </w:r>
-      <w:proofErr w:type="spellEnd"/>
-      <w:r>
-        <w:rPr>
-          <w:rFonts w:ascii="ArialMT" w:hAnsi="ArialMT"/>
-          <w:sz w:val="22"/>
-          <w:szCs w:val="22"/>
-        </w:rPr>
-        <w:t xml:space="preserve">, </w:t>
-      </w:r>
-      <w:proofErr w:type="spellStart"/>
-      <w:r>
-        <w:rPr>
-          <w:rFonts w:ascii="ArialMT" w:hAnsi="ArialMT"/>
-          <w:sz w:val="22"/>
-          <w:szCs w:val="22"/>
-        </w:rPr>
-        <w:t>FlutterFire</w:t>
-      </w:r>
-      <w:proofErr w:type="spellEnd"/>
+        <w:t>Flutter, Firebase Authentication, Cloud Firestore, FlutterFire</w:t>
+      </w:r>
     </w:p>
     <w:p>
       <w:pPr>
@@ -7774,13 +7545,13 @@
         <w:spacing w:before="0"/>
         <w:ind w:left="1080" w:hanging="720"/>
       </w:pPr>
-      <w:bookmarkStart w:id="63" w:name="_Toc82521041"/>
-      <w:bookmarkStart w:id="64" w:name="_Toc119431195"/>
+      <w:bookmarkStart w:id="66" w:name="_Toc82521041"/>
+      <w:bookmarkStart w:id="67" w:name="_Toc119681155"/>
       <w:r>
         <w:t>Data design</w:t>
       </w:r>
-      <w:bookmarkEnd w:id="63"/>
-      <w:bookmarkEnd w:id="64"/>
+      <w:bookmarkEnd w:id="66"/>
+      <w:bookmarkEnd w:id="67"/>
     </w:p>
     <w:p>
       <w:pPr>
@@ -7805,13 +7576,13 @@
         <w:spacing w:before="0"/>
         <w:ind w:left="1080" w:hanging="720"/>
       </w:pPr>
-      <w:bookmarkStart w:id="65" w:name="_Toc82521042"/>
-      <w:bookmarkStart w:id="66" w:name="_Toc119431196"/>
+      <w:bookmarkStart w:id="68" w:name="_Toc82521042"/>
+      <w:bookmarkStart w:id="69" w:name="_Toc119681156"/>
       <w:r>
         <w:t>User Interface Design</w:t>
       </w:r>
-      <w:bookmarkEnd w:id="65"/>
-      <w:bookmarkEnd w:id="66"/>
+      <w:bookmarkEnd w:id="68"/>
+      <w:bookmarkEnd w:id="69"/>
       <w:r>
         <w:t xml:space="preserve"> </w:t>
       </w:r>
@@ -8011,13 +7782,13 @@
           <w:numId w:val="2"/>
         </w:numPr>
       </w:pPr>
-      <w:bookmarkStart w:id="67" w:name="_iuqvw1ouwlha" w:colFirst="0" w:colLast="0"/>
-      <w:bookmarkStart w:id="68" w:name="_Toc119431197"/>
-      <w:bookmarkEnd w:id="67"/>
+      <w:bookmarkStart w:id="70" w:name="_iuqvw1ouwlha" w:colFirst="0" w:colLast="0"/>
+      <w:bookmarkStart w:id="71" w:name="_Toc119681157"/>
+      <w:bookmarkEnd w:id="70"/>
       <w:r>
         <w:t>Test Plan</w:t>
       </w:r>
-      <w:bookmarkEnd w:id="68"/>
+      <w:bookmarkEnd w:id="71"/>
     </w:p>
     <w:p>
       <w:pPr>
@@ -8028,11 +7799,11 @@
         </w:numPr>
         <w:ind w:left="1080" w:hanging="720"/>
       </w:pPr>
-      <w:bookmarkStart w:id="69" w:name="_Toc119431198"/>
+      <w:bookmarkStart w:id="72" w:name="_Toc119681158"/>
       <w:r>
         <w:t>Introduction</w:t>
       </w:r>
-      <w:bookmarkEnd w:id="69"/>
+      <w:bookmarkEnd w:id="72"/>
     </w:p>
     <w:p>
       <w:pPr>
@@ -8042,13 +7813,13 @@
           <w:numId w:val="14"/>
         </w:numPr>
       </w:pPr>
-      <w:bookmarkStart w:id="70" w:name="_30j0zll"/>
-      <w:bookmarkStart w:id="71" w:name="_Toc119431199"/>
-      <w:bookmarkEnd w:id="70"/>
+      <w:bookmarkStart w:id="73" w:name="_30j0zll"/>
+      <w:bookmarkStart w:id="74" w:name="_Toc119681159"/>
+      <w:bookmarkEnd w:id="73"/>
       <w:r>
         <w:t>Project Overview</w:t>
       </w:r>
-      <w:bookmarkEnd w:id="71"/>
+      <w:bookmarkEnd w:id="74"/>
     </w:p>
     <w:p>
       <w:pPr>
@@ -8067,13 +7838,13 @@
           <w:numId w:val="14"/>
         </w:numPr>
       </w:pPr>
-      <w:bookmarkStart w:id="72" w:name="_1fob9te"/>
-      <w:bookmarkStart w:id="73" w:name="_Toc119431200"/>
-      <w:bookmarkEnd w:id="72"/>
+      <w:bookmarkStart w:id="75" w:name="_1fob9te"/>
+      <w:bookmarkStart w:id="76" w:name="_Toc119681160"/>
+      <w:bookmarkEnd w:id="75"/>
       <w:r>
         <w:t>Test Objectives and Schedule</w:t>
       </w:r>
-      <w:bookmarkEnd w:id="73"/>
+      <w:bookmarkEnd w:id="76"/>
     </w:p>
     <w:p>
       <w:pPr>
@@ -8089,35 +7860,7 @@
         <w:rPr>
           <w:color w:val="000000"/>
         </w:rPr>
-        <w:t xml:space="preserve">We plan to test the soon, however at present we would only be testing things that were tested by last </w:t>
-      </w:r>
-      <w:proofErr w:type="spellStart"/>
-      <w:r>
-        <w:rPr>
-          <w:color w:val="000000"/>
-        </w:rPr>
-        <w:t>years</w:t>
-      </w:r>
-      <w:proofErr w:type="spellEnd"/>
-      <w:r>
-        <w:rPr>
-          <w:color w:val="000000"/>
-        </w:rPr>
-        <w:t xml:space="preserve"> team that worked on this project. There will be tests, but it will be mostly edge case tests that the previous tests didn’t tackle. The test will most likely be created by </w:t>
-      </w:r>
-      <w:proofErr w:type="spellStart"/>
-      <w:r>
-        <w:rPr>
-          <w:color w:val="000000"/>
-        </w:rPr>
-        <w:t>some time</w:t>
-      </w:r>
-      <w:proofErr w:type="spellEnd"/>
-      <w:r>
-        <w:rPr>
-          <w:color w:val="000000"/>
-        </w:rPr>
-        <w:t xml:space="preserve"> next month when we get farther into our implementations of the application.  When the tests are finished, we will output a code file that will be for testing features and most likely a video displaying some full application tests. </w:t>
+        <w:t xml:space="preserve">We plan to test the soon, however at present we would only be testing things that were tested by last years team that worked on this project. There will be tests, but it will be mostly edge case tests that the previous tests didn’t tackle. The test will most likely be created by some time next month when we get farther into our implementations of the application.  When the tests are finished, we will output a code file that will be for testing features and most likely a video displaying some full application tests. </w:t>
       </w:r>
     </w:p>
     <w:p>
@@ -8131,13 +7874,13 @@
           <w:color w:val="000000"/>
         </w:rPr>
       </w:pPr>
-      <w:bookmarkStart w:id="74" w:name="_3znysh7"/>
-      <w:bookmarkStart w:id="75" w:name="_Toc119431201"/>
-      <w:bookmarkEnd w:id="74"/>
+      <w:bookmarkStart w:id="77" w:name="_3znysh7"/>
+      <w:bookmarkStart w:id="78" w:name="_Toc119681161"/>
+      <w:bookmarkEnd w:id="77"/>
       <w:r>
         <w:t>Scope</w:t>
       </w:r>
-      <w:bookmarkEnd w:id="75"/>
+      <w:bookmarkEnd w:id="78"/>
     </w:p>
     <w:p>
       <w:pPr>
@@ -8145,15 +7888,7 @@
       </w:pPr>
       <w:r>
         <w:tab/>
-        <w:t xml:space="preserve">The purpose of this document is to give insight into what we are going to test and how we will test those things. Through this document we will discuss testing strategies we will be implementing to test functions and implementation of our code. However, as previously started we will most likely nit be making test since much of the logical code is implemented from last </w:t>
-      </w:r>
-      <w:proofErr w:type="spellStart"/>
-      <w:r>
-        <w:t>years</w:t>
-      </w:r>
-      <w:proofErr w:type="spellEnd"/>
-      <w:r>
-        <w:t xml:space="preserve"> LAMI team. So, we will be only adding minimal tests since the majority of what we will work on is UI based which is hard to test. </w:t>
+        <w:t xml:space="preserve">The purpose of this document is to give insight into what we are going to test and how we will test those things. Through this document we will discuss testing strategies we will be implementing to test functions and implementation of our code. However, as previously started we will most likely nit be making test since much of the logical code is implemented from last years LAMI team. So, we will be only adding minimal tests since the majority of what we will work on is UI based which is hard to test. </w:t>
       </w:r>
     </w:p>
     <w:p>
@@ -8165,13 +7900,13 @@
         </w:numPr>
         <w:ind w:left="1080" w:hanging="720"/>
       </w:pPr>
-      <w:bookmarkStart w:id="76" w:name="_2et92p0"/>
-      <w:bookmarkStart w:id="77" w:name="_Toc119431202"/>
-      <w:bookmarkEnd w:id="76"/>
+      <w:bookmarkStart w:id="79" w:name="_2et92p0"/>
+      <w:bookmarkStart w:id="80" w:name="_Toc119681162"/>
+      <w:bookmarkEnd w:id="79"/>
       <w:r>
         <w:t>Testing Strategy</w:t>
       </w:r>
-      <w:bookmarkEnd w:id="77"/>
+      <w:bookmarkEnd w:id="80"/>
     </w:p>
     <w:p>
       <w:pPr>
@@ -8198,14 +7933,14 @@
         </w:numPr>
         <w:ind w:left="1080" w:hanging="720"/>
       </w:pPr>
-      <w:bookmarkStart w:id="78" w:name="_tyjcwt"/>
-      <w:bookmarkStart w:id="79" w:name="_Toc119431203"/>
-      <w:bookmarkEnd w:id="78"/>
+      <w:bookmarkStart w:id="81" w:name="_tyjcwt"/>
+      <w:bookmarkStart w:id="82" w:name="_Toc119681163"/>
+      <w:bookmarkEnd w:id="81"/>
       <w:r>
         <w:lastRenderedPageBreak/>
         <w:t>Test Plans</w:t>
       </w:r>
-      <w:bookmarkEnd w:id="79"/>
+      <w:bookmarkEnd w:id="82"/>
     </w:p>
     <w:p>
       <w:pPr>
@@ -8235,22 +7970,22 @@
           <w:highlight w:val="white"/>
         </w:rPr>
       </w:pPr>
-      <w:bookmarkStart w:id="80" w:name="_Toc119431204"/>
+      <w:bookmarkStart w:id="83" w:name="_Toc119681164"/>
       <w:r>
         <w:rPr>
           <w:highlight w:val="white"/>
         </w:rPr>
         <w:t>Unit Testing</w:t>
       </w:r>
-      <w:bookmarkEnd w:id="80"/>
+      <w:bookmarkEnd w:id="83"/>
     </w:p>
     <w:p>
       <w:pPr>
         <w:spacing w:after="120" w:line="240" w:lineRule="auto"/>
         <w:ind w:firstLine="720"/>
       </w:pPr>
-      <w:bookmarkStart w:id="81" w:name="_1t3h5sf"/>
-      <w:bookmarkEnd w:id="81"/>
+      <w:bookmarkStart w:id="84" w:name="_1t3h5sf"/>
+      <w:bookmarkEnd w:id="84"/>
       <w:r>
         <w:t>The methods for the following functional requirements for each client will be unit tested using the Flutter test package:</w:t>
       </w:r>
@@ -8428,14 +8163,14 @@
           <w:highlight w:val="white"/>
         </w:rPr>
       </w:pPr>
-      <w:bookmarkStart w:id="82" w:name="_Toc119431205"/>
+      <w:bookmarkStart w:id="85" w:name="_Toc119681165"/>
       <w:r>
         <w:rPr>
           <w:highlight w:val="white"/>
         </w:rPr>
         <w:t>Integration Testing</w:t>
       </w:r>
-      <w:bookmarkEnd w:id="82"/>
+      <w:bookmarkEnd w:id="85"/>
     </w:p>
     <w:p>
       <w:pPr>
@@ -8443,15 +8178,7 @@
         <w:ind w:firstLine="720"/>
       </w:pPr>
       <w:r>
-        <w:t xml:space="preserve">A Flutter package for integration testing exists that allows us to test each widget in the application. With this testing framework, rightfully named </w:t>
-      </w:r>
-      <w:proofErr w:type="spellStart"/>
-      <w:r>
-        <w:t>integration_testing</w:t>
-      </w:r>
-      <w:proofErr w:type="spellEnd"/>
-      <w:r>
-        <w:t>, we will test each button by triggering it and checking for the correct response.</w:t>
+        <w:t>A Flutter package for integration testing exists that allows us to test each widget in the application. With this testing framework, rightfully named integration_testing, we will test each button by triggering it and checking for the correct response.</w:t>
       </w:r>
     </w:p>
     <w:p>
@@ -8472,14 +8199,14 @@
           <w:highlight w:val="white"/>
         </w:rPr>
       </w:pPr>
-      <w:bookmarkStart w:id="83" w:name="_Toc119431206"/>
+      <w:bookmarkStart w:id="86" w:name="_Toc119681166"/>
       <w:r>
         <w:rPr>
           <w:highlight w:val="white"/>
         </w:rPr>
         <w:t>System Testing</w:t>
       </w:r>
-      <w:bookmarkEnd w:id="83"/>
+      <w:bookmarkEnd w:id="86"/>
     </w:p>
     <w:p>
       <w:pPr>
@@ -8494,21 +8221,21 @@
           <w:highlight w:val="white"/>
         </w:rPr>
       </w:pPr>
-      <w:bookmarkStart w:id="84" w:name="_2s8eyo1"/>
-      <w:bookmarkStart w:id="85" w:name="_Toc119431207"/>
-      <w:bookmarkEnd w:id="84"/>
+      <w:bookmarkStart w:id="87" w:name="_2s8eyo1"/>
+      <w:bookmarkStart w:id="88" w:name="_Toc119681167"/>
+      <w:bookmarkEnd w:id="87"/>
       <w:r>
         <w:t>Functional testing:</w:t>
       </w:r>
-      <w:bookmarkEnd w:id="85"/>
+      <w:bookmarkEnd w:id="88"/>
     </w:p>
     <w:p>
       <w:pPr>
         <w:spacing w:after="0" w:line="240" w:lineRule="auto"/>
         <w:ind w:firstLine="720"/>
       </w:pPr>
-      <w:bookmarkStart w:id="86" w:name="_17dp8vu"/>
-      <w:bookmarkEnd w:id="86"/>
+      <w:bookmarkStart w:id="89" w:name="_17dp8vu"/>
+      <w:bookmarkEnd w:id="89"/>
       <w:r>
         <w:t xml:space="preserve">As stated previously, the major functional testing requirements for each client are as </w:t>
       </w:r>
@@ -8689,14 +8416,14 @@
           <w:highlight w:val="white"/>
         </w:rPr>
       </w:pPr>
-      <w:bookmarkStart w:id="87" w:name="_Toc119431208"/>
+      <w:bookmarkStart w:id="90" w:name="_Toc119681168"/>
       <w:r>
         <w:rPr>
           <w:highlight w:val="white"/>
         </w:rPr>
         <w:t>Performance testing:</w:t>
       </w:r>
-      <w:bookmarkEnd w:id="87"/>
+      <w:bookmarkEnd w:id="90"/>
     </w:p>
     <w:p>
       <w:pPr>
@@ -8707,15 +8434,7 @@
       <w:r>
         <w:lastRenderedPageBreak/>
         <w:tab/>
-        <w:t xml:space="preserve">To test the performance of the application, we will register enough accounts to ensure the free Firebase </w:t>
-      </w:r>
-      <w:proofErr w:type="spellStart"/>
-      <w:r>
-        <w:t>Firestore</w:t>
-      </w:r>
-      <w:proofErr w:type="spellEnd"/>
-      <w:r>
-        <w:t xml:space="preserve"> database plan can handle the quantity of accounts needed for all residents at the house.</w:t>
+        <w:t>To test the performance of the application, we will register enough accounts to ensure the free Firebase Firestore database plan can handle the quantity of accounts needed for all residents at the house.</w:t>
       </w:r>
     </w:p>
     <w:p>
@@ -8736,14 +8455,14 @@
           <w:highlight w:val="white"/>
         </w:rPr>
       </w:pPr>
-      <w:bookmarkStart w:id="88" w:name="_Toc119431209"/>
+      <w:bookmarkStart w:id="91" w:name="_Toc119681169"/>
       <w:r>
         <w:rPr>
           <w:highlight w:val="white"/>
         </w:rPr>
         <w:t>User Acceptance Testing:</w:t>
       </w:r>
-      <w:bookmarkEnd w:id="88"/>
+      <w:bookmarkEnd w:id="91"/>
     </w:p>
     <w:p>
       <w:pPr>
@@ -8751,19 +8470,11 @@
         <w:spacing w:after="0" w:line="240" w:lineRule="auto"/>
         <w:ind w:left="360"/>
       </w:pPr>
-      <w:bookmarkStart w:id="89" w:name="_lnxbz9"/>
-      <w:bookmarkEnd w:id="89"/>
+      <w:bookmarkStart w:id="92" w:name="_lnxbz9"/>
+      <w:bookmarkEnd w:id="92"/>
       <w:r>
         <w:tab/>
-        <w:t xml:space="preserve">We will test the app by using it on our personal phones and computers for an extended period, as well as messing with it to try and cause errors. In addition, we are also able to post the web app early, to let the staff look at and use both the resident and staff sides of the application. We are also able to do this for free, as every Firebase project is provided with a free subdomain on the </w:t>
-      </w:r>
-      <w:proofErr w:type="spellStart"/>
-      <w:r>
-        <w:t>web.app</w:t>
-      </w:r>
-      <w:proofErr w:type="spellEnd"/>
-      <w:r>
-        <w:t xml:space="preserve"> and firebaseapp.com domains. </w:t>
+        <w:t xml:space="preserve">We will test the app by using it on our personal phones and computers for an extended period, as well as messing with it to try and cause errors. In addition, we are also able to post the web app early, to let the staff look at and use both the resident and staff sides of the application. We are also able to do this for free, as every Firebase project is provided with a free subdomain on the web.app and firebaseapp.com domains. </w:t>
       </w:r>
     </w:p>
     <w:p>
@@ -8775,18 +8486,18 @@
         </w:numPr>
         <w:ind w:left="1080" w:hanging="720"/>
       </w:pPr>
-      <w:bookmarkStart w:id="90" w:name="_Toc119431210"/>
+      <w:bookmarkStart w:id="93" w:name="_Toc119681170"/>
       <w:r>
         <w:t>Environment Requirements</w:t>
       </w:r>
-      <w:bookmarkEnd w:id="90"/>
+      <w:bookmarkEnd w:id="93"/>
     </w:p>
     <w:p>
       <w:pPr>
         <w:spacing w:after="0" w:line="240" w:lineRule="auto"/>
       </w:pPr>
-      <w:bookmarkStart w:id="91" w:name="_35nkun2"/>
-      <w:bookmarkEnd w:id="91"/>
+      <w:bookmarkStart w:id="94" w:name="_35nkun2"/>
+      <w:bookmarkEnd w:id="94"/>
       <w:r>
         <w:t xml:space="preserve">Specify both the necessary and desired properties of the test environment. The specification should contain the physical characteristics of the facilities, including the hardware, communications and system software, the mode of usage (for example, stand-alone), and any other software or supplies needed to support the test. Identify special test tools needed. </w:t>
       </w:r>
@@ -8816,11 +8527,11 @@
       <w:r>
         <w:t xml:space="preserve"> </w:t>
       </w:r>
-      <w:bookmarkStart w:id="92" w:name="_Toc119431211"/>
+      <w:bookmarkStart w:id="95" w:name="_Toc119681171"/>
       <w:r>
         <w:t>Alpha Prototype Description</w:t>
       </w:r>
-      <w:bookmarkEnd w:id="92"/>
+      <w:bookmarkEnd w:id="95"/>
     </w:p>
     <w:p>
       <w:pPr>
@@ -8873,15 +8584,7 @@
         <w:spacing w:after="0" w:line="240" w:lineRule="auto"/>
       </w:pPr>
       <w:r>
-        <w:t xml:space="preserve">For the parts that you already started to work on, explain whether you have tried to integrate them with the rest of system. In other words, explain which of the interfaces in your architecture </w:t>
-      </w:r>
-      <w:proofErr w:type="gramStart"/>
-      <w:r>
-        <w:t>have you</w:t>
-      </w:r>
-      <w:proofErr w:type="gramEnd"/>
-      <w:r>
-        <w:t xml:space="preserve"> started to implement.</w:t>
+        <w:t>For the parts that you already started to work on, explain whether you have tried to integrate them with the rest of system. In other words, explain which of the interfaces in your architecture have you started to implement.</w:t>
       </w:r>
     </w:p>
     <w:p>
@@ -8902,15 +8605,7 @@
         <w:spacing w:after="0" w:line="240" w:lineRule="auto"/>
       </w:pPr>
       <w:r>
-        <w:t xml:space="preserve">I recommend </w:t>
-      </w:r>
-      <w:proofErr w:type="gramStart"/>
-      <w:r>
-        <w:t>to include</w:t>
-      </w:r>
-      <w:proofErr w:type="gramEnd"/>
-      <w:r>
-        <w:t xml:space="preserve"> plenty of images and pictures of the following where appropriate:</w:t>
+        <w:t>I recommend to include plenty of images and pictures of the following where appropriate:</w:t>
       </w:r>
     </w:p>
     <w:p>
@@ -8918,15 +8613,7 @@
         <w:spacing w:after="0" w:line="240" w:lineRule="auto"/>
       </w:pPr>
       <w:r>
-        <w:t xml:space="preserve">-  any diagrams/figures that visualize various features of your </w:t>
-      </w:r>
-      <w:proofErr w:type="gramStart"/>
-      <w:r>
-        <w:t>prototype;</w:t>
-      </w:r>
-      <w:proofErr w:type="gramEnd"/>
-      <w:r>
-        <w:t xml:space="preserve"> </w:t>
+        <w:t xml:space="preserve">-  any diagrams/figures that visualize various features of your prototype; </w:t>
       </w:r>
     </w:p>
     <w:p>
@@ -8934,26 +8621,16 @@
         <w:spacing w:after="0" w:line="240" w:lineRule="auto"/>
       </w:pPr>
       <w:r>
-        <w:t xml:space="preserve">-  the screenshots of your user </w:t>
-      </w:r>
-      <w:proofErr w:type="gramStart"/>
-      <w:r>
-        <w:t>interfaces;</w:t>
-      </w:r>
-      <w:proofErr w:type="gramEnd"/>
+        <w:t>-  the screenshots of your user interfaces;</w:t>
+      </w:r>
     </w:p>
     <w:p>
       <w:pPr>
         <w:spacing w:after="0" w:line="240" w:lineRule="auto"/>
       </w:pPr>
       <w:r>
-        <w:t xml:space="preserve">-  the screenshots of your test </w:t>
-      </w:r>
-      <w:proofErr w:type="gramStart"/>
-      <w:r>
-        <w:t>programs;</w:t>
-      </w:r>
-      <w:proofErr w:type="gramEnd"/>
+        <w:t>-  the screenshots of your test programs;</w:t>
+      </w:r>
     </w:p>
     <w:p>
       <w:pPr>
@@ -8968,15 +8645,7 @@
         <w:spacing w:after="0" w:line="240" w:lineRule="auto"/>
       </w:pPr>
       <w:r>
-        <w:t xml:space="preserve">A well-thought and clear diagram </w:t>
-      </w:r>
-      <w:proofErr w:type="gramStart"/>
-      <w:r>
-        <w:t>is</w:t>
-      </w:r>
-      <w:proofErr w:type="gramEnd"/>
-      <w:r>
-        <w:t xml:space="preserve"> better than long and descriptive text. </w:t>
+        <w:t xml:space="preserve">A well-thought and clear diagram is better than long and descriptive text. </w:t>
       </w:r>
     </w:p>
     <w:p>
@@ -9018,11 +8687,11 @@
       <w:r>
         <w:t xml:space="preserve"> </w:t>
       </w:r>
-      <w:bookmarkStart w:id="93" w:name="_Toc119431212"/>
+      <w:bookmarkStart w:id="96" w:name="_Toc119681172"/>
       <w:r>
         <w:t>[Subsystem Name]</w:t>
       </w:r>
-      <w:bookmarkEnd w:id="93"/>
+      <w:bookmarkEnd w:id="96"/>
       <w:r>
         <w:t xml:space="preserve">  </w:t>
       </w:r>
@@ -9036,11 +8705,11 @@
         </w:numPr>
         <w:spacing w:before="0"/>
       </w:pPr>
-      <w:bookmarkStart w:id="94" w:name="_Toc119431213"/>
+      <w:bookmarkStart w:id="97" w:name="_Toc119681173"/>
       <w:r>
         <w:t>Functions and Interfaces Implemented</w:t>
       </w:r>
-      <w:bookmarkEnd w:id="94"/>
+      <w:bookmarkEnd w:id="97"/>
     </w:p>
     <w:p>
       <w:pPr>
@@ -9058,11 +8727,11 @@
           <w:numId w:val="2"/>
         </w:numPr>
       </w:pPr>
-      <w:bookmarkStart w:id="95" w:name="_Toc119431214"/>
+      <w:bookmarkStart w:id="98" w:name="_Toc119681174"/>
       <w:r>
         <w:t>Preliminary Tests</w:t>
       </w:r>
-      <w:bookmarkEnd w:id="95"/>
+      <w:bookmarkEnd w:id="98"/>
     </w:p>
     <w:p>
       <w:pPr>
@@ -9090,11 +8759,11 @@
           <w:numId w:val="2"/>
         </w:numPr>
       </w:pPr>
-      <w:bookmarkStart w:id="96" w:name="_Toc119431215"/>
+      <w:bookmarkStart w:id="99" w:name="_Toc119681175"/>
       <w:r>
         <w:t>Alpha Prototype Demonstration</w:t>
       </w:r>
-      <w:bookmarkEnd w:id="96"/>
+      <w:bookmarkEnd w:id="99"/>
       <w:r>
         <w:t xml:space="preserve"> </w:t>
       </w:r>
@@ -9204,15 +8873,7 @@
         <w:spacing w:after="144" w:line="240" w:lineRule="auto"/>
       </w:pPr>
       <w:r>
-        <w:t xml:space="preserve">After testing your prototype and demonstrating it to your mentor, you will have a better idea whether the initial design you proposed earlier will work. </w:t>
-      </w:r>
-      <w:proofErr w:type="gramStart"/>
-      <w:r>
-        <w:t>Additionally</w:t>
-      </w:r>
-      <w:proofErr w:type="gramEnd"/>
-      <w:r>
-        <w:t xml:space="preserve"> your mentor might suggest modifications to your current design. In this section list and explain all design modifications that you plan to make based on your preliminary test results and mentor comments (if applicable). </w:t>
+        <w:t xml:space="preserve">After testing your prototype and demonstrating it to your mentor, you will have a better idea whether the initial design you proposed earlier will work. Additionally your mentor might suggest modifications to your current design. In this section list and explain all design modifications that you plan to make based on your preliminary test results and mentor comments (if applicable). </w:t>
       </w:r>
     </w:p>
     <w:p>
@@ -9223,13 +8884,13 @@
           <w:numId w:val="2"/>
         </w:numPr>
       </w:pPr>
-      <w:bookmarkStart w:id="97" w:name="_3dy6vkm" w:colFirst="0" w:colLast="0"/>
-      <w:bookmarkStart w:id="98" w:name="_Toc119431216"/>
-      <w:bookmarkEnd w:id="97"/>
+      <w:bookmarkStart w:id="100" w:name="_3dy6vkm" w:colFirst="0" w:colLast="0"/>
+      <w:bookmarkStart w:id="101" w:name="_Toc119681176"/>
+      <w:bookmarkEnd w:id="100"/>
       <w:r>
         <w:t>Future Work</w:t>
       </w:r>
-      <w:bookmarkEnd w:id="98"/>
+      <w:bookmarkEnd w:id="101"/>
       <w:r>
         <w:t xml:space="preserve"> </w:t>
       </w:r>
@@ -9250,18 +8911,31 @@
           <w:numId w:val="2"/>
         </w:numPr>
       </w:pPr>
-      <w:bookmarkStart w:id="99" w:name="_Toc119431217"/>
+      <w:bookmarkStart w:id="102" w:name="_Toc119681177"/>
       <w:r>
         <w:t>Glossary</w:t>
       </w:r>
-      <w:bookmarkEnd w:id="99"/>
-    </w:p>
-    <w:p>
-      <w:pPr>
-        <w:spacing w:after="144" w:line="240" w:lineRule="auto"/>
-      </w:pPr>
-      <w:r>
-        <w:t>Define technical terms used in the document.</w:t>
+      <w:bookmarkEnd w:id="102"/>
+    </w:p>
+    <w:p>
+      <w:bookmarkStart w:id="103" w:name="_j0uce1ac0at7" w:colFirst="0" w:colLast="0"/>
+      <w:bookmarkEnd w:id="103"/>
+      <w:r>
+        <w:t xml:space="preserve">[1] J. Kreyenbuhl, E. J. Record, S. Himelhoch, M. Charlotte, J. Palmer-Bacon, L. B. Dixon, D. R. Medoff, and L. Li, “Development and feasibility testing of a smartphone intervention to improve adherence to antipsychotic medications,” Clinical schizophrenia &amp; related psychoses, 2019. [Online]. Available: https://www.ncbi.nlm.nih.gov/pmc/articles/PMC5910284/. [Accessed: 21-Sep-2022]. </w:t>
+      </w:r>
+    </w:p>
+    <w:p>
+      <w:r>
+        <w:t xml:space="preserve">[2] K. Higashi, G. Medic, K. J. Littlewood, T. Diez, O. Granström, and M. De Hert, “Medication adherence in schizophrenia: Factors influencing adherence and consequences of nonadherence, a systematic literature review,” Therapeutic advances in psychopharmacology, Aug-2013. [Online]. Available: https://www.ncbi.nlm.nih.gov/pmc/articles/PMC3805432/. [Accessed: 21-Sep-2022]. </w:t>
+      </w:r>
+    </w:p>
+    <w:p>
+      <w:r>
+        <w:lastRenderedPageBreak/>
+        <w:t>[3] WSUCPTSCAPSTONE-Fall2021spring2022. GitHub. (2022, May). Retrieved September 21, 2022, from https://github.com/WSUCptSCapstone-Fall2021Spring2022/sl-lami-fullstackapp/blob/main/MVP %20Project%20Report%20-%20Final.docx.pdf</w:t>
+      </w:r>
+      <w:r>
+        <w:t>References</w:t>
       </w:r>
     </w:p>
     <w:p>
@@ -9272,88 +8946,16 @@
           <w:numId w:val="2"/>
         </w:numPr>
       </w:pPr>
-      <w:bookmarkStart w:id="100" w:name="_j0uce1ac0at7" w:colFirst="0" w:colLast="0"/>
-      <w:bookmarkStart w:id="101" w:name="_Toc119431218"/>
-      <w:bookmarkEnd w:id="100"/>
-      <w:r>
-        <w:t>References</w:t>
-      </w:r>
-      <w:bookmarkEnd w:id="101"/>
-    </w:p>
-    <w:p>
-      <w:r>
-        <w:t>Cite your references here. -- Ensure you’re pulling them from your earlier works!</w:t>
-      </w:r>
-    </w:p>
-    <w:p>
-      <w:r>
-        <w:t>For the papers you cite give the authors, the title of the article, the journal name, journal volume number, date of publication and inclusive page numbers. Giving only the URL for the journal is not appropriate.</w:t>
-      </w:r>
-    </w:p>
-    <w:p>
-      <w:r>
-        <w:t>For the websites, give the title, author (if applicable) and the website URL.</w:t>
-      </w:r>
-    </w:p>
-    <w:p>
-      <w:r>
-        <w:t>Please use either Chicago or IEEE format for your citations</w:t>
-      </w:r>
-    </w:p>
-    <w:p>
-      <w:pPr>
-        <w:pStyle w:val="Heading1"/>
-        <w:numPr>
-          <w:ilvl w:val="0"/>
-          <w:numId w:val="2"/>
-        </w:numPr>
-      </w:pPr>
-      <w:bookmarkStart w:id="102" w:name="_e40a8laeeh1a" w:colFirst="0" w:colLast="0"/>
-      <w:bookmarkEnd w:id="102"/>
-      <w:r>
-        <w:lastRenderedPageBreak/>
-        <w:t xml:space="preserve"> </w:t>
-      </w:r>
-      <w:bookmarkStart w:id="103" w:name="_Toc119431219"/>
+      <w:bookmarkStart w:id="104" w:name="_Toc119681178"/>
       <w:r>
         <w:t>Appendices</w:t>
       </w:r>
-      <w:bookmarkEnd w:id="103"/>
+      <w:bookmarkEnd w:id="104"/>
     </w:p>
     <w:p>
       <w:pPr>
         <w:ind w:left="360"/>
       </w:pPr>
-      <w:r>
-        <w:t>As needed, copy over your appendices for the various sections. You can have as many appendices as required. Normally, they’re numbered with letters:</w:t>
-      </w:r>
-      <w:r>
-        <w:br/>
-        <w:t xml:space="preserve">Appendix </w:t>
-      </w:r>
-      <w:proofErr w:type="spellStart"/>
-      <w:r>
-        <w:t>A</w:t>
-      </w:r>
-      <w:proofErr w:type="spellEnd"/>
-      <w:r>
-        <w:br/>
-        <w:t>Appendix B</w:t>
-      </w:r>
-      <w:r>
-        <w:br/>
-        <w:t>…</w:t>
-      </w:r>
-      <w:r>
-        <w:br/>
-        <w:t xml:space="preserve">Appendix </w:t>
-      </w:r>
-      <w:r>
-        <w:rPr>
-          <w:i/>
-        </w:rPr>
-        <w:t>n</w:t>
-      </w:r>
     </w:p>
     <w:sectPr>
       <w:footerReference w:type="default" r:id="rId12"/>
@@ -11315,27 +10917,9 @@
   </w:num>
   <w:num w:numId="7" w16cid:durableId="553466646">
     <w:abstractNumId w:val="12"/>
-    <w:lvlOverride w:ilvl="0"/>
-    <w:lvlOverride w:ilvl="1"/>
-    <w:lvlOverride w:ilvl="2"/>
-    <w:lvlOverride w:ilvl="3"/>
-    <w:lvlOverride w:ilvl="4"/>
-    <w:lvlOverride w:ilvl="5"/>
-    <w:lvlOverride w:ilvl="6"/>
-    <w:lvlOverride w:ilvl="7"/>
-    <w:lvlOverride w:ilvl="8"/>
   </w:num>
   <w:num w:numId="8" w16cid:durableId="2102293452">
     <w:abstractNumId w:val="14"/>
-    <w:lvlOverride w:ilvl="0"/>
-    <w:lvlOverride w:ilvl="1"/>
-    <w:lvlOverride w:ilvl="2"/>
-    <w:lvlOverride w:ilvl="3"/>
-    <w:lvlOverride w:ilvl="4"/>
-    <w:lvlOverride w:ilvl="5"/>
-    <w:lvlOverride w:ilvl="6"/>
-    <w:lvlOverride w:ilvl="7"/>
-    <w:lvlOverride w:ilvl="8"/>
   </w:num>
   <w:num w:numId="9" w16cid:durableId="1565871071">
     <w:abstractNumId w:val="13"/>
@@ -11519,39 +11103,12 @@
   </w:num>
   <w:num w:numId="15" w16cid:durableId="614286747">
     <w:abstractNumId w:val="4"/>
-    <w:lvlOverride w:ilvl="0"/>
-    <w:lvlOverride w:ilvl="1"/>
-    <w:lvlOverride w:ilvl="2"/>
-    <w:lvlOverride w:ilvl="3"/>
-    <w:lvlOverride w:ilvl="4"/>
-    <w:lvlOverride w:ilvl="5"/>
-    <w:lvlOverride w:ilvl="6"/>
-    <w:lvlOverride w:ilvl="7"/>
-    <w:lvlOverride w:ilvl="8"/>
   </w:num>
   <w:num w:numId="16" w16cid:durableId="1201744637">
     <w:abstractNumId w:val="9"/>
-    <w:lvlOverride w:ilvl="0"/>
-    <w:lvlOverride w:ilvl="1"/>
-    <w:lvlOverride w:ilvl="2"/>
-    <w:lvlOverride w:ilvl="3"/>
-    <w:lvlOverride w:ilvl="4"/>
-    <w:lvlOverride w:ilvl="5"/>
-    <w:lvlOverride w:ilvl="6"/>
-    <w:lvlOverride w:ilvl="7"/>
-    <w:lvlOverride w:ilvl="8"/>
   </w:num>
   <w:num w:numId="17" w16cid:durableId="457991850">
     <w:abstractNumId w:val="3"/>
-    <w:lvlOverride w:ilvl="0"/>
-    <w:lvlOverride w:ilvl="1"/>
-    <w:lvlOverride w:ilvl="2"/>
-    <w:lvlOverride w:ilvl="3"/>
-    <w:lvlOverride w:ilvl="4"/>
-    <w:lvlOverride w:ilvl="5"/>
-    <w:lvlOverride w:ilvl="6"/>
-    <w:lvlOverride w:ilvl="7"/>
-    <w:lvlOverride w:ilvl="8"/>
   </w:num>
 </w:numbering>
 </file>

</xml_diff>

<commit_message>
Current draft-missing last section
</commit_message>
<xml_diff>
--- a/Prototype_Report.docx
+++ b/Prototype_Report.docx
@@ -5487,23 +5487,7 @@
     </w:p>
     <w:p>
       <w:r>
-        <w:t xml:space="preserve">The LAMI team has been tasked with the continued construction of the LAMI app for medication reminders for the residents in the LAMI residence. As </w:t>
-      </w:r>
-      <w:proofErr w:type="gramStart"/>
-      <w:r>
-        <w:t>stated</w:t>
-      </w:r>
-      <w:proofErr w:type="gramEnd"/>
-      <w:r>
-        <w:t xml:space="preserve"> this app will be used for the residents of the LAMI house who have mental illness and will serve as a reminder app that will help them take their medication at specified times. There will be a sign-in for both the caretakers and the residents so the residents can have safety in knowing the only people that can view their medications are the caretakers who will act as a secondary reminder </w:t>
-      </w:r>
-      <w:proofErr w:type="gramStart"/>
-      <w:r>
-        <w:t>( in</w:t>
-      </w:r>
-      <w:proofErr w:type="gramEnd"/>
-      <w:r>
-        <w:t xml:space="preserve"> the case that the resident does not take their medication after being prompted by the app). The end goal of this project is to create an app that is easy and enjoyable to use, making the task of remembering to take medication as easy as possible. </w:t>
+        <w:t xml:space="preserve">The LAMI team has been tasked with the continued construction of the LAMI app for medication reminders for the residents in the LAMI residence. As stated this app will be used for the residents of the LAMI house who have mental illness and will serve as a reminder app that will help them take their medication at specified times. There will be a sign-in for both the caretakers and the residents so the residents can have safety in knowing the only people that can view their medications are the caretakers who will act as a secondary reminder ( in the case that the resident does not take their medication after being prompted by the app). The end goal of this project is to create an app that is easy and enjoyable to use, making the task of remembering to take medication as easy as possible. </w:t>
       </w:r>
     </w:p>
     <w:p>
@@ -5521,83 +5505,11 @@
     </w:p>
     <w:p>
       <w:r>
-        <w:t xml:space="preserve">Previously the LAMI team in Pullman has worked previously on this app and implemented basic reminder functionality. From the progress reports of the previous team, we </w:t>
-      </w:r>
-      <w:proofErr w:type="gramStart"/>
-      <w:r>
-        <w:t>are able to</w:t>
-      </w:r>
-      <w:proofErr w:type="gramEnd"/>
-      <w:r>
-        <w:t xml:space="preserve"> see that they created the timer and the notification parts of the app. Even so, we see a lot of features we can add to the app to make it even better. Like improvement of the UI, addition of the reward system, and adding surveys about the </w:t>
-      </w:r>
-      <w:proofErr w:type="gramStart"/>
-      <w:r>
-        <w:t>medications[</w:t>
-      </w:r>
-      <w:proofErr w:type="gramEnd"/>
-      <w:r>
-        <w:t xml:space="preserve">3]. The staff at LAMI also talked about adding the ability to reset passwords for residents through SMS, since the residents tend to be older and less technologically savvy. </w:t>
-      </w:r>
-      <w:proofErr w:type="gramStart"/>
-      <w:r>
-        <w:t>That being said, creating</w:t>
-      </w:r>
-      <w:proofErr w:type="gramEnd"/>
-      <w:r>
-        <w:t xml:space="preserve"> a simpler to use UI for the application would go a long way towards making the app enjoyable and helpful. Also, the staff at LAMI have stated that they will ask the residents for additional input on what they would like to see from the app. The previous team constructed the LAMI app using the Flutter framework and is hosting the application on </w:t>
-      </w:r>
-      <w:proofErr w:type="gramStart"/>
-      <w:r>
-        <w:t>firebase[</w:t>
-      </w:r>
-      <w:proofErr w:type="gramEnd"/>
-      <w:r>
-        <w:t xml:space="preserve">3]. To make a meaningful contribution to this project, we will have to learn how to use the Flutter mobile application framework along with the firebase database so we can improve on what was already built. In addition to the mobile app improvements, the client wants a web application and if we learn how to use </w:t>
-      </w:r>
-      <w:proofErr w:type="gramStart"/>
-      <w:r>
-        <w:t>flutter</w:t>
-      </w:r>
-      <w:proofErr w:type="gramEnd"/>
-      <w:r>
-        <w:t xml:space="preserve"> we can use that coding language to program the web application. III. Project Overview One of the largest factors involved in long term successful treatment of people with schizophrenia is regular use of antipsychotic medications. Unfortunately, nonadherence to medication is also one of the most common problems that arises during treatment. When patients infrequently take their </w:t>
-      </w:r>
-      <w:proofErr w:type="gramStart"/>
-      <w:r>
-        <w:t>medications</w:t>
-      </w:r>
-      <w:proofErr w:type="gramEnd"/>
-      <w:r>
-        <w:t xml:space="preserve"> they are far more likely to relapse, often resulting in rehospitalization, increased remission time, and an increased chance of a suicide attempt [1]. Various methods for increasing adherence to medication have been researched and one that has been successful in studies is an application that gives reminders when it is time to take medications [2]. The goal of our project is to increase the functionalities of an already existing medication reminder </w:t>
+        <w:t xml:space="preserve">Previously the LAMI team in Pullman has worked previously on this app and implemented basic reminder functionality. From the progress reports of the previous team, we are able to see that they created the timer and the notification parts of the app. Even so, we see a lot of features we can add to the app to make it even better. Like improvement of the UI, addition of the reward system, and adding surveys about the medications[3]. The staff at LAMI also talked about adding the ability to reset passwords for residents through SMS, since the residents tend to be older and less technologically savvy. That being said, creating a simpler to use UI for the application would go a long way towards making the app enjoyable and helpful. Also, the staff at LAMI have stated that they will ask the residents for additional input on what they would like to see from the app. The previous team constructed the LAMI app using the Flutter framework and is hosting the application on firebase[3]. To make a meaningful contribution to this project, we will have to learn how to use the Flutter mobile application framework along with the firebase database so we can improve on what was already built. In addition to the mobile app improvements, the client wants a web application and if we learn how to use flutter we can use that coding language to program the web application. III. Project Overview One of the largest factors involved in long term successful treatment of people with schizophrenia is regular use of antipsychotic medications. Unfortunately, nonadherence to medication is also one of the most common problems that arises during treatment. When patients infrequently take their medications they are far more likely to relapse, often resulting in rehospitalization, increased remission time, and an increased chance of a suicide attempt [1]. Various methods for increasing adherence to medication have been researched and one that has been successful in studies is an application that gives reminders when it is time to take medications [2]. The goal of our project is to increase the functionalities of an already existing medication reminder </w:t>
       </w:r>
       <w:r>
         <w:lastRenderedPageBreak/>
-        <w:t xml:space="preserve">application and add a means for the LAMI staff to manage the reminders of each resident of the LAMI house, track their adherence to medications, and allow them to provide feedback with regards as to how they feel about each medication. As stated previously, the basic reminder application has already been created, but currently there is no way for the staff to manage the reminders set by the residents. To solve this problem, we are going to add a staff login page to the app. Once logged in, the user will be taken to a screen where they will be able to view, add, edit, and remove any patient's medication reminders. In addition, we will build a web application that provides the LAMI staff with the same functionalities that will be added to the mobile app. One staff account will be created with the account name, email, and password being managed by the LAMI staff. Along with being able to manage the reminders of the residents, we are also going to add functionality that allows staff to track each resident’s adherence to their medications, as well as allow residents to track their own individual progress and set goals for themselves. In talks with the staff at LAMI, goal setting has been highlighted as a strong motivator for people with schizophrenia and something that the staff believes will be a success among the residents of the house. Another feature for the application we are going to implement is occasional reminders for “as needed” medications. While a lot of the </w:t>
-      </w:r>
-      <w:proofErr w:type="gramStart"/>
-      <w:r>
-        <w:t>medications</w:t>
-      </w:r>
-      <w:proofErr w:type="gramEnd"/>
-      <w:r>
-        <w:t xml:space="preserve"> residents are going to be using this app for are supposed to be taken on a regular schedule during waking hours, but some are taken “as needed” based on how they are feeling, or what situation they are in. To remind residents about these types of medications, we are going to add an option for a medication reminder to be “as needed”. These reminders will give a notification that asks the user if they feel like they need to take this medication right now (or if they have recently), to which they are able to respond “yes” or “no”. These medications will not count towards the </w:t>
-      </w:r>
-      <w:proofErr w:type="gramStart"/>
-      <w:r>
-        <w:t>users</w:t>
-      </w:r>
-      <w:proofErr w:type="gramEnd"/>
-      <w:r>
-        <w:t xml:space="preserve"> adherence statistics, but staff will be able to see when residents indicate that they have taken one of their as needed medications. The second feature that will be added to the application is a small survey that will help the staff at LAMI monitor how each resident feels about each of their medications. Every week or so, users with medication reminders will be given the opportunity to rate how they feel about each of their medications on a scale of 1-5. Staff members will be able to see an overview of each resident's responses through the mobile and web applications. As time goes on and different situations arise, the need to make modifications to prescriptions also arises. This feature of the application will be very beneficial in ensuring that the residents are </w:t>
-      </w:r>
-      <w:proofErr w:type="gramStart"/>
-      <w:r>
-        <w:t>taking into account</w:t>
-      </w:r>
-      <w:proofErr w:type="gramEnd"/>
-      <w:r>
-        <w:t xml:space="preserve"> how they are feeling and helps staff to respond to these changes. </w:t>
+        <w:t xml:space="preserve">application and add a means for the LAMI staff to manage the reminders of each resident of the LAMI house, track their adherence to medications, and allow them to provide feedback with regards as to how they feel about each medication. As stated previously, the basic reminder application has already been created, but currently there is no way for the staff to manage the reminders set by the residents. To solve this problem, we are going to add a staff login page to the app. Once logged in, the user will be taken to a screen where they will be able to view, add, edit, and remove any patient's medication reminders. In addition, we will build a web application that provides the LAMI staff with the same functionalities that will be added to the mobile app. One staff account will be created with the account name, email, and password being managed by the LAMI staff. Along with being able to manage the reminders of the residents, we are also going to add functionality that allows staff to track each resident’s adherence to their medications, as well as allow residents to track their own individual progress and set goals for themselves. In talks with the staff at LAMI, goal setting has been highlighted as a strong motivator for people with schizophrenia and something that the staff believes will be a success among the residents of the house. Another feature for the application we are going to implement is occasional reminders for “as needed” medications. While a lot of the medications residents are going to be using this app for are supposed to be taken on a regular schedule during waking hours, but some are taken “as needed” based on how they are feeling, or what situation they are in. To remind residents about these types of medications, we are going to add an option for a medication reminder to be “as needed”. These reminders will give a notification that asks the user if they feel like they need to take this medication right now (or if they have recently), to which they are able to respond “yes” or “no”. These medications will not count towards the users adherence statistics, but staff will be able to see when residents indicate that they have taken one of their as needed medications. The second feature that will be added to the application is a small survey that will help the staff at LAMI monitor how each resident feels about each of their medications. Every week or so, users with medication reminders will be given the opportunity to rate how they feel about each of their medications on a scale of 1-5. Staff members will be able to see an overview of each resident's responses through the mobile and web applications. As time goes on and different situations arise, the need to make modifications to prescriptions also arises. This feature of the application will be very beneficial in ensuring that the residents are taking into account how they are feeling and helps staff to respond to these changes. </w:t>
       </w:r>
     </w:p>
     <w:p>
@@ -5615,15 +5527,7 @@
     </w:p>
     <w:p>
       <w:r>
-        <w:t xml:space="preserve">With all projects there are stakeholders that support the creation of this application and the clients that want to use this application. In this instance, the stakeholders are the LAMI staff that need a way to manage and track medication consumption </w:t>
-      </w:r>
-      <w:proofErr w:type="gramStart"/>
-      <w:r>
-        <w:t>and also</w:t>
-      </w:r>
-      <w:proofErr w:type="gramEnd"/>
-      <w:r>
-        <w:t xml:space="preserve"> need to find a way to remind the residents when to take medication. Also, with the added survey the staff can see how they feel about their medication so that they can be changed or readjusted. Then the clients of this project would be the residents of the LAMI house. These people need reminders to take their medication because it can be difficult to track all the medication you have to take and it's nice to have something to remind you when you should take each specific medication. </w:t>
+        <w:t xml:space="preserve">With all projects there are stakeholders that support the creation of this application and the clients that want to use this application. In this instance, the stakeholders are the LAMI staff that need a way to manage and track medication consumption and also need to find a way to remind the residents when to take medication. Also, with the added survey the staff can see how they feel about their medication so that they can be changed or readjusted. Then the clients of this project would be the residents of the LAMI house. These people need reminders to take their medication because it can be difficult to track all the medication you have to take and it's nice to have something to remind you when you should take each specific medication. </w:t>
       </w:r>
       <w:proofErr w:type="spellStart"/>
       <w:r>
@@ -5655,88 +5559,6 @@
       <w:bookmarkEnd w:id="8"/>
     </w:p>
     <w:p>
-      <w:pPr>
-        <w:ind w:left="360"/>
-      </w:pPr>
-      <w:r>
-        <w:t>Include an entry in a narrative form for each of your team members. The goal is to demonstrate the team’s skills and project coverage. This is not just a pasted in resume, but a summary of your involvement in the project, and your technical interests. Feel free to lift from your Team Inventory to include:</w:t>
-      </w:r>
-    </w:p>
-    <w:p>
-      <w:pPr>
-        <w:numPr>
-          <w:ilvl w:val="0"/>
-          <w:numId w:val="3"/>
-        </w:numPr>
-        <w:spacing w:after="0"/>
-      </w:pPr>
-      <w:r>
-        <w:t>Name</w:t>
-      </w:r>
-    </w:p>
-    <w:p>
-      <w:pPr>
-        <w:numPr>
-          <w:ilvl w:val="0"/>
-          <w:numId w:val="3"/>
-        </w:numPr>
-        <w:spacing w:after="0"/>
-      </w:pPr>
-      <w:r>
-        <w:t>Degree plan</w:t>
-      </w:r>
-    </w:p>
-    <w:p>
-      <w:pPr>
-        <w:numPr>
-          <w:ilvl w:val="0"/>
-          <w:numId w:val="3"/>
-        </w:numPr>
-        <w:spacing w:after="0"/>
-      </w:pPr>
-      <w:r>
-        <w:t>Project role - which aspects you’re responsible for</w:t>
-      </w:r>
-    </w:p>
-    <w:p>
-      <w:pPr>
-        <w:numPr>
-          <w:ilvl w:val="0"/>
-          <w:numId w:val="3"/>
-        </w:numPr>
-      </w:pPr>
-      <w:r>
-        <w:t>General areas of experience and technical interests</w:t>
-      </w:r>
-    </w:p>
-    <w:p>
-      <w:r>
-        <w:t>Example:</w:t>
-      </w:r>
-    </w:p>
-    <w:p>
-      <w:r>
-        <w:tab/>
-        <w:t xml:space="preserve">Aaron Crandall is a computer science student interested in artificial intelligence, satellite development, and clock making. His prior projects have included smart homes, </w:t>
-      </w:r>
-      <w:proofErr w:type="gramStart"/>
-      <w:r>
-        <w:t>radio controlled</w:t>
-      </w:r>
-      <w:proofErr w:type="gramEnd"/>
-      <w:r>
-        <w:t xml:space="preserve"> dirigibles, and programming clocks. Aaron’s skills include C/C++, Python, RabbitMQ, Genetic Algorithms, and </w:t>
-      </w:r>
-      <w:proofErr w:type="spellStart"/>
-      <w:r>
-        <w:t>delinting</w:t>
-      </w:r>
-      <w:proofErr w:type="spellEnd"/>
-      <w:r>
-        <w:t>. For this project, his responsibilities include developing the Gamma Module, leading user experience feedback, and delivering sandwiches.</w:t>
-      </w:r>
-    </w:p>
-    <w:p>
       <w:r>
         <w:tab/>
         <w:t>Jerrel Chapman is a senior computer science student interested in machine learning, computer networks, and music. H</w:t>
@@ -5748,15 +5570,7 @@
         <w:t xml:space="preserve"> as an intern </w:t>
       </w:r>
       <w:r>
-        <w:t xml:space="preserve">for Microsoft over the 2022 summer, where he plans to return as a </w:t>
-      </w:r>
-      <w:proofErr w:type="gramStart"/>
-      <w:r>
-        <w:t>full time</w:t>
-      </w:r>
-      <w:proofErr w:type="gramEnd"/>
-      <w:r>
-        <w:t xml:space="preserve"> member of the Air Gapped Cloud Validation team after graduation. </w:t>
+        <w:t xml:space="preserve">for Microsoft over the 2022 summer, where he plans to return as a full time member of the Air Gapped Cloud Validation team after graduation. </w:t>
       </w:r>
       <w:proofErr w:type="spellStart"/>
       <w:r>
@@ -5771,6 +5585,31 @@
       </w:r>
       <w:r>
         <w:t>For this project, he is focusing on the user/resident side of the application.</w:t>
+      </w:r>
+    </w:p>
+    <w:p>
+      <w:r>
+        <w:tab/>
+      </w:r>
+      <w:r>
+        <w:t xml:space="preserve">Jacob Smith is a senior computer science student interested in systems engineering and programming. His most notable work came from </w:t>
+      </w:r>
+      <w:proofErr w:type="spellStart"/>
+      <w:r>
+        <w:t>cpts</w:t>
+      </w:r>
+      <w:proofErr w:type="spellEnd"/>
+      <w:r>
+        <w:t xml:space="preserve"> 360 where he created a </w:t>
+      </w:r>
+      <w:r>
+        <w:t>small-scale</w:t>
+      </w:r>
+      <w:r>
+        <w:t xml:space="preserve"> terminal system in ubuntu. </w:t>
+      </w:r>
+      <w:r>
+        <w:t xml:space="preserve">Jacob’s skills include a variety of computer languages (C/C++, c#, python), GitHub version control, ubuntu experience, and the drive to work through any problem until total understanding and completion of said problem. For this project, I am focusing on the caretaker side and the login part of the application. </w:t>
       </w:r>
     </w:p>
     <w:p>
@@ -5863,7 +5702,6 @@
         <w:spacing w:after="0" w:line="240" w:lineRule="auto"/>
       </w:pPr>
       <w:r>
-        <w:lastRenderedPageBreak/>
         <w:t>Residents of the house should be able to access/run the application on iOS, Android, or in a web browser.</w:t>
       </w:r>
     </w:p>
@@ -5926,23 +5764,7 @@
         <w:t>Story:</w:t>
       </w:r>
       <w:r>
-        <w:t xml:space="preserve"> Micah Ferguson is the employee currently overseeing the house and one of the residents, Brandy Hartford, has been acting a little different than usual. Micah wants to make sure that Brandy has been taking </w:t>
-      </w:r>
-      <w:proofErr w:type="gramStart"/>
-      <w:r>
-        <w:t>all of</w:t>
-      </w:r>
-      <w:proofErr w:type="gramEnd"/>
-      <w:r>
-        <w:t xml:space="preserve"> the medications she is supposed to. Micah logs on to the LAMI website, selects Brandy from the list of current residents, and opens her progress report. He sees that she has not been very consistent with taking her medications, so he </w:t>
-      </w:r>
-      <w:proofErr w:type="gramStart"/>
-      <w:r>
-        <w:t>makes a plan</w:t>
-      </w:r>
-      <w:proofErr w:type="gramEnd"/>
-      <w:r>
-        <w:t xml:space="preserve"> to talk to her and see how he can help.</w:t>
+        <w:t xml:space="preserve"> Micah Ferguson is the employee currently overseeing the house and one of the residents, Brandy Hartford, has been acting a little different than usual. Micah wants to make sure that Brandy has been taking all of the medications she is supposed to. Micah logs on to the LAMI website, selects Brandy from the list of current residents, and opens her progress report. He sees that she has not been very consistent with taking her medications, so he makes a plan to talk to her and see how he can help.</w:t>
       </w:r>
     </w:p>
     <w:p>
@@ -6093,7 +5915,6 @@
         <w:spacing w:after="0" w:line="240" w:lineRule="auto"/>
       </w:pPr>
       <w:r>
-        <w:lastRenderedPageBreak/>
         <w:t xml:space="preserve">While </w:t>
       </w:r>
       <w:proofErr w:type="spellStart"/>
@@ -6131,7 +5952,11 @@
         <w:spacing w:after="0" w:line="240" w:lineRule="auto"/>
       </w:pPr>
       <w:r>
-        <w:t>Another tool that will help the caretakers of the house is after taking medicine periodically a medication survey will come up to ask the resident if the medication is working well and how they like the medication. The client wants these surveys so that they can make sure that the medications that the residents are taking are not negatively impacting them or that maybe they need some new medication that is either stronger or weaker. This seems like it would be a priority 0 program in the application, but the client specified that this was something that we can do if we get around to it, so I would place it at 2.</w:t>
+        <w:t xml:space="preserve">Another tool that will help the caretakers of the house is after taking medicine periodically a medication survey will come up to ask the resident if the medication is working well and how </w:t>
+      </w:r>
+      <w:r>
+        <w:lastRenderedPageBreak/>
+        <w:t>they like the medication. The client wants these surveys so that they can make sure that the medications that the residents are taking are not negatively impacting them or that maybe they need some new medication that is either stronger or weaker. This seems like it would be a priority 0 program in the application, but the client specified that this was something that we can do if we get around to it, so I would place it at 2.</w:t>
       </w:r>
     </w:p>
     <w:p>
@@ -6162,15 +5987,7 @@
         <w:spacing w:after="0" w:line="240" w:lineRule="auto"/>
       </w:pPr>
       <w:r>
-        <w:t>List the non-functional requirements in this section. Non-functional requirements define system properties (</w:t>
-      </w:r>
-      <w:proofErr w:type="gramStart"/>
-      <w:r>
-        <w:t>e.g.</w:t>
-      </w:r>
-      <w:proofErr w:type="gramEnd"/>
-      <w:r>
-        <w:t xml:space="preserve"> reliability, response time and storage requirements, etc.) and constraints (e.g. I/O device capability, system representations, etc.)</w:t>
+        <w:t>List the non-functional requirements in this section. Non-functional requirements define system properties (e.g. reliability, response time and storage requirements, etc.) and constraints (e.g. I/O device capability, system representations, etc.)</w:t>
       </w:r>
       <w:r>
         <w:rPr>
@@ -6199,15 +6016,7 @@
         <w:spacing w:after="0" w:line="240" w:lineRule="auto"/>
       </w:pPr>
       <w:r>
-        <w:t>Process requirements may also be listed here (</w:t>
-      </w:r>
-      <w:proofErr w:type="gramStart"/>
-      <w:r>
-        <w:t>e.g.</w:t>
-      </w:r>
-      <w:proofErr w:type="gramEnd"/>
-      <w:r>
-        <w:t xml:space="preserve"> specifying a particular programming language or development method.) This will include any general testing plans, but there is a later assignment that will go into much greater depth about testing the product.</w:t>
+        <w:t>Process requirements may also be listed here (e.g. specifying a particular programming language or development method.) This will include any general testing plans, but there is a later assignment that will go into much greater depth about testing the product.</w:t>
       </w:r>
     </w:p>
     <w:p>
@@ -6292,11 +6101,7 @@
         <w:spacing w:after="0" w:line="240" w:lineRule="auto"/>
       </w:pPr>
       <w:r>
-        <w:t xml:space="preserve">As we go on to finish the application for the client we may run into problems or may need to hang things as to help specific clients. So, as we build the application, and we make the web application we may need to make minor alterations for the web application alteration. On top of that adding the different user profiles may cause a problem on the firebase side of things but that will be solved with time and understanding of firebase. As for the UI, it could be changed </w:t>
-      </w:r>
-      <w:r>
-        <w:lastRenderedPageBreak/>
-        <w:t xml:space="preserve">multiple times depending on how the residents of the house react to it initial designs so constant restructure may be needed. </w:t>
+        <w:t xml:space="preserve">As we go on to finish the application for the client we may run into problems or may need to hang things as to help specific clients. So, as we build the application, and we make the web application we may need to make minor alterations for the web application alteration. On top of that adding the different user profiles may cause a problem on the firebase side of things but that will be solved with time and understanding of firebase. As for the UI, it could be changed multiple times depending on how the residents of the house react to it initial designs so constant restructure may be needed. </w:t>
       </w:r>
     </w:p>
     <w:p>
@@ -6343,7 +6148,11 @@
         <w:spacing w:line="240" w:lineRule="auto"/>
       </w:pPr>
       <w:r>
-        <w:t>This document provides details on the structural and technological decisions made in the development of the application. The application serves as a medication reminder for residents of the Alliance House, all of whom are people with schizophrenia. Many people with schizophrenia struggle to adhere to their prescribed medications and the goal of this application is to address and work towards providing a solution to that problem.</w:t>
+        <w:t xml:space="preserve">This document provides details on the structural and technological decisions made in the development of the application. The application serves as a medication reminder for residents of the Alliance House, all of whom are people with schizophrenia. Many people with schizophrenia </w:t>
+      </w:r>
+      <w:r>
+        <w:lastRenderedPageBreak/>
+        <w:t>struggle to adhere to their prescribed medications and the goal of this application is to address and work towards providing a solution to that problem.</w:t>
       </w:r>
     </w:p>
     <w:p>
@@ -8807,15 +8616,7 @@
         <w:spacing w:after="0" w:line="240" w:lineRule="auto"/>
       </w:pPr>
       <w:r>
-        <w:t xml:space="preserve">For the parts that you already started to work on, explain whether you have tried to integrate them with the rest of system. In other words, explain which of the interfaces in your architecture </w:t>
-      </w:r>
-      <w:proofErr w:type="gramStart"/>
-      <w:r>
-        <w:t>have you</w:t>
-      </w:r>
-      <w:proofErr w:type="gramEnd"/>
-      <w:r>
-        <w:t xml:space="preserve"> started to implement.</w:t>
+        <w:t>For the parts that you already started to work on, explain whether you have tried to integrate them with the rest of system. In other words, explain which of the interfaces in your architecture have you started to implement.</w:t>
       </w:r>
     </w:p>
     <w:p>
@@ -8836,15 +8637,7 @@
         <w:spacing w:after="0" w:line="240" w:lineRule="auto"/>
       </w:pPr>
       <w:r>
-        <w:t xml:space="preserve">I recommend </w:t>
-      </w:r>
-      <w:proofErr w:type="gramStart"/>
-      <w:r>
-        <w:t>to include</w:t>
-      </w:r>
-      <w:proofErr w:type="gramEnd"/>
-      <w:r>
-        <w:t xml:space="preserve"> plenty of images and pictures of the following where appropriate:</w:t>
+        <w:t>I recommend to include plenty of images and pictures of the following where appropriate:</w:t>
       </w:r>
     </w:p>
     <w:p>
@@ -8852,15 +8645,7 @@
         <w:spacing w:after="0" w:line="240" w:lineRule="auto"/>
       </w:pPr>
       <w:r>
-        <w:t xml:space="preserve">-  any diagrams/figures that visualize various features of your </w:t>
-      </w:r>
-      <w:proofErr w:type="gramStart"/>
-      <w:r>
-        <w:t>prototype;</w:t>
-      </w:r>
-      <w:proofErr w:type="gramEnd"/>
-      <w:r>
-        <w:t xml:space="preserve"> </w:t>
+        <w:t xml:space="preserve">-  any diagrams/figures that visualize various features of your prototype; </w:t>
       </w:r>
     </w:p>
     <w:p>
@@ -8868,26 +8653,16 @@
         <w:spacing w:after="0" w:line="240" w:lineRule="auto"/>
       </w:pPr>
       <w:r>
-        <w:t xml:space="preserve">-  the screenshots of your user </w:t>
-      </w:r>
-      <w:proofErr w:type="gramStart"/>
-      <w:r>
-        <w:t>interfaces;</w:t>
-      </w:r>
-      <w:proofErr w:type="gramEnd"/>
+        <w:t>-  the screenshots of your user interfaces;</w:t>
+      </w:r>
     </w:p>
     <w:p>
       <w:pPr>
         <w:spacing w:after="0" w:line="240" w:lineRule="auto"/>
       </w:pPr>
       <w:r>
-        <w:t xml:space="preserve">-  the screenshots of your test </w:t>
-      </w:r>
-      <w:proofErr w:type="gramStart"/>
-      <w:r>
-        <w:t>programs;</w:t>
-      </w:r>
-      <w:proofErr w:type="gramEnd"/>
+        <w:t>-  the screenshots of your test programs;</w:t>
+      </w:r>
     </w:p>
     <w:p>
       <w:pPr>
@@ -8902,15 +8677,7 @@
         <w:spacing w:after="0" w:line="240" w:lineRule="auto"/>
       </w:pPr>
       <w:r>
-        <w:t xml:space="preserve">A well-thought and clear diagram </w:t>
-      </w:r>
-      <w:proofErr w:type="gramStart"/>
-      <w:r>
-        <w:t>is</w:t>
-      </w:r>
-      <w:proofErr w:type="gramEnd"/>
-      <w:r>
-        <w:t xml:space="preserve"> better than long and descriptive text. </w:t>
+        <w:t xml:space="preserve">A well-thought and clear diagram is better than long and descriptive text. </w:t>
       </w:r>
     </w:p>
     <w:p>
@@ -9138,15 +8905,7 @@
         <w:spacing w:after="144" w:line="240" w:lineRule="auto"/>
       </w:pPr>
       <w:r>
-        <w:t xml:space="preserve">After testing your prototype and demonstrating it to your mentor, you will have a better idea whether the initial design you proposed earlier will work. </w:t>
-      </w:r>
-      <w:proofErr w:type="gramStart"/>
-      <w:r>
-        <w:t>Additionally</w:t>
-      </w:r>
-      <w:proofErr w:type="gramEnd"/>
-      <w:r>
-        <w:t xml:space="preserve"> your mentor might suggest modifications to your current design. In this section list and explain all design modifications that you plan to make based on your preliminary test results and mentor comments (if applicable). </w:t>
+        <w:t xml:space="preserve">After testing your prototype and demonstrating it to your mentor, you will have a better idea whether the initial design you proposed earlier will work. Additionally your mentor might suggest modifications to your current design. In this section list and explain all design modifications that you plan to make based on your preliminary test results and mentor comments (if applicable). </w:t>
       </w:r>
     </w:p>
     <w:p>

</xml_diff>

<commit_message>
Added the future works and another part
</commit_message>
<xml_diff>
--- a/Prototype_Report.docx
+++ b/Prototype_Report.docx
@@ -214,7 +214,7 @@
           <w:r>
             <w:fldChar w:fldCharType="separate"/>
           </w:r>
-          <w:hyperlink w:anchor="_Toc119681116" w:history="1">
+          <w:hyperlink w:anchor="_Toc121393421" w:history="1">
             <w:r>
               <w:rPr>
                 <w:rStyle w:val="Hyperlink"/>
@@ -255,7 +255,7 @@
                 <w:noProof/>
                 <w:webHidden/>
               </w:rPr>
-              <w:instrText xml:space="preserve"> PAGEREF _Toc119681116 \h </w:instrText>
+              <w:instrText xml:space="preserve"> PAGEREF _Toc121393421 \h </w:instrText>
             </w:r>
             <w:r>
               <w:rPr>
@@ -297,13 +297,13 @@
               <w:noProof/>
             </w:rPr>
           </w:pPr>
-          <w:hyperlink w:anchor="_Toc119681117" w:history="1">
+          <w:hyperlink w:anchor="_Toc121393422" w:history="1">
             <w:r>
               <w:rPr>
                 <w:rStyle w:val="Hyperlink"/>
                 <w:noProof/>
               </w:rPr>
-              <w:t>II. Project Introduction</w:t>
+              <w:t>I Project Introduction</w:t>
             </w:r>
             <w:r>
               <w:rPr>
@@ -324,7 +324,7 @@
                 <w:noProof/>
                 <w:webHidden/>
               </w:rPr>
-              <w:instrText xml:space="preserve"> PAGEREF _Toc119681117 \h </w:instrText>
+              <w:instrText xml:space="preserve"> PAGEREF _Toc121393422 \h </w:instrText>
             </w:r>
             <w:r>
               <w:rPr>
@@ -366,7 +366,7 @@
               <w:noProof/>
             </w:rPr>
           </w:pPr>
-          <w:hyperlink w:anchor="_Toc119681118" w:history="1">
+          <w:hyperlink w:anchor="_Toc121393423" w:history="1">
             <w:r>
               <w:rPr>
                 <w:rStyle w:val="Hyperlink"/>
@@ -393,7 +393,7 @@
                 <w:noProof/>
                 <w:webHidden/>
               </w:rPr>
-              <w:instrText xml:space="preserve"> PAGEREF _Toc119681118 \h </w:instrText>
+              <w:instrText xml:space="preserve"> PAGEREF _Toc121393423 \h </w:instrText>
             </w:r>
             <w:r>
               <w:rPr>
@@ -435,7 +435,7 @@
               <w:noProof/>
             </w:rPr>
           </w:pPr>
-          <w:hyperlink w:anchor="_Toc119681119" w:history="1">
+          <w:hyperlink w:anchor="_Toc121393424" w:history="1">
             <w:r>
               <w:rPr>
                 <w:rStyle w:val="Hyperlink"/>
@@ -462,7 +462,7 @@
                 <w:noProof/>
                 <w:webHidden/>
               </w:rPr>
-              <w:instrText xml:space="preserve"> PAGEREF _Toc119681119 \h </w:instrText>
+              <w:instrText xml:space="preserve"> PAGEREF _Toc121393424 \h </w:instrText>
             </w:r>
             <w:r>
               <w:rPr>
@@ -505,7 +505,7 @@
               <w:noProof/>
             </w:rPr>
           </w:pPr>
-          <w:hyperlink w:anchor="_Toc119681120" w:history="1">
+          <w:hyperlink w:anchor="_Toc121393425" w:history="1">
             <w:r>
               <w:rPr>
                 <w:rStyle w:val="Hyperlink"/>
@@ -546,7 +546,7 @@
                 <w:noProof/>
                 <w:webHidden/>
               </w:rPr>
-              <w:instrText xml:space="preserve"> PAGEREF _Toc119681120 \h </w:instrText>
+              <w:instrText xml:space="preserve"> PAGEREF _Toc121393425 \h </w:instrText>
             </w:r>
             <w:r>
               <w:rPr>
@@ -589,7 +589,7 @@
               <w:noProof/>
             </w:rPr>
           </w:pPr>
-          <w:hyperlink w:anchor="_Toc119681121" w:history="1">
+          <w:hyperlink w:anchor="_Toc121393426" w:history="1">
             <w:r>
               <w:rPr>
                 <w:rStyle w:val="Hyperlink"/>
@@ -630,7 +630,7 @@
                 <w:noProof/>
                 <w:webHidden/>
               </w:rPr>
-              <w:instrText xml:space="preserve"> PAGEREF _Toc119681121 \h </w:instrText>
+              <w:instrText xml:space="preserve"> PAGEREF _Toc121393426 \h </w:instrText>
             </w:r>
             <w:r>
               <w:rPr>
@@ -673,7 +673,7 @@
               <w:noProof/>
             </w:rPr>
           </w:pPr>
-          <w:hyperlink w:anchor="_Toc119681122" w:history="1">
+          <w:hyperlink w:anchor="_Toc121393427" w:history="1">
             <w:r>
               <w:rPr>
                 <w:rStyle w:val="Hyperlink"/>
@@ -714,7 +714,7 @@
                 <w:noProof/>
                 <w:webHidden/>
               </w:rPr>
-              <w:instrText xml:space="preserve"> PAGEREF _Toc119681122 \h </w:instrText>
+              <w:instrText xml:space="preserve"> PAGEREF _Toc121393427 \h </w:instrText>
             </w:r>
             <w:r>
               <w:rPr>
@@ -757,7 +757,7 @@
               <w:noProof/>
             </w:rPr>
           </w:pPr>
-          <w:hyperlink w:anchor="_Toc119681123" w:history="1">
+          <w:hyperlink w:anchor="_Toc121393428" w:history="1">
             <w:r>
               <w:rPr>
                 <w:rStyle w:val="Hyperlink"/>
@@ -798,7 +798,7 @@
                 <w:noProof/>
                 <w:webHidden/>
               </w:rPr>
-              <w:instrText xml:space="preserve"> PAGEREF _Toc119681123 \h </w:instrText>
+              <w:instrText xml:space="preserve"> PAGEREF _Toc121393428 \h </w:instrText>
             </w:r>
             <w:r>
               <w:rPr>
@@ -841,7 +841,7 @@
               <w:noProof/>
             </w:rPr>
           </w:pPr>
-          <w:hyperlink w:anchor="_Toc119681124" w:history="1">
+          <w:hyperlink w:anchor="_Toc121393429" w:history="1">
             <w:r>
               <w:rPr>
                 <w:rStyle w:val="Hyperlink"/>
@@ -882,7 +882,7 @@
                 <w:noProof/>
                 <w:webHidden/>
               </w:rPr>
-              <w:instrText xml:space="preserve"> PAGEREF _Toc119681124 \h </w:instrText>
+              <w:instrText xml:space="preserve"> PAGEREF _Toc121393429 \h </w:instrText>
             </w:r>
             <w:r>
               <w:rPr>
@@ -925,7 +925,7 @@
               <w:noProof/>
             </w:rPr>
           </w:pPr>
-          <w:hyperlink w:anchor="_Toc119681125" w:history="1">
+          <w:hyperlink w:anchor="_Toc121393430" w:history="1">
             <w:r>
               <w:rPr>
                 <w:rStyle w:val="Hyperlink"/>
@@ -966,7 +966,7 @@
                 <w:noProof/>
                 <w:webHidden/>
               </w:rPr>
-              <w:instrText xml:space="preserve"> PAGEREF _Toc119681125 \h </w:instrText>
+              <w:instrText xml:space="preserve"> PAGEREF _Toc121393430 \h </w:instrText>
             </w:r>
             <w:r>
               <w:rPr>
@@ -1009,7 +1009,7 @@
               <w:noProof/>
             </w:rPr>
           </w:pPr>
-          <w:hyperlink w:anchor="_Toc119681126" w:history="1">
+          <w:hyperlink w:anchor="_Toc121393431" w:history="1">
             <w:r>
               <w:rPr>
                 <w:rStyle w:val="Hyperlink"/>
@@ -1051,7 +1051,7 @@
                 <w:noProof/>
                 <w:webHidden/>
               </w:rPr>
-              <w:instrText xml:space="preserve"> PAGEREF _Toc119681126 \h </w:instrText>
+              <w:instrText xml:space="preserve"> PAGEREF _Toc121393431 \h </w:instrText>
             </w:r>
             <w:r>
               <w:rPr>
@@ -1094,7 +1094,7 @@
               <w:noProof/>
             </w:rPr>
           </w:pPr>
-          <w:hyperlink w:anchor="_Toc119681127" w:history="1">
+          <w:hyperlink w:anchor="_Toc121393432" w:history="1">
             <w:r>
               <w:rPr>
                 <w:rStyle w:val="Hyperlink"/>
@@ -1136,7 +1136,7 @@
                 <w:noProof/>
                 <w:webHidden/>
               </w:rPr>
-              <w:instrText xml:space="preserve"> PAGEREF _Toc119681127 \h </w:instrText>
+              <w:instrText xml:space="preserve"> PAGEREF _Toc121393432 \h </w:instrText>
             </w:r>
             <w:r>
               <w:rPr>
@@ -1179,7 +1179,7 @@
               <w:noProof/>
             </w:rPr>
           </w:pPr>
-          <w:hyperlink w:anchor="_Toc119681128" w:history="1">
+          <w:hyperlink w:anchor="_Toc121393433" w:history="1">
             <w:r>
               <w:rPr>
                 <w:rStyle w:val="Hyperlink"/>
@@ -1221,7 +1221,7 @@
                 <w:noProof/>
                 <w:webHidden/>
               </w:rPr>
-              <w:instrText xml:space="preserve"> PAGEREF _Toc119681128 \h </w:instrText>
+              <w:instrText xml:space="preserve"> PAGEREF _Toc121393433 \h </w:instrText>
             </w:r>
             <w:r>
               <w:rPr>
@@ -1264,7 +1264,7 @@
               <w:noProof/>
             </w:rPr>
           </w:pPr>
-          <w:hyperlink w:anchor="_Toc119681129" w:history="1">
+          <w:hyperlink w:anchor="_Toc121393434" w:history="1">
             <w:r>
               <w:rPr>
                 <w:rStyle w:val="Hyperlink"/>
@@ -1306,7 +1306,7 @@
                 <w:noProof/>
                 <w:webHidden/>
               </w:rPr>
-              <w:instrText xml:space="preserve"> PAGEREF _Toc119681129 \h </w:instrText>
+              <w:instrText xml:space="preserve"> PAGEREF _Toc121393434 \h </w:instrText>
             </w:r>
             <w:r>
               <w:rPr>
@@ -1349,7 +1349,7 @@
               <w:noProof/>
             </w:rPr>
           </w:pPr>
-          <w:hyperlink w:anchor="_Toc119681130" w:history="1">
+          <w:hyperlink w:anchor="_Toc121393435" w:history="1">
             <w:r>
               <w:rPr>
                 <w:rStyle w:val="Hyperlink"/>
@@ -1390,7 +1390,7 @@
                 <w:noProof/>
                 <w:webHidden/>
               </w:rPr>
-              <w:instrText xml:space="preserve"> PAGEREF _Toc119681130 \h </w:instrText>
+              <w:instrText xml:space="preserve"> PAGEREF _Toc121393435 \h </w:instrText>
             </w:r>
             <w:r>
               <w:rPr>
@@ -1433,7 +1433,7 @@
               <w:noProof/>
             </w:rPr>
           </w:pPr>
-          <w:hyperlink w:anchor="_Toc119681131" w:history="1">
+          <w:hyperlink w:anchor="_Toc121393436" w:history="1">
             <w:r>
               <w:rPr>
                 <w:rStyle w:val="Hyperlink"/>
@@ -1475,7 +1475,7 @@
                 <w:noProof/>
                 <w:webHidden/>
               </w:rPr>
-              <w:instrText xml:space="preserve"> PAGEREF _Toc119681131 \h </w:instrText>
+              <w:instrText xml:space="preserve"> PAGEREF _Toc121393436 \h </w:instrText>
             </w:r>
             <w:r>
               <w:rPr>
@@ -1518,7 +1518,7 @@
               <w:noProof/>
             </w:rPr>
           </w:pPr>
-          <w:hyperlink w:anchor="_Toc119681132" w:history="1">
+          <w:hyperlink w:anchor="_Toc121393437" w:history="1">
             <w:r>
               <w:rPr>
                 <w:rStyle w:val="Hyperlink"/>
@@ -1559,7 +1559,7 @@
                 <w:noProof/>
                 <w:webHidden/>
               </w:rPr>
-              <w:instrText xml:space="preserve"> PAGEREF _Toc119681132 \h </w:instrText>
+              <w:instrText xml:space="preserve"> PAGEREF _Toc121393437 \h </w:instrText>
             </w:r>
             <w:r>
               <w:rPr>
@@ -1602,7 +1602,7 @@
               <w:noProof/>
             </w:rPr>
           </w:pPr>
-          <w:hyperlink w:anchor="_Toc119681133" w:history="1">
+          <w:hyperlink w:anchor="_Toc121393438" w:history="1">
             <w:r>
               <w:rPr>
                 <w:rStyle w:val="Hyperlink"/>
@@ -1643,7 +1643,7 @@
                 <w:noProof/>
                 <w:webHidden/>
               </w:rPr>
-              <w:instrText xml:space="preserve"> PAGEREF _Toc119681133 \h </w:instrText>
+              <w:instrText xml:space="preserve"> PAGEREF _Toc121393438 \h </w:instrText>
             </w:r>
             <w:r>
               <w:rPr>
@@ -1663,7 +1663,7 @@
                 <w:noProof/>
                 <w:webHidden/>
               </w:rPr>
-              <w:t>10</w:t>
+              <w:t>9</w:t>
             </w:r>
             <w:r>
               <w:rPr>
@@ -1686,7 +1686,7 @@
               <w:noProof/>
             </w:rPr>
           </w:pPr>
-          <w:hyperlink w:anchor="_Toc119681134" w:history="1">
+          <w:hyperlink w:anchor="_Toc121393439" w:history="1">
             <w:r>
               <w:rPr>
                 <w:rStyle w:val="Hyperlink"/>
@@ -1727,7 +1727,7 @@
                 <w:noProof/>
                 <w:webHidden/>
               </w:rPr>
-              <w:instrText xml:space="preserve"> PAGEREF _Toc119681134 \h </w:instrText>
+              <w:instrText xml:space="preserve"> PAGEREF _Toc121393439 \h </w:instrText>
             </w:r>
             <w:r>
               <w:rPr>
@@ -1747,7 +1747,7 @@
                 <w:noProof/>
                 <w:webHidden/>
               </w:rPr>
-              <w:t>10</w:t>
+              <w:t>9</w:t>
             </w:r>
             <w:r>
               <w:rPr>
@@ -1770,7 +1770,7 @@
               <w:noProof/>
             </w:rPr>
           </w:pPr>
-          <w:hyperlink w:anchor="_Toc119681135" w:history="1">
+          <w:hyperlink w:anchor="_Toc121393440" w:history="1">
             <w:r>
               <w:rPr>
                 <w:rStyle w:val="Hyperlink"/>
@@ -1811,7 +1811,7 @@
                 <w:noProof/>
                 <w:webHidden/>
               </w:rPr>
-              <w:instrText xml:space="preserve"> PAGEREF _Toc119681135 \h </w:instrText>
+              <w:instrText xml:space="preserve"> PAGEREF _Toc121393440 \h </w:instrText>
             </w:r>
             <w:r>
               <w:rPr>
@@ -1854,7 +1854,7 @@
               <w:noProof/>
             </w:rPr>
           </w:pPr>
-          <w:hyperlink w:anchor="_Toc119681136" w:history="1">
+          <w:hyperlink w:anchor="_Toc121393441" w:history="1">
             <w:r>
               <w:rPr>
                 <w:rStyle w:val="Hyperlink"/>
@@ -1895,7 +1895,7 @@
                 <w:noProof/>
                 <w:webHidden/>
               </w:rPr>
-              <w:instrText xml:space="preserve"> PAGEREF _Toc119681136 \h </w:instrText>
+              <w:instrText xml:space="preserve"> PAGEREF _Toc121393441 \h </w:instrText>
             </w:r>
             <w:r>
               <w:rPr>
@@ -1938,7 +1938,7 @@
               <w:noProof/>
             </w:rPr>
           </w:pPr>
-          <w:hyperlink w:anchor="_Toc119681137" w:history="1">
+          <w:hyperlink w:anchor="_Toc121393442" w:history="1">
             <w:r>
               <w:rPr>
                 <w:rStyle w:val="Hyperlink"/>
@@ -1979,7 +1979,7 @@
                 <w:noProof/>
                 <w:webHidden/>
               </w:rPr>
-              <w:instrText xml:space="preserve"> PAGEREF _Toc119681137 \h </w:instrText>
+              <w:instrText xml:space="preserve"> PAGEREF _Toc121393442 \h </w:instrText>
             </w:r>
             <w:r>
               <w:rPr>
@@ -2022,7 +2022,7 @@
               <w:noProof/>
             </w:rPr>
           </w:pPr>
-          <w:hyperlink w:anchor="_Toc119681138" w:history="1">
+          <w:hyperlink w:anchor="_Toc121393443" w:history="1">
             <w:r>
               <w:rPr>
                 <w:rStyle w:val="Hyperlink"/>
@@ -2063,7 +2063,7 @@
                 <w:noProof/>
                 <w:webHidden/>
               </w:rPr>
-              <w:instrText xml:space="preserve"> PAGEREF _Toc119681138 \h </w:instrText>
+              <w:instrText xml:space="preserve"> PAGEREF _Toc121393443 \h </w:instrText>
             </w:r>
             <w:r>
               <w:rPr>
@@ -2106,7 +2106,7 @@
               <w:noProof/>
             </w:rPr>
           </w:pPr>
-          <w:hyperlink w:anchor="_Toc119681139" w:history="1">
+          <w:hyperlink w:anchor="_Toc121393444" w:history="1">
             <w:r>
               <w:rPr>
                 <w:rStyle w:val="Hyperlink"/>
@@ -2147,7 +2147,7 @@
                 <w:noProof/>
                 <w:webHidden/>
               </w:rPr>
-              <w:instrText xml:space="preserve"> PAGEREF _Toc119681139 \h </w:instrText>
+              <w:instrText xml:space="preserve"> PAGEREF _Toc121393444 \h </w:instrText>
             </w:r>
             <w:r>
               <w:rPr>
@@ -2190,7 +2190,7 @@
               <w:noProof/>
             </w:rPr>
           </w:pPr>
-          <w:hyperlink w:anchor="_Toc119681140" w:history="1">
+          <w:hyperlink w:anchor="_Toc121393445" w:history="1">
             <w:r>
               <w:rPr>
                 <w:rStyle w:val="Hyperlink"/>
@@ -2231,7 +2231,7 @@
                 <w:noProof/>
                 <w:webHidden/>
               </w:rPr>
-              <w:instrText xml:space="preserve"> PAGEREF _Toc119681140 \h </w:instrText>
+              <w:instrText xml:space="preserve"> PAGEREF _Toc121393445 \h </w:instrText>
             </w:r>
             <w:r>
               <w:rPr>
@@ -2273,7 +2273,7 @@
               <w:noProof/>
             </w:rPr>
           </w:pPr>
-          <w:hyperlink w:anchor="_Toc119681141" w:history="1">
+          <w:hyperlink w:anchor="_Toc121393446" w:history="1">
             <w:r>
               <w:rPr>
                 <w:rStyle w:val="Hyperlink"/>
@@ -2300,7 +2300,7 @@
                 <w:noProof/>
                 <w:webHidden/>
               </w:rPr>
-              <w:instrText xml:space="preserve"> PAGEREF _Toc119681141 \h </w:instrText>
+              <w:instrText xml:space="preserve"> PAGEREF _Toc121393446 \h </w:instrText>
             </w:r>
             <w:r>
               <w:rPr>
@@ -2343,7 +2343,7 @@
               <w:noProof/>
             </w:rPr>
           </w:pPr>
-          <w:hyperlink w:anchor="_Toc119681142" w:history="1">
+          <w:hyperlink w:anchor="_Toc121393447" w:history="1">
             <w:r>
               <w:rPr>
                 <w:rStyle w:val="Hyperlink"/>
@@ -2384,7 +2384,7 @@
                 <w:noProof/>
                 <w:webHidden/>
               </w:rPr>
-              <w:instrText xml:space="preserve"> PAGEREF _Toc119681142 \h </w:instrText>
+              <w:instrText xml:space="preserve"> PAGEREF _Toc121393447 \h </w:instrText>
             </w:r>
             <w:r>
               <w:rPr>
@@ -2427,7 +2427,7 @@
               <w:noProof/>
             </w:rPr>
           </w:pPr>
-          <w:hyperlink w:anchor="_Toc119681143" w:history="1">
+          <w:hyperlink w:anchor="_Toc121393448" w:history="1">
             <w:r>
               <w:rPr>
                 <w:rStyle w:val="Hyperlink"/>
@@ -2468,7 +2468,7 @@
                 <w:noProof/>
                 <w:webHidden/>
               </w:rPr>
-              <w:instrText xml:space="preserve"> PAGEREF _Toc119681143 \h </w:instrText>
+              <w:instrText xml:space="preserve"> PAGEREF _Toc121393448 \h </w:instrText>
             </w:r>
             <w:r>
               <w:rPr>
@@ -2510,7 +2510,7 @@
               <w:noProof/>
             </w:rPr>
           </w:pPr>
-          <w:hyperlink w:anchor="_Toc119681144" w:history="1">
+          <w:hyperlink w:anchor="_Toc121393449" w:history="1">
             <w:r>
               <w:rPr>
                 <w:rStyle w:val="Hyperlink"/>
@@ -2538,7 +2538,7 @@
                 <w:noProof/>
                 <w:webHidden/>
               </w:rPr>
-              <w:instrText xml:space="preserve"> PAGEREF _Toc119681144 \h </w:instrText>
+              <w:instrText xml:space="preserve"> PAGEREF _Toc121393449 \h </w:instrText>
             </w:r>
             <w:r>
               <w:rPr>
@@ -2581,7 +2581,7 @@
               <w:noProof/>
             </w:rPr>
           </w:pPr>
-          <w:hyperlink w:anchor="_Toc119681145" w:history="1">
+          <w:hyperlink w:anchor="_Toc121393450" w:history="1">
             <w:r>
               <w:rPr>
                 <w:rStyle w:val="Hyperlink"/>
@@ -2625,7 +2625,7 @@
                 <w:noProof/>
                 <w:webHidden/>
               </w:rPr>
-              <w:instrText xml:space="preserve"> PAGEREF _Toc119681145 \h </w:instrText>
+              <w:instrText xml:space="preserve"> PAGEREF _Toc121393450 \h </w:instrText>
             </w:r>
             <w:r>
               <w:rPr>
@@ -2668,7 +2668,7 @@
               <w:noProof/>
             </w:rPr>
           </w:pPr>
-          <w:hyperlink w:anchor="_Toc119681146" w:history="1">
+          <w:hyperlink w:anchor="_Toc121393451" w:history="1">
             <w:r>
               <w:rPr>
                 <w:rStyle w:val="Hyperlink"/>
@@ -2712,7 +2712,7 @@
                 <w:noProof/>
                 <w:webHidden/>
               </w:rPr>
-              <w:instrText xml:space="preserve"> PAGEREF _Toc119681146 \h </w:instrText>
+              <w:instrText xml:space="preserve"> PAGEREF _Toc121393451 \h </w:instrText>
             </w:r>
             <w:r>
               <w:rPr>
@@ -2755,7 +2755,7 @@
               <w:noProof/>
             </w:rPr>
           </w:pPr>
-          <w:hyperlink w:anchor="_Toc119681147" w:history="1">
+          <w:hyperlink w:anchor="_Toc121393452" w:history="1">
             <w:r>
               <w:rPr>
                 <w:rStyle w:val="Hyperlink"/>
@@ -2796,7 +2796,7 @@
                 <w:noProof/>
                 <w:webHidden/>
               </w:rPr>
-              <w:instrText xml:space="preserve"> PAGEREF _Toc119681147 \h </w:instrText>
+              <w:instrText xml:space="preserve"> PAGEREF _Toc121393452 \h </w:instrText>
             </w:r>
             <w:r>
               <w:rPr>
@@ -2839,7 +2839,7 @@
               <w:noProof/>
             </w:rPr>
           </w:pPr>
-          <w:hyperlink w:anchor="_Toc119681148" w:history="1">
+          <w:hyperlink w:anchor="_Toc121393453" w:history="1">
             <w:r>
               <w:rPr>
                 <w:rStyle w:val="Hyperlink"/>
@@ -2880,7 +2880,7 @@
                 <w:noProof/>
                 <w:webHidden/>
               </w:rPr>
-              <w:instrText xml:space="preserve"> PAGEREF _Toc119681148 \h </w:instrText>
+              <w:instrText xml:space="preserve"> PAGEREF _Toc121393453 \h </w:instrText>
             </w:r>
             <w:r>
               <w:rPr>
@@ -2923,7 +2923,7 @@
               <w:noProof/>
             </w:rPr>
           </w:pPr>
-          <w:hyperlink w:anchor="_Toc119681149" w:history="1">
+          <w:hyperlink w:anchor="_Toc121393454" w:history="1">
             <w:r>
               <w:rPr>
                 <w:rStyle w:val="Hyperlink"/>
@@ -2964,7 +2964,7 @@
                 <w:noProof/>
                 <w:webHidden/>
               </w:rPr>
-              <w:instrText xml:space="preserve"> PAGEREF _Toc119681149 \h </w:instrText>
+              <w:instrText xml:space="preserve"> PAGEREF _Toc121393454 \h </w:instrText>
             </w:r>
             <w:r>
               <w:rPr>
@@ -3006,7 +3006,7 @@
               <w:noProof/>
             </w:rPr>
           </w:pPr>
-          <w:hyperlink w:anchor="_Toc119681150" w:history="1">
+          <w:hyperlink w:anchor="_Toc121393455" w:history="1">
             <w:r>
               <w:rPr>
                 <w:rStyle w:val="Hyperlink"/>
@@ -3035,7 +3035,7 @@
                 <w:noProof/>
                 <w:webHidden/>
               </w:rPr>
-              <w:instrText xml:space="preserve"> PAGEREF _Toc119681150 \h </w:instrText>
+              <w:instrText xml:space="preserve"> PAGEREF _Toc121393455 \h </w:instrText>
             </w:r>
             <w:r>
               <w:rPr>
@@ -3078,7 +3078,7 @@
               <w:noProof/>
             </w:rPr>
           </w:pPr>
-          <w:hyperlink w:anchor="_Toc119681151" w:history="1">
+          <w:hyperlink w:anchor="_Toc121393456" w:history="1">
             <w:r>
               <w:rPr>
                 <w:rStyle w:val="Hyperlink"/>
@@ -3119,7 +3119,7 @@
                 <w:noProof/>
                 <w:webHidden/>
               </w:rPr>
-              <w:instrText xml:space="preserve"> PAGEREF _Toc119681151 \h </w:instrText>
+              <w:instrText xml:space="preserve"> PAGEREF _Toc121393456 \h </w:instrText>
             </w:r>
             <w:r>
               <w:rPr>
@@ -3161,7 +3161,7 @@
               <w:noProof/>
             </w:rPr>
           </w:pPr>
-          <w:hyperlink w:anchor="_Toc119681152" w:history="1">
+          <w:hyperlink w:anchor="_Toc121393457" w:history="1">
             <w:r>
               <w:rPr>
                 <w:rStyle w:val="Hyperlink"/>
@@ -3189,7 +3189,7 @@
                 <w:noProof/>
                 <w:webHidden/>
               </w:rPr>
-              <w:instrText xml:space="preserve"> PAGEREF _Toc119681152 \h </w:instrText>
+              <w:instrText xml:space="preserve"> PAGEREF _Toc121393457 \h </w:instrText>
             </w:r>
             <w:r>
               <w:rPr>
@@ -3232,7 +3232,7 @@
               <w:noProof/>
             </w:rPr>
           </w:pPr>
-          <w:hyperlink w:anchor="_Toc119681153" w:history="1">
+          <w:hyperlink w:anchor="_Toc121393458" w:history="1">
             <w:r>
               <w:rPr>
                 <w:rStyle w:val="Hyperlink"/>
@@ -3276,7 +3276,7 @@
                 <w:noProof/>
                 <w:webHidden/>
               </w:rPr>
-              <w:instrText xml:space="preserve"> PAGEREF _Toc119681153 \h </w:instrText>
+              <w:instrText xml:space="preserve"> PAGEREF _Toc121393458 \h </w:instrText>
             </w:r>
             <w:r>
               <w:rPr>
@@ -3319,7 +3319,7 @@
               <w:noProof/>
             </w:rPr>
           </w:pPr>
-          <w:hyperlink w:anchor="_Toc119681154" w:history="1">
+          <w:hyperlink w:anchor="_Toc121393459" w:history="1">
             <w:r>
               <w:rPr>
                 <w:rStyle w:val="Hyperlink"/>
@@ -3363,7 +3363,7 @@
                 <w:noProof/>
                 <w:webHidden/>
               </w:rPr>
-              <w:instrText xml:space="preserve"> PAGEREF _Toc119681154 \h </w:instrText>
+              <w:instrText xml:space="preserve"> PAGEREF _Toc121393459 \h </w:instrText>
             </w:r>
             <w:r>
               <w:rPr>
@@ -3406,7 +3406,7 @@
               <w:noProof/>
             </w:rPr>
           </w:pPr>
-          <w:hyperlink w:anchor="_Toc119681155" w:history="1">
+          <w:hyperlink w:anchor="_Toc121393460" w:history="1">
             <w:r>
               <w:rPr>
                 <w:rStyle w:val="Hyperlink"/>
@@ -3447,7 +3447,7 @@
                 <w:noProof/>
                 <w:webHidden/>
               </w:rPr>
-              <w:instrText xml:space="preserve"> PAGEREF _Toc119681155 \h </w:instrText>
+              <w:instrText xml:space="preserve"> PAGEREF _Toc121393460 \h </w:instrText>
             </w:r>
             <w:r>
               <w:rPr>
@@ -3490,7 +3490,7 @@
               <w:noProof/>
             </w:rPr>
           </w:pPr>
-          <w:hyperlink w:anchor="_Toc119681156" w:history="1">
+          <w:hyperlink w:anchor="_Toc121393461" w:history="1">
             <w:r>
               <w:rPr>
                 <w:rStyle w:val="Hyperlink"/>
@@ -3531,7 +3531,7 @@
                 <w:noProof/>
                 <w:webHidden/>
               </w:rPr>
-              <w:instrText xml:space="preserve"> PAGEREF _Toc119681156 \h </w:instrText>
+              <w:instrText xml:space="preserve"> PAGEREF _Toc121393461 \h </w:instrText>
             </w:r>
             <w:r>
               <w:rPr>
@@ -3574,7 +3574,7 @@
               <w:noProof/>
             </w:rPr>
           </w:pPr>
-          <w:hyperlink w:anchor="_Toc119681157" w:history="1">
+          <w:hyperlink w:anchor="_Toc121393462" w:history="1">
             <w:r>
               <w:rPr>
                 <w:rStyle w:val="Hyperlink"/>
@@ -3615,7 +3615,7 @@
                 <w:noProof/>
                 <w:webHidden/>
               </w:rPr>
-              <w:instrText xml:space="preserve"> PAGEREF _Toc119681157 \h </w:instrText>
+              <w:instrText xml:space="preserve"> PAGEREF _Toc121393462 \h </w:instrText>
             </w:r>
             <w:r>
               <w:rPr>
@@ -3658,7 +3658,7 @@
               <w:noProof/>
             </w:rPr>
           </w:pPr>
-          <w:hyperlink w:anchor="_Toc119681158" w:history="1">
+          <w:hyperlink w:anchor="_Toc121393463" w:history="1">
             <w:r>
               <w:rPr>
                 <w:rStyle w:val="Hyperlink"/>
@@ -3699,7 +3699,7 @@
                 <w:noProof/>
                 <w:webHidden/>
               </w:rPr>
-              <w:instrText xml:space="preserve"> PAGEREF _Toc119681158 \h </w:instrText>
+              <w:instrText xml:space="preserve"> PAGEREF _Toc121393463 \h </w:instrText>
             </w:r>
             <w:r>
               <w:rPr>
@@ -3742,7 +3742,7 @@
               <w:noProof/>
             </w:rPr>
           </w:pPr>
-          <w:hyperlink w:anchor="_Toc119681159" w:history="1">
+          <w:hyperlink w:anchor="_Toc121393464" w:history="1">
             <w:r>
               <w:rPr>
                 <w:rStyle w:val="Hyperlink"/>
@@ -3783,7 +3783,7 @@
                 <w:noProof/>
                 <w:webHidden/>
               </w:rPr>
-              <w:instrText xml:space="preserve"> PAGEREF _Toc119681159 \h </w:instrText>
+              <w:instrText xml:space="preserve"> PAGEREF _Toc121393464 \h </w:instrText>
             </w:r>
             <w:r>
               <w:rPr>
@@ -3826,7 +3826,7 @@
               <w:noProof/>
             </w:rPr>
           </w:pPr>
-          <w:hyperlink w:anchor="_Toc119681160" w:history="1">
+          <w:hyperlink w:anchor="_Toc121393465" w:history="1">
             <w:r>
               <w:rPr>
                 <w:rStyle w:val="Hyperlink"/>
@@ -3867,7 +3867,7 @@
                 <w:noProof/>
                 <w:webHidden/>
               </w:rPr>
-              <w:instrText xml:space="preserve"> PAGEREF _Toc119681160 \h </w:instrText>
+              <w:instrText xml:space="preserve"> PAGEREF _Toc121393465 \h </w:instrText>
             </w:r>
             <w:r>
               <w:rPr>
@@ -3910,7 +3910,7 @@
               <w:noProof/>
             </w:rPr>
           </w:pPr>
-          <w:hyperlink w:anchor="_Toc119681161" w:history="1">
+          <w:hyperlink w:anchor="_Toc121393466" w:history="1">
             <w:r>
               <w:rPr>
                 <w:rStyle w:val="Hyperlink"/>
@@ -3951,7 +3951,7 @@
                 <w:noProof/>
                 <w:webHidden/>
               </w:rPr>
-              <w:instrText xml:space="preserve"> PAGEREF _Toc119681161 \h </w:instrText>
+              <w:instrText xml:space="preserve"> PAGEREF _Toc121393466 \h </w:instrText>
             </w:r>
             <w:r>
               <w:rPr>
@@ -3994,7 +3994,7 @@
               <w:noProof/>
             </w:rPr>
           </w:pPr>
-          <w:hyperlink w:anchor="_Toc119681162" w:history="1">
+          <w:hyperlink w:anchor="_Toc121393467" w:history="1">
             <w:r>
               <w:rPr>
                 <w:rStyle w:val="Hyperlink"/>
@@ -4035,7 +4035,7 @@
                 <w:noProof/>
                 <w:webHidden/>
               </w:rPr>
-              <w:instrText xml:space="preserve"> PAGEREF _Toc119681162 \h </w:instrText>
+              <w:instrText xml:space="preserve"> PAGEREF _Toc121393467 \h </w:instrText>
             </w:r>
             <w:r>
               <w:rPr>
@@ -4078,7 +4078,7 @@
               <w:noProof/>
             </w:rPr>
           </w:pPr>
-          <w:hyperlink w:anchor="_Toc119681163" w:history="1">
+          <w:hyperlink w:anchor="_Toc121393468" w:history="1">
             <w:r>
               <w:rPr>
                 <w:rStyle w:val="Hyperlink"/>
@@ -4119,7 +4119,7 @@
                 <w:noProof/>
                 <w:webHidden/>
               </w:rPr>
-              <w:instrText xml:space="preserve"> PAGEREF _Toc119681163 \h </w:instrText>
+              <w:instrText xml:space="preserve"> PAGEREF _Toc121393468 \h </w:instrText>
             </w:r>
             <w:r>
               <w:rPr>
@@ -4162,7 +4162,7 @@
               <w:noProof/>
             </w:rPr>
           </w:pPr>
-          <w:hyperlink w:anchor="_Toc119681164" w:history="1">
+          <w:hyperlink w:anchor="_Toc121393469" w:history="1">
             <w:r>
               <w:rPr>
                 <w:rStyle w:val="Hyperlink"/>
@@ -4205,7 +4205,7 @@
                 <w:noProof/>
                 <w:webHidden/>
               </w:rPr>
-              <w:instrText xml:space="preserve"> PAGEREF _Toc119681164 \h </w:instrText>
+              <w:instrText xml:space="preserve"> PAGEREF _Toc121393469 \h </w:instrText>
             </w:r>
             <w:r>
               <w:rPr>
@@ -4248,7 +4248,7 @@
               <w:noProof/>
             </w:rPr>
           </w:pPr>
-          <w:hyperlink w:anchor="_Toc119681165" w:history="1">
+          <w:hyperlink w:anchor="_Toc121393470" w:history="1">
             <w:r>
               <w:rPr>
                 <w:rStyle w:val="Hyperlink"/>
@@ -4291,7 +4291,7 @@
                 <w:noProof/>
                 <w:webHidden/>
               </w:rPr>
-              <w:instrText xml:space="preserve"> PAGEREF _Toc119681165 \h </w:instrText>
+              <w:instrText xml:space="preserve"> PAGEREF _Toc121393470 \h </w:instrText>
             </w:r>
             <w:r>
               <w:rPr>
@@ -4334,7 +4334,7 @@
               <w:noProof/>
             </w:rPr>
           </w:pPr>
-          <w:hyperlink w:anchor="_Toc119681166" w:history="1">
+          <w:hyperlink w:anchor="_Toc121393471" w:history="1">
             <w:r>
               <w:rPr>
                 <w:rStyle w:val="Hyperlink"/>
@@ -4377,7 +4377,7 @@
                 <w:noProof/>
                 <w:webHidden/>
               </w:rPr>
-              <w:instrText xml:space="preserve"> PAGEREF _Toc119681166 \h </w:instrText>
+              <w:instrText xml:space="preserve"> PAGEREF _Toc121393471 \h </w:instrText>
             </w:r>
             <w:r>
               <w:rPr>
@@ -4420,7 +4420,7 @@
               <w:noProof/>
             </w:rPr>
           </w:pPr>
-          <w:hyperlink w:anchor="_Toc119681167" w:history="1">
+          <w:hyperlink w:anchor="_Toc121393472" w:history="1">
             <w:r>
               <w:rPr>
                 <w:rStyle w:val="Hyperlink"/>
@@ -4462,7 +4462,7 @@
                 <w:noProof/>
                 <w:webHidden/>
               </w:rPr>
-              <w:instrText xml:space="preserve"> PAGEREF _Toc119681167 \h </w:instrText>
+              <w:instrText xml:space="preserve"> PAGEREF _Toc121393472 \h </w:instrText>
             </w:r>
             <w:r>
               <w:rPr>
@@ -4505,7 +4505,7 @@
               <w:noProof/>
             </w:rPr>
           </w:pPr>
-          <w:hyperlink w:anchor="_Toc119681168" w:history="1">
+          <w:hyperlink w:anchor="_Toc121393473" w:history="1">
             <w:r>
               <w:rPr>
                 <w:rStyle w:val="Hyperlink"/>
@@ -4548,7 +4548,7 @@
                 <w:noProof/>
                 <w:webHidden/>
               </w:rPr>
-              <w:instrText xml:space="preserve"> PAGEREF _Toc119681168 \h </w:instrText>
+              <w:instrText xml:space="preserve"> PAGEREF _Toc121393473 \h </w:instrText>
             </w:r>
             <w:r>
               <w:rPr>
@@ -4591,7 +4591,7 @@
               <w:noProof/>
             </w:rPr>
           </w:pPr>
-          <w:hyperlink w:anchor="_Toc119681169" w:history="1">
+          <w:hyperlink w:anchor="_Toc121393474" w:history="1">
             <w:r>
               <w:rPr>
                 <w:rStyle w:val="Hyperlink"/>
@@ -4634,7 +4634,7 @@
                 <w:noProof/>
                 <w:webHidden/>
               </w:rPr>
-              <w:instrText xml:space="preserve"> PAGEREF _Toc119681169 \h </w:instrText>
+              <w:instrText xml:space="preserve"> PAGEREF _Toc121393474 \h </w:instrText>
             </w:r>
             <w:r>
               <w:rPr>
@@ -4677,7 +4677,7 @@
               <w:noProof/>
             </w:rPr>
           </w:pPr>
-          <w:hyperlink w:anchor="_Toc119681170" w:history="1">
+          <w:hyperlink w:anchor="_Toc121393475" w:history="1">
             <w:r>
               <w:rPr>
                 <w:rStyle w:val="Hyperlink"/>
@@ -4718,7 +4718,7 @@
                 <w:noProof/>
                 <w:webHidden/>
               </w:rPr>
-              <w:instrText xml:space="preserve"> PAGEREF _Toc119681170 \h </w:instrText>
+              <w:instrText xml:space="preserve"> PAGEREF _Toc121393475 \h </w:instrText>
             </w:r>
             <w:r>
               <w:rPr>
@@ -4761,7 +4761,7 @@
               <w:noProof/>
             </w:rPr>
           </w:pPr>
-          <w:hyperlink w:anchor="_Toc119681171" w:history="1">
+          <w:hyperlink w:anchor="_Toc121393476" w:history="1">
             <w:r>
               <w:rPr>
                 <w:rStyle w:val="Hyperlink"/>
@@ -4802,7 +4802,7 @@
                 <w:noProof/>
                 <w:webHidden/>
               </w:rPr>
-              <w:instrText xml:space="preserve"> PAGEREF _Toc119681171 \h </w:instrText>
+              <w:instrText xml:space="preserve"> PAGEREF _Toc121393476 \h </w:instrText>
             </w:r>
             <w:r>
               <w:rPr>
@@ -4845,7 +4845,7 @@
               <w:noProof/>
             </w:rPr>
           </w:pPr>
-          <w:hyperlink w:anchor="_Toc119681172" w:history="1">
+          <w:hyperlink w:anchor="_Toc121393477" w:history="1">
             <w:r>
               <w:rPr>
                 <w:rStyle w:val="Hyperlink"/>
@@ -4865,7 +4865,7 @@
                 <w:rStyle w:val="Hyperlink"/>
                 <w:noProof/>
               </w:rPr>
-              <w:t>[Subsystem Name]</w:t>
+              <w:t>Resident Home Page</w:t>
             </w:r>
             <w:r>
               <w:rPr>
@@ -4886,7 +4886,7 @@
                 <w:noProof/>
                 <w:webHidden/>
               </w:rPr>
-              <w:instrText xml:space="preserve"> PAGEREF _Toc119681172 \h </w:instrText>
+              <w:instrText xml:space="preserve"> PAGEREF _Toc121393477 \h </w:instrText>
             </w:r>
             <w:r>
               <w:rPr>
@@ -4929,7 +4929,7 @@
               <w:noProof/>
             </w:rPr>
           </w:pPr>
-          <w:hyperlink w:anchor="_Toc119681173" w:history="1">
+          <w:hyperlink w:anchor="_Toc121393478" w:history="1">
             <w:r>
               <w:rPr>
                 <w:rStyle w:val="Hyperlink"/>
@@ -4970,7 +4970,7 @@
                 <w:noProof/>
                 <w:webHidden/>
               </w:rPr>
-              <w:instrText xml:space="preserve"> PAGEREF _Toc119681173 \h </w:instrText>
+              <w:instrText xml:space="preserve"> PAGEREF _Toc121393478 \h </w:instrText>
             </w:r>
             <w:r>
               <w:rPr>
@@ -5013,7 +5013,7 @@
               <w:noProof/>
             </w:rPr>
           </w:pPr>
-          <w:hyperlink w:anchor="_Toc119681174" w:history="1">
+          <w:hyperlink w:anchor="_Toc121393479" w:history="1">
             <w:r>
               <w:rPr>
                 <w:rStyle w:val="Hyperlink"/>
@@ -5054,7 +5054,7 @@
                 <w:noProof/>
                 <w:webHidden/>
               </w:rPr>
-              <w:instrText xml:space="preserve"> PAGEREF _Toc119681174 \h </w:instrText>
+              <w:instrText xml:space="preserve"> PAGEREF _Toc121393479 \h </w:instrText>
             </w:r>
             <w:r>
               <w:rPr>
@@ -5075,6 +5075,426 @@
                 <w:webHidden/>
               </w:rPr>
               <w:t>17</w:t>
+            </w:r>
+            <w:r>
+              <w:rPr>
+                <w:noProof/>
+                <w:webHidden/>
+              </w:rPr>
+              <w:fldChar w:fldCharType="end"/>
+            </w:r>
+          </w:hyperlink>
+        </w:p>
+        <w:p>
+          <w:pPr>
+            <w:pStyle w:val="TOC2"/>
+            <w:tabs>
+              <w:tab w:val="left" w:pos="1100"/>
+              <w:tab w:val="right" w:pos="9350"/>
+            </w:tabs>
+            <w:rPr>
+              <w:rFonts w:asciiTheme="minorHAnsi" w:eastAsiaTheme="minorEastAsia" w:hAnsiTheme="minorHAnsi" w:cstheme="minorBidi"/>
+              <w:noProof/>
+            </w:rPr>
+          </w:pPr>
+          <w:hyperlink w:anchor="_Toc121393480" w:history="1">
+            <w:r>
+              <w:rPr>
+                <w:rStyle w:val="Hyperlink"/>
+                <w:noProof/>
+              </w:rPr>
+              <w:t>VI.2.</w:t>
+            </w:r>
+            <w:r>
+              <w:rPr>
+                <w:rFonts w:asciiTheme="minorHAnsi" w:eastAsiaTheme="minorEastAsia" w:hAnsiTheme="minorHAnsi" w:cstheme="minorBidi"/>
+                <w:noProof/>
+              </w:rPr>
+              <w:tab/>
+            </w:r>
+            <w:r>
+              <w:rPr>
+                <w:rStyle w:val="Hyperlink"/>
+                <w:noProof/>
+              </w:rPr>
+              <w:t>Add/Edit/Delete Alarm Pages</w:t>
+            </w:r>
+            <w:r>
+              <w:rPr>
+                <w:noProof/>
+                <w:webHidden/>
+              </w:rPr>
+              <w:tab/>
+            </w:r>
+            <w:r>
+              <w:rPr>
+                <w:noProof/>
+                <w:webHidden/>
+              </w:rPr>
+              <w:fldChar w:fldCharType="begin"/>
+            </w:r>
+            <w:r>
+              <w:rPr>
+                <w:noProof/>
+                <w:webHidden/>
+              </w:rPr>
+              <w:instrText xml:space="preserve"> PAGEREF _Toc121393480 \h </w:instrText>
+            </w:r>
+            <w:r>
+              <w:rPr>
+                <w:noProof/>
+                <w:webHidden/>
+              </w:rPr>
+            </w:r>
+            <w:r>
+              <w:rPr>
+                <w:noProof/>
+                <w:webHidden/>
+              </w:rPr>
+              <w:fldChar w:fldCharType="separate"/>
+            </w:r>
+            <w:r>
+              <w:rPr>
+                <w:noProof/>
+                <w:webHidden/>
+              </w:rPr>
+              <w:t>17</w:t>
+            </w:r>
+            <w:r>
+              <w:rPr>
+                <w:noProof/>
+                <w:webHidden/>
+              </w:rPr>
+              <w:fldChar w:fldCharType="end"/>
+            </w:r>
+          </w:hyperlink>
+        </w:p>
+        <w:p>
+          <w:pPr>
+            <w:pStyle w:val="TOC3"/>
+            <w:tabs>
+              <w:tab w:val="left" w:pos="1320"/>
+              <w:tab w:val="right" w:pos="9350"/>
+            </w:tabs>
+            <w:rPr>
+              <w:rFonts w:asciiTheme="minorHAnsi" w:eastAsiaTheme="minorEastAsia" w:hAnsiTheme="minorHAnsi" w:cstheme="minorBidi"/>
+              <w:noProof/>
+            </w:rPr>
+          </w:pPr>
+          <w:hyperlink w:anchor="_Toc121393481" w:history="1">
+            <w:r>
+              <w:rPr>
+                <w:rStyle w:val="Hyperlink"/>
+                <w:noProof/>
+              </w:rPr>
+              <w:t xml:space="preserve">Vl.2.1 </w:t>
+            </w:r>
+            <w:r>
+              <w:rPr>
+                <w:rFonts w:asciiTheme="minorHAnsi" w:eastAsiaTheme="minorEastAsia" w:hAnsiTheme="minorHAnsi" w:cstheme="minorBidi"/>
+                <w:noProof/>
+              </w:rPr>
+              <w:tab/>
+            </w:r>
+            <w:r>
+              <w:rPr>
+                <w:rStyle w:val="Hyperlink"/>
+                <w:noProof/>
+              </w:rPr>
+              <w:t>Functions and Interfaces Implemented</w:t>
+            </w:r>
+            <w:r>
+              <w:rPr>
+                <w:noProof/>
+                <w:webHidden/>
+              </w:rPr>
+              <w:tab/>
+            </w:r>
+            <w:r>
+              <w:rPr>
+                <w:noProof/>
+                <w:webHidden/>
+              </w:rPr>
+              <w:fldChar w:fldCharType="begin"/>
+            </w:r>
+            <w:r>
+              <w:rPr>
+                <w:noProof/>
+                <w:webHidden/>
+              </w:rPr>
+              <w:instrText xml:space="preserve"> PAGEREF _Toc121393481 \h </w:instrText>
+            </w:r>
+            <w:r>
+              <w:rPr>
+                <w:noProof/>
+                <w:webHidden/>
+              </w:rPr>
+            </w:r>
+            <w:r>
+              <w:rPr>
+                <w:noProof/>
+                <w:webHidden/>
+              </w:rPr>
+              <w:fldChar w:fldCharType="separate"/>
+            </w:r>
+            <w:r>
+              <w:rPr>
+                <w:noProof/>
+                <w:webHidden/>
+              </w:rPr>
+              <w:t>17</w:t>
+            </w:r>
+            <w:r>
+              <w:rPr>
+                <w:noProof/>
+                <w:webHidden/>
+              </w:rPr>
+              <w:fldChar w:fldCharType="end"/>
+            </w:r>
+          </w:hyperlink>
+        </w:p>
+        <w:p>
+          <w:pPr>
+            <w:pStyle w:val="TOC3"/>
+            <w:tabs>
+              <w:tab w:val="left" w:pos="1320"/>
+              <w:tab w:val="right" w:pos="9350"/>
+            </w:tabs>
+            <w:rPr>
+              <w:rFonts w:asciiTheme="minorHAnsi" w:eastAsiaTheme="minorEastAsia" w:hAnsiTheme="minorHAnsi" w:cstheme="minorBidi"/>
+              <w:noProof/>
+            </w:rPr>
+          </w:pPr>
+          <w:hyperlink w:anchor="_Toc121393482" w:history="1">
+            <w:r>
+              <w:rPr>
+                <w:rStyle w:val="Hyperlink"/>
+                <w:noProof/>
+              </w:rPr>
+              <w:t xml:space="preserve">Vl.2.2 </w:t>
+            </w:r>
+            <w:r>
+              <w:rPr>
+                <w:rFonts w:asciiTheme="minorHAnsi" w:eastAsiaTheme="minorEastAsia" w:hAnsiTheme="minorHAnsi" w:cstheme="minorBidi"/>
+                <w:noProof/>
+              </w:rPr>
+              <w:tab/>
+            </w:r>
+            <w:r>
+              <w:rPr>
+                <w:rStyle w:val="Hyperlink"/>
+                <w:noProof/>
+              </w:rPr>
+              <w:t>Preliminary Tests</w:t>
+            </w:r>
+            <w:r>
+              <w:rPr>
+                <w:noProof/>
+                <w:webHidden/>
+              </w:rPr>
+              <w:tab/>
+            </w:r>
+            <w:r>
+              <w:rPr>
+                <w:noProof/>
+                <w:webHidden/>
+              </w:rPr>
+              <w:fldChar w:fldCharType="begin"/>
+            </w:r>
+            <w:r>
+              <w:rPr>
+                <w:noProof/>
+                <w:webHidden/>
+              </w:rPr>
+              <w:instrText xml:space="preserve"> PAGEREF _Toc121393482 \h </w:instrText>
+            </w:r>
+            <w:r>
+              <w:rPr>
+                <w:noProof/>
+                <w:webHidden/>
+              </w:rPr>
+            </w:r>
+            <w:r>
+              <w:rPr>
+                <w:noProof/>
+                <w:webHidden/>
+              </w:rPr>
+              <w:fldChar w:fldCharType="separate"/>
+            </w:r>
+            <w:r>
+              <w:rPr>
+                <w:noProof/>
+                <w:webHidden/>
+              </w:rPr>
+              <w:t>18</w:t>
+            </w:r>
+            <w:r>
+              <w:rPr>
+                <w:noProof/>
+                <w:webHidden/>
+              </w:rPr>
+              <w:fldChar w:fldCharType="end"/>
+            </w:r>
+          </w:hyperlink>
+        </w:p>
+        <w:p>
+          <w:pPr>
+            <w:pStyle w:val="TOC1"/>
+            <w:tabs>
+              <w:tab w:val="left" w:pos="440"/>
+              <w:tab w:val="right" w:pos="9350"/>
+            </w:tabs>
+            <w:rPr>
+              <w:rFonts w:asciiTheme="minorHAnsi" w:eastAsiaTheme="minorEastAsia" w:hAnsiTheme="minorHAnsi" w:cstheme="minorBidi"/>
+              <w:noProof/>
+            </w:rPr>
+          </w:pPr>
+          <w:hyperlink w:anchor="_Toc121393483" w:history="1">
+            <w:r>
+              <w:rPr>
+                <w:rStyle w:val="Hyperlink"/>
+                <w:noProof/>
+              </w:rPr>
+              <w:t>I.</w:t>
+            </w:r>
+            <w:r>
+              <w:rPr>
+                <w:rFonts w:asciiTheme="minorHAnsi" w:eastAsiaTheme="minorEastAsia" w:hAnsiTheme="minorHAnsi" w:cstheme="minorBidi"/>
+                <w:noProof/>
+              </w:rPr>
+              <w:tab/>
+            </w:r>
+            <w:r>
+              <w:rPr>
+                <w:rStyle w:val="Hyperlink"/>
+                <w:noProof/>
+              </w:rPr>
+              <w:t>Alpha Prototype Demonstration</w:t>
+            </w:r>
+            <w:r>
+              <w:rPr>
+                <w:noProof/>
+                <w:webHidden/>
+              </w:rPr>
+              <w:tab/>
+            </w:r>
+            <w:r>
+              <w:rPr>
+                <w:noProof/>
+                <w:webHidden/>
+              </w:rPr>
+              <w:fldChar w:fldCharType="begin"/>
+            </w:r>
+            <w:r>
+              <w:rPr>
+                <w:noProof/>
+                <w:webHidden/>
+              </w:rPr>
+              <w:instrText xml:space="preserve"> PAGEREF _Toc121393483 \h </w:instrText>
+            </w:r>
+            <w:r>
+              <w:rPr>
+                <w:noProof/>
+                <w:webHidden/>
+              </w:rPr>
+            </w:r>
+            <w:r>
+              <w:rPr>
+                <w:noProof/>
+                <w:webHidden/>
+              </w:rPr>
+              <w:fldChar w:fldCharType="separate"/>
+            </w:r>
+            <w:r>
+              <w:rPr>
+                <w:noProof/>
+                <w:webHidden/>
+              </w:rPr>
+              <w:t>18</w:t>
+            </w:r>
+            <w:r>
+              <w:rPr>
+                <w:noProof/>
+                <w:webHidden/>
+              </w:rPr>
+              <w:fldChar w:fldCharType="end"/>
+            </w:r>
+          </w:hyperlink>
+        </w:p>
+        <w:p>
+          <w:pPr>
+            <w:pStyle w:val="TOC1"/>
+            <w:tabs>
+              <w:tab w:val="left" w:pos="440"/>
+              <w:tab w:val="right" w:pos="9350"/>
+            </w:tabs>
+            <w:rPr>
+              <w:rFonts w:asciiTheme="minorHAnsi" w:eastAsiaTheme="minorEastAsia" w:hAnsiTheme="minorHAnsi" w:cstheme="minorBidi"/>
+              <w:noProof/>
+            </w:rPr>
+          </w:pPr>
+          <w:hyperlink w:anchor="_Toc121393484" w:history="1">
+            <w:r>
+              <w:rPr>
+                <w:rStyle w:val="Hyperlink"/>
+                <w:noProof/>
+              </w:rPr>
+              <w:t>II.</w:t>
+            </w:r>
+            <w:r>
+              <w:rPr>
+                <w:rFonts w:asciiTheme="minorHAnsi" w:eastAsiaTheme="minorEastAsia" w:hAnsiTheme="minorHAnsi" w:cstheme="minorBidi"/>
+                <w:noProof/>
+              </w:rPr>
+              <w:tab/>
+            </w:r>
+            <w:r>
+              <w:rPr>
+                <w:rStyle w:val="Hyperlink"/>
+                <w:noProof/>
+              </w:rPr>
+              <w:t>Future Work</w:t>
+            </w:r>
+            <w:r>
+              <w:rPr>
+                <w:noProof/>
+                <w:webHidden/>
+              </w:rPr>
+              <w:tab/>
+            </w:r>
+            <w:r>
+              <w:rPr>
+                <w:noProof/>
+                <w:webHidden/>
+              </w:rPr>
+              <w:fldChar w:fldCharType="begin"/>
+            </w:r>
+            <w:r>
+              <w:rPr>
+                <w:noProof/>
+                <w:webHidden/>
+              </w:rPr>
+              <w:instrText xml:space="preserve"> PAGEREF _Toc121393484 \h </w:instrText>
+            </w:r>
+            <w:r>
+              <w:rPr>
+                <w:noProof/>
+                <w:webHidden/>
+              </w:rPr>
+            </w:r>
+            <w:r>
+              <w:rPr>
+                <w:noProof/>
+                <w:webHidden/>
+              </w:rPr>
+              <w:fldChar w:fldCharType="separate"/>
+            </w:r>
+            <w:r>
+              <w:rPr>
+                <w:noProof/>
+                <w:webHidden/>
+              </w:rPr>
+              <w:t>18</w:t>
             </w:r>
             <w:r>
               <w:rPr>
@@ -5097,13 +5517,13 @@
               <w:noProof/>
             </w:rPr>
           </w:pPr>
-          <w:hyperlink w:anchor="_Toc119681175" w:history="1">
+          <w:hyperlink w:anchor="_Toc121393485" w:history="1">
             <w:r>
               <w:rPr>
                 <w:rStyle w:val="Hyperlink"/>
                 <w:noProof/>
               </w:rPr>
-              <w:t>VII.</w:t>
+              <w:t>III.</w:t>
             </w:r>
             <w:r>
               <w:rPr>
@@ -5117,7 +5537,7 @@
                 <w:rStyle w:val="Hyperlink"/>
                 <w:noProof/>
               </w:rPr>
-              <w:t>Alpha Prototype Demonstration</w:t>
+              <w:t>Glossary</w:t>
             </w:r>
             <w:r>
               <w:rPr>
@@ -5138,7 +5558,7 @@
                 <w:noProof/>
                 <w:webHidden/>
               </w:rPr>
-              <w:instrText xml:space="preserve"> PAGEREF _Toc119681175 \h </w:instrText>
+              <w:instrText xml:space="preserve"> PAGEREF _Toc121393485 \h </w:instrText>
             </w:r>
             <w:r>
               <w:rPr>
@@ -5158,7 +5578,7 @@
                 <w:noProof/>
                 <w:webHidden/>
               </w:rPr>
-              <w:t>17</w:t>
+              <w:t>18</w:t>
             </w:r>
             <w:r>
               <w:rPr>
@@ -5181,13 +5601,13 @@
               <w:noProof/>
             </w:rPr>
           </w:pPr>
-          <w:hyperlink w:anchor="_Toc119681176" w:history="1">
+          <w:hyperlink w:anchor="_Toc121393486" w:history="1">
             <w:r>
               <w:rPr>
                 <w:rStyle w:val="Hyperlink"/>
                 <w:noProof/>
               </w:rPr>
-              <w:t>VIII.</w:t>
+              <w:t>IV.</w:t>
             </w:r>
             <w:r>
               <w:rPr>
@@ -5201,7 +5621,7 @@
                 <w:rStyle w:val="Hyperlink"/>
                 <w:noProof/>
               </w:rPr>
-              <w:t>Future Work</w:t>
+              <w:t>Appendices</w:t>
             </w:r>
             <w:r>
               <w:rPr>
@@ -5222,7 +5642,7 @@
                 <w:noProof/>
                 <w:webHidden/>
               </w:rPr>
-              <w:instrText xml:space="preserve"> PAGEREF _Toc119681176 \h </w:instrText>
+              <w:instrText xml:space="preserve"> PAGEREF _Toc121393486 \h </w:instrText>
             </w:r>
             <w:r>
               <w:rPr>
@@ -5242,175 +5662,7 @@
                 <w:noProof/>
                 <w:webHidden/>
               </w:rPr>
-              <w:t>17</w:t>
-            </w:r>
-            <w:r>
-              <w:rPr>
-                <w:noProof/>
-                <w:webHidden/>
-              </w:rPr>
-              <w:fldChar w:fldCharType="end"/>
-            </w:r>
-          </w:hyperlink>
-        </w:p>
-        <w:p>
-          <w:pPr>
-            <w:pStyle w:val="TOC1"/>
-            <w:tabs>
-              <w:tab w:val="left" w:pos="660"/>
-              <w:tab w:val="right" w:pos="9350"/>
-            </w:tabs>
-            <w:rPr>
-              <w:rFonts w:asciiTheme="minorHAnsi" w:eastAsiaTheme="minorEastAsia" w:hAnsiTheme="minorHAnsi" w:cstheme="minorBidi"/>
-              <w:noProof/>
-            </w:rPr>
-          </w:pPr>
-          <w:hyperlink w:anchor="_Toc119681177" w:history="1">
-            <w:r>
-              <w:rPr>
-                <w:rStyle w:val="Hyperlink"/>
-                <w:noProof/>
-              </w:rPr>
-              <w:t>IX.</w:t>
-            </w:r>
-            <w:r>
-              <w:rPr>
-                <w:rFonts w:asciiTheme="minorHAnsi" w:eastAsiaTheme="minorEastAsia" w:hAnsiTheme="minorHAnsi" w:cstheme="minorBidi"/>
-                <w:noProof/>
-              </w:rPr>
-              <w:tab/>
-            </w:r>
-            <w:r>
-              <w:rPr>
-                <w:rStyle w:val="Hyperlink"/>
-                <w:noProof/>
-              </w:rPr>
-              <w:t>Glossary</w:t>
-            </w:r>
-            <w:r>
-              <w:rPr>
-                <w:noProof/>
-                <w:webHidden/>
-              </w:rPr>
-              <w:tab/>
-            </w:r>
-            <w:r>
-              <w:rPr>
-                <w:noProof/>
-                <w:webHidden/>
-              </w:rPr>
-              <w:fldChar w:fldCharType="begin"/>
-            </w:r>
-            <w:r>
-              <w:rPr>
-                <w:noProof/>
-                <w:webHidden/>
-              </w:rPr>
-              <w:instrText xml:space="preserve"> PAGEREF _Toc119681177 \h </w:instrText>
-            </w:r>
-            <w:r>
-              <w:rPr>
-                <w:noProof/>
-                <w:webHidden/>
-              </w:rPr>
-            </w:r>
-            <w:r>
-              <w:rPr>
-                <w:noProof/>
-                <w:webHidden/>
-              </w:rPr>
-              <w:fldChar w:fldCharType="separate"/>
-            </w:r>
-            <w:r>
-              <w:rPr>
-                <w:noProof/>
-                <w:webHidden/>
-              </w:rPr>
-              <w:t>17</w:t>
-            </w:r>
-            <w:r>
-              <w:rPr>
-                <w:noProof/>
-                <w:webHidden/>
-              </w:rPr>
-              <w:fldChar w:fldCharType="end"/>
-            </w:r>
-          </w:hyperlink>
-        </w:p>
-        <w:p>
-          <w:pPr>
-            <w:pStyle w:val="TOC1"/>
-            <w:tabs>
-              <w:tab w:val="left" w:pos="440"/>
-              <w:tab w:val="right" w:pos="9350"/>
-            </w:tabs>
-            <w:rPr>
-              <w:rFonts w:asciiTheme="minorHAnsi" w:eastAsiaTheme="minorEastAsia" w:hAnsiTheme="minorHAnsi" w:cstheme="minorBidi"/>
-              <w:noProof/>
-            </w:rPr>
-          </w:pPr>
-          <w:hyperlink w:anchor="_Toc119681178" w:history="1">
-            <w:r>
-              <w:rPr>
-                <w:rStyle w:val="Hyperlink"/>
-                <w:noProof/>
-              </w:rPr>
-              <w:t>X.</w:t>
-            </w:r>
-            <w:r>
-              <w:rPr>
-                <w:rFonts w:asciiTheme="minorHAnsi" w:eastAsiaTheme="minorEastAsia" w:hAnsiTheme="minorHAnsi" w:cstheme="minorBidi"/>
-                <w:noProof/>
-              </w:rPr>
-              <w:tab/>
-            </w:r>
-            <w:r>
-              <w:rPr>
-                <w:rStyle w:val="Hyperlink"/>
-                <w:noProof/>
-              </w:rPr>
-              <w:t>Appendices</w:t>
-            </w:r>
-            <w:r>
-              <w:rPr>
-                <w:noProof/>
-                <w:webHidden/>
-              </w:rPr>
-              <w:tab/>
-            </w:r>
-            <w:r>
-              <w:rPr>
-                <w:noProof/>
-                <w:webHidden/>
-              </w:rPr>
-              <w:fldChar w:fldCharType="begin"/>
-            </w:r>
-            <w:r>
-              <w:rPr>
-                <w:noProof/>
-                <w:webHidden/>
-              </w:rPr>
-              <w:instrText xml:space="preserve"> PAGEREF _Toc119681178 \h </w:instrText>
-            </w:r>
-            <w:r>
-              <w:rPr>
-                <w:noProof/>
-                <w:webHidden/>
-              </w:rPr>
-            </w:r>
-            <w:r>
-              <w:rPr>
-                <w:noProof/>
-                <w:webHidden/>
-              </w:rPr>
-              <w:fldChar w:fldCharType="separate"/>
-            </w:r>
-            <w:r>
-              <w:rPr>
-                <w:noProof/>
-                <w:webHidden/>
-              </w:rPr>
-              <w:t>18</w:t>
+              <w:t>19</w:t>
             </w:r>
             <w:r>
               <w:rPr>
@@ -5456,7 +5708,7 @@
         </w:numPr>
       </w:pPr>
       <w:bookmarkStart w:id="2" w:name="_fkgxv1fhrsl" w:colFirst="0" w:colLast="0"/>
-      <w:bookmarkStart w:id="3" w:name="_Toc119681116"/>
+      <w:bookmarkStart w:id="3" w:name="_Toc121393421"/>
       <w:bookmarkEnd w:id="2"/>
       <w:r>
         <w:lastRenderedPageBreak/>
@@ -5476,7 +5728,7 @@
       <w:pPr>
         <w:pStyle w:val="Heading1"/>
       </w:pPr>
-      <w:bookmarkStart w:id="4" w:name="_Toc119681117"/>
+      <w:bookmarkStart w:id="4" w:name="_Toc121393422"/>
       <w:r>
         <w:t>I Project Introduction</w:t>
       </w:r>
@@ -5487,14 +5739,30 @@
     </w:p>
     <w:p>
       <w:r>
-        <w:t xml:space="preserve">The LAMI team has been tasked with the continued construction of the LAMI app for medication reminders for the residents in the LAMI residence. As stated this app will be used for the residents of the LAMI house who have mental illness and will serve as a reminder app that will help them take their medication at specified times. There will be a sign-in for both the caretakers and the residents so the residents can have safety in knowing the only people that can view their medications are the caretakers who will act as a secondary reminder ( in the case that the resident does not take their medication after being prompted by the app). The end goal of this project is to create an app that is easy and enjoyable to use, making the task of remembering to take medication as easy as possible. </w:t>
+        <w:t xml:space="preserve">The LAMI team has been tasked with the continued construction of the LAMI app for medication reminders for the residents in the LAMI residence. As </w:t>
+      </w:r>
+      <w:proofErr w:type="gramStart"/>
+      <w:r>
+        <w:t>stated</w:t>
+      </w:r>
+      <w:proofErr w:type="gramEnd"/>
+      <w:r>
+        <w:t xml:space="preserve"> this app will be used for the residents of the LAMI house who have mental illness and will serve as a reminder app that will help them take their medication at specified times. There will be a sign-in for both the caretakers and the residents so the residents can have safety in knowing the only people that can view their medications are the caretakers who will act as a secondary reminder </w:t>
+      </w:r>
+      <w:proofErr w:type="gramStart"/>
+      <w:r>
+        <w:t>( in</w:t>
+      </w:r>
+      <w:proofErr w:type="gramEnd"/>
+      <w:r>
+        <w:t xml:space="preserve"> the case that the resident does not take their medication after being prompted by the app). The end goal of this project is to create an app that is easy and enjoyable to use, making the task of remembering to take medication as easy as possible. </w:t>
       </w:r>
     </w:p>
     <w:p>
       <w:pPr>
         <w:pStyle w:val="Heading1"/>
       </w:pPr>
-      <w:bookmarkStart w:id="5" w:name="_Toc119681118"/>
+      <w:bookmarkStart w:id="5" w:name="_Toc121393423"/>
       <w:r>
         <w:t>III. Background and Related Work</w:t>
       </w:r>
@@ -5505,18 +5773,90 @@
     </w:p>
     <w:p>
       <w:r>
-        <w:t xml:space="preserve">Previously the LAMI team in Pullman has worked previously on this app and implemented basic reminder functionality. From the progress reports of the previous team, we are able to see that they created the timer and the notification parts of the app. Even so, we see a lot of features we can add to the app to make it even better. Like improvement of the UI, addition of the reward system, and adding surveys about the medications[3]. The staff at LAMI also talked about adding the ability to reset passwords for residents through SMS, since the residents tend to be older and less technologically savvy. That being said, creating a simpler to use UI for the application would go a long way towards making the app enjoyable and helpful. Also, the staff at LAMI have stated that they will ask the residents for additional input on what they would like to see from the app. The previous team constructed the LAMI app using the Flutter framework and is hosting the application on firebase[3]. To make a meaningful contribution to this project, we will have to learn how to use the Flutter mobile application framework along with the firebase database so we can improve on what was already built. In addition to the mobile app improvements, the client wants a web application and if we learn how to use flutter we can use that coding language to program the web application. III. Project Overview One of the largest factors involved in long term successful treatment of people with schizophrenia is regular use of antipsychotic medications. Unfortunately, nonadherence to medication is also one of the most common problems that arises during treatment. When patients infrequently take their medications they are far more likely to relapse, often resulting in rehospitalization, increased remission time, and an increased chance of a suicide attempt [1]. Various methods for increasing adherence to medication have been researched and one that has been successful in studies is an application that gives reminders when it is time to take medications [2]. The goal of our project is to increase the functionalities of an already existing medication reminder </w:t>
+        <w:t xml:space="preserve">Previously the LAMI team in Pullman has worked previously on this app and implemented basic reminder functionality. From the progress reports of the previous team, we </w:t>
+      </w:r>
+      <w:proofErr w:type="gramStart"/>
+      <w:r>
+        <w:t>are able to</w:t>
+      </w:r>
+      <w:proofErr w:type="gramEnd"/>
+      <w:r>
+        <w:t xml:space="preserve"> see that they created the timer and the notification parts of the app. Even so, we see a lot of features we can add to the app to make it even better. Like improvement of the UI, addition of the reward system, and adding surveys about the </w:t>
+      </w:r>
+      <w:proofErr w:type="gramStart"/>
+      <w:r>
+        <w:t>medications[</w:t>
+      </w:r>
+      <w:proofErr w:type="gramEnd"/>
+      <w:r>
+        <w:t xml:space="preserve">3]. The staff at LAMI also talked about adding the ability to reset passwords for residents through SMS, since the residents tend to be older and less technologically savvy. </w:t>
+      </w:r>
+      <w:proofErr w:type="gramStart"/>
+      <w:r>
+        <w:t>That being said, creating</w:t>
+      </w:r>
+      <w:proofErr w:type="gramEnd"/>
+      <w:r>
+        <w:t xml:space="preserve"> a simpler to use UI for the application would go a long way towards making the app enjoyable and helpful. Also, the staff at LAMI have stated that they will ask the residents for additional input on what they would like to see from the app. The previous team constructed the LAMI app using the Flutter framework and is hosting the application on </w:t>
+      </w:r>
+      <w:proofErr w:type="gramStart"/>
+      <w:r>
+        <w:t>firebase[</w:t>
+      </w:r>
+      <w:proofErr w:type="gramEnd"/>
+      <w:r>
+        <w:t xml:space="preserve">3]. To make a meaningful contribution to this project, we will have to learn how to use the Flutter mobile application framework along with the firebase database so we can improve on what was already built. In addition to the mobile app improvements, the client wants a web application and if we learn how to use </w:t>
+      </w:r>
+      <w:proofErr w:type="gramStart"/>
+      <w:r>
+        <w:t>flutter</w:t>
+      </w:r>
+      <w:proofErr w:type="gramEnd"/>
+      <w:r>
+        <w:t xml:space="preserve"> we can use that coding language to program the web application. III. Project Overview One of the largest factors involved in long term successful treatment of people with schizophrenia is regular use of antipsychotic medications. Unfortunately, nonadherence to medication is also one of the most common problems that arises during treatment. When patients infrequently take their </w:t>
+      </w:r>
+      <w:proofErr w:type="gramStart"/>
+      <w:r>
+        <w:t>medications</w:t>
+      </w:r>
+      <w:proofErr w:type="gramEnd"/>
+      <w:r>
+        <w:t xml:space="preserve"> they are far more likely to relapse, often resulting in rehospitalization, increased remission time, and an increased chance of a suicide attempt [1]. Various methods for increasing adherence to medication have been researched and one that has been successful in studies is an application that gives reminders when it is time to take medications [2]. The goal of our project is to increase the functionalities of an already existing medication reminder </w:t>
       </w:r>
       <w:r>
         <w:lastRenderedPageBreak/>
-        <w:t xml:space="preserve">application and add a means for the LAMI staff to manage the reminders of each resident of the LAMI house, track their adherence to medications, and allow them to provide feedback with regards as to how they feel about each medication. As stated previously, the basic reminder application has already been created, but currently there is no way for the staff to manage the reminders set by the residents. To solve this problem, we are going to add a staff login page to the app. Once logged in, the user will be taken to a screen where they will be able to view, add, edit, and remove any patient's medication reminders. In addition, we will build a web application that provides the LAMI staff with the same functionalities that will be added to the mobile app. One staff account will be created with the account name, email, and password being managed by the LAMI staff. Along with being able to manage the reminders of the residents, we are also going to add functionality that allows staff to track each resident’s adherence to their medications, as well as allow residents to track their own individual progress and set goals for themselves. In talks with the staff at LAMI, goal setting has been highlighted as a strong motivator for people with schizophrenia and something that the staff believes will be a success among the residents of the house. Another feature for the application we are going to implement is occasional reminders for “as needed” medications. While a lot of the medications residents are going to be using this app for are supposed to be taken on a regular schedule during waking hours, but some are taken “as needed” based on how they are feeling, or what situation they are in. To remind residents about these types of medications, we are going to add an option for a medication reminder to be “as needed”. These reminders will give a notification that asks the user if they feel like they need to take this medication right now (or if they have recently), to which they are able to respond “yes” or “no”. These medications will not count towards the users adherence statistics, but staff will be able to see when residents indicate that they have taken one of their as needed medications. The second feature that will be added to the application is a small survey that will help the staff at LAMI monitor how each resident feels about each of their medications. Every week or so, users with medication reminders will be given the opportunity to rate how they feel about each of their medications on a scale of 1-5. Staff members will be able to see an overview of each resident's responses through the mobile and web applications. As time goes on and different situations arise, the need to make modifications to prescriptions also arises. This feature of the application will be very beneficial in ensuring that the residents are taking into account how they are feeling and helps staff to respond to these changes. </w:t>
+        <w:t xml:space="preserve">application and add a means for the LAMI staff to manage the reminders of each resident of the LAMI house, track their adherence to medications, and allow them to provide feedback with regards as to how they feel about each medication. As stated previously, the basic reminder application has already been created, but currently there is no way for the staff to manage the reminders set by the residents. To solve this problem, we are going to add a staff login page to the app. Once logged in, the user will be taken to a screen where they will be able to view, add, edit, and remove any patient's medication reminders. In addition, we will build a web application that provides the LAMI staff with the same functionalities that will be added to the mobile app. One staff account will be created with the account name, email, and password being managed by the LAMI staff. Along with being able to manage the reminders of the residents, we are also going to add functionality that allows staff to track each resident’s adherence to their medications, as well as allow residents to track their own individual progress and set goals for themselves. In talks with the staff at LAMI, goal setting has been highlighted as a strong motivator for people with schizophrenia and something that the staff believes will be a success among the residents of the house. Another feature for the application we are going to implement is occasional reminders for “as needed” medications. While a lot of the </w:t>
+      </w:r>
+      <w:proofErr w:type="gramStart"/>
+      <w:r>
+        <w:t>medications</w:t>
+      </w:r>
+      <w:proofErr w:type="gramEnd"/>
+      <w:r>
+        <w:t xml:space="preserve"> residents are going to be using this app for are supposed to be taken on a regular schedule during waking hours, but some are taken “as needed” based on how they are feeling, or what situation they are in. To remind residents about these types of medications, we are going to add an option for a medication reminder to be “as needed”. These reminders will give a notification that asks the user if they feel like they need to take this medication right now (or if they have recently), to which they are able to respond “yes” or “no”. These medications will not count towards the </w:t>
+      </w:r>
+      <w:proofErr w:type="gramStart"/>
+      <w:r>
+        <w:t>users</w:t>
+      </w:r>
+      <w:proofErr w:type="gramEnd"/>
+      <w:r>
+        <w:t xml:space="preserve"> adherence statistics, but staff will be able to see when residents indicate that they have taken one of their as needed medications. The second feature that will be added to the application is a small survey that will help the staff at LAMI monitor how each resident feels about each of their medications. Every week or so, users with medication reminders will be given the opportunity to rate how they feel about each of their medications on a scale of 1-5. Staff members will be able to see an overview of each resident's responses through the mobile and web applications. As time goes on and different situations arise, the need to make modifications to prescriptions also arises. This feature of the application will be very beneficial in ensuring that the residents are </w:t>
+      </w:r>
+      <w:proofErr w:type="gramStart"/>
+      <w:r>
+        <w:t>taking into account</w:t>
+      </w:r>
+      <w:proofErr w:type="gramEnd"/>
+      <w:r>
+        <w:t xml:space="preserve"> how they are feeling and helps staff to respond to these changes. </w:t>
       </w:r>
     </w:p>
     <w:p>
       <w:pPr>
         <w:pStyle w:val="Heading1"/>
       </w:pPr>
-      <w:bookmarkStart w:id="6" w:name="_Toc119681119"/>
+      <w:bookmarkStart w:id="6" w:name="_Toc121393424"/>
       <w:r>
         <w:t>IV. Client and Stakeholder Identification and Preferences</w:t>
       </w:r>
@@ -5527,7 +5867,15 @@
     </w:p>
     <w:p>
       <w:r>
-        <w:t xml:space="preserve">With all projects there are stakeholders that support the creation of this application and the clients that want to use this application. In this instance, the stakeholders are the LAMI staff that need a way to manage and track medication consumption and also need to find a way to remind the residents when to take medication. Also, with the added survey the staff can see how they feel about their medication so that they can be changed or readjusted. Then the clients of this project would be the residents of the LAMI house. These people need reminders to take their medication because it can be difficult to track all the medication you have to take and it's nice to have something to remind you when you should take each specific medication. </w:t>
+        <w:t xml:space="preserve">With all projects there are stakeholders that support the creation of this application and the clients that want to use this application. In this instance, the stakeholders are the LAMI staff that need a way to manage and track medication consumption </w:t>
+      </w:r>
+      <w:proofErr w:type="gramStart"/>
+      <w:r>
+        <w:t>and also</w:t>
+      </w:r>
+      <w:proofErr w:type="gramEnd"/>
+      <w:r>
+        <w:t xml:space="preserve"> need to find a way to remind the residents when to take medication. Also, with the added survey the staff can see how they feel about their medication so that they can be changed or readjusted. Then the clients of this project would be the residents of the LAMI house. These people need reminders to take their medication because it can be difficult to track all the medication you have to take and it's nice to have something to remind you when you should take each specific medication. </w:t>
       </w:r>
       <w:proofErr w:type="spellStart"/>
       <w:r>
@@ -5551,7 +5899,7 @@
         </w:numPr>
       </w:pPr>
       <w:bookmarkStart w:id="7" w:name="_wztmj38ovixg" w:colFirst="0" w:colLast="0"/>
-      <w:bookmarkStart w:id="8" w:name="_Toc119681120"/>
+      <w:bookmarkStart w:id="8" w:name="_Toc121393425"/>
       <w:bookmarkEnd w:id="7"/>
       <w:r>
         <w:t>Team Members - Bios and Project Roles</w:t>
@@ -5570,7 +5918,15 @@
         <w:t xml:space="preserve"> as an intern </w:t>
       </w:r>
       <w:r>
-        <w:t xml:space="preserve">for Microsoft over the 2022 summer, where he plans to return as a full time member of the Air Gapped Cloud Validation team after graduation. </w:t>
+        <w:t xml:space="preserve">for Microsoft over the 2022 summer, where he plans to return as a </w:t>
+      </w:r>
+      <w:proofErr w:type="gramStart"/>
+      <w:r>
+        <w:t>full time</w:t>
+      </w:r>
+      <w:proofErr w:type="gramEnd"/>
+      <w:r>
+        <w:t xml:space="preserve"> member of the Air Gapped Cloud Validation team after graduation. </w:t>
       </w:r>
       <w:proofErr w:type="spellStart"/>
       <w:r>
@@ -5621,7 +5977,7 @@
         </w:numPr>
       </w:pPr>
       <w:bookmarkStart w:id="9" w:name="_b66lqfs9p8ml" w:colFirst="0" w:colLast="0"/>
-      <w:bookmarkStart w:id="10" w:name="_Toc119681121"/>
+      <w:bookmarkStart w:id="10" w:name="_Toc121393426"/>
       <w:bookmarkEnd w:id="9"/>
       <w:r>
         <w:t>Project Requirements</w:t>
@@ -5638,7 +5994,7 @@
         <w:spacing w:before="0" w:after="0"/>
       </w:pPr>
       <w:bookmarkStart w:id="11" w:name="_Toc115273157"/>
-      <w:bookmarkStart w:id="12" w:name="_Toc119681122"/>
+      <w:bookmarkStart w:id="12" w:name="_Toc121393427"/>
       <w:r>
         <w:t>Introduction</w:t>
       </w:r>
@@ -5669,7 +6025,7 @@
         <w:spacing w:before="0" w:after="0"/>
       </w:pPr>
       <w:bookmarkStart w:id="13" w:name="_Toc115273158"/>
-      <w:bookmarkStart w:id="14" w:name="_Toc119681123"/>
+      <w:bookmarkStart w:id="14" w:name="_Toc121393428"/>
       <w:r>
         <w:t>System Requirements Specification</w:t>
       </w:r>
@@ -5719,7 +6075,7 @@
         </w:numPr>
       </w:pPr>
       <w:bookmarkStart w:id="15" w:name="_Toc115273159"/>
-      <w:bookmarkStart w:id="16" w:name="_Toc119681124"/>
+      <w:bookmarkStart w:id="16" w:name="_Toc121393429"/>
       <w:r>
         <w:t>Use Cases</w:t>
       </w:r>
@@ -5764,7 +6120,23 @@
         <w:t>Story:</w:t>
       </w:r>
       <w:r>
-        <w:t xml:space="preserve"> Micah Ferguson is the employee currently overseeing the house and one of the residents, Brandy Hartford, has been acting a little different than usual. Micah wants to make sure that Brandy has been taking all of the medications she is supposed to. Micah logs on to the LAMI website, selects Brandy from the list of current residents, and opens her progress report. He sees that she has not been very consistent with taking her medications, so he makes a plan to talk to her and see how he can help.</w:t>
+        <w:t xml:space="preserve"> Micah Ferguson is the employee currently overseeing the house and one of the residents, Brandy Hartford, has been acting a little different than usual. Micah wants to make sure that Brandy has been taking </w:t>
+      </w:r>
+      <w:proofErr w:type="gramStart"/>
+      <w:r>
+        <w:t>all of</w:t>
+      </w:r>
+      <w:proofErr w:type="gramEnd"/>
+      <w:r>
+        <w:t xml:space="preserve"> the medications she is supposed to. Micah logs on to the LAMI website, selects Brandy from the list of current residents, and opens her progress report. He sees that she has not been very consistent with taking her medications, so he </w:t>
+      </w:r>
+      <w:proofErr w:type="gramStart"/>
+      <w:r>
+        <w:t>makes a plan</w:t>
+      </w:r>
+      <w:proofErr w:type="gramEnd"/>
+      <w:r>
+        <w:t xml:space="preserve"> to talk to her and see how he can help.</w:t>
       </w:r>
     </w:p>
     <w:p>
@@ -5781,7 +6153,7 @@
         </w:numPr>
       </w:pPr>
       <w:bookmarkStart w:id="17" w:name="_Toc115273160"/>
-      <w:bookmarkStart w:id="18" w:name="_Toc119681125"/>
+      <w:bookmarkStart w:id="18" w:name="_Toc121393430"/>
       <w:r>
         <w:t>Functional Requirements</w:t>
       </w:r>
@@ -5797,7 +6169,7 @@
         </w:numPr>
       </w:pPr>
       <w:bookmarkStart w:id="19" w:name="_Toc115273161"/>
-      <w:bookmarkStart w:id="20" w:name="_Toc119681126"/>
+      <w:bookmarkStart w:id="20" w:name="_Toc121393431"/>
       <w:r>
         <w:t>Improvement of the UI</w:t>
       </w:r>
@@ -5868,7 +6240,7 @@
         <w:t xml:space="preserve"> </w:t>
       </w:r>
       <w:bookmarkStart w:id="21" w:name="_Toc115273162"/>
-      <w:bookmarkStart w:id="22" w:name="_Toc119681127"/>
+      <w:bookmarkStart w:id="22" w:name="_Toc121393432"/>
       <w:r>
         <w:t>Website Implementation</w:t>
       </w:r>
@@ -5900,7 +6272,7 @@
         </w:numPr>
       </w:pPr>
       <w:bookmarkStart w:id="23" w:name="_Toc115273163"/>
-      <w:bookmarkStart w:id="24" w:name="_Toc119681128"/>
+      <w:bookmarkStart w:id="24" w:name="_Toc121393433"/>
       <w:r>
         <w:t>Resident and Caretaker Accounts</w:t>
       </w:r>
@@ -5940,7 +6312,7 @@
         </w:numPr>
       </w:pPr>
       <w:bookmarkStart w:id="25" w:name="_Toc115273164"/>
-      <w:bookmarkStart w:id="26" w:name="_Toc119681129"/>
+      <w:bookmarkStart w:id="26" w:name="_Toc121393434"/>
       <w:r>
         <w:t>Resident Surveys</w:t>
       </w:r>
@@ -5975,7 +6347,7 @@
         </w:numPr>
       </w:pPr>
       <w:bookmarkStart w:id="27" w:name="_Toc115273165"/>
-      <w:bookmarkStart w:id="28" w:name="_Toc119681130"/>
+      <w:bookmarkStart w:id="28" w:name="_Toc121393435"/>
       <w:r>
         <w:t>Non-Functional Requirements</w:t>
       </w:r>
@@ -5987,7 +6359,15 @@
         <w:spacing w:after="0" w:line="240" w:lineRule="auto"/>
       </w:pPr>
       <w:r>
-        <w:t>List the non-functional requirements in this section. Non-functional requirements define system properties (e.g. reliability, response time and storage requirements, etc.) and constraints (e.g. I/O device capability, system representations, etc.)</w:t>
+        <w:t>List the non-functional requirements in this section. Non-functional requirements define system properties (</w:t>
+      </w:r>
+      <w:proofErr w:type="gramStart"/>
+      <w:r>
+        <w:t>e.g.</w:t>
+      </w:r>
+      <w:proofErr w:type="gramEnd"/>
+      <w:r>
+        <w:t xml:space="preserve"> reliability, response time and storage requirements, etc.) and constraints (e.g. I/O device capability, system representations, etc.)</w:t>
       </w:r>
       <w:r>
         <w:rPr>
@@ -6016,7 +6396,15 @@
         <w:spacing w:after="0" w:line="240" w:lineRule="auto"/>
       </w:pPr>
       <w:r>
-        <w:t>Process requirements may also be listed here (e.g. specifying a particular programming language or development method.) This will include any general testing plans, but there is a later assignment that will go into much greater depth about testing the product.</w:t>
+        <w:t>Process requirements may also be listed here (</w:t>
+      </w:r>
+      <w:proofErr w:type="gramStart"/>
+      <w:r>
+        <w:t>e.g.</w:t>
+      </w:r>
+      <w:proofErr w:type="gramEnd"/>
+      <w:r>
+        <w:t xml:space="preserve"> specifying a particular programming language or development method.) This will include any general testing plans, but there is a later assignment that will go into much greater depth about testing the product.</w:t>
       </w:r>
     </w:p>
     <w:p>
@@ -6054,7 +6442,7 @@
         </w:numPr>
       </w:pPr>
       <w:bookmarkStart w:id="29" w:name="_Toc115273166"/>
-      <w:bookmarkStart w:id="30" w:name="_Toc119681131"/>
+      <w:bookmarkStart w:id="30" w:name="_Toc121393436"/>
       <w:r>
         <w:t>Must be able to support around 10-15 users</w:t>
       </w:r>
@@ -6084,7 +6472,7 @@
         <w:spacing w:before="0" w:after="0"/>
       </w:pPr>
       <w:bookmarkStart w:id="31" w:name="_Toc115273167"/>
-      <w:bookmarkStart w:id="32" w:name="_Toc119681132"/>
+      <w:bookmarkStart w:id="32" w:name="_Toc121393437"/>
       <w:r>
         <w:t>System Evolution</w:t>
       </w:r>
@@ -6118,7 +6506,7 @@
         </w:numPr>
       </w:pPr>
       <w:bookmarkStart w:id="33" w:name="_16kbj35etpc4" w:colFirst="0" w:colLast="0"/>
-      <w:bookmarkStart w:id="34" w:name="_Toc119681133"/>
+      <w:bookmarkStart w:id="34" w:name="_Toc121393438"/>
       <w:bookmarkEnd w:id="33"/>
       <w:r>
         <w:t>Solution Approach</w:t>
@@ -6136,7 +6524,7 @@
         <w:ind w:left="1080" w:hanging="720"/>
       </w:pPr>
       <w:bookmarkStart w:id="35" w:name="_Toc82521031"/>
-      <w:bookmarkStart w:id="36" w:name="_Toc119681134"/>
+      <w:bookmarkStart w:id="36" w:name="_Toc121393439"/>
       <w:r>
         <w:t>Introduction</w:t>
       </w:r>
@@ -6171,7 +6559,7 @@
         <w:ind w:left="1080" w:hanging="720"/>
       </w:pPr>
       <w:bookmarkStart w:id="37" w:name="_Toc82521032"/>
-      <w:bookmarkStart w:id="38" w:name="_Toc119681135"/>
+      <w:bookmarkStart w:id="38" w:name="_Toc121393440"/>
       <w:r>
         <w:t>System Overview</w:t>
       </w:r>
@@ -6202,7 +6590,7 @@
         <w:ind w:left="1080" w:hanging="720"/>
       </w:pPr>
       <w:bookmarkStart w:id="39" w:name="_Toc82521033"/>
-      <w:bookmarkStart w:id="40" w:name="_Toc119681136"/>
+      <w:bookmarkStart w:id="40" w:name="_Toc121393441"/>
       <w:r>
         <w:t>Architecture Design</w:t>
       </w:r>
@@ -6219,7 +6607,7 @@
         <w:ind w:left="432" w:hanging="432"/>
       </w:pPr>
       <w:bookmarkStart w:id="41" w:name="_Toc82521034"/>
-      <w:bookmarkStart w:id="42" w:name="_Toc119681137"/>
+      <w:bookmarkStart w:id="42" w:name="_Toc121393442"/>
       <w:r>
         <w:t>Overview</w:t>
       </w:r>
@@ -6290,7 +6678,7 @@
         <w:ind w:left="432" w:hanging="432"/>
       </w:pPr>
       <w:bookmarkStart w:id="43" w:name="_Toc82521035"/>
-      <w:bookmarkStart w:id="44" w:name="_Toc119681138"/>
+      <w:bookmarkStart w:id="44" w:name="_Toc121393443"/>
       <w:r>
         <w:t>Subsystem Decomposition</w:t>
       </w:r>
@@ -6745,7 +7133,7 @@
         <w:t xml:space="preserve"> </w:t>
       </w:r>
       <w:bookmarkStart w:id="45" w:name="_Toc82521036"/>
-      <w:bookmarkStart w:id="46" w:name="_Toc119681139"/>
+      <w:bookmarkStart w:id="46" w:name="_Toc121393444"/>
       <w:r>
         <w:t>[Flutter Multi-Platform Application Framework]</w:t>
       </w:r>
@@ -6765,7 +7153,7 @@
         <w:spacing w:line="240" w:lineRule="auto"/>
       </w:pPr>
       <w:bookmarkStart w:id="47" w:name="_Toc82521037"/>
-      <w:bookmarkStart w:id="48" w:name="_Toc119681140"/>
+      <w:bookmarkStart w:id="48" w:name="_Toc121393445"/>
       <w:r>
         <w:t>Description</w:t>
       </w:r>
@@ -6778,8 +7166,8 @@
         <w:spacing w:line="240" w:lineRule="auto"/>
         <w:ind w:left="720"/>
       </w:pPr>
-      <w:bookmarkStart w:id="49" w:name="_Toc119681141"/>
-      <w:bookmarkStart w:id="50" w:name="_Toc82521038"/>
+      <w:bookmarkStart w:id="49" w:name="_Toc82521038"/>
+      <w:bookmarkStart w:id="50" w:name="_Toc121393446"/>
       <w:r>
         <w:rPr>
           <w:b w:val="0"/>
@@ -6787,7 +7175,7 @@
         </w:rPr>
         <w:t>The Flutter framework provides mechanisms to create user interfaces for both mobile and web applications. A consistent framework for the development of all three UI’s (iOS, Android, Web app) increases readability, cohesion, and structure throughout the entire project. One of the most important services Flutter provides is the ability to communicate with the operating system of the phone to send a push notification outside of the application.</w:t>
       </w:r>
-      <w:bookmarkEnd w:id="49"/>
+      <w:bookmarkEnd w:id="50"/>
     </w:p>
     <w:p>
       <w:pPr>
@@ -6798,11 +7186,11 @@
         </w:numPr>
         <w:spacing w:line="240" w:lineRule="auto"/>
       </w:pPr>
-      <w:bookmarkStart w:id="51" w:name="_Toc119681142"/>
+      <w:bookmarkStart w:id="51" w:name="_Toc121393447"/>
       <w:r>
         <w:t>Concepts and Algorithms Generated</w:t>
       </w:r>
-      <w:bookmarkEnd w:id="50"/>
+      <w:bookmarkEnd w:id="49"/>
       <w:bookmarkEnd w:id="51"/>
       <w:r>
         <w:t xml:space="preserve"> </w:t>
@@ -6860,7 +7248,7 @@
           <w:color w:val="00000A"/>
         </w:rPr>
       </w:pPr>
-      <w:bookmarkStart w:id="53" w:name="_Toc119681143"/>
+      <w:bookmarkStart w:id="53" w:name="_Toc121393448"/>
       <w:r>
         <w:t>Interface Description</w:t>
       </w:r>
@@ -6878,7 +7266,7 @@
           <w:u w:val="single"/>
         </w:rPr>
       </w:pPr>
-      <w:bookmarkStart w:id="54" w:name="_Toc119681144"/>
+      <w:bookmarkStart w:id="54" w:name="_Toc121393449"/>
       <w:r>
         <w:rPr>
           <w:b w:val="0"/>
@@ -6899,7 +7287,7 @@
           <w:bCs/>
         </w:rPr>
       </w:pPr>
-      <w:bookmarkStart w:id="55" w:name="_Toc119681145"/>
+      <w:bookmarkStart w:id="55" w:name="_Toc121393450"/>
       <w:r>
         <w:rPr>
           <w:b w:val="0"/>
@@ -6996,7 +7384,7 @@
           <w:color w:val="00000A"/>
         </w:rPr>
       </w:pPr>
-      <w:bookmarkStart w:id="56" w:name="_Toc119681146"/>
+      <w:bookmarkStart w:id="56" w:name="_Toc121393451"/>
       <w:r>
         <w:rPr>
           <w:b w:val="0"/>
@@ -7139,7 +7527,7 @@
         <w:ind w:left="576" w:hanging="576"/>
       </w:pPr>
       <w:bookmarkStart w:id="57" w:name="_Toc82521040"/>
-      <w:bookmarkStart w:id="58" w:name="_Toc119681147"/>
+      <w:bookmarkStart w:id="58" w:name="_Toc121393452"/>
       <w:r>
         <w:t>[Google Firebase]</w:t>
       </w:r>
@@ -7155,7 +7543,7 @@
         </w:numPr>
         <w:spacing w:line="240" w:lineRule="auto"/>
       </w:pPr>
-      <w:bookmarkStart w:id="59" w:name="_Toc119681148"/>
+      <w:bookmarkStart w:id="59" w:name="_Toc121393453"/>
       <w:r>
         <w:t>Description</w:t>
       </w:r>
@@ -7192,7 +7580,7 @@
           <w:color w:val="00000A"/>
         </w:rPr>
       </w:pPr>
-      <w:bookmarkStart w:id="60" w:name="_Toc119681149"/>
+      <w:bookmarkStart w:id="60" w:name="_Toc121393454"/>
       <w:r>
         <w:t>Concepts and Algorithms Generated</w:t>
       </w:r>
@@ -7214,7 +7602,7 @@
           <w:color w:val="000000" w:themeColor="text1"/>
         </w:rPr>
       </w:pPr>
-      <w:bookmarkStart w:id="61" w:name="_Toc119681150"/>
+      <w:bookmarkStart w:id="61" w:name="_Toc121393455"/>
       <w:r>
         <w:rPr>
           <w:b w:val="0"/>
@@ -7246,7 +7634,7 @@
         </w:numPr>
         <w:spacing w:line="240" w:lineRule="auto"/>
       </w:pPr>
-      <w:bookmarkStart w:id="62" w:name="_Toc119681151"/>
+      <w:bookmarkStart w:id="62" w:name="_Toc121393456"/>
       <w:r>
         <w:t>Interface Description</w:t>
       </w:r>
@@ -7263,7 +7651,7 @@
           <w:u w:val="single"/>
         </w:rPr>
       </w:pPr>
-      <w:bookmarkStart w:id="63" w:name="_Toc119681152"/>
+      <w:bookmarkStart w:id="63" w:name="_Toc121393457"/>
       <w:r>
         <w:rPr>
           <w:b w:val="0"/>
@@ -7284,7 +7672,7 @@
           <w:bCs/>
         </w:rPr>
       </w:pPr>
-      <w:bookmarkStart w:id="64" w:name="_Toc119681153"/>
+      <w:bookmarkStart w:id="64" w:name="_Toc121393458"/>
       <w:r>
         <w:rPr>
           <w:b w:val="0"/>
@@ -7393,7 +7781,7 @@
           <w:bCs/>
         </w:rPr>
       </w:pPr>
-      <w:bookmarkStart w:id="65" w:name="_Toc119681154"/>
+      <w:bookmarkStart w:id="65" w:name="_Toc121393459"/>
       <w:r>
         <w:rPr>
           <w:b w:val="0"/>
@@ -7542,7 +7930,7 @@
         <w:ind w:left="1080" w:hanging="720"/>
       </w:pPr>
       <w:bookmarkStart w:id="66" w:name="_Toc82521041"/>
-      <w:bookmarkStart w:id="67" w:name="_Toc119681155"/>
+      <w:bookmarkStart w:id="67" w:name="_Toc121393460"/>
       <w:r>
         <w:t>Data design</w:t>
       </w:r>
@@ -7573,7 +7961,7 @@
         <w:ind w:left="1080" w:hanging="720"/>
       </w:pPr>
       <w:bookmarkStart w:id="68" w:name="_Toc82521042"/>
-      <w:bookmarkStart w:id="69" w:name="_Toc119681156"/>
+      <w:bookmarkStart w:id="69" w:name="_Toc121393461"/>
       <w:r>
         <w:t>User Interface Design</w:t>
       </w:r>
@@ -7779,7 +8167,7 @@
         </w:numPr>
       </w:pPr>
       <w:bookmarkStart w:id="70" w:name="_iuqvw1ouwlha" w:colFirst="0" w:colLast="0"/>
-      <w:bookmarkStart w:id="71" w:name="_Toc119681157"/>
+      <w:bookmarkStart w:id="71" w:name="_Toc121393462"/>
       <w:bookmarkEnd w:id="70"/>
       <w:r>
         <w:t>Test Plan</w:t>
@@ -7795,7 +8183,7 @@
         </w:numPr>
         <w:ind w:left="1080" w:hanging="720"/>
       </w:pPr>
-      <w:bookmarkStart w:id="72" w:name="_Toc119681158"/>
+      <w:bookmarkStart w:id="72" w:name="_Toc121393463"/>
       <w:r>
         <w:t>Introduction</w:t>
       </w:r>
@@ -7810,7 +8198,7 @@
         </w:numPr>
       </w:pPr>
       <w:bookmarkStart w:id="73" w:name="_30j0zll"/>
-      <w:bookmarkStart w:id="74" w:name="_Toc119681159"/>
+      <w:bookmarkStart w:id="74" w:name="_Toc121393464"/>
       <w:bookmarkEnd w:id="73"/>
       <w:r>
         <w:t>Project Overview</w:t>
@@ -7835,7 +8223,7 @@
         </w:numPr>
       </w:pPr>
       <w:bookmarkStart w:id="75" w:name="_1fob9te"/>
-      <w:bookmarkStart w:id="76" w:name="_Toc119681160"/>
+      <w:bookmarkStart w:id="76" w:name="_Toc121393465"/>
       <w:bookmarkEnd w:id="75"/>
       <w:r>
         <w:t>Test Objectives and Schedule</w:t>
@@ -7899,7 +8287,7 @@
         </w:rPr>
       </w:pPr>
       <w:bookmarkStart w:id="77" w:name="_3znysh7"/>
-      <w:bookmarkStart w:id="78" w:name="_Toc119681161"/>
+      <w:bookmarkStart w:id="78" w:name="_Toc121393466"/>
       <w:bookmarkEnd w:id="77"/>
       <w:r>
         <w:t>Scope</w:t>
@@ -7933,7 +8321,7 @@
         <w:ind w:left="1080" w:hanging="720"/>
       </w:pPr>
       <w:bookmarkStart w:id="79" w:name="_2et92p0"/>
-      <w:bookmarkStart w:id="80" w:name="_Toc119681162"/>
+      <w:bookmarkStart w:id="80" w:name="_Toc121393467"/>
       <w:bookmarkEnd w:id="79"/>
       <w:r>
         <w:t>Testing Strategy</w:t>
@@ -7966,7 +8354,7 @@
         <w:ind w:left="1080" w:hanging="720"/>
       </w:pPr>
       <w:bookmarkStart w:id="81" w:name="_tyjcwt"/>
-      <w:bookmarkStart w:id="82" w:name="_Toc119681163"/>
+      <w:bookmarkStart w:id="82" w:name="_Toc121393468"/>
       <w:bookmarkEnd w:id="81"/>
       <w:r>
         <w:lastRenderedPageBreak/>
@@ -8002,7 +8390,7 @@
           <w:highlight w:val="white"/>
         </w:rPr>
       </w:pPr>
-      <w:bookmarkStart w:id="83" w:name="_Toc119681164"/>
+      <w:bookmarkStart w:id="83" w:name="_Toc121393469"/>
       <w:r>
         <w:rPr>
           <w:highlight w:val="white"/>
@@ -8195,7 +8583,7 @@
           <w:highlight w:val="white"/>
         </w:rPr>
       </w:pPr>
-      <w:bookmarkStart w:id="85" w:name="_Toc119681165"/>
+      <w:bookmarkStart w:id="85" w:name="_Toc121393470"/>
       <w:r>
         <w:rPr>
           <w:highlight w:val="white"/>
@@ -8231,7 +8619,7 @@
           <w:highlight w:val="white"/>
         </w:rPr>
       </w:pPr>
-      <w:bookmarkStart w:id="86" w:name="_Toc119681166"/>
+      <w:bookmarkStart w:id="86" w:name="_Toc121393471"/>
       <w:r>
         <w:rPr>
           <w:highlight w:val="white"/>
@@ -8254,7 +8642,7 @@
         </w:rPr>
       </w:pPr>
       <w:bookmarkStart w:id="87" w:name="_2s8eyo1"/>
-      <w:bookmarkStart w:id="88" w:name="_Toc119681167"/>
+      <w:bookmarkStart w:id="88" w:name="_Toc121393472"/>
       <w:bookmarkEnd w:id="87"/>
       <w:r>
         <w:t>Functional testing:</w:t>
@@ -8448,7 +8836,7 @@
           <w:highlight w:val="white"/>
         </w:rPr>
       </w:pPr>
-      <w:bookmarkStart w:id="90" w:name="_Toc119681168"/>
+      <w:bookmarkStart w:id="90" w:name="_Toc121393473"/>
       <w:r>
         <w:rPr>
           <w:highlight w:val="white"/>
@@ -8487,7 +8875,7 @@
           <w:highlight w:val="white"/>
         </w:rPr>
       </w:pPr>
-      <w:bookmarkStart w:id="91" w:name="_Toc119681169"/>
+      <w:bookmarkStart w:id="91" w:name="_Toc121393474"/>
       <w:r>
         <w:rPr>
           <w:highlight w:val="white"/>
@@ -8518,26 +8906,13 @@
         </w:numPr>
         <w:ind w:left="1080" w:hanging="720"/>
       </w:pPr>
-      <w:bookmarkStart w:id="93" w:name="_Toc119681170"/>
+      <w:bookmarkStart w:id="93" w:name="_Toc121393475"/>
       <w:r>
         <w:t>Environment Requirements</w:t>
       </w:r>
+      <w:bookmarkStart w:id="94" w:name="_35nkun2"/>
       <w:bookmarkEnd w:id="93"/>
-    </w:p>
-    <w:p>
-      <w:pPr>
-        <w:spacing w:after="0" w:line="240" w:lineRule="auto"/>
-      </w:pPr>
-      <w:bookmarkStart w:id="94" w:name="_35nkun2"/>
       <w:bookmarkEnd w:id="94"/>
-      <w:r>
-        <w:t xml:space="preserve">Specify both the necessary and desired properties of the test environment. The specification should contain the physical characteristics of the facilities, including the hardware, communications and system software, the mode of usage (for example, stand-alone), and any other software or supplies needed to support the test. Identify special test tools needed. </w:t>
-      </w:r>
-    </w:p>
-    <w:p>
-      <w:pPr>
-        <w:spacing w:after="0" w:line="240" w:lineRule="auto"/>
-      </w:pPr>
     </w:p>
     <w:p>
       <w:pPr>
@@ -8559,7 +8934,7 @@
       <w:r>
         <w:t xml:space="preserve"> </w:t>
       </w:r>
-      <w:bookmarkStart w:id="95" w:name="_Toc119681171"/>
+      <w:bookmarkStart w:id="95" w:name="_Toc121393476"/>
       <w:r>
         <w:t>Alpha Prototype Description</w:t>
       </w:r>
@@ -8616,13 +8991,35 @@
         <w:spacing w:after="0" w:line="240" w:lineRule="auto"/>
       </w:pPr>
       <w:r>
-        <w:t>For the parts that you already started to work on, explain whether you have tried to integrate them with the rest of system. In other words, explain which of the interfaces in your architecture have you started to implement.</w:t>
+        <w:tab/>
+        <w:t>As it’s been stated in the previous sections, the work to be done on this application are mainly to make the UI of the better for both the caretakers and the residents of the LAMI house. So, the functions and interfaces that will be discussed will mainly be UI based, this means that the testing that will be discussed is mainly going to be describing the output onto the screen after implementation.</w:t>
       </w:r>
     </w:p>
     <w:p>
       <w:pPr>
         <w:spacing w:after="0" w:line="240" w:lineRule="auto"/>
       </w:pPr>
+    </w:p>
+    <w:p>
+      <w:pPr>
+        <w:spacing w:after="0" w:line="240" w:lineRule="auto"/>
+      </w:pPr>
+      <w:r>
+        <w:t xml:space="preserve">For the parts that you already started to work on, explain whether you have tried to integrate them with the rest of system. In other words, explain which of the interfaces in your architecture </w:t>
+      </w:r>
+      <w:proofErr w:type="gramStart"/>
+      <w:r>
+        <w:t>have you</w:t>
+      </w:r>
+      <w:proofErr w:type="gramEnd"/>
+      <w:r>
+        <w:t xml:space="preserve"> started to implement.</w:t>
+      </w:r>
+    </w:p>
+    <w:p>
+      <w:pPr>
+        <w:spacing w:after="0" w:line="240" w:lineRule="auto"/>
+      </w:pPr>
       <w:r>
         <w:t>If you have performed any tests on your alpha prototype (or the subsystems of your prototype), briefly explain your findings.</w:t>
       </w:r>
@@ -8637,7 +9034,15 @@
         <w:spacing w:after="0" w:line="240" w:lineRule="auto"/>
       </w:pPr>
       <w:r>
-        <w:t>I recommend to include plenty of images and pictures of the following where appropriate:</w:t>
+        <w:t xml:space="preserve">I recommend </w:t>
+      </w:r>
+      <w:proofErr w:type="gramStart"/>
+      <w:r>
+        <w:t>to include</w:t>
+      </w:r>
+      <w:proofErr w:type="gramEnd"/>
+      <w:r>
+        <w:t xml:space="preserve"> plenty of images and pictures of the following where appropriate:</w:t>
       </w:r>
     </w:p>
     <w:p>
@@ -8645,7 +9050,15 @@
         <w:spacing w:after="0" w:line="240" w:lineRule="auto"/>
       </w:pPr>
       <w:r>
-        <w:t xml:space="preserve">-  any diagrams/figures that visualize various features of your prototype; </w:t>
+        <w:t xml:space="preserve">-  any diagrams/figures that visualize various features of your </w:t>
+      </w:r>
+      <w:proofErr w:type="gramStart"/>
+      <w:r>
+        <w:t>prototype;</w:t>
+      </w:r>
+      <w:proofErr w:type="gramEnd"/>
+      <w:r>
+        <w:t xml:space="preserve"> </w:t>
       </w:r>
     </w:p>
     <w:p>
@@ -8653,16 +9066,26 @@
         <w:spacing w:after="0" w:line="240" w:lineRule="auto"/>
       </w:pPr>
       <w:r>
-        <w:t>-  the screenshots of your user interfaces;</w:t>
-      </w:r>
+        <w:t xml:space="preserve">-  the screenshots of your user </w:t>
+      </w:r>
+      <w:proofErr w:type="gramStart"/>
+      <w:r>
+        <w:t>interfaces;</w:t>
+      </w:r>
+      <w:proofErr w:type="gramEnd"/>
     </w:p>
     <w:p>
       <w:pPr>
         <w:spacing w:after="0" w:line="240" w:lineRule="auto"/>
       </w:pPr>
       <w:r>
-        <w:t>-  the screenshots of your test programs;</w:t>
-      </w:r>
+        <w:t xml:space="preserve">-  the screenshots of your test </w:t>
+      </w:r>
+      <w:proofErr w:type="gramStart"/>
+      <w:r>
+        <w:t>programs;</w:t>
+      </w:r>
+      <w:proofErr w:type="gramEnd"/>
     </w:p>
     <w:p>
       <w:pPr>
@@ -8677,7 +9100,15 @@
         <w:spacing w:after="0" w:line="240" w:lineRule="auto"/>
       </w:pPr>
       <w:r>
-        <w:t xml:space="preserve">A well-thought and clear diagram is better than long and descriptive text. </w:t>
+        <w:t xml:space="preserve">A well-thought and clear diagram </w:t>
+      </w:r>
+      <w:proofErr w:type="gramStart"/>
+      <w:r>
+        <w:t>is</w:t>
+      </w:r>
+      <w:proofErr w:type="gramEnd"/>
+      <w:r>
+        <w:t xml:space="preserve"> better than long and descriptive text. </w:t>
       </w:r>
     </w:p>
     <w:p>
@@ -8703,7 +9134,6 @@
         <w:spacing w:after="144" w:line="240" w:lineRule="auto"/>
       </w:pPr>
       <w:r>
-        <w:lastRenderedPageBreak/>
         <w:t xml:space="preserve">For each subsystem that you have implemented in your alpha prototype, you may include the following sub-sections. </w:t>
       </w:r>
     </w:p>
@@ -8719,14 +9149,11 @@
       <w:r>
         <w:t xml:space="preserve"> </w:t>
       </w:r>
-      <w:bookmarkStart w:id="96" w:name="_Toc119681172"/>
-      <w:r>
-        <w:t>[Subsystem Name]</w:t>
+      <w:bookmarkStart w:id="96" w:name="_Toc121393477"/>
+      <w:r>
+        <w:t>Resident Home Page</w:t>
       </w:r>
       <w:bookmarkEnd w:id="96"/>
-      <w:r>
-        <w:t xml:space="preserve">  </w:t>
-      </w:r>
     </w:p>
     <w:p>
       <w:pPr>
@@ -8737,7 +9164,7 @@
         </w:numPr>
         <w:spacing w:before="0"/>
       </w:pPr>
-      <w:bookmarkStart w:id="97" w:name="_Toc119681173"/>
+      <w:bookmarkStart w:id="97" w:name="_Toc121393478"/>
       <w:r>
         <w:t>Functions and Interfaces Implemented</w:t>
       </w:r>
@@ -8748,7 +9175,13 @@
         <w:spacing w:after="0" w:line="240" w:lineRule="auto"/>
       </w:pPr>
       <w:r>
-        <w:t xml:space="preserve">List and describe the implemented functionality. Explain the remaining work. </w:t>
+        <w:tab/>
+      </w:r>
+      <w:r>
+        <w:t>For the home page there has been significant improvements to the UI. One being the color scheme being more modern compared to the old application. Another UI improvement would be the separation of the delete and edit button</w:t>
+      </w:r>
+      <w:r>
+        <w:t>. We did this since the old button was a press and hold function to choose between the two options and it was decided that as to much for the residents, so we simplified it to make it better for the user. On top of this we added a switch that allows the user to turn on and off an alarm without deleting it. Lasty, we created new button for adding alarms since the spot it was in before was to small and hard to click. So, it is now a big button on the bottom of the screen.</w:t>
       </w:r>
     </w:p>
     <w:p>
@@ -8759,7 +9192,7 @@
           <w:numId w:val="2"/>
         </w:numPr>
       </w:pPr>
-      <w:bookmarkStart w:id="98" w:name="_Toc119681174"/>
+      <w:bookmarkStart w:id="98" w:name="_Toc121393479"/>
       <w:r>
         <w:t>Preliminary Tests</w:t>
       </w:r>
@@ -8770,32 +9203,295 @@
         <w:spacing w:after="0" w:line="240" w:lineRule="auto"/>
       </w:pPr>
       <w:r>
-        <w:t>Report any test results for the unit and integration tests that you performed on your prototype. This subsection is a good place to include screenshot images from your tests (if applicable). A notable component here would be to include the results of your CI/CD status. Hopefully master still builds, right?</w:t>
+        <w:tab/>
+        <w:t xml:space="preserve">Since this is mainly a UI </w:t>
+      </w:r>
+      <w:r>
+        <w:t>implementation,</w:t>
+      </w:r>
+      <w:r>
+        <w:t xml:space="preserve"> we just constantly run the program to see if it works or not since if it works will be dependent if it shows up on the screen what I can show below this is what all these additions look like on a screen. </w:t>
       </w:r>
     </w:p>
     <w:p>
       <w:pPr>
         <w:spacing w:after="0" w:line="240" w:lineRule="auto"/>
-      </w:pPr>
-    </w:p>
-    <w:p>
-      <w:pPr>
-        <w:spacing w:after="0" w:line="240" w:lineRule="auto"/>
-      </w:pPr>
+        <w:jc w:val="center"/>
+      </w:pPr>
+      <w:r>
+        <w:rPr>
+          <w:noProof/>
+        </w:rPr>
+        <w:drawing>
+          <wp:inline distT="0" distB="0" distL="0" distR="0" wp14:anchorId="54078178" wp14:editId="7448940A">
+            <wp:extent cx="1142071" cy="2209800"/>
+            <wp:effectExtent l="0" t="0" r="1270" b="0"/>
+            <wp:docPr id="1" name="Picture 1"/>
+            <wp:cNvGraphicFramePr>
+              <a:graphicFrameLocks xmlns:a="http://schemas.openxmlformats.org/drawingml/2006/main" noChangeAspect="1"/>
+            </wp:cNvGraphicFramePr>
+            <a:graphic xmlns:a="http://schemas.openxmlformats.org/drawingml/2006/main">
+              <a:graphicData uri="http://schemas.openxmlformats.org/drawingml/2006/picture">
+                <pic:pic xmlns:pic="http://schemas.openxmlformats.org/drawingml/2006/picture">
+                  <pic:nvPicPr>
+                    <pic:cNvPr id="0" name="Picture 1"/>
+                    <pic:cNvPicPr>
+                      <a:picLocks noChangeAspect="1" noChangeArrowheads="1"/>
+                    </pic:cNvPicPr>
+                  </pic:nvPicPr>
+                  <pic:blipFill>
+                    <a:blip r:embed="rId12" cstate="print">
+                      <a:extLst>
+                        <a:ext uri="{28A0092B-C50C-407E-A947-70E740481C1C}">
+                          <a14:useLocalDpi xmlns:a14="http://schemas.microsoft.com/office/drawing/2010/main" val="0"/>
+                        </a:ext>
+                      </a:extLst>
+                    </a:blip>
+                    <a:srcRect/>
+                    <a:stretch>
+                      <a:fillRect/>
+                    </a:stretch>
+                  </pic:blipFill>
+                  <pic:spPr bwMode="auto">
+                    <a:xfrm>
+                      <a:off x="0" y="0"/>
+                      <a:ext cx="1154822" cy="2234472"/>
+                    </a:xfrm>
+                    <a:prstGeom prst="rect">
+                      <a:avLst/>
+                    </a:prstGeom>
+                    <a:noFill/>
+                    <a:ln>
+                      <a:noFill/>
+                    </a:ln>
+                  </pic:spPr>
+                </pic:pic>
+              </a:graphicData>
+            </a:graphic>
+          </wp:inline>
+        </w:drawing>
+      </w:r>
+    </w:p>
+    <w:p>
+      <w:pPr>
+        <w:pStyle w:val="Heading2"/>
+      </w:pPr>
+      <w:bookmarkStart w:id="99" w:name="_Toc121393480"/>
+      <w:r>
+        <w:t>VI.2.</w:t>
+      </w:r>
+      <w:r>
+        <w:tab/>
+      </w:r>
+      <w:r>
+        <w:t>Add/Edit/Delete Alarm Pages</w:t>
+      </w:r>
+      <w:bookmarkEnd w:id="99"/>
+    </w:p>
+    <w:p>
+      <w:pPr>
+        <w:pStyle w:val="Heading3"/>
+        <w:spacing w:before="0"/>
+        <w:ind w:left="240"/>
+      </w:pPr>
+      <w:bookmarkStart w:id="100" w:name="_Toc121393481"/>
+      <w:r>
+        <w:t xml:space="preserve">Vl.2.1 </w:t>
+      </w:r>
+      <w:r>
+        <w:tab/>
+      </w:r>
+      <w:r>
+        <w:t>Functions and Interfaces Implemented</w:t>
+      </w:r>
+      <w:bookmarkEnd w:id="100"/>
+    </w:p>
+    <w:p>
+      <w:r>
+        <w:tab/>
+      </w:r>
+      <w:r>
+        <w:t>These pages are lumped together since they so closely related. For the edit</w:t>
+      </w:r>
+      <w:r>
+        <w:t>/add</w:t>
+      </w:r>
+      <w:r>
+        <w:t xml:space="preserve"> page we coded a repeat </w:t>
+      </w:r>
+      <w:r>
+        <w:t>day’s</w:t>
+      </w:r>
+      <w:r>
+        <w:t xml:space="preserve"> feature that allows for the repetition of alarms for medications</w:t>
+      </w:r>
+      <w:r>
+        <w:t xml:space="preserve">. Also, we improved the repeat hours feature so that the user can be more specific with how many hours they want it to repeat at. Lastly, we added the current alarm time so users can see the alarm without pressing the set time button. </w:t>
+      </w:r>
+    </w:p>
+    <w:p/>
+    <w:p/>
+    <w:p/>
+    <w:p>
+      <w:pPr>
+        <w:pStyle w:val="Heading3"/>
+        <w:spacing w:before="0"/>
+        <w:ind w:left="240"/>
+      </w:pPr>
+      <w:bookmarkStart w:id="101" w:name="_Toc121393482"/>
+      <w:r>
+        <w:lastRenderedPageBreak/>
+        <w:t>Vl.2.</w:t>
+      </w:r>
+      <w:r>
+        <w:t>2</w:t>
+      </w:r>
+      <w:r>
+        <w:t xml:space="preserve"> </w:t>
+      </w:r>
+      <w:r>
+        <w:tab/>
+      </w:r>
+      <w:r>
+        <w:t>Preliminary Tests</w:t>
+      </w:r>
+      <w:bookmarkEnd w:id="101"/>
+      <w:r>
+        <w:t xml:space="preserve"> </w:t>
+      </w:r>
+    </w:p>
+    <w:p>
+      <w:r>
+        <w:tab/>
+      </w:r>
+      <w:r>
+        <w:t>Since this is mainly a UI implementation, we just constantly run the program to see if it works or not since if it works will be dependent if it shows up on the screen what I can show below this is what all these additions look like on a screen.</w:t>
+      </w:r>
+    </w:p>
+    <w:p>
+      <w:pPr>
+        <w:jc w:val="center"/>
+      </w:pPr>
+      <w:r>
+        <w:rPr>
+          <w:noProof/>
+        </w:rPr>
+        <w:drawing>
+          <wp:inline distT="0" distB="0" distL="0" distR="0" wp14:anchorId="5C927F1A" wp14:editId="3D26C830">
+            <wp:extent cx="1199158" cy="2270760"/>
+            <wp:effectExtent l="0" t="0" r="1270" b="0"/>
+            <wp:docPr id="10" name="Picture 10" descr="Graphical user interface, application&#10;&#10;Description automatically generated"/>
+            <wp:cNvGraphicFramePr>
+              <a:graphicFrameLocks xmlns:a="http://schemas.openxmlformats.org/drawingml/2006/main" noChangeAspect="1"/>
+            </wp:cNvGraphicFramePr>
+            <a:graphic xmlns:a="http://schemas.openxmlformats.org/drawingml/2006/main">
+              <a:graphicData uri="http://schemas.openxmlformats.org/drawingml/2006/picture">
+                <pic:pic xmlns:pic="http://schemas.openxmlformats.org/drawingml/2006/picture">
+                  <pic:nvPicPr>
+                    <pic:cNvPr id="10" name="Picture 10" descr="Graphical user interface, application&#10;&#10;Description automatically generated"/>
+                    <pic:cNvPicPr>
+                      <a:picLocks noChangeAspect="1" noChangeArrowheads="1"/>
+                    </pic:cNvPicPr>
+                  </pic:nvPicPr>
+                  <pic:blipFill>
+                    <a:blip r:embed="rId13" cstate="print">
+                      <a:extLst>
+                        <a:ext uri="{28A0092B-C50C-407E-A947-70E740481C1C}">
+                          <a14:useLocalDpi xmlns:a14="http://schemas.microsoft.com/office/drawing/2010/main" val="0"/>
+                        </a:ext>
+                      </a:extLst>
+                    </a:blip>
+                    <a:srcRect/>
+                    <a:stretch>
+                      <a:fillRect/>
+                    </a:stretch>
+                  </pic:blipFill>
+                  <pic:spPr bwMode="auto">
+                    <a:xfrm>
+                      <a:off x="0" y="0"/>
+                      <a:ext cx="1202032" cy="2276202"/>
+                    </a:xfrm>
+                    <a:prstGeom prst="rect">
+                      <a:avLst/>
+                    </a:prstGeom>
+                    <a:noFill/>
+                    <a:ln>
+                      <a:noFill/>
+                    </a:ln>
+                  </pic:spPr>
+                </pic:pic>
+              </a:graphicData>
+            </a:graphic>
+          </wp:inline>
+        </w:drawing>
+      </w:r>
+      <w:r>
+        <w:rPr>
+          <w:noProof/>
+        </w:rPr>
+        <w:drawing>
+          <wp:inline distT="0" distB="0" distL="0" distR="0" wp14:anchorId="76D68843" wp14:editId="34B65B8B">
+            <wp:extent cx="1269365" cy="2262746"/>
+            <wp:effectExtent l="0" t="0" r="6985" b="4445"/>
+            <wp:docPr id="11" name="Picture 11" descr="Graphical user interface, text, application&#10;&#10;Description automatically generated"/>
+            <wp:cNvGraphicFramePr>
+              <a:graphicFrameLocks xmlns:a="http://schemas.openxmlformats.org/drawingml/2006/main" noChangeAspect="1"/>
+            </wp:cNvGraphicFramePr>
+            <a:graphic xmlns:a="http://schemas.openxmlformats.org/drawingml/2006/main">
+              <a:graphicData uri="http://schemas.openxmlformats.org/drawingml/2006/picture">
+                <pic:pic xmlns:pic="http://schemas.openxmlformats.org/drawingml/2006/picture">
+                  <pic:nvPicPr>
+                    <pic:cNvPr id="11" name="Picture 11" descr="Graphical user interface, text, application&#10;&#10;Description automatically generated"/>
+                    <pic:cNvPicPr>
+                      <a:picLocks noChangeAspect="1" noChangeArrowheads="1"/>
+                    </pic:cNvPicPr>
+                  </pic:nvPicPr>
+                  <pic:blipFill>
+                    <a:blip r:embed="rId14" cstate="print">
+                      <a:extLst>
+                        <a:ext uri="{28A0092B-C50C-407E-A947-70E740481C1C}">
+                          <a14:useLocalDpi xmlns:a14="http://schemas.microsoft.com/office/drawing/2010/main" val="0"/>
+                        </a:ext>
+                      </a:extLst>
+                    </a:blip>
+                    <a:srcRect/>
+                    <a:stretch>
+                      <a:fillRect/>
+                    </a:stretch>
+                  </pic:blipFill>
+                  <pic:spPr bwMode="auto">
+                    <a:xfrm>
+                      <a:off x="0" y="0"/>
+                      <a:ext cx="1312802" cy="2340175"/>
+                    </a:xfrm>
+                    <a:prstGeom prst="rect">
+                      <a:avLst/>
+                    </a:prstGeom>
+                    <a:noFill/>
+                    <a:ln>
+                      <a:noFill/>
+                    </a:ln>
+                  </pic:spPr>
+                </pic:pic>
+              </a:graphicData>
+            </a:graphic>
+          </wp:inline>
+        </w:drawing>
+      </w:r>
     </w:p>
     <w:p>
       <w:pPr>
         <w:pStyle w:val="Heading1"/>
         <w:numPr>
           <w:ilvl w:val="0"/>
-          <w:numId w:val="2"/>
+          <w:numId w:val="19"/>
         </w:numPr>
       </w:pPr>
-      <w:bookmarkStart w:id="99" w:name="_Toc119681175"/>
+      <w:bookmarkStart w:id="102" w:name="_Toc121393483"/>
       <w:r>
         <w:t>Alpha Prototype Demonstration</w:t>
       </w:r>
-      <w:bookmarkEnd w:id="99"/>
+      <w:bookmarkEnd w:id="102"/>
       <w:r>
         <w:t xml:space="preserve"> </w:t>
       </w:r>
@@ -8905,7 +9601,15 @@
         <w:spacing w:after="144" w:line="240" w:lineRule="auto"/>
       </w:pPr>
       <w:r>
-        <w:t xml:space="preserve">After testing your prototype and demonstrating it to your mentor, you will have a better idea whether the initial design you proposed earlier will work. Additionally your mentor might suggest modifications to your current design. In this section list and explain all design modifications that you plan to make based on your preliminary test results and mentor comments (if applicable). </w:t>
+        <w:t xml:space="preserve">After testing your prototype and demonstrating it to your mentor, you will have a better idea whether the initial design you proposed earlier will work. </w:t>
+      </w:r>
+      <w:proofErr w:type="gramStart"/>
+      <w:r>
+        <w:t>Additionally</w:t>
+      </w:r>
+      <w:proofErr w:type="gramEnd"/>
+      <w:r>
+        <w:t xml:space="preserve"> your mentor might suggest modifications to your current design. In this section list and explain all design modifications that you plan to make based on your preliminary test results and mentor comments (if applicable). </w:t>
       </w:r>
     </w:p>
     <w:p>
@@ -8913,16 +9617,16 @@
         <w:pStyle w:val="Heading1"/>
         <w:numPr>
           <w:ilvl w:val="0"/>
-          <w:numId w:val="2"/>
+          <w:numId w:val="19"/>
         </w:numPr>
       </w:pPr>
-      <w:bookmarkStart w:id="100" w:name="_3dy6vkm" w:colFirst="0" w:colLast="0"/>
-      <w:bookmarkStart w:id="101" w:name="_Toc119681176"/>
-      <w:bookmarkEnd w:id="100"/>
+      <w:bookmarkStart w:id="103" w:name="_3dy6vkm" w:colFirst="0" w:colLast="0"/>
+      <w:bookmarkStart w:id="104" w:name="_Toc121393484"/>
+      <w:bookmarkEnd w:id="103"/>
       <w:r>
         <w:t>Future Work</w:t>
       </w:r>
-      <w:bookmarkEnd w:id="101"/>
+      <w:bookmarkEnd w:id="104"/>
       <w:r>
         <w:t xml:space="preserve"> </w:t>
       </w:r>
@@ -8932,7 +9636,25 @@
         <w:spacing w:after="144" w:line="240" w:lineRule="auto"/>
       </w:pPr>
       <w:r>
-        <w:t xml:space="preserve">List the major tasks for the second semester and briefly explain your plan to complete them. </w:t>
+        <w:tab/>
+        <w:t xml:space="preserve">As a team we have gotten a lot of work done but still have some main features that we would like to add to the application. For instance, after to talking to the client with what they would like to see in the next semester is the creation of a motivation system. This would just be a simple addition </w:t>
+      </w:r>
+      <w:r>
+        <w:t xml:space="preserve">of setting up an animation every day that they consecutively use the app to track their medication usage. Another thing that will need to be added in the future is </w:t>
+      </w:r>
+      <w:r>
+        <w:t xml:space="preserve">to allow for only single factor authentication instead of two factor authentication so that they resident have less to remember when signing in. Lastly, </w:t>
+      </w:r>
+      <w:r>
+        <w:t xml:space="preserve">we need to add some more features for the caretaker page. This mainly entails being able to see all </w:t>
+      </w:r>
+      <w:proofErr w:type="gramStart"/>
+      <w:r>
+        <w:t>residents</w:t>
+      </w:r>
+      <w:proofErr w:type="gramEnd"/>
+      <w:r>
+        <w:t xml:space="preserve"> alarms and what they are for on their home page.</w:t>
       </w:r>
     </w:p>
     <w:p>
@@ -8940,18 +9662,18 @@
         <w:pStyle w:val="Heading1"/>
         <w:numPr>
           <w:ilvl w:val="0"/>
-          <w:numId w:val="2"/>
+          <w:numId w:val="19"/>
         </w:numPr>
       </w:pPr>
-      <w:bookmarkStart w:id="102" w:name="_Toc119681177"/>
+      <w:bookmarkStart w:id="105" w:name="_Toc121393485"/>
       <w:r>
         <w:t>Glossary</w:t>
       </w:r>
-      <w:bookmarkEnd w:id="102"/>
-    </w:p>
-    <w:p>
-      <w:bookmarkStart w:id="103" w:name="_j0uce1ac0at7" w:colFirst="0" w:colLast="0"/>
-      <w:bookmarkEnd w:id="103"/>
+      <w:bookmarkEnd w:id="105"/>
+    </w:p>
+    <w:p>
+      <w:bookmarkStart w:id="106" w:name="_j0uce1ac0at7" w:colFirst="0" w:colLast="0"/>
+      <w:bookmarkEnd w:id="106"/>
       <w:r>
         <w:t xml:space="preserve">[1] J. </w:t>
       </w:r>
@@ -8977,7 +9699,11 @@
       </w:r>
       <w:proofErr w:type="spellEnd"/>
       <w:r>
-        <w:t xml:space="preserve">, and L. Li, “Development and feasibility testing of a smartphone intervention to improve adherence to antipsychotic medications,” Clinical schizophrenia &amp; related psychoses, 2019. [Online]. Available: https://www.ncbi.nlm.nih.gov/pmc/articles/PMC5910284/. [Accessed: 21-Sep-2022]. </w:t>
+        <w:t xml:space="preserve">, and L. Li, “Development and feasibility testing of a smartphone intervention to improve </w:t>
+      </w:r>
+      <w:r>
+        <w:lastRenderedPageBreak/>
+        <w:t xml:space="preserve">adherence to antipsychotic medications,” Clinical schizophrenia &amp; related psychoses, 2019. [Online]. Available: https://www.ncbi.nlm.nih.gov/pmc/articles/PMC5910284/. [Accessed: 21-Sep-2022]. </w:t>
       </w:r>
     </w:p>
     <w:p>
@@ -9003,7 +9729,6 @@
     </w:p>
     <w:p>
       <w:r>
-        <w:lastRenderedPageBreak/>
         <w:t>[3] WSUCPTSCAPSTONE-Fall2021spring2022. GitHub. (2022, May). Retrieved September 21, 2022, from https://github.com/WSUCptSCapstone-Fall2021Spring2022/sl-lami-fullstackapp/blob/main/MVP %20Project%20Report%20-%20Final.docx.pdfReferences</w:t>
       </w:r>
     </w:p>
@@ -9012,14 +9737,14 @@
         <w:pStyle w:val="Heading1"/>
         <w:numPr>
           <w:ilvl w:val="0"/>
-          <w:numId w:val="2"/>
+          <w:numId w:val="19"/>
         </w:numPr>
       </w:pPr>
-      <w:bookmarkStart w:id="104" w:name="_Toc119681178"/>
+      <w:bookmarkStart w:id="107" w:name="_Toc121393486"/>
       <w:r>
         <w:t>Appendices</w:t>
       </w:r>
-      <w:bookmarkEnd w:id="104"/>
+      <w:bookmarkEnd w:id="107"/>
     </w:p>
     <w:p>
       <w:pPr>
@@ -9027,7 +9752,7 @@
       </w:pPr>
     </w:p>
     <w:sectPr>
-      <w:footerReference w:type="default" r:id="rId12"/>
+      <w:footerReference w:type="default" r:id="rId15"/>
       <w:pgSz w:w="12240" w:h="15840"/>
       <w:pgMar w:top="1440" w:right="1440" w:bottom="1440" w:left="1440" w:header="720" w:footer="720" w:gutter="0"/>
       <w:pgNumType w:start="1"/>
@@ -9579,6 +10304,92 @@
     </w:lvl>
   </w:abstractNum>
   <w:abstractNum w:abstractNumId="4" w15:restartNumberingAfterBreak="0">
+    <w:nsid w:val="272D12FD"/>
+    <w:multiLevelType w:val="multilevel"/>
+    <w:tmpl w:val="F80218BA"/>
+    <w:lvl w:ilvl="0">
+      <w:start w:val="1"/>
+      <w:numFmt w:val="upperRoman"/>
+      <w:lvlText w:val="%1."/>
+      <w:lvlJc w:val="left"/>
+      <w:pPr>
+        <w:ind w:left="360" w:hanging="360"/>
+      </w:pPr>
+    </w:lvl>
+    <w:lvl w:ilvl="1">
+      <w:start w:val="1"/>
+      <w:numFmt w:val="decimal"/>
+      <w:lvlText w:val="%1.%2."/>
+      <w:lvlJc w:val="left"/>
+      <w:pPr>
+        <w:ind w:left="0" w:firstLine="0"/>
+      </w:pPr>
+    </w:lvl>
+    <w:lvl w:ilvl="2">
+      <w:start w:val="1"/>
+      <w:numFmt w:val="decimal"/>
+      <w:lvlText w:val="%1.%2.%3."/>
+      <w:lvlJc w:val="left"/>
+      <w:pPr>
+        <w:ind w:left="0" w:firstLine="240"/>
+      </w:pPr>
+    </w:lvl>
+    <w:lvl w:ilvl="3">
+      <w:start w:val="1"/>
+      <w:numFmt w:val="decimal"/>
+      <w:lvlText w:val="%1.%2.%3.%4."/>
+      <w:lvlJc w:val="left"/>
+      <w:pPr>
+        <w:ind w:left="0" w:firstLine="360"/>
+      </w:pPr>
+    </w:lvl>
+    <w:lvl w:ilvl="4">
+      <w:start w:val="1"/>
+      <w:numFmt w:val="decimal"/>
+      <w:lvlText w:val="%1.%2.%3.%4.%5."/>
+      <w:lvlJc w:val="left"/>
+      <w:pPr>
+        <w:ind w:left="0" w:firstLine="480"/>
+      </w:pPr>
+    </w:lvl>
+    <w:lvl w:ilvl="5">
+      <w:start w:val="1"/>
+      <w:numFmt w:val="decimal"/>
+      <w:lvlText w:val="%1.%2.%3.%4.%5.%6."/>
+      <w:lvlJc w:val="left"/>
+      <w:pPr>
+        <w:ind w:left="0" w:firstLine="600"/>
+      </w:pPr>
+    </w:lvl>
+    <w:lvl w:ilvl="6">
+      <w:start w:val="1"/>
+      <w:numFmt w:val="decimal"/>
+      <w:lvlText w:val="%1.%2.%3.%4.%5.%6.%7."/>
+      <w:lvlJc w:val="left"/>
+      <w:pPr>
+        <w:ind w:left="3240" w:hanging="1080"/>
+      </w:pPr>
+    </w:lvl>
+    <w:lvl w:ilvl="7">
+      <w:start w:val="1"/>
+      <w:numFmt w:val="decimal"/>
+      <w:lvlText w:val="%1.%2.%3.%4.%5.%6.%7.%8."/>
+      <w:lvlJc w:val="left"/>
+      <w:pPr>
+        <w:ind w:left="3744" w:hanging="1224"/>
+      </w:pPr>
+    </w:lvl>
+    <w:lvl w:ilvl="8">
+      <w:start w:val="1"/>
+      <w:numFmt w:val="decimal"/>
+      <w:lvlText w:val="%1.%2.%3.%4.%5.%6.%7.%8.%9."/>
+      <w:lvlJc w:val="left"/>
+      <w:pPr>
+        <w:ind w:left="4320" w:hanging="1440"/>
+      </w:pPr>
+    </w:lvl>
+  </w:abstractNum>
+  <w:abstractNum w:abstractNumId="5" w15:restartNumberingAfterBreak="0">
     <w:nsid w:val="27EA7E0D"/>
     <w:multiLevelType w:val="hybridMultilevel"/>
     <w:tmpl w:val="01F458F8"/>
@@ -9691,7 +10502,7 @@
       </w:rPr>
     </w:lvl>
   </w:abstractNum>
-  <w:abstractNum w:abstractNumId="5" w15:restartNumberingAfterBreak="0">
+  <w:abstractNum w:abstractNumId="6" w15:restartNumberingAfterBreak="0">
     <w:nsid w:val="469C06FF"/>
     <w:multiLevelType w:val="multilevel"/>
     <w:tmpl w:val="47F63E0E"/>
@@ -9777,7 +10588,7 @@
       </w:pPr>
     </w:lvl>
   </w:abstractNum>
-  <w:abstractNum w:abstractNumId="6" w15:restartNumberingAfterBreak="0">
+  <w:abstractNum w:abstractNumId="7" w15:restartNumberingAfterBreak="0">
     <w:nsid w:val="55596C9D"/>
     <w:multiLevelType w:val="multilevel"/>
     <w:tmpl w:val="40AC5F00"/>
@@ -9863,7 +10674,7 @@
       </w:pPr>
     </w:lvl>
   </w:abstractNum>
-  <w:abstractNum w:abstractNumId="7" w15:restartNumberingAfterBreak="0">
+  <w:abstractNum w:abstractNumId="8" w15:restartNumberingAfterBreak="0">
     <w:nsid w:val="5F6D2D61"/>
     <w:multiLevelType w:val="multilevel"/>
     <w:tmpl w:val="5FA80AE6"/>
@@ -9976,7 +10787,7 @@
       </w:rPr>
     </w:lvl>
   </w:abstractNum>
-  <w:abstractNum w:abstractNumId="8" w15:restartNumberingAfterBreak="0">
+  <w:abstractNum w:abstractNumId="9" w15:restartNumberingAfterBreak="0">
     <w:nsid w:val="6196124B"/>
     <w:multiLevelType w:val="multilevel"/>
     <w:tmpl w:val="09F67028"/>
@@ -10062,7 +10873,7 @@
       </w:pPr>
     </w:lvl>
   </w:abstractNum>
-  <w:abstractNum w:abstractNumId="9" w15:restartNumberingAfterBreak="0">
+  <w:abstractNum w:abstractNumId="10" w15:restartNumberingAfterBreak="0">
     <w:nsid w:val="67CD6EFC"/>
     <w:multiLevelType w:val="hybridMultilevel"/>
     <w:tmpl w:val="28F8F4E4"/>
@@ -10175,7 +10986,7 @@
       </w:rPr>
     </w:lvl>
   </w:abstractNum>
-  <w:abstractNum w:abstractNumId="10" w15:restartNumberingAfterBreak="0">
+  <w:abstractNum w:abstractNumId="11" w15:restartNumberingAfterBreak="0">
     <w:nsid w:val="6C680EA1"/>
     <w:multiLevelType w:val="multilevel"/>
     <w:tmpl w:val="F80218BA"/>
@@ -10261,7 +11072,7 @@
       </w:pPr>
     </w:lvl>
   </w:abstractNum>
-  <w:abstractNum w:abstractNumId="11" w15:restartNumberingAfterBreak="0">
+  <w:abstractNum w:abstractNumId="12" w15:restartNumberingAfterBreak="0">
     <w:nsid w:val="6E352396"/>
     <w:multiLevelType w:val="multilevel"/>
     <w:tmpl w:val="C5108E44"/>
@@ -10374,7 +11185,7 @@
       </w:rPr>
     </w:lvl>
   </w:abstractNum>
-  <w:abstractNum w:abstractNumId="12" w15:restartNumberingAfterBreak="0">
+  <w:abstractNum w:abstractNumId="13" w15:restartNumberingAfterBreak="0">
     <w:nsid w:val="7742616E"/>
     <w:multiLevelType w:val="multilevel"/>
     <w:tmpl w:val="F2A8CF18"/>
@@ -10514,7 +11325,7 @@
       </w:rPr>
     </w:lvl>
   </w:abstractNum>
-  <w:abstractNum w:abstractNumId="13" w15:restartNumberingAfterBreak="0">
+  <w:abstractNum w:abstractNumId="14" w15:restartNumberingAfterBreak="0">
     <w:nsid w:val="7B15192F"/>
     <w:multiLevelType w:val="multilevel"/>
     <w:tmpl w:val="AFAA8F44"/>
@@ -10600,7 +11411,7 @@
       </w:pPr>
     </w:lvl>
   </w:abstractNum>
-  <w:abstractNum w:abstractNumId="14" w15:restartNumberingAfterBreak="0">
+  <w:abstractNum w:abstractNumId="15" w15:restartNumberingAfterBreak="0">
     <w:nsid w:val="7B2B63BB"/>
     <w:multiLevelType w:val="multilevel"/>
     <w:tmpl w:val="95AC6038"/>
@@ -10740,7 +11551,7 @@
       </w:rPr>
     </w:lvl>
   </w:abstractNum>
-  <w:abstractNum w:abstractNumId="15" w15:restartNumberingAfterBreak="0">
+  <w:abstractNum w:abstractNumId="16" w15:restartNumberingAfterBreak="0">
     <w:nsid w:val="7D0F71CE"/>
     <w:multiLevelType w:val="multilevel"/>
     <w:tmpl w:val="699E5CC6"/>
@@ -10826,7 +11637,7 @@
       </w:pPr>
     </w:lvl>
   </w:abstractNum>
-  <w:abstractNum w:abstractNumId="16" w15:restartNumberingAfterBreak="0">
+  <w:abstractNum w:abstractNumId="17" w15:restartNumberingAfterBreak="0">
     <w:nsid w:val="7E251919"/>
     <w:multiLevelType w:val="multilevel"/>
     <w:tmpl w:val="12A460A6"/>
@@ -10943,16 +11754,16 @@
     <w:abstractNumId w:val="2"/>
   </w:num>
   <w:num w:numId="2" w16cid:durableId="595018822">
-    <w:abstractNumId w:val="10"/>
+    <w:abstractNumId w:val="11"/>
   </w:num>
   <w:num w:numId="3" w16cid:durableId="1929314927">
-    <w:abstractNumId w:val="7"/>
+    <w:abstractNumId w:val="8"/>
   </w:num>
   <w:num w:numId="4" w16cid:durableId="1093429087">
-    <w:abstractNumId w:val="16"/>
+    <w:abstractNumId w:val="17"/>
   </w:num>
   <w:num w:numId="5" w16cid:durableId="832916058">
-    <w:abstractNumId w:val="11"/>
+    <w:abstractNumId w:val="12"/>
   </w:num>
   <w:num w:numId="6" w16cid:durableId="245117597">
     <w:abstractNumId w:val="0"/>
@@ -10985,13 +11796,13 @@
     </w:lvlOverride>
   </w:num>
   <w:num w:numId="7" w16cid:durableId="553466646">
-    <w:abstractNumId w:val="12"/>
+    <w:abstractNumId w:val="13"/>
   </w:num>
   <w:num w:numId="8" w16cid:durableId="2102293452">
-    <w:abstractNumId w:val="14"/>
+    <w:abstractNumId w:val="15"/>
   </w:num>
   <w:num w:numId="9" w16cid:durableId="1565871071">
-    <w:abstractNumId w:val="13"/>
+    <w:abstractNumId w:val="14"/>
     <w:lvlOverride w:ilvl="0">
       <w:startOverride w:val="1"/>
     </w:lvlOverride>
@@ -11021,7 +11832,7 @@
     </w:lvlOverride>
   </w:num>
   <w:num w:numId="10" w16cid:durableId="1044020415">
-    <w:abstractNumId w:val="6"/>
+    <w:abstractNumId w:val="7"/>
     <w:lvlOverride w:ilvl="0">
       <w:startOverride w:val="1"/>
     </w:lvlOverride>
@@ -11051,7 +11862,7 @@
     </w:lvlOverride>
   </w:num>
   <w:num w:numId="11" w16cid:durableId="1336885038">
-    <w:abstractNumId w:val="5"/>
+    <w:abstractNumId w:val="6"/>
     <w:lvlOverride w:ilvl="0">
       <w:startOverride w:val="1"/>
     </w:lvlOverride>
@@ -11111,7 +11922,7 @@
     </w:lvlOverride>
   </w:num>
   <w:num w:numId="13" w16cid:durableId="214002657">
-    <w:abstractNumId w:val="8"/>
+    <w:abstractNumId w:val="9"/>
     <w:lvlOverride w:ilvl="0">
       <w:startOverride w:val="1"/>
     </w:lvlOverride>
@@ -11141,7 +11952,7 @@
     </w:lvlOverride>
   </w:num>
   <w:num w:numId="14" w16cid:durableId="1722751175">
-    <w:abstractNumId w:val="15"/>
+    <w:abstractNumId w:val="16"/>
     <w:lvlOverride w:ilvl="0">
       <w:startOverride w:val="1"/>
     </w:lvlOverride>
@@ -11171,13 +11982,19 @@
     </w:lvlOverride>
   </w:num>
   <w:num w:numId="15" w16cid:durableId="614286747">
-    <w:abstractNumId w:val="4"/>
+    <w:abstractNumId w:val="5"/>
   </w:num>
   <w:num w:numId="16" w16cid:durableId="1201744637">
-    <w:abstractNumId w:val="9"/>
+    <w:abstractNumId w:val="10"/>
   </w:num>
   <w:num w:numId="17" w16cid:durableId="457991850">
     <w:abstractNumId w:val="3"/>
+  </w:num>
+  <w:num w:numId="18" w16cid:durableId="1007708625">
+    <w:abstractNumId w:val="1"/>
+  </w:num>
+  <w:num w:numId="19" w16cid:durableId="688484410">
+    <w:abstractNumId w:val="4"/>
   </w:num>
 </w:numbering>
 </file>
@@ -11622,6 +12439,7 @@
     <w:name w:val="heading 3"/>
     <w:basedOn w:val="Normal"/>
     <w:next w:val="Normal"/>
+    <w:link w:val="Heading3Char"/>
     <w:uiPriority w:val="9"/>
     <w:unhideWhenUsed/>
     <w:qFormat/>
@@ -11900,6 +12718,16 @@
       <w:spacing w:after="100"/>
       <w:ind w:left="660"/>
     </w:pPr>
+  </w:style>
+  <w:style w:type="character" w:customStyle="1" w:styleId="Heading3Char">
+    <w:name w:val="Heading 3 Char"/>
+    <w:basedOn w:val="DefaultParagraphFont"/>
+    <w:link w:val="Heading3"/>
+    <w:uiPriority w:val="9"/>
+    <w:rsid w:val="008F7C71"/>
+    <w:rPr>
+      <w:b/>
+    </w:rPr>
   </w:style>
 </w:styles>
 </file>

</xml_diff>

<commit_message>
Completed the Alpha Prototype description.
</commit_message>
<xml_diff>
--- a/Prototype_Report.docx
+++ b/Prototype_Report.docx
@@ -5875,15 +5875,7 @@
       </w:r>
       <w:proofErr w:type="gramEnd"/>
       <w:r>
-        <w:t xml:space="preserve"> need to find a way to remind the residents when to take medication. Also, with the added survey the staff can see how they feel about their medication so that they can be changed or readjusted. Then the clients of this project would be the residents of the LAMI house. These people need reminders to take their medication because it can be difficult to track all the medication you have to take and it's nice to have something to remind you when you should take each specific medication. </w:t>
-      </w:r>
-      <w:proofErr w:type="spellStart"/>
-      <w:r>
-        <w:t>WIth</w:t>
-      </w:r>
-      <w:proofErr w:type="spellEnd"/>
-      <w:r>
-        <w:t xml:space="preserve"> the reminders helping the residents take their medication it will help keep the general atmosphere of the house up. Add a brief paragraph to the introduction and explain the purpose of this </w:t>
+        <w:t xml:space="preserve"> need to find a way to remind the residents when to take medication. Also, with the added survey the staff can see how they feel about their medication so that they can be changed or readjusted. Then the clients of this project would be the residents of the LAMI house. These people need reminders to take their medication because it can be difficult to track all the medication you have to take and it's nice to have something to remind you when you should take each specific medication. WIth the reminders helping the residents take their medication it will help keep the general atmosphere of the house up. Add a brief paragraph to the introduction and explain the purpose of this </w:t>
       </w:r>
       <w:r>
         <w:lastRenderedPageBreak/>
@@ -5926,15 +5918,7 @@
       </w:r>
       <w:proofErr w:type="gramEnd"/>
       <w:r>
-        <w:t xml:space="preserve"> member of the Air Gapped Cloud Validation team after graduation. </w:t>
-      </w:r>
-      <w:proofErr w:type="spellStart"/>
-      <w:r>
-        <w:t>Jerrel’s</w:t>
-      </w:r>
-      <w:proofErr w:type="spellEnd"/>
-      <w:r>
-        <w:t xml:space="preserve"> skills include a variety of programming languages (mainly Python, C#, C++), Git version control, and a willingness to tackle any problem thrown at him.</w:t>
+        <w:t xml:space="preserve"> member of the Air Gapped Cloud Validation team after graduation. Jerrel’s skills include a variety of programming languages (mainly Python, C#, C++), Git version control, and a willingness to tackle any problem thrown at him.</w:t>
       </w:r>
       <w:r>
         <w:t xml:space="preserve"> </w:t>
@@ -5948,15 +5932,7 @@
         <w:tab/>
       </w:r>
       <w:r>
-        <w:t xml:space="preserve">Jacob Smith is a senior computer science student interested in systems engineering and programming. His most notable work came from </w:t>
-      </w:r>
-      <w:proofErr w:type="spellStart"/>
-      <w:r>
-        <w:t>cpts</w:t>
-      </w:r>
-      <w:proofErr w:type="spellEnd"/>
-      <w:r>
-        <w:t xml:space="preserve"> 360 where he created a </w:t>
+        <w:t xml:space="preserve">Jacob Smith is a senior computer science student interested in systems engineering and programming. His most notable work came from cpts 360 where he created a </w:t>
       </w:r>
       <w:r>
         <w:t>small-scale</w:t>
@@ -6093,15 +6069,7 @@
         <w:t>Story:</w:t>
       </w:r>
       <w:r>
-        <w:t xml:space="preserve"> Helene </w:t>
-      </w:r>
-      <w:proofErr w:type="spellStart"/>
-      <w:r>
-        <w:t>Davids</w:t>
-      </w:r>
-      <w:proofErr w:type="spellEnd"/>
-      <w:r>
-        <w:t xml:space="preserve"> is the employee currently overseeing the house and one of the residents, Oliver James, has just been prescribed a new medication. Helene wants to make sure that Oliver has set a reminder to take his new medication, but Helene isn’t scheduled to go back to the house until 3 days from now. She pulls out her phone and logs on to the LAMI app. She selects Oliver’s name from the list of current residents and sees that he has already set a reminder and thinks “I don’t know why I was worried, Oliver is awesome!”.</w:t>
+        <w:t xml:space="preserve"> Helene Davids is the employee currently overseeing the house and one of the residents, Oliver James, has just been prescribed a new medication. Helene wants to make sure that Oliver has set a reminder to take his new medication, but Helene isn’t scheduled to go back to the house until 3 days from now. She pulls out her phone and logs on to the LAMI app. She selects Oliver’s name from the list of current residents and sees that he has already set a reminder and thinks “I don’t know why I was worried, Oliver is awesome!”.</w:t>
       </w:r>
     </w:p>
     <w:p>
@@ -6287,15 +6255,7 @@
         <w:spacing w:after="0" w:line="240" w:lineRule="auto"/>
       </w:pPr>
       <w:r>
-        <w:t xml:space="preserve">While </w:t>
-      </w:r>
-      <w:proofErr w:type="spellStart"/>
-      <w:r>
-        <w:t>its</w:t>
-      </w:r>
-      <w:proofErr w:type="spellEnd"/>
-      <w:r>
-        <w:t xml:space="preserve"> nice to have the timers for the residents the caretakers can’t tell if the medication has been taken or not so the creation of caretaker and resident accounts will allow for different permissions between users. The client asked for this since they wanted an easy way for the caretaker to see if the medication was being taken by the resident. The creation of this feature is priority 0 since allowing the caretaker of the house to see if the residents have taken their medication is something that was talked about a lot with the client. </w:t>
+        <w:t xml:space="preserve">While its nice to have the timers for the residents the caretakers can’t tell if the medication has been taken or not so the creation of caretaker and resident accounts will allow for different permissions between users. The client asked for this since they wanted an easy way for the caretaker to see if the medication was being taken by the resident. The creation of this feature is priority 0 since allowing the caretaker of the house to see if the residents have taken their medication is something that was talked about a lot with the client. </w:t>
       </w:r>
     </w:p>
     <w:p>
@@ -6921,7 +6881,7 @@
                 <v:stroke joinstyle="miter"/>
                 <v:path gradientshapeok="t" o:connecttype="rect"/>
               </v:shapetype>
-              <v:shape id="Text Box 8" o:spid="_x0000_s1026" type="#_x0000_t202" style="position:absolute;margin-left:237.95pt;margin-top:-7.4pt;width:63.6pt;height:20.95pt;z-index:251660288;visibility:visible;mso-wrap-style:square;mso-width-percent:0;mso-height-percent:0;mso-wrap-distance-left:9pt;mso-wrap-distance-top:0;mso-wrap-distance-right:9pt;mso-wrap-distance-bottom:0;mso-position-horizontal:absolute;mso-position-horizontal-relative:text;mso-position-vertical:absolute;mso-position-vertical-relative:text;mso-width-percent:0;mso-height-percent:0;mso-width-relative:margin;mso-height-relative:page;v-text-anchor:top" o:gfxdata="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" filled="f" stroked="f">
+              <v:shape id="Text Box 8" o:spid="_x0000_s1026" type="#_x0000_t202" style="position:absolute;margin-left:237.95pt;margin-top:-7.4pt;width:63.6pt;height:20.95pt;z-index:251660288;visibility:visible;mso-wrap-style:square;mso-width-percent:0;mso-height-percent:0;mso-wrap-distance-left:9pt;mso-wrap-distance-top:0;mso-wrap-distance-right:9pt;mso-wrap-distance-bottom:0;mso-position-horizontal:absolute;mso-position-horizontal-relative:text;mso-position-vertical:absolute;mso-position-vertical-relative:text;mso-width-percent:0;mso-height-percent:0;mso-width-relative:margin;mso-height-relative:page;v-text-anchor:top" o:gfxdata="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" filled="f" stroked="f">
                 <v:textbox>
                   <w:txbxContent>
                     <w:p>
@@ -7043,7 +7003,7 @@
           </mc:Choice>
           <mc:Fallback>
             <w:pict>
-              <v:shape w14:anchorId="332D68FC" id="Text Box 7" o:spid="_x0000_s1027" type="#_x0000_t202" style="position:absolute;margin-left:319.85pt;margin-top:-7.05pt;width:63.6pt;height:20.95pt;z-index:251658240;visibility:visible;mso-wrap-style:square;mso-width-percent:0;mso-height-percent:0;mso-wrap-distance-left:9pt;mso-wrap-distance-top:0;mso-wrap-distance-right:9pt;mso-wrap-distance-bottom:0;mso-position-horizontal:absolute;mso-position-horizontal-relative:text;mso-position-vertical:absolute;mso-position-vertical-relative:text;mso-width-percent:0;mso-height-percent:0;mso-width-relative:margin;mso-height-relative:page;v-text-anchor:top" o:gfxdata="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" filled="f" stroked="f">
+              <v:shape w14:anchorId="332D68FC" id="Text Box 7" o:spid="_x0000_s1027" type="#_x0000_t202" style="position:absolute;margin-left:319.85pt;margin-top:-7.05pt;width:63.6pt;height:20.95pt;z-index:251658240;visibility:visible;mso-wrap-style:square;mso-width-percent:0;mso-height-percent:0;mso-wrap-distance-left:9pt;mso-wrap-distance-top:0;mso-wrap-distance-right:9pt;mso-wrap-distance-bottom:0;mso-position-horizontal:absolute;mso-position-horizontal-relative:text;mso-position-vertical:absolute;mso-position-vertical-relative:text;mso-width-percent:0;mso-height-percent:0;mso-width-relative:margin;mso-height-relative:page;v-text-anchor:top" o:gfxdata="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" filled="f" stroked="f">
                 <v:textbox>
                   <w:txbxContent>
                     <w:p>
@@ -7166,8 +7126,8 @@
         <w:spacing w:line="240" w:lineRule="auto"/>
         <w:ind w:left="720"/>
       </w:pPr>
-      <w:bookmarkStart w:id="49" w:name="_Toc82521038"/>
-      <w:bookmarkStart w:id="50" w:name="_Toc121393446"/>
+      <w:bookmarkStart w:id="49" w:name="_Toc121393446"/>
+      <w:bookmarkStart w:id="50" w:name="_Toc82521038"/>
       <w:r>
         <w:rPr>
           <w:b w:val="0"/>
@@ -7175,7 +7135,7 @@
         </w:rPr>
         <w:t>The Flutter framework provides mechanisms to create user interfaces for both mobile and web applications. A consistent framework for the development of all three UI’s (iOS, Android, Web app) increases readability, cohesion, and structure throughout the entire project. One of the most important services Flutter provides is the ability to communicate with the operating system of the phone to send a push notification outside of the application.</w:t>
       </w:r>
-      <w:bookmarkEnd w:id="50"/>
+      <w:bookmarkEnd w:id="49"/>
     </w:p>
     <w:p>
       <w:pPr>
@@ -7190,7 +7150,7 @@
       <w:r>
         <w:t>Concepts and Algorithms Generated</w:t>
       </w:r>
-      <w:bookmarkEnd w:id="49"/>
+      <w:bookmarkEnd w:id="50"/>
       <w:bookmarkEnd w:id="51"/>
       <w:r>
         <w:t xml:space="preserve"> </w:t>
@@ -8244,35 +8204,7 @@
         <w:rPr>
           <w:color w:val="000000"/>
         </w:rPr>
-        <w:t xml:space="preserve">We plan to test the soon, however at present we would only be testing things that were tested by last </w:t>
-      </w:r>
-      <w:proofErr w:type="spellStart"/>
-      <w:r>
-        <w:rPr>
-          <w:color w:val="000000"/>
-        </w:rPr>
-        <w:t>years</w:t>
-      </w:r>
-      <w:proofErr w:type="spellEnd"/>
-      <w:r>
-        <w:rPr>
-          <w:color w:val="000000"/>
-        </w:rPr>
-        <w:t xml:space="preserve"> team that worked on this project. There will be tests, but it will be mostly edge case tests that the previous tests didn’t tackle. The test will most likely be created by </w:t>
-      </w:r>
-      <w:proofErr w:type="spellStart"/>
-      <w:r>
-        <w:rPr>
-          <w:color w:val="000000"/>
-        </w:rPr>
-        <w:t>some time</w:t>
-      </w:r>
-      <w:proofErr w:type="spellEnd"/>
-      <w:r>
-        <w:rPr>
-          <w:color w:val="000000"/>
-        </w:rPr>
-        <w:t xml:space="preserve"> next month when we get farther into our implementations of the application.  When the tests are finished, we will output a code file that will be for testing features and most likely a video displaying some full application tests. </w:t>
+        <w:t xml:space="preserve">We plan to test the soon, however at present we would only be testing things that were tested by last years team that worked on this project. There will be tests, but it will be mostly edge case tests that the previous tests didn’t tackle. The test will most likely be created by some time next month when we get farther into our implementations of the application.  When the tests are finished, we will output a code file that will be for testing features and most likely a video displaying some full application tests. </w:t>
       </w:r>
     </w:p>
     <w:p>
@@ -8300,15 +8232,7 @@
       </w:pPr>
       <w:r>
         <w:tab/>
-        <w:t xml:space="preserve">The purpose of this document is to give insight into what we are going to test and how we will test those things. Through this document we will discuss testing strategies we will be implementing to test functions and implementation of our code. However, as previously started we will most likely nit be making test since much of the logical code is implemented from last </w:t>
-      </w:r>
-      <w:proofErr w:type="spellStart"/>
-      <w:r>
-        <w:t>years</w:t>
-      </w:r>
-      <w:proofErr w:type="spellEnd"/>
-      <w:r>
-        <w:t xml:space="preserve"> LAMI team. So, we will be only adding minimal tests since the majority of what we will work on is UI based which is hard to test. </w:t>
+        <w:t xml:space="preserve">The purpose of this document is to give insight into what we are going to test and how we will test those things. Through this document we will discuss testing strategies we will be implementing to test functions and implementation of our code. However, as previously started we will most likely nit be making test since much of the logical code is implemented from last years LAMI team. So, we will be only adding minimal tests since the majority of what we will work on is UI based which is hard to test. </w:t>
       </w:r>
     </w:p>
     <w:p>
@@ -8943,52 +8867,6 @@
     <w:p>
       <w:pPr>
         <w:spacing w:after="0" w:line="240" w:lineRule="auto"/>
-        <w:rPr>
-          <w:u w:val="single"/>
-        </w:rPr>
-      </w:pPr>
-      <w:r>
-        <w:rPr>
-          <w:u w:val="single"/>
-        </w:rPr>
-        <w:t>***This is the first section that is truly new for this document***</w:t>
-      </w:r>
-    </w:p>
-    <w:p>
-      <w:pPr>
-        <w:spacing w:after="0" w:line="240" w:lineRule="auto"/>
-        <w:rPr>
-          <w:u w:val="single"/>
-        </w:rPr>
-      </w:pPr>
-      <w:r>
-        <w:rPr>
-          <w:u w:val="single"/>
-        </w:rPr>
-        <w:t>Describe your alpha prototype implementation. Please format this section according to what you think is the best way to describe your prototype. The following is just a suggestion.</w:t>
-      </w:r>
-    </w:p>
-    <w:p>
-      <w:pPr>
-        <w:spacing w:after="0" w:line="240" w:lineRule="auto"/>
-      </w:pPr>
-    </w:p>
-    <w:p>
-      <w:pPr>
-        <w:spacing w:after="0" w:line="240" w:lineRule="auto"/>
-      </w:pPr>
-      <w:r>
-        <w:t>Explain what parts/subsystems of your proposed architecture your team started to implement. Mention the current progress at each part, i.e., how much of the proposed functionality you have completed.</w:t>
-      </w:r>
-    </w:p>
-    <w:p>
-      <w:pPr>
-        <w:spacing w:after="0" w:line="240" w:lineRule="auto"/>
-      </w:pPr>
-    </w:p>
-    <w:p>
-      <w:pPr>
-        <w:spacing w:after="0" w:line="240" w:lineRule="auto"/>
       </w:pPr>
       <w:r>
         <w:tab/>
@@ -8999,143 +8877,6 @@
       <w:pPr>
         <w:spacing w:after="0" w:line="240" w:lineRule="auto"/>
       </w:pPr>
-    </w:p>
-    <w:p>
-      <w:pPr>
-        <w:spacing w:after="0" w:line="240" w:lineRule="auto"/>
-      </w:pPr>
-      <w:r>
-        <w:t xml:space="preserve">For the parts that you already started to work on, explain whether you have tried to integrate them with the rest of system. In other words, explain which of the interfaces in your architecture </w:t>
-      </w:r>
-      <w:proofErr w:type="gramStart"/>
-      <w:r>
-        <w:t>have you</w:t>
-      </w:r>
-      <w:proofErr w:type="gramEnd"/>
-      <w:r>
-        <w:t xml:space="preserve"> started to implement.</w:t>
-      </w:r>
-    </w:p>
-    <w:p>
-      <w:pPr>
-        <w:spacing w:after="0" w:line="240" w:lineRule="auto"/>
-      </w:pPr>
-      <w:r>
-        <w:t>If you have performed any tests on your alpha prototype (or the subsystems of your prototype), briefly explain your findings.</w:t>
-      </w:r>
-    </w:p>
-    <w:p>
-      <w:pPr>
-        <w:spacing w:after="0" w:line="240" w:lineRule="auto"/>
-      </w:pPr>
-    </w:p>
-    <w:p>
-      <w:pPr>
-        <w:spacing w:after="0" w:line="240" w:lineRule="auto"/>
-      </w:pPr>
-      <w:r>
-        <w:t xml:space="preserve">I recommend </w:t>
-      </w:r>
-      <w:proofErr w:type="gramStart"/>
-      <w:r>
-        <w:t>to include</w:t>
-      </w:r>
-      <w:proofErr w:type="gramEnd"/>
-      <w:r>
-        <w:t xml:space="preserve"> plenty of images and pictures of the following where appropriate:</w:t>
-      </w:r>
-    </w:p>
-    <w:p>
-      <w:pPr>
-        <w:spacing w:after="0" w:line="240" w:lineRule="auto"/>
-      </w:pPr>
-      <w:r>
-        <w:t xml:space="preserve">-  any diagrams/figures that visualize various features of your </w:t>
-      </w:r>
-      <w:proofErr w:type="gramStart"/>
-      <w:r>
-        <w:t>prototype;</w:t>
-      </w:r>
-      <w:proofErr w:type="gramEnd"/>
-      <w:r>
-        <w:t xml:space="preserve"> </w:t>
-      </w:r>
-    </w:p>
-    <w:p>
-      <w:pPr>
-        <w:spacing w:after="0" w:line="240" w:lineRule="auto"/>
-      </w:pPr>
-      <w:r>
-        <w:t xml:space="preserve">-  the screenshots of your user </w:t>
-      </w:r>
-      <w:proofErr w:type="gramStart"/>
-      <w:r>
-        <w:t>interfaces;</w:t>
-      </w:r>
-      <w:proofErr w:type="gramEnd"/>
-    </w:p>
-    <w:p>
-      <w:pPr>
-        <w:spacing w:after="0" w:line="240" w:lineRule="auto"/>
-      </w:pPr>
-      <w:r>
-        <w:t xml:space="preserve">-  the screenshots of your test </w:t>
-      </w:r>
-      <w:proofErr w:type="gramStart"/>
-      <w:r>
-        <w:t>programs;</w:t>
-      </w:r>
-      <w:proofErr w:type="gramEnd"/>
-    </w:p>
-    <w:p>
-      <w:pPr>
-        <w:spacing w:after="0" w:line="240" w:lineRule="auto"/>
-      </w:pPr>
-      <w:r>
-        <w:t>-  pictures of your team testing and debugging the devices, programs, etc.</w:t>
-      </w:r>
-    </w:p>
-    <w:p>
-      <w:pPr>
-        <w:spacing w:after="0" w:line="240" w:lineRule="auto"/>
-      </w:pPr>
-      <w:r>
-        <w:t xml:space="preserve">A well-thought and clear diagram </w:t>
-      </w:r>
-      <w:proofErr w:type="gramStart"/>
-      <w:r>
-        <w:t>is</w:t>
-      </w:r>
-      <w:proofErr w:type="gramEnd"/>
-      <w:r>
-        <w:t xml:space="preserve"> better than long and descriptive text. </w:t>
-      </w:r>
-    </w:p>
-    <w:p>
-      <w:pPr>
-        <w:spacing w:after="0" w:line="240" w:lineRule="auto"/>
-      </w:pPr>
-    </w:p>
-    <w:p>
-      <w:pPr>
-        <w:spacing w:after="0" w:line="240" w:lineRule="auto"/>
-      </w:pPr>
-      <w:r>
-        <w:t>If your document starts to be very long due to screenshots and diagrams, please put at least some of them into an appendix to this document.</w:t>
-      </w:r>
-    </w:p>
-    <w:p>
-      <w:pPr>
-        <w:spacing w:after="144" w:line="240" w:lineRule="auto"/>
-      </w:pPr>
-    </w:p>
-    <w:p>
-      <w:pPr>
-        <w:spacing w:after="144" w:line="240" w:lineRule="auto"/>
-      </w:pPr>
-      <w:r>
-        <w:t xml:space="preserve">For each subsystem that you have implemented in your alpha prototype, you may include the following sub-sections. </w:t>
-      </w:r>
     </w:p>
     <w:p>
       <w:pPr>
@@ -9146,9 +8887,6 @@
         </w:numPr>
         <w:spacing w:after="0"/>
       </w:pPr>
-      <w:r>
-        <w:t xml:space="preserve"> </w:t>
-      </w:r>
       <w:bookmarkStart w:id="96" w:name="_Toc121393477"/>
       <w:r>
         <w:t>Resident Home Page</w:t>
@@ -9222,6 +8960,7 @@
         <w:rPr>
           <w:noProof/>
         </w:rPr>
+        <w:lastRenderedPageBreak/>
         <w:drawing>
           <wp:inline distT="0" distB="0" distL="0" distR="0" wp14:anchorId="54078178" wp14:editId="7448940A">
             <wp:extent cx="1142071" cy="2209800"/>
@@ -9300,8 +9039,6 @@
       </w:r>
       <w:r>
         <w:tab/>
-      </w:r>
-      <w:r>
         <w:t>Functions and Interfaces Implemented</w:t>
       </w:r>
       <w:bookmarkEnd w:id="100"/>
@@ -9340,31 +9077,20 @@
       </w:pPr>
       <w:bookmarkStart w:id="101" w:name="_Toc121393482"/>
       <w:r>
-        <w:lastRenderedPageBreak/>
-        <w:t>Vl.2.</w:t>
-      </w:r>
-      <w:r>
-        <w:t>2</w:t>
-      </w:r>
+        <w:t xml:space="preserve">Vl.2.2 </w:t>
+      </w:r>
+      <w:r>
+        <w:tab/>
+        <w:t>Preliminary Tests</w:t>
+      </w:r>
+      <w:bookmarkEnd w:id="101"/>
       <w:r>
         <w:t xml:space="preserve"> </w:t>
       </w:r>
+    </w:p>
+    <w:p>
       <w:r>
         <w:tab/>
-      </w:r>
-      <w:r>
-        <w:t>Preliminary Tests</w:t>
-      </w:r>
-      <w:bookmarkEnd w:id="101"/>
-      <w:r>
-        <w:t xml:space="preserve"> </w:t>
-      </w:r>
-    </w:p>
-    <w:p>
-      <w:r>
-        <w:tab/>
-      </w:r>
-      <w:r>
         <w:t>Since this is mainly a UI implementation, we just constantly run the program to see if it works or not since if it works will be dependent if it shows up on the screen what I can show below this is what all these additions look like on a screen.</w:t>
       </w:r>
     </w:p>
@@ -9489,28 +9215,12 @@
       </w:pPr>
       <w:bookmarkStart w:id="102" w:name="_Toc121393483"/>
       <w:r>
+        <w:lastRenderedPageBreak/>
         <w:t>Alpha Prototype Demonstration</w:t>
       </w:r>
       <w:bookmarkEnd w:id="102"/>
       <w:r>
         <w:t xml:space="preserve"> </w:t>
-      </w:r>
-    </w:p>
-    <w:p>
-      <w:pPr>
-        <w:spacing w:after="0" w:line="240" w:lineRule="auto"/>
-      </w:pPr>
-      <w:r>
-        <w:t>Summarize the highlight of your prototype demonstration to your mentor. The items to discuss in this section may include the following. (</w:t>
-      </w:r>
-      <w:r>
-        <w:rPr>
-          <w:u w:val="single"/>
-        </w:rPr>
-        <w:t>Please include all other necessary details in addition to the following</w:t>
-      </w:r>
-      <w:r>
-        <w:t>).</w:t>
       </w:r>
     </w:p>
     <w:p>
@@ -9538,6 +9248,48 @@
         </w:rPr>
         <w:t>Summary of what you showed to your mentor.</w:t>
       </w:r>
+      <w:r>
+        <w:rPr>
+          <w:color w:val="000000"/>
+        </w:rPr>
+        <w:t xml:space="preserve"> In the December meeting with our client, we demonstrated the changes made to the app with the purpose of increasing ease of use, as well as a color scheme change. There were three main</w:t>
+      </w:r>
+      <w:r>
+        <w:rPr>
+          <w:color w:val="000000"/>
+        </w:rPr>
+        <w:t xml:space="preserve"> </w:t>
+      </w:r>
+      <w:r>
+        <w:rPr>
+          <w:color w:val="000000"/>
+        </w:rPr>
+        <w:t>features demonstrated for increasing ease of use, the first of which being the new feature allowing users to choose the days they would like the alarm to repeat</w:t>
+      </w:r>
+      <w:r>
+        <w:rPr>
+          <w:color w:val="000000"/>
+        </w:rPr>
+        <w:t xml:space="preserve">. The second feature demonstrated was the </w:t>
+      </w:r>
+      <w:r>
+        <w:rPr>
+          <w:color w:val="000000"/>
+        </w:rPr>
+        <w:t xml:space="preserve">addition of edit and delete buttons for each alarm on the user’s main </w:t>
+      </w:r>
+      <w:r>
+        <w:rPr>
+          <w:color w:val="000000"/>
+        </w:rPr>
+        <w:t>page.</w:t>
+      </w:r>
+      <w:r>
+        <w:rPr>
+          <w:color w:val="000000"/>
+        </w:rPr>
+        <w:t xml:space="preserve"> The final feature was the addition of a switch for each alarm on the user’s main page that allows them to turn their alarms on and off without having to go to the “edit alarm” page.</w:t>
+      </w:r>
     </w:p>
     <w:p>
       <w:pPr>
@@ -9562,7 +9314,7 @@
         <w:rPr>
           <w:color w:val="000000"/>
         </w:rPr>
-        <w:t>Your mentor’s comments/suggestions on your prototype.</w:t>
+        <w:t>The client was very pleased with the changes made to the application and also believes that these changes will encourage users to utilize the application and increase adherence to their alarms.</w:t>
       </w:r>
     </w:p>
     <w:p>
@@ -9588,28 +9340,7 @@
         <w:rPr>
           <w:color w:val="000000"/>
         </w:rPr>
-        <w:t>Your mentor’s questions to your team and your responses to those questions.</w:t>
-      </w:r>
-    </w:p>
-    <w:p>
-      <w:pPr>
-        <w:spacing w:after="0" w:line="240" w:lineRule="auto"/>
-      </w:pPr>
-    </w:p>
-    <w:p>
-      <w:pPr>
-        <w:spacing w:after="144" w:line="240" w:lineRule="auto"/>
-      </w:pPr>
-      <w:r>
-        <w:t xml:space="preserve">After testing your prototype and demonstrating it to your mentor, you will have a better idea whether the initial design you proposed earlier will work. </w:t>
-      </w:r>
-      <w:proofErr w:type="gramStart"/>
-      <w:r>
-        <w:t>Additionally</w:t>
-      </w:r>
-      <w:proofErr w:type="gramEnd"/>
-      <w:r>
-        <w:t xml:space="preserve"> your mentor might suggest modifications to your current design. In this section list and explain all design modifications that you plan to make based on your preliminary test results and mentor comments (if applicable). </w:t>
+        <w:t>The client did not have any questions for us and believes that we are on the right track.</w:t>
       </w:r>
     </w:p>
     <w:p>
@@ -9675,56 +9406,12 @@
       <w:bookmarkStart w:id="106" w:name="_j0uce1ac0at7" w:colFirst="0" w:colLast="0"/>
       <w:bookmarkEnd w:id="106"/>
       <w:r>
-        <w:t xml:space="preserve">[1] J. </w:t>
-      </w:r>
-      <w:proofErr w:type="spellStart"/>
-      <w:r>
-        <w:t>Kreyenbuhl</w:t>
-      </w:r>
-      <w:proofErr w:type="spellEnd"/>
-      <w:r>
-        <w:t xml:space="preserve">, E. J. Record, S. </w:t>
-      </w:r>
-      <w:proofErr w:type="spellStart"/>
-      <w:r>
-        <w:t>Himelhoch</w:t>
-      </w:r>
-      <w:proofErr w:type="spellEnd"/>
-      <w:r>
-        <w:t xml:space="preserve">, M. Charlotte, J. Palmer-Bacon, L. B. Dixon, D. R. </w:t>
-      </w:r>
-      <w:proofErr w:type="spellStart"/>
-      <w:r>
-        <w:t>Medoff</w:t>
-      </w:r>
-      <w:proofErr w:type="spellEnd"/>
-      <w:r>
-        <w:t xml:space="preserve">, and L. Li, “Development and feasibility testing of a smartphone intervention to improve </w:t>
-      </w:r>
-      <w:r>
-        <w:lastRenderedPageBreak/>
-        <w:t xml:space="preserve">adherence to antipsychotic medications,” Clinical schizophrenia &amp; related psychoses, 2019. [Online]. Available: https://www.ncbi.nlm.nih.gov/pmc/articles/PMC5910284/. [Accessed: 21-Sep-2022]. </w:t>
-      </w:r>
-    </w:p>
-    <w:p>
-      <w:r>
-        <w:t xml:space="preserve">[2] K. Higashi, G. Medic, K. J. Littlewood, T. Diez, O. </w:t>
-      </w:r>
-      <w:proofErr w:type="spellStart"/>
-      <w:r>
-        <w:t>Granström</w:t>
-      </w:r>
-      <w:proofErr w:type="spellEnd"/>
-      <w:r>
-        <w:t xml:space="preserve">, and M. De </w:t>
-      </w:r>
-      <w:proofErr w:type="spellStart"/>
-      <w:r>
-        <w:t>Hert</w:t>
-      </w:r>
-      <w:proofErr w:type="spellEnd"/>
-      <w:r>
-        <w:t xml:space="preserve">, “Medication adherence in schizophrenia: Factors influencing adherence and consequences of nonadherence, a systematic literature review,” Therapeutic advances in psychopharmacology, Aug-2013. [Online]. Available: https://www.ncbi.nlm.nih.gov/pmc/articles/PMC3805432/. [Accessed: 21-Sep-2022]. </w:t>
+        <w:t xml:space="preserve">[1] J. Kreyenbuhl, E. J. Record, S. Himelhoch, M. Charlotte, J. Palmer-Bacon, L. B. Dixon, D. R. Medoff, and L. Li, “Development and feasibility testing of a smartphone intervention to improve adherence to antipsychotic medications,” Clinical schizophrenia &amp; related psychoses, 2019. [Online]. Available: https://www.ncbi.nlm.nih.gov/pmc/articles/PMC5910284/. [Accessed: 21-Sep-2022]. </w:t>
+      </w:r>
+    </w:p>
+    <w:p>
+      <w:r>
+        <w:t xml:space="preserve">[2] K. Higashi, G. Medic, K. J. Littlewood, T. Diez, O. Granström, and M. De Hert, “Medication adherence in schizophrenia: Factors influencing adherence and consequences of nonadherence, a systematic literature review,” Therapeutic advances in psychopharmacology, Aug-2013. [Online]. Available: https://www.ncbi.nlm.nih.gov/pmc/articles/PMC3805432/. [Accessed: 21-Sep-2022]. </w:t>
       </w:r>
     </w:p>
     <w:p>

</xml_diff>

<commit_message>
just pushing to get to main, same as old document
</commit_message>
<xml_diff>
--- a/Prototype_Report.docx
+++ b/Prototype_Report.docx
@@ -5739,23 +5739,7 @@
     </w:p>
     <w:p>
       <w:r>
-        <w:t xml:space="preserve">The LAMI team has been tasked with the continued construction of the LAMI app for medication reminders for the residents in the LAMI residence. As </w:t>
-      </w:r>
-      <w:proofErr w:type="gramStart"/>
-      <w:r>
-        <w:t>stated</w:t>
-      </w:r>
-      <w:proofErr w:type="gramEnd"/>
-      <w:r>
-        <w:t xml:space="preserve"> this app will be used for the residents of the LAMI house who have mental illness and will serve as a reminder app that will help them take their medication at specified times. There will be a sign-in for both the caretakers and the residents so the residents can have safety in knowing the only people that can view their medications are the caretakers who will act as a secondary reminder </w:t>
-      </w:r>
-      <w:proofErr w:type="gramStart"/>
-      <w:r>
-        <w:t>( in</w:t>
-      </w:r>
-      <w:proofErr w:type="gramEnd"/>
-      <w:r>
-        <w:t xml:space="preserve"> the case that the resident does not take their medication after being prompted by the app). The end goal of this project is to create an app that is easy and enjoyable to use, making the task of remembering to take medication as easy as possible. </w:t>
+        <w:t xml:space="preserve">The LAMI team has been tasked with the continued construction of the LAMI app for medication reminders for the residents in the LAMI residence. As stated this app will be used for the residents of the LAMI house who have mental illness and will serve as a reminder app that will help them take their medication at specified times. There will be a sign-in for both the caretakers and the residents so the residents can have safety in knowing the only people that can view their medications are the caretakers who will act as a secondary reminder ( in the case that the resident does not take their medication after being prompted by the app). The end goal of this project is to create an app that is easy and enjoyable to use, making the task of remembering to take medication as easy as possible. </w:t>
       </w:r>
     </w:p>
     <w:p>
@@ -5773,83 +5757,11 @@
     </w:p>
     <w:p>
       <w:r>
-        <w:t xml:space="preserve">Previously the LAMI team in Pullman has worked previously on this app and implemented basic reminder functionality. From the progress reports of the previous team, we </w:t>
-      </w:r>
-      <w:proofErr w:type="gramStart"/>
-      <w:r>
-        <w:t>are able to</w:t>
-      </w:r>
-      <w:proofErr w:type="gramEnd"/>
-      <w:r>
-        <w:t xml:space="preserve"> see that they created the timer and the notification parts of the app. Even so, we see a lot of features we can add to the app to make it even better. Like improvement of the UI, addition of the reward system, and adding surveys about the </w:t>
-      </w:r>
-      <w:proofErr w:type="gramStart"/>
-      <w:r>
-        <w:t>medications[</w:t>
-      </w:r>
-      <w:proofErr w:type="gramEnd"/>
-      <w:r>
-        <w:t xml:space="preserve">3]. The staff at LAMI also talked about adding the ability to reset passwords for residents through SMS, since the residents tend to be older and less technologically savvy. </w:t>
-      </w:r>
-      <w:proofErr w:type="gramStart"/>
-      <w:r>
-        <w:t>That being said, creating</w:t>
-      </w:r>
-      <w:proofErr w:type="gramEnd"/>
-      <w:r>
-        <w:t xml:space="preserve"> a simpler to use UI for the application would go a long way towards making the app enjoyable and helpful. Also, the staff at LAMI have stated that they will ask the residents for additional input on what they would like to see from the app. The previous team constructed the LAMI app using the Flutter framework and is hosting the application on </w:t>
-      </w:r>
-      <w:proofErr w:type="gramStart"/>
-      <w:r>
-        <w:t>firebase[</w:t>
-      </w:r>
-      <w:proofErr w:type="gramEnd"/>
-      <w:r>
-        <w:t xml:space="preserve">3]. To make a meaningful contribution to this project, we will have to learn how to use the Flutter mobile application framework along with the firebase database so we can improve on what was already built. In addition to the mobile app improvements, the client wants a web application and if we learn how to use </w:t>
-      </w:r>
-      <w:proofErr w:type="gramStart"/>
-      <w:r>
-        <w:t>flutter</w:t>
-      </w:r>
-      <w:proofErr w:type="gramEnd"/>
-      <w:r>
-        <w:t xml:space="preserve"> we can use that coding language to program the web application. III. Project Overview One of the largest factors involved in long term successful treatment of people with schizophrenia is regular use of antipsychotic medications. Unfortunately, nonadherence to medication is also one of the most common problems that arises during treatment. When patients infrequently take their </w:t>
-      </w:r>
-      <w:proofErr w:type="gramStart"/>
-      <w:r>
-        <w:t>medications</w:t>
-      </w:r>
-      <w:proofErr w:type="gramEnd"/>
-      <w:r>
-        <w:t xml:space="preserve"> they are far more likely to relapse, often resulting in rehospitalization, increased remission time, and an increased chance of a suicide attempt [1]. Various methods for increasing adherence to medication have been researched and one that has been successful in studies is an application that gives reminders when it is time to take medications [2]. The goal of our project is to increase the functionalities of an already existing medication reminder </w:t>
+        <w:t xml:space="preserve">Previously the LAMI team in Pullman has worked previously on this app and implemented basic reminder functionality. From the progress reports of the previous team, we are able to see that they created the timer and the notification parts of the app. Even so, we see a lot of features we can add to the app to make it even better. Like improvement of the UI, addition of the reward system, and adding surveys about the medications[3]. The staff at LAMI also talked about adding the ability to reset passwords for residents through SMS, since the residents tend to be older and less technologically savvy. That being said, creating a simpler to use UI for the application would go a long way towards making the app enjoyable and helpful. Also, the staff at LAMI have stated that they will ask the residents for additional input on what they would like to see from the app. The previous team constructed the LAMI app using the Flutter framework and is hosting the application on firebase[3]. To make a meaningful contribution to this project, we will have to learn how to use the Flutter mobile application framework along with the firebase database so we can improve on what was already built. In addition to the mobile app improvements, the client wants a web application and if we learn how to use flutter we can use that coding language to program the web application. III. Project Overview One of the largest factors involved in long term successful treatment of people with schizophrenia is regular use of antipsychotic medications. Unfortunately, nonadherence to medication is also one of the most common problems that arises during treatment. When patients infrequently take their medications they are far more likely to relapse, often resulting in rehospitalization, increased remission time, and an increased chance of a suicide attempt [1]. Various methods for increasing adherence to medication have been researched and one that has been successful in studies is an application that gives reminders when it is time to take medications [2]. The goal of our project is to increase the functionalities of an already existing medication reminder </w:t>
       </w:r>
       <w:r>
         <w:lastRenderedPageBreak/>
-        <w:t xml:space="preserve">application and add a means for the LAMI staff to manage the reminders of each resident of the LAMI house, track their adherence to medications, and allow them to provide feedback with regards as to how they feel about each medication. As stated previously, the basic reminder application has already been created, but currently there is no way for the staff to manage the reminders set by the residents. To solve this problem, we are going to add a staff login page to the app. Once logged in, the user will be taken to a screen where they will be able to view, add, edit, and remove any patient's medication reminders. In addition, we will build a web application that provides the LAMI staff with the same functionalities that will be added to the mobile app. One staff account will be created with the account name, email, and password being managed by the LAMI staff. Along with being able to manage the reminders of the residents, we are also going to add functionality that allows staff to track each resident’s adherence to their medications, as well as allow residents to track their own individual progress and set goals for themselves. In talks with the staff at LAMI, goal setting has been highlighted as a strong motivator for people with schizophrenia and something that the staff believes will be a success among the residents of the house. Another feature for the application we are going to implement is occasional reminders for “as needed” medications. While a lot of the </w:t>
-      </w:r>
-      <w:proofErr w:type="gramStart"/>
-      <w:r>
-        <w:t>medications</w:t>
-      </w:r>
-      <w:proofErr w:type="gramEnd"/>
-      <w:r>
-        <w:t xml:space="preserve"> residents are going to be using this app for are supposed to be taken on a regular schedule during waking hours, but some are taken “as needed” based on how they are feeling, or what situation they are in. To remind residents about these types of medications, we are going to add an option for a medication reminder to be “as needed”. These reminders will give a notification that asks the user if they feel like they need to take this medication right now (or if they have recently), to which they are able to respond “yes” or “no”. These medications will not count towards the </w:t>
-      </w:r>
-      <w:proofErr w:type="gramStart"/>
-      <w:r>
-        <w:t>users</w:t>
-      </w:r>
-      <w:proofErr w:type="gramEnd"/>
-      <w:r>
-        <w:t xml:space="preserve"> adherence statistics, but staff will be able to see when residents indicate that they have taken one of their as needed medications. The second feature that will be added to the application is a small survey that will help the staff at LAMI monitor how each resident feels about each of their medications. Every week or so, users with medication reminders will be given the opportunity to rate how they feel about each of their medications on a scale of 1-5. Staff members will be able to see an overview of each resident's responses through the mobile and web applications. As time goes on and different situations arise, the need to make modifications to prescriptions also arises. This feature of the application will be very beneficial in ensuring that the residents are </w:t>
-      </w:r>
-      <w:proofErr w:type="gramStart"/>
-      <w:r>
-        <w:t>taking into account</w:t>
-      </w:r>
-      <w:proofErr w:type="gramEnd"/>
-      <w:r>
-        <w:t xml:space="preserve"> how they are feeling and helps staff to respond to these changes. </w:t>
+        <w:t xml:space="preserve">application and add a means for the LAMI staff to manage the reminders of each resident of the LAMI house, track their adherence to medications, and allow them to provide feedback with regards as to how they feel about each medication. As stated previously, the basic reminder application has already been created, but currently there is no way for the staff to manage the reminders set by the residents. To solve this problem, we are going to add a staff login page to the app. Once logged in, the user will be taken to a screen where they will be able to view, add, edit, and remove any patient's medication reminders. In addition, we will build a web application that provides the LAMI staff with the same functionalities that will be added to the mobile app. One staff account will be created with the account name, email, and password being managed by the LAMI staff. Along with being able to manage the reminders of the residents, we are also going to add functionality that allows staff to track each resident’s adherence to their medications, as well as allow residents to track their own individual progress and set goals for themselves. In talks with the staff at LAMI, goal setting has been highlighted as a strong motivator for people with schizophrenia and something that the staff believes will be a success among the residents of the house. Another feature for the application we are going to implement is occasional reminders for “as needed” medications. While a lot of the medications residents are going to be using this app for are supposed to be taken on a regular schedule during waking hours, but some are taken “as needed” based on how they are feeling, or what situation they are in. To remind residents about these types of medications, we are going to add an option for a medication reminder to be “as needed”. These reminders will give a notification that asks the user if they feel like they need to take this medication right now (or if they have recently), to which they are able to respond “yes” or “no”. These medications will not count towards the users adherence statistics, but staff will be able to see when residents indicate that they have taken one of their as needed medications. The second feature that will be added to the application is a small survey that will help the staff at LAMI monitor how each resident feels about each of their medications. Every week or so, users with medication reminders will be given the opportunity to rate how they feel about each of their medications on a scale of 1-5. Staff members will be able to see an overview of each resident's responses through the mobile and web applications. As time goes on and different situations arise, the need to make modifications to prescriptions also arises. This feature of the application will be very beneficial in ensuring that the residents are taking into account how they are feeling and helps staff to respond to these changes. </w:t>
       </w:r>
     </w:p>
     <w:p>
@@ -5867,15 +5779,15 @@
     </w:p>
     <w:p>
       <w:r>
-        <w:t xml:space="preserve">With all projects there are stakeholders that support the creation of this application and the clients that want to use this application. In this instance, the stakeholders are the LAMI staff that need a way to manage and track medication consumption </w:t>
-      </w:r>
-      <w:proofErr w:type="gramStart"/>
-      <w:r>
-        <w:t>and also</w:t>
-      </w:r>
-      <w:proofErr w:type="gramEnd"/>
-      <w:r>
-        <w:t xml:space="preserve"> need to find a way to remind the residents when to take medication. Also, with the added survey the staff can see how they feel about their medication so that they can be changed or readjusted. Then the clients of this project would be the residents of the LAMI house. These people need reminders to take their medication because it can be difficult to track all the medication you have to take and it's nice to have something to remind you when you should take each specific medication. WIth the reminders helping the residents take their medication it will help keep the general atmosphere of the house up. Add a brief paragraph to the introduction and explain the purpose of this </w:t>
+        <w:t xml:space="preserve">With all projects there are stakeholders that support the creation of this application and the clients that want to use this application. In this instance, the stakeholders are the LAMI staff that need a way to manage and track medication consumption and also need to find a way to remind the residents when to take medication. Also, with the added survey the staff can see how they feel about their medication so that they can be changed or readjusted. Then the clients of this project would be the residents of the LAMI house. These people need reminders to take their medication because it can be difficult to track all the medication you have to take and it's nice to have something to remind you when you should take each specific medication. </w:t>
+      </w:r>
+      <w:proofErr w:type="spellStart"/>
+      <w:r>
+        <w:t>WIth</w:t>
+      </w:r>
+      <w:proofErr w:type="spellEnd"/>
+      <w:r>
+        <w:t xml:space="preserve"> the reminders helping the residents take their medication it will help keep the general atmosphere of the house up. Add a brief paragraph to the introduction and explain the purpose of this </w:t>
       </w:r>
       <w:r>
         <w:lastRenderedPageBreak/>
@@ -5912,13 +5824,19 @@
       <w:r>
         <w:t xml:space="preserve">for Microsoft over the 2022 summer, where he plans to return as a </w:t>
       </w:r>
-      <w:proofErr w:type="gramStart"/>
-      <w:r>
-        <w:t>full time</w:t>
-      </w:r>
-      <w:proofErr w:type="gramEnd"/>
-      <w:r>
-        <w:t xml:space="preserve"> member of the Air Gapped Cloud Validation team after graduation. Jerrel’s skills include a variety of programming languages (mainly Python, C#, C++), Git version control, and a willingness to tackle any problem thrown at him.</w:t>
+      <w:r>
+        <w:t>full-time</w:t>
+      </w:r>
+      <w:r>
+        <w:t xml:space="preserve"> member of the Air Gapped Cloud Validation team after graduation. </w:t>
+      </w:r>
+      <w:proofErr w:type="spellStart"/>
+      <w:r>
+        <w:t>Jerrel’s</w:t>
+      </w:r>
+      <w:proofErr w:type="spellEnd"/>
+      <w:r>
+        <w:t xml:space="preserve"> skills include a variety of programming languages (mainly Python, C#, C++), Git version control, and a willingness to tackle any problem thrown at him.</w:t>
       </w:r>
       <w:r>
         <w:t xml:space="preserve"> </w:t>
@@ -5932,7 +5850,15 @@
         <w:tab/>
       </w:r>
       <w:r>
-        <w:t xml:space="preserve">Jacob Smith is a senior computer science student interested in systems engineering and programming. His most notable work came from cpts 360 where he created a </w:t>
+        <w:t xml:space="preserve">Jacob Smith is a senior computer science student interested in systems engineering and programming. His most notable work came from </w:t>
+      </w:r>
+      <w:proofErr w:type="spellStart"/>
+      <w:r>
+        <w:t>cpts</w:t>
+      </w:r>
+      <w:proofErr w:type="spellEnd"/>
+      <w:r>
+        <w:t xml:space="preserve"> 360 where he created a </w:t>
       </w:r>
       <w:r>
         <w:t>small-scale</w:t>
@@ -6069,7 +5995,15 @@
         <w:t>Story:</w:t>
       </w:r>
       <w:r>
-        <w:t xml:space="preserve"> Helene Davids is the employee currently overseeing the house and one of the residents, Oliver James, has just been prescribed a new medication. Helene wants to make sure that Oliver has set a reminder to take his new medication, but Helene isn’t scheduled to go back to the house until 3 days from now. She pulls out her phone and logs on to the LAMI app. She selects Oliver’s name from the list of current residents and sees that he has already set a reminder and thinks “I don’t know why I was worried, Oliver is awesome!”.</w:t>
+        <w:t xml:space="preserve"> Helene </w:t>
+      </w:r>
+      <w:proofErr w:type="spellStart"/>
+      <w:r>
+        <w:t>Davids</w:t>
+      </w:r>
+      <w:proofErr w:type="spellEnd"/>
+      <w:r>
+        <w:t xml:space="preserve"> is the employee currently overseeing the house and one of the residents, Oliver James, has just been prescribed a new medication. Helene wants to make sure that Oliver has set a reminder to take his new medication, but Helene isn’t scheduled to go back to the house until 3 days from now. She pulls out her phone and logs on to the LAMI app. She selects Oliver’s name from the list of current residents and sees that he has already set a reminder and thinks “I don’t know why I was worried, Oliver is awesome!”.</w:t>
       </w:r>
     </w:p>
     <w:p>
@@ -6088,23 +6022,7 @@
         <w:t>Story:</w:t>
       </w:r>
       <w:r>
-        <w:t xml:space="preserve"> Micah Ferguson is the employee currently overseeing the house and one of the residents, Brandy Hartford, has been acting a little different than usual. Micah wants to make sure that Brandy has been taking </w:t>
-      </w:r>
-      <w:proofErr w:type="gramStart"/>
-      <w:r>
-        <w:t>all of</w:t>
-      </w:r>
-      <w:proofErr w:type="gramEnd"/>
-      <w:r>
-        <w:t xml:space="preserve"> the medications she is supposed to. Micah logs on to the LAMI website, selects Brandy from the list of current residents, and opens her progress report. He sees that she has not been very consistent with taking her medications, so he </w:t>
-      </w:r>
-      <w:proofErr w:type="gramStart"/>
-      <w:r>
-        <w:t>makes a plan</w:t>
-      </w:r>
-      <w:proofErr w:type="gramEnd"/>
-      <w:r>
-        <w:t xml:space="preserve"> to talk to her and see how he can help.</w:t>
+        <w:t xml:space="preserve"> Micah Ferguson is the employee currently overseeing the house and one of the residents, Brandy Hartford, has been acting a little different than usual. Micah wants to make sure that Brandy has been taking all of the medications she is supposed to. Micah logs on to the LAMI website, selects Brandy from the list of current residents, and opens her progress report. He sees that she has not been very consistent with taking her medications, so he makes a plan to talk to her and see how he can help.</w:t>
       </w:r>
     </w:p>
     <w:p>
@@ -6255,7 +6173,15 @@
         <w:spacing w:after="0" w:line="240" w:lineRule="auto"/>
       </w:pPr>
       <w:r>
-        <w:t xml:space="preserve">While its nice to have the timers for the residents the caretakers can’t tell if the medication has been taken or not so the creation of caretaker and resident accounts will allow for different permissions between users. The client asked for this since they wanted an easy way for the caretaker to see if the medication was being taken by the resident. The creation of this feature is priority 0 since allowing the caretaker of the house to see if the residents have taken their medication is something that was talked about a lot with the client. </w:t>
+        <w:t xml:space="preserve">While </w:t>
+      </w:r>
+      <w:proofErr w:type="spellStart"/>
+      <w:r>
+        <w:t>its</w:t>
+      </w:r>
+      <w:proofErr w:type="spellEnd"/>
+      <w:r>
+        <w:t xml:space="preserve"> nice to have the timers for the residents the caretakers can’t tell if the medication has been taken or not so the creation of caretaker and resident accounts will allow for different permissions between users. The client asked for this since they wanted an easy way for the caretaker to see if the medication was being taken by the resident. The creation of this feature is priority 0 since allowing the caretaker of the house to see if the residents have taken their medication is something that was talked about a lot with the client. </w:t>
       </w:r>
     </w:p>
     <w:p>
@@ -6319,15 +6245,7 @@
         <w:spacing w:after="0" w:line="240" w:lineRule="auto"/>
       </w:pPr>
       <w:r>
-        <w:t>List the non-functional requirements in this section. Non-functional requirements define system properties (</w:t>
-      </w:r>
-      <w:proofErr w:type="gramStart"/>
-      <w:r>
-        <w:t>e.g.</w:t>
-      </w:r>
-      <w:proofErr w:type="gramEnd"/>
-      <w:r>
-        <w:t xml:space="preserve"> reliability, response time and storage requirements, etc.) and constraints (e.g. I/O device capability, system representations, etc.)</w:t>
+        <w:t>List the non-functional requirements in this section. Non-functional requirements define system properties (e.g. reliability, response time and storage requirements, etc.) and constraints (e.g. I/O device capability, system representations, etc.)</w:t>
       </w:r>
       <w:r>
         <w:rPr>
@@ -6356,15 +6274,7 @@
         <w:spacing w:after="0" w:line="240" w:lineRule="auto"/>
       </w:pPr>
       <w:r>
-        <w:t>Process requirements may also be listed here (</w:t>
-      </w:r>
-      <w:proofErr w:type="gramStart"/>
-      <w:r>
-        <w:t>e.g.</w:t>
-      </w:r>
-      <w:proofErr w:type="gramEnd"/>
-      <w:r>
-        <w:t xml:space="preserve"> specifying a particular programming language or development method.) This will include any general testing plans, but there is a later assignment that will go into much greater depth about testing the product.</w:t>
+        <w:t>Process requirements may also be listed here (e.g. specifying a particular programming language or development method.) This will include any general testing plans, but there is a later assignment that will go into much greater depth about testing the product.</w:t>
       </w:r>
     </w:p>
     <w:p>
@@ -6881,7 +6791,7 @@
                 <v:stroke joinstyle="miter"/>
                 <v:path gradientshapeok="t" o:connecttype="rect"/>
               </v:shapetype>
-              <v:shape id="Text Box 8" o:spid="_x0000_s1026" type="#_x0000_t202" style="position:absolute;margin-left:237.95pt;margin-top:-7.4pt;width:63.6pt;height:20.95pt;z-index:251660288;visibility:visible;mso-wrap-style:square;mso-width-percent:0;mso-height-percent:0;mso-wrap-distance-left:9pt;mso-wrap-distance-top:0;mso-wrap-distance-right:9pt;mso-wrap-distance-bottom:0;mso-position-horizontal:absolute;mso-position-horizontal-relative:text;mso-position-vertical:absolute;mso-position-vertical-relative:text;mso-width-percent:0;mso-height-percent:0;mso-width-relative:margin;mso-height-relative:page;v-text-anchor:top" o:gfxdata="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" filled="f" stroked="f">
+              <v:shape id="Text Box 8" o:spid="_x0000_s1026" type="#_x0000_t202" style="position:absolute;margin-left:237.95pt;margin-top:-7.4pt;width:63.6pt;height:20.95pt;z-index:251660288;visibility:visible;mso-wrap-style:square;mso-width-percent:0;mso-height-percent:0;mso-wrap-distance-left:9pt;mso-wrap-distance-top:0;mso-wrap-distance-right:9pt;mso-wrap-distance-bottom:0;mso-position-horizontal:absolute;mso-position-horizontal-relative:text;mso-position-vertical:absolute;mso-position-vertical-relative:text;mso-width-percent:0;mso-height-percent:0;mso-width-relative:margin;mso-height-relative:page;v-text-anchor:top" o:gfxdata="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" filled="f" stroked="f">
                 <v:textbox>
                   <w:txbxContent>
                     <w:p>
@@ -7003,7 +6913,7 @@
           </mc:Choice>
           <mc:Fallback>
             <w:pict>
-              <v:shape w14:anchorId="332D68FC" id="Text Box 7" o:spid="_x0000_s1027" type="#_x0000_t202" style="position:absolute;margin-left:319.85pt;margin-top:-7.05pt;width:63.6pt;height:20.95pt;z-index:251658240;visibility:visible;mso-wrap-style:square;mso-width-percent:0;mso-height-percent:0;mso-wrap-distance-left:9pt;mso-wrap-distance-top:0;mso-wrap-distance-right:9pt;mso-wrap-distance-bottom:0;mso-position-horizontal:absolute;mso-position-horizontal-relative:text;mso-position-vertical:absolute;mso-position-vertical-relative:text;mso-width-percent:0;mso-height-percent:0;mso-width-relative:margin;mso-height-relative:page;v-text-anchor:top" o:gfxdata="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" filled="f" stroked="f">
+              <v:shape w14:anchorId="332D68FC" id="Text Box 7" o:spid="_x0000_s1027" type="#_x0000_t202" style="position:absolute;margin-left:319.85pt;margin-top:-7.05pt;width:63.6pt;height:20.95pt;z-index:251658240;visibility:visible;mso-wrap-style:square;mso-width-percent:0;mso-height-percent:0;mso-wrap-distance-left:9pt;mso-wrap-distance-top:0;mso-wrap-distance-right:9pt;mso-wrap-distance-bottom:0;mso-position-horizontal:absolute;mso-position-horizontal-relative:text;mso-position-vertical:absolute;mso-position-vertical-relative:text;mso-width-percent:0;mso-height-percent:0;mso-width-relative:margin;mso-height-relative:page;v-text-anchor:top" o:gfxdata="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" filled="f" stroked="f">
                 <v:textbox>
                   <w:txbxContent>
                     <w:p>
@@ -7359,6 +7269,7 @@
         </w:rPr>
         <w:tab/>
       </w:r>
+      <w:proofErr w:type="spellStart"/>
       <w:r>
         <w:rPr>
           <w:b w:val="0"/>
@@ -7369,6 +7280,7 @@
         <w:t>FlutterFire</w:t>
       </w:r>
       <w:bookmarkEnd w:id="56"/>
+      <w:proofErr w:type="spellEnd"/>
     </w:p>
     <w:p>
       <w:pPr>
@@ -7413,11 +7325,19 @@
       <w:r>
         <w:tab/>
       </w:r>
+      <w:proofErr w:type="spellStart"/>
       <w:r>
         <w:rPr>
           <w:color w:val="000000" w:themeColor="text1"/>
         </w:rPr>
-        <w:t>FlutterFire is a group of plug-ins for Flutter that provide connectivity between Flutter applications and Google Firebase backend services. The specific functionalities utilized from Firebase are detailed later.</w:t>
+        <w:t>FlutterFire</w:t>
+      </w:r>
+      <w:proofErr w:type="spellEnd"/>
+      <w:r>
+        <w:rPr>
+          <w:color w:val="000000" w:themeColor="text1"/>
+        </w:rPr>
+        <w:t xml:space="preserve"> is a group of plug-ins for Flutter that provide connectivity between Flutter applications and Google Firebase backend services. The specific functionalities utilized from Firebase are detailed later.</w:t>
       </w:r>
     </w:p>
     <w:p>
@@ -7469,8 +7389,18 @@
           <w:sz w:val="22"/>
           <w:szCs w:val="22"/>
         </w:rPr>
-        <w:t>Flutter, Firebase, FlutterFire</w:t>
-      </w:r>
+        <w:t xml:space="preserve">Flutter, Firebase, </w:t>
+      </w:r>
+      <w:proofErr w:type="spellStart"/>
+      <w:r>
+        <w:rPr>
+          <w:rFonts w:ascii="ArialMT" w:hAnsi="ArialMT"/>
+          <w:sz w:val="22"/>
+          <w:szCs w:val="22"/>
+        </w:rPr>
+        <w:t>FlutterFire</w:t>
+      </w:r>
+      <w:proofErr w:type="spellEnd"/>
     </w:p>
     <w:p>
       <w:pPr>
@@ -7525,7 +7455,27 @@
           <w:sz w:val="22"/>
           <w:szCs w:val="22"/>
         </w:rPr>
-        <w:t xml:space="preserve">Google Firebase is a backend application development software that provides storage capabilities. To integrate Firebase with Flutter applications, plugins called FlutterFire have been created to easily accomplish this task. In addition to storage, Firebase also provides other services such as authentication, usage analytics, and monitoring tools. </w:t>
+        <w:t xml:space="preserve">Google Firebase is a backend application development software that provides storage capabilities. To integrate Firebase with Flutter applications, plugins called </w:t>
+      </w:r>
+      <w:proofErr w:type="spellStart"/>
+      <w:r>
+        <w:rPr>
+          <w:rFonts w:ascii="ArialMT" w:hAnsi="ArialMT"/>
+          <w:color w:val="000000" w:themeColor="text1"/>
+          <w:sz w:val="22"/>
+          <w:szCs w:val="22"/>
+        </w:rPr>
+        <w:t>FlutterFire</w:t>
+      </w:r>
+      <w:proofErr w:type="spellEnd"/>
+      <w:r>
+        <w:rPr>
+          <w:rFonts w:ascii="ArialMT" w:hAnsi="ArialMT"/>
+          <w:color w:val="000000" w:themeColor="text1"/>
+          <w:sz w:val="22"/>
+          <w:szCs w:val="22"/>
+        </w:rPr>
+        <w:t xml:space="preserve"> have been created to easily accomplish this task. In addition to storage, Firebase also provides other services such as authentication, usage analytics, and monitoring tools. </w:t>
       </w:r>
     </w:p>
     <w:p>
@@ -7571,7 +7521,29 @@
           <w:iCs/>
           <w:color w:val="000000" w:themeColor="text1"/>
         </w:rPr>
-        <w:t>Cloud Firestore is a NoSQL document database. A document database is different than a relational database in that all information about an object (in this case a resident of the Alliance house) is stored in its own document.</w:t>
+        <w:t xml:space="preserve">Cloud </w:t>
+      </w:r>
+      <w:proofErr w:type="spellStart"/>
+      <w:r>
+        <w:rPr>
+          <w:b w:val="0"/>
+          <w:bCs/>
+          <w:i w:val="0"/>
+          <w:iCs/>
+          <w:color w:val="000000" w:themeColor="text1"/>
+        </w:rPr>
+        <w:t>Firestore</w:t>
+      </w:r>
+      <w:proofErr w:type="spellEnd"/>
+      <w:r>
+        <w:rPr>
+          <w:b w:val="0"/>
+          <w:bCs/>
+          <w:i w:val="0"/>
+          <w:iCs/>
+          <w:color w:val="000000" w:themeColor="text1"/>
+        </w:rPr>
+        <w:t xml:space="preserve"> is a NoSQL document database. A document database is different than a relational database in that all information about an object (in this case a resident of the Alliance house) is stored in its own document.</w:t>
       </w:r>
       <w:bookmarkEnd w:id="61"/>
     </w:p>
@@ -7654,9 +7626,20 @@
           <w:i w:val="0"/>
           <w:iCs/>
         </w:rPr>
-        <w:t>Firebase Cloud Firestore</w:t>
+        <w:t xml:space="preserve">Firebase Cloud </w:t>
+      </w:r>
+      <w:proofErr w:type="spellStart"/>
+      <w:r>
+        <w:rPr>
+          <w:b w:val="0"/>
+          <w:bCs/>
+          <w:i w:val="0"/>
+          <w:iCs/>
+        </w:rPr>
+        <w:t>Firestore</w:t>
       </w:r>
       <w:bookmarkEnd w:id="64"/>
+      <w:proofErr w:type="spellEnd"/>
     </w:p>
     <w:p>
       <w:pPr>
@@ -7715,7 +7698,47 @@
           <w:sz w:val="22"/>
           <w:szCs w:val="22"/>
         </w:rPr>
-        <w:t>Firebase Cloud Firestore provides a database for the storage of user information, medications, and medication reminders. On login, a user’s locally stored data is synced with the data from Cloud Firestore, and any necessary changes are applied.</w:t>
+        <w:t xml:space="preserve">Firebase Cloud </w:t>
+      </w:r>
+      <w:proofErr w:type="spellStart"/>
+      <w:r>
+        <w:rPr>
+          <w:rFonts w:ascii="ArialMT" w:hAnsi="ArialMT"/>
+          <w:color w:val="000000" w:themeColor="text1"/>
+          <w:sz w:val="22"/>
+          <w:szCs w:val="22"/>
+        </w:rPr>
+        <w:t>Firestore</w:t>
+      </w:r>
+      <w:proofErr w:type="spellEnd"/>
+      <w:r>
+        <w:rPr>
+          <w:rFonts w:ascii="ArialMT" w:hAnsi="ArialMT"/>
+          <w:color w:val="000000" w:themeColor="text1"/>
+          <w:sz w:val="22"/>
+          <w:szCs w:val="22"/>
+        </w:rPr>
+        <w:t xml:space="preserve"> provides a database for the storage of user information, medications, and medication reminders. On login, a user’s locally stored data is synced with the data from Cloud </w:t>
+      </w:r>
+      <w:proofErr w:type="spellStart"/>
+      <w:r>
+        <w:rPr>
+          <w:rFonts w:ascii="ArialMT" w:hAnsi="ArialMT"/>
+          <w:color w:val="000000" w:themeColor="text1"/>
+          <w:sz w:val="22"/>
+          <w:szCs w:val="22"/>
+        </w:rPr>
+        <w:t>Firestore</w:t>
+      </w:r>
+      <w:proofErr w:type="spellEnd"/>
+      <w:r>
+        <w:rPr>
+          <w:rFonts w:ascii="ArialMT" w:hAnsi="ArialMT"/>
+          <w:color w:val="000000" w:themeColor="text1"/>
+          <w:sz w:val="22"/>
+          <w:szCs w:val="22"/>
+        </w:rPr>
+        <w:t>, and any necessary changes are applied.</w:t>
       </w:r>
     </w:p>
     <w:p>
@@ -7871,8 +7894,36 @@
           <w:sz w:val="22"/>
           <w:szCs w:val="22"/>
         </w:rPr>
-        <w:t>Flutter, Firebase Authentication, Cloud Firestore, FlutterFire</w:t>
-      </w:r>
+        <w:t xml:space="preserve">Flutter, Firebase Authentication, Cloud </w:t>
+      </w:r>
+      <w:proofErr w:type="spellStart"/>
+      <w:r>
+        <w:rPr>
+          <w:rFonts w:ascii="ArialMT" w:hAnsi="ArialMT"/>
+          <w:sz w:val="22"/>
+          <w:szCs w:val="22"/>
+        </w:rPr>
+        <w:t>Firestore</w:t>
+      </w:r>
+      <w:proofErr w:type="spellEnd"/>
+      <w:r>
+        <w:rPr>
+          <w:rFonts w:ascii="ArialMT" w:hAnsi="ArialMT"/>
+          <w:sz w:val="22"/>
+          <w:szCs w:val="22"/>
+        </w:rPr>
+        <w:t xml:space="preserve">, </w:t>
+      </w:r>
+      <w:proofErr w:type="spellStart"/>
+      <w:r>
+        <w:rPr>
+          <w:rFonts w:ascii="ArialMT" w:hAnsi="ArialMT"/>
+          <w:sz w:val="22"/>
+          <w:szCs w:val="22"/>
+        </w:rPr>
+        <w:t>FlutterFire</w:t>
+      </w:r>
+      <w:proofErr w:type="spellEnd"/>
     </w:p>
     <w:p>
       <w:pPr>
@@ -8204,7 +8255,35 @@
         <w:rPr>
           <w:color w:val="000000"/>
         </w:rPr>
-        <w:t xml:space="preserve">We plan to test the soon, however at present we would only be testing things that were tested by last years team that worked on this project. There will be tests, but it will be mostly edge case tests that the previous tests didn’t tackle. The test will most likely be created by some time next month when we get farther into our implementations of the application.  When the tests are finished, we will output a code file that will be for testing features and most likely a video displaying some full application tests. </w:t>
+        <w:t xml:space="preserve">We plan to test the soon, however at present we would only be testing things that were tested by last </w:t>
+      </w:r>
+      <w:proofErr w:type="spellStart"/>
+      <w:r>
+        <w:rPr>
+          <w:color w:val="000000"/>
+        </w:rPr>
+        <w:t>years</w:t>
+      </w:r>
+      <w:proofErr w:type="spellEnd"/>
+      <w:r>
+        <w:rPr>
+          <w:color w:val="000000"/>
+        </w:rPr>
+        <w:t xml:space="preserve"> team that worked on this project. There will be tests, but it will be mostly edge case tests that the previous tests didn’t tackle. The test will most likely be created by </w:t>
+      </w:r>
+      <w:proofErr w:type="spellStart"/>
+      <w:r>
+        <w:rPr>
+          <w:color w:val="000000"/>
+        </w:rPr>
+        <w:t>some time</w:t>
+      </w:r>
+      <w:proofErr w:type="spellEnd"/>
+      <w:r>
+        <w:rPr>
+          <w:color w:val="000000"/>
+        </w:rPr>
+        <w:t xml:space="preserve"> next month when we get farther into our implementations of the application.  When the tests are finished, we will output a code file that will be for testing features and most likely a video displaying some full application tests. </w:t>
       </w:r>
     </w:p>
     <w:p>
@@ -8232,7 +8311,15 @@
       </w:pPr>
       <w:r>
         <w:tab/>
-        <w:t xml:space="preserve">The purpose of this document is to give insight into what we are going to test and how we will test those things. Through this document we will discuss testing strategies we will be implementing to test functions and implementation of our code. However, as previously started we will most likely nit be making test since much of the logical code is implemented from last years LAMI team. So, we will be only adding minimal tests since the majority of what we will work on is UI based which is hard to test. </w:t>
+        <w:t xml:space="preserve">The purpose of this document is to give insight into what we are going to test and how we will test those things. Through this document we will discuss testing strategies we will be implementing to test functions and implementation of our code. However, as previously started we will most likely nit be making test since much of the logical code is implemented from last </w:t>
+      </w:r>
+      <w:proofErr w:type="spellStart"/>
+      <w:r>
+        <w:t>years</w:t>
+      </w:r>
+      <w:proofErr w:type="spellEnd"/>
+      <w:r>
+        <w:t xml:space="preserve"> LAMI team. So, we will be only adding minimal tests since the majority of what we will work on is UI based which is hard to test. </w:t>
       </w:r>
     </w:p>
     <w:p>
@@ -8522,7 +8609,15 @@
         <w:ind w:firstLine="720"/>
       </w:pPr>
       <w:r>
-        <w:t>A Flutter package for integration testing exists that allows us to test each widget in the application. With this testing framework, rightfully named integration_testing, we will test each button by triggering it and checking for the correct response.</w:t>
+        <w:t xml:space="preserve">A Flutter package for integration testing exists that allows us to test each widget in the application. With this testing framework, rightfully named </w:t>
+      </w:r>
+      <w:proofErr w:type="spellStart"/>
+      <w:r>
+        <w:t>integration_testing</w:t>
+      </w:r>
+      <w:proofErr w:type="spellEnd"/>
+      <w:r>
+        <w:t>, we will test each button by triggering it and checking for the correct response.</w:t>
       </w:r>
     </w:p>
     <w:p>
@@ -8778,7 +8873,15 @@
       <w:r>
         <w:lastRenderedPageBreak/>
         <w:tab/>
-        <w:t>To test the performance of the application, we will register enough accounts to ensure the free Firebase Firestore database plan can handle the quantity of accounts needed for all residents at the house.</w:t>
+        <w:t xml:space="preserve">To test the performance of the application, we will register enough accounts to ensure the free Firebase </w:t>
+      </w:r>
+      <w:proofErr w:type="spellStart"/>
+      <w:r>
+        <w:t>Firestore</w:t>
+      </w:r>
+      <w:proofErr w:type="spellEnd"/>
+      <w:r>
+        <w:t xml:space="preserve"> database plan can handle the quantity of accounts needed for all residents at the house.</w:t>
       </w:r>
     </w:p>
     <w:p>
@@ -8818,7 +8921,15 @@
       <w:bookmarkEnd w:id="92"/>
       <w:r>
         <w:tab/>
-        <w:t xml:space="preserve">We will test the app by using it on our personal phones and computers for an extended period, as well as messing with it to try and cause errors. In addition, we are also able to post the web app early, to let the staff look at and use both the resident and staff sides of the application. We are also able to do this for free, as every Firebase project is provided with a free subdomain on the web.app and firebaseapp.com domains. </w:t>
+        <w:t xml:space="preserve">We will test the app by using it on our personal phones and computers for an extended period, as well as messing with it to try and cause errors. In addition, we are also able to post the web app early, to let the staff look at and use both the resident and staff sides of the application. We are also able to do this for free, as every Firebase project is provided with a free subdomain on the </w:t>
+      </w:r>
+      <w:proofErr w:type="spellStart"/>
+      <w:r>
+        <w:t>web.app</w:t>
+      </w:r>
+      <w:proofErr w:type="spellEnd"/>
+      <w:r>
+        <w:t xml:space="preserve"> and firebaseapp.com domains. </w:t>
       </w:r>
     </w:p>
     <w:p>
@@ -9377,15 +9488,7 @@
         <w:t xml:space="preserve">to allow for only single factor authentication instead of two factor authentication so that they resident have less to remember when signing in. Lastly, </w:t>
       </w:r>
       <w:r>
-        <w:t xml:space="preserve">we need to add some more features for the caretaker page. This mainly entails being able to see all </w:t>
-      </w:r>
-      <w:proofErr w:type="gramStart"/>
-      <w:r>
-        <w:t>residents</w:t>
-      </w:r>
-      <w:proofErr w:type="gramEnd"/>
-      <w:r>
-        <w:t xml:space="preserve"> alarms and what they are for on their home page.</w:t>
+        <w:t>we need to add some more features for the caretaker page. This mainly entails being able to see all residents alarms and what they are for on their home page.</w:t>
       </w:r>
     </w:p>
     <w:p>
@@ -9406,12 +9509,52 @@
       <w:bookmarkStart w:id="106" w:name="_j0uce1ac0at7" w:colFirst="0" w:colLast="0"/>
       <w:bookmarkEnd w:id="106"/>
       <w:r>
-        <w:t xml:space="preserve">[1] J. Kreyenbuhl, E. J. Record, S. Himelhoch, M. Charlotte, J. Palmer-Bacon, L. B. Dixon, D. R. Medoff, and L. Li, “Development and feasibility testing of a smartphone intervention to improve adherence to antipsychotic medications,” Clinical schizophrenia &amp; related psychoses, 2019. [Online]. Available: https://www.ncbi.nlm.nih.gov/pmc/articles/PMC5910284/. [Accessed: 21-Sep-2022]. </w:t>
-      </w:r>
-    </w:p>
-    <w:p>
-      <w:r>
-        <w:t xml:space="preserve">[2] K. Higashi, G. Medic, K. J. Littlewood, T. Diez, O. Granström, and M. De Hert, “Medication adherence in schizophrenia: Factors influencing adherence and consequences of nonadherence, a systematic literature review,” Therapeutic advances in psychopharmacology, Aug-2013. [Online]. Available: https://www.ncbi.nlm.nih.gov/pmc/articles/PMC3805432/. [Accessed: 21-Sep-2022]. </w:t>
+        <w:t xml:space="preserve">[1] J. </w:t>
+      </w:r>
+      <w:proofErr w:type="spellStart"/>
+      <w:r>
+        <w:t>Kreyenbuhl</w:t>
+      </w:r>
+      <w:proofErr w:type="spellEnd"/>
+      <w:r>
+        <w:t xml:space="preserve">, E. J. Record, S. </w:t>
+      </w:r>
+      <w:proofErr w:type="spellStart"/>
+      <w:r>
+        <w:t>Himelhoch</w:t>
+      </w:r>
+      <w:proofErr w:type="spellEnd"/>
+      <w:r>
+        <w:t xml:space="preserve">, M. Charlotte, J. Palmer-Bacon, L. B. Dixon, D. R. </w:t>
+      </w:r>
+      <w:proofErr w:type="spellStart"/>
+      <w:r>
+        <w:t>Medoff</w:t>
+      </w:r>
+      <w:proofErr w:type="spellEnd"/>
+      <w:r>
+        <w:t xml:space="preserve">, and L. Li, “Development and feasibility testing of a smartphone intervention to improve adherence to antipsychotic medications,” Clinical schizophrenia &amp; related psychoses, 2019. [Online]. Available: https://www.ncbi.nlm.nih.gov/pmc/articles/PMC5910284/. [Accessed: 21-Sep-2022]. </w:t>
+      </w:r>
+    </w:p>
+    <w:p>
+      <w:r>
+        <w:t xml:space="preserve">[2] K. Higashi, G. Medic, K. J. Littlewood, T. Diez, O. </w:t>
+      </w:r>
+      <w:proofErr w:type="spellStart"/>
+      <w:r>
+        <w:t>Granström</w:t>
+      </w:r>
+      <w:proofErr w:type="spellEnd"/>
+      <w:r>
+        <w:t xml:space="preserve">, and M. De </w:t>
+      </w:r>
+      <w:proofErr w:type="spellStart"/>
+      <w:r>
+        <w:t>Hert</w:t>
+      </w:r>
+      <w:proofErr w:type="spellEnd"/>
+      <w:r>
+        <w:t xml:space="preserve">, “Medication adherence in schizophrenia: Factors influencing adherence and consequences of nonadherence, a systematic literature review,” Therapeutic advances in psychopharmacology, Aug-2013. [Online]. Available: https://www.ncbi.nlm.nih.gov/pmc/articles/PMC3805432/. [Accessed: 21-Sep-2022]. </w:t>
       </w:r>
     </w:p>
     <w:p>

</xml_diff>